<commit_message>
Added initial version of lambda functions
</commit_message>
<xml_diff>
--- a/Worksheet.docx
+++ b/Worksheet.docx
@@ -1,6 +1,6 @@
 
 <file path=word/document.xml><?xml version="1.0" encoding="utf-8"?>
-<w:document xmlns:wpc="http://schemas.microsoft.com/office/word/2010/wordprocessingCanvas" xmlns:cx="http://schemas.microsoft.com/office/drawing/2014/chartex" xmlns:cx1="http://schemas.microsoft.com/office/drawing/2015/9/8/chartex" xmlns:cx2="http://schemas.microsoft.com/office/drawing/2015/10/21/chartex" xmlns:cx3="http://schemas.microsoft.com/office/drawing/2016/5/9/chartex" xmlns:cx4="http://schemas.microsoft.com/office/drawing/2016/5/10/chartex" xmlns:cx5="http://schemas.microsoft.com/office/drawing/2016/5/11/chartex" xmlns:cx6="http://schemas.microsoft.com/office/drawing/2016/5/12/chartex" xmlns:cx7="http://schemas.microsoft.com/office/drawing/2016/5/13/chartex" xmlns:cx8="http://schemas.microsoft.com/office/drawing/2016/5/14/chartex" xmlns:mc="http://schemas.openxmlformats.org/markup-compatibility/2006" xmlns:aink="http://schemas.microsoft.com/office/drawing/2016/ink" xmlns:am3d="http://schemas.microsoft.com/office/drawing/2017/model3d" xmlns:o="urn:schemas-microsoft-com:office:office" xmlns:r="http://schemas.openxmlformats.org/officeDocument/2006/relationships" xmlns:m="http://schemas.openxmlformats.org/officeDocument/2006/math" xmlns:v="urn:schemas-microsoft-com:vml" xmlns:wp14="http://schemas.microsoft.com/office/word/2010/wordprocessingDrawing" xmlns:wp="http://schemas.openxmlformats.org/drawingml/2006/wordprocessingDrawing" xmlns:w10="urn:schemas-microsoft-com:office:word" xmlns:w="http://schemas.openxmlformats.org/wordprocessingml/2006/main" xmlns:w14="http://schemas.microsoft.com/office/word/2010/wordml" xmlns:w15="http://schemas.microsoft.com/office/word/2012/wordml" xmlns:w16cid="http://schemas.microsoft.com/office/word/2016/wordml/cid" xmlns:w16se="http://schemas.microsoft.com/office/word/2015/wordml/symex" xmlns:wpg="http://schemas.microsoft.com/office/word/2010/wordprocessingGroup" xmlns:wpi="http://schemas.microsoft.com/office/word/2010/wordprocessingInk" xmlns:wne="http://schemas.microsoft.com/office/word/2006/wordml" xmlns:wps="http://schemas.microsoft.com/office/word/2010/wordprocessingShape" mc:Ignorable="w14 w15 w16se w16cid wp14">
+<w:document xmlns:wpc="http://schemas.microsoft.com/office/word/2010/wordprocessingCanvas" xmlns:mc="http://schemas.openxmlformats.org/markup-compatibility/2006" xmlns:o="urn:schemas-microsoft-com:office:office" xmlns:r="http://schemas.openxmlformats.org/officeDocument/2006/relationships" xmlns:m="http://schemas.openxmlformats.org/officeDocument/2006/math" xmlns:v="urn:schemas-microsoft-com:vml" xmlns:wp14="http://schemas.microsoft.com/office/word/2010/wordprocessingDrawing" xmlns:wp="http://schemas.openxmlformats.org/drawingml/2006/wordprocessingDrawing" xmlns:w10="urn:schemas-microsoft-com:office:word" xmlns:w="http://schemas.openxmlformats.org/wordprocessingml/2006/main" xmlns:w14="http://schemas.microsoft.com/office/word/2010/wordml" xmlns:w15="http://schemas.microsoft.com/office/word/2012/wordml" xmlns:wpg="http://schemas.microsoft.com/office/word/2010/wordprocessingGroup" xmlns:wpi="http://schemas.microsoft.com/office/word/2010/wordprocessingInk" xmlns:wne="http://schemas.microsoft.com/office/word/2006/wordml" xmlns:wps="http://schemas.microsoft.com/office/word/2010/wordprocessingShape" mc:Ignorable="w14 w15 wp14">
   <w:body>
     <w:p>
       <w:pPr>
@@ -736,13 +736,13 @@
               <wp:anchor distT="0" distB="0" distL="114300" distR="114300" simplePos="0" relativeHeight="251667456" behindDoc="0" locked="0" layoutInCell="1" allowOverlap="1" wp14:anchorId="2F574595" wp14:editId="4215377A">
                 <wp:simplePos x="0" y="0"/>
                 <wp:positionH relativeFrom="column">
-                  <wp:posOffset>34765</wp:posOffset>
+                  <wp:posOffset>-200025</wp:posOffset>
                 </wp:positionH>
                 <wp:positionV relativeFrom="paragraph">
-                  <wp:posOffset>26670</wp:posOffset>
+                  <wp:posOffset>85725</wp:posOffset>
                 </wp:positionV>
-                <wp:extent cx="5897880" cy="803305"/>
-                <wp:effectExtent l="0" t="0" r="0" b="0"/>
+                <wp:extent cx="6562725" cy="803305"/>
+                <wp:effectExtent l="0" t="0" r="9525" b="0"/>
                 <wp:wrapNone/>
                 <wp:docPr id="15" name="Text Box 15"/>
                 <wp:cNvGraphicFramePr/>
@@ -753,7 +753,7 @@
                       <wps:spPr>
                         <a:xfrm>
                           <a:off x="0" y="0"/>
-                          <a:ext cx="5897880" cy="803305"/>
+                          <a:ext cx="6562725" cy="803305"/>
                         </a:xfrm>
                         <a:prstGeom prst="rect">
                           <a:avLst/>
@@ -816,7 +816,7 @@
                                 <w:sz w:val="21"/>
                                 <w:szCs w:val="21"/>
                               </w:rPr>
-                              <w:t>8c85903a4bb</w:t>
+                              <w:t>8c85903a4bb6</w:t>
                             </w:r>
                             <w:proofErr w:type="gramStart"/>
                             <w:r>
@@ -825,7 +825,7 @@
                                 <w:sz w:val="21"/>
                                 <w:szCs w:val="21"/>
                               </w:rPr>
-                              <w:t>6:Documents</w:t>
+                              <w:t>:Documents</w:t>
                             </w:r>
                             <w:proofErr w:type="gramEnd"/>
                             <w:r>
@@ -852,7 +852,25 @@
                                 <w:sz w:val="21"/>
                                 <w:szCs w:val="21"/>
                               </w:rPr>
-                              <w:t xml:space="preserve">$ git clone </w:t>
+                              <w:t xml:space="preserve">$ </w:t>
+                            </w:r>
+                            <w:proofErr w:type="spellStart"/>
+                            <w:r>
+                              <w:rPr>
+                                <w:rFonts w:ascii="Courier" w:hAnsi="Courier"/>
+                                <w:sz w:val="21"/>
+                                <w:szCs w:val="21"/>
+                              </w:rPr>
+                              <w:t>git</w:t>
+                            </w:r>
+                            <w:proofErr w:type="spellEnd"/>
+                            <w:r>
+                              <w:rPr>
+                                <w:rFonts w:ascii="Courier" w:hAnsi="Courier"/>
+                                <w:sz w:val="21"/>
+                                <w:szCs w:val="21"/>
+                              </w:rPr>
+                              <w:t xml:space="preserve"> clone </w:t>
                             </w:r>
                             <w:r>
                               <w:rPr>
@@ -860,7 +878,7 @@
                                 <w:sz w:val="21"/>
                                 <w:szCs w:val="21"/>
                               </w:rPr>
-                              <w:t>https://github.com/GHC2018-BuildingServerlessApps/GHCSessionsScheduler.git</w:t>
+                              <w:t>https://github.com/buildingserverlessapps/LWT2019-BuildingServerlessApps.git</w:t>
                             </w:r>
                           </w:p>
                           <w:p>
@@ -898,7 +916,7 @@
                 <v:stroke joinstyle="miter"/>
                 <v:path gradientshapeok="t" o:connecttype="rect"/>
               </v:shapetype>
-              <v:shape id="Text Box 15" o:spid="_x0000_s1026" type="#_x0000_t202" style="position:absolute;left:0;text-align:left;margin-left:2.75pt;margin-top:2.1pt;width:464.4pt;height:63.25pt;z-index:251667456;visibility:visible;mso-wrap-style:square;mso-width-percent:0;mso-height-percent:0;mso-wrap-distance-left:9pt;mso-wrap-distance-top:0;mso-wrap-distance-right:9pt;mso-wrap-distance-bottom:0;mso-position-horizontal:absolute;mso-position-horizontal-relative:text;mso-position-vertical:absolute;mso-position-vertical-relative:text;mso-width-percent:0;mso-height-percent:0;mso-width-relative:margin;mso-height-relative:margin;v-text-anchor:top" o:gfxdata="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" fillcolor="#e7e6e6 [3214]" stroked="f" strokeweight=".5pt">
+              <v:shape id="Text Box 15" o:spid="_x0000_s1026" type="#_x0000_t202" style="position:absolute;left:0;text-align:left;margin-left:-15.75pt;margin-top:6.75pt;width:516.75pt;height:63.25pt;z-index:251667456;visibility:visible;mso-wrap-style:square;mso-width-percent:0;mso-height-percent:0;mso-wrap-distance-left:9pt;mso-wrap-distance-top:0;mso-wrap-distance-right:9pt;mso-wrap-distance-bottom:0;mso-position-horizontal:absolute;mso-position-horizontal-relative:text;mso-position-vertical:absolute;mso-position-vertical-relative:text;mso-width-percent:0;mso-height-percent:0;mso-width-relative:margin;mso-height-relative:margin;v-text-anchor:top" o:gfxdata="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" fillcolor="#e7e6e6 [3214]" stroked="f" strokeweight=".5pt">
                 <v:textbox>
                   <w:txbxContent>
                     <w:p>
@@ -1012,7 +1030,7 @@
                           <w:sz w:val="21"/>
                           <w:szCs w:val="21"/>
                         </w:rPr>
-                        <w:t>https://github.com/GHC2018-BuildingServerlessApps/GHCSessionsScheduler.git</w:t>
+                        <w:t>https://github.com/buildingserverlessapps/LWT2019-BuildingServerlessApps.git</w:t>
                       </w:r>
                     </w:p>
                     <w:p>
@@ -1209,7 +1227,7 @@
                                 <w:sz w:val="21"/>
                                 <w:szCs w:val="21"/>
                               </w:rPr>
-                              <w:t>8c85903a4bb</w:t>
+                              <w:t>8c85903a4bb6</w:t>
                             </w:r>
                             <w:proofErr w:type="gramStart"/>
                             <w:r>
@@ -1218,7 +1236,7 @@
                                 <w:sz w:val="21"/>
                                 <w:szCs w:val="21"/>
                               </w:rPr>
-                              <w:t>6:</w:t>
+                              <w:t>:</w:t>
                             </w:r>
                             <w:r>
                               <w:rPr>
@@ -1320,13 +1338,13 @@
               </wp:anchor>
             </w:drawing>
           </mc:Choice>
-          <mc:Fallback>
+          <mc:Fallback xmlns:w16se="http://schemas.microsoft.com/office/word/2015/wordml/symex" xmlns:w16cid="http://schemas.microsoft.com/office/word/2016/wordml/cid" xmlns:am3d="http://schemas.microsoft.com/office/drawing/2017/model3d" xmlns:aink="http://schemas.microsoft.com/office/drawing/2016/ink" xmlns:cx8="http://schemas.microsoft.com/office/drawing/2016/5/14/chartex" xmlns:cx7="http://schemas.microsoft.com/office/drawing/2016/5/13/chartex" xmlns:cx6="http://schemas.microsoft.com/office/drawing/2016/5/12/chartex" xmlns:cx5="http://schemas.microsoft.com/office/drawing/2016/5/11/chartex" xmlns:cx4="http://schemas.microsoft.com/office/drawing/2016/5/10/chartex" xmlns:cx3="http://schemas.microsoft.com/office/drawing/2016/5/9/chartex" xmlns:cx2="http://schemas.microsoft.com/office/drawing/2015/10/21/chartex" xmlns:cx1="http://schemas.microsoft.com/office/drawing/2015/9/8/chartex" xmlns:cx="http://schemas.microsoft.com/office/drawing/2014/chartex">
             <w:pict>
               <v:shapetype w14:anchorId="4A52224B" id="_x0000_t202" coordsize="21600,21600" o:spt="202" path="m,l,21600r21600,l21600,xe">
                 <v:stroke joinstyle="miter"/>
                 <v:path gradientshapeok="t" o:connecttype="rect"/>
               </v:shapetype>
-              <v:shape id="Text Box 5" o:spid="_x0000_s1027" type="#_x0000_t202" style="position:absolute;left:0;text-align:left;margin-left:0;margin-top:-.05pt;width:464.4pt;height:42.75pt;z-index:251693056;visibility:visible;mso-wrap-style:square;mso-width-percent:0;mso-height-percent:0;mso-wrap-distance-left:9pt;mso-wrap-distance-top:0;mso-wrap-distance-right:9pt;mso-wrap-distance-bottom:0;mso-position-horizontal:absolute;mso-position-horizontal-relative:text;mso-position-vertical:absolute;mso-position-vertical-relative:text;mso-width-percent:0;mso-height-percent:0;mso-width-relative:margin;mso-height-relative:margin;v-text-anchor:top" o:gfxdata="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" fillcolor="#e7e6e6 [3214]" stroked="f" strokeweight=".5pt">
+              <v:shape id="Text Box 5" o:spid="_x0000_s1027" type="#_x0000_t202" style="position:absolute;left:0;text-align:left;margin-left:0;margin-top:-.05pt;width:464.4pt;height:42.75pt;z-index:251693056;visibility:visible;mso-wrap-style:square;mso-width-percent:0;mso-height-percent:0;mso-wrap-distance-left:9pt;mso-wrap-distance-top:0;mso-wrap-distance-right:9pt;mso-wrap-distance-bottom:0;mso-position-horizontal:absolute;mso-position-horizontal-relative:text;mso-position-vertical:absolute;mso-position-vertical-relative:text;mso-width-percent:0;mso-height-percent:0;mso-width-relative:margin;mso-height-relative:margin;v-text-anchor:top" o:gfxdata="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" fillcolor="#e7e6e6 [3214]" stroked="f" strokeweight=".5pt">
                 <v:textbox>
                   <w:txbxContent>
                     <w:p>
@@ -1491,6 +1509,7 @@
         </w:rPr>
         <w:t xml:space="preserve"> (</w:t>
       </w:r>
+      <w:proofErr w:type="spellStart"/>
       <w:r>
         <w:rPr>
           <w:rFonts w:cstheme="minorHAnsi"/>
@@ -1498,6 +1517,7 @@
         </w:rPr>
         <w:t>Git</w:t>
       </w:r>
+      <w:proofErr w:type="spellEnd"/>
       <w:r>
         <w:rPr>
           <w:rFonts w:cstheme="minorHAnsi"/>
@@ -1565,9 +1585,24 @@
             <w:rStyle w:val="Hyperlink"/>
             <w:rFonts w:cstheme="minorHAnsi"/>
           </w:rPr>
-          <w:t>https://github.com/GHC2018-BuildingServerlessApps/GHCSessionsScheduler</w:t>
+          <w:t>https://github.com/buildingserverlessapps/LWT20</w:t>
+        </w:r>
+        <w:bookmarkStart w:id="0" w:name="_GoBack"/>
+        <w:bookmarkEnd w:id="0"/>
+        <w:r>
+          <w:rPr>
+            <w:rStyle w:val="Hyperlink"/>
+            <w:rFonts w:cstheme="minorHAnsi"/>
+          </w:rPr>
+          <w:t>19-BuildingServerlessApps</w:t>
         </w:r>
       </w:hyperlink>
+      <w:r>
+        <w:rPr>
+          <w:rFonts w:cstheme="minorHAnsi"/>
+        </w:rPr>
+        <w:t xml:space="preserve"> </w:t>
+      </w:r>
     </w:p>
     <w:p>
       <w:pPr>
@@ -5355,21 +5390,7 @@
           <w:rFonts w:cstheme="minorHAnsi"/>
           <w:color w:val="000000" w:themeColor="text1"/>
         </w:rPr>
-        <w:t xml:space="preserve"> </w:t>
-      </w:r>
-      <w:r>
-        <w:rPr>
-          <w:rFonts w:cstheme="minorHAnsi"/>
-          <w:color w:val="000000" w:themeColor="text1"/>
-        </w:rPr>
-        <w:t>(Click Ok on any confirmation dialog box that appears)</w:t>
-      </w:r>
-      <w:r>
-        <w:rPr>
-          <w:rFonts w:cstheme="minorHAnsi"/>
-          <w:color w:val="000000" w:themeColor="text1"/>
-        </w:rPr>
-        <w:t>.</w:t>
+        <w:t xml:space="preserve"> (Click Ok on any confirmation dialog box that appears).</w:t>
       </w:r>
     </w:p>
     <w:p>
@@ -5399,21 +5420,7 @@
             <w:rStyle w:val="Hyperlink"/>
             <w:rFonts w:cs="Arial"/>
           </w:rPr>
-          <w:t>https://github.com/</w:t>
-        </w:r>
-        <w:r>
-          <w:rPr>
-            <w:rStyle w:val="Hyperlink"/>
-            <w:rFonts w:cs="Arial"/>
-          </w:rPr>
-          <w:t>G</w:t>
-        </w:r>
-        <w:r>
-          <w:rPr>
-            <w:rStyle w:val="Hyperlink"/>
-            <w:rFonts w:cs="Arial"/>
-          </w:rPr>
-          <w:t>HC2018-BuildingServerlessApps/GHCSessionsScheduler/blob/master/lambda/iam/dynamodb_full_access.txt</w:t>
+          <w:t>https://github.com/GHC2018-BuildingServerlessApps/GHCSessionsScheduler/blob/master/lambda/iam/dynamodb_full_access.txt</w:t>
         </w:r>
       </w:hyperlink>
     </w:p>
@@ -5838,21 +5845,7 @@
             <w:rStyle w:val="Hyperlink"/>
             <w:rFonts w:cstheme="minorHAnsi"/>
           </w:rPr>
-          <w:t>https:/</w:t>
-        </w:r>
-        <w:r>
-          <w:rPr>
-            <w:rStyle w:val="Hyperlink"/>
-            <w:rFonts w:cstheme="minorHAnsi"/>
-          </w:rPr>
-          <w:t>/</w:t>
-        </w:r>
-        <w:r>
-          <w:rPr>
-            <w:rStyle w:val="Hyperlink"/>
-            <w:rFonts w:cstheme="minorHAnsi"/>
-          </w:rPr>
-          <w:t>github.com/GHC2018-BuildingServerlessApps/GHCSessionsScheduler/blob/master/lambda/functions/addSessions/index.js</w:t>
+          <w:t>https://github.com/GHC2018-BuildingServerlessApps/GHCSessionsScheduler/blob/master/lambda/functions/addSessions/index.js</w:t>
         </w:r>
       </w:hyperlink>
       <w:r>
@@ -5867,8 +5860,17 @@
           <w:rFonts w:cstheme="minorHAnsi"/>
           <w:color w:val="000000" w:themeColor="text1"/>
         </w:rPr>
-        <w:t>The code at this link contains the logic to populate data into your DynamoDB</w:t>
-      </w:r>
+        <w:t xml:space="preserve">The code at this link contains the logic to populate data into your </w:t>
+      </w:r>
+      <w:proofErr w:type="spellStart"/>
+      <w:r>
+        <w:rPr>
+          <w:rFonts w:cstheme="minorHAnsi"/>
+          <w:color w:val="000000" w:themeColor="text1"/>
+        </w:rPr>
+        <w:t>DynamoDB</w:t>
+      </w:r>
+      <w:proofErr w:type="spellEnd"/>
       <w:r>
         <w:rPr>
           <w:rFonts w:cstheme="minorHAnsi"/>
@@ -7487,8 +7489,6 @@
         </w:rPr>
         <w:t>https://us-west-1.console.aws.amazon.com/dynamodb/home?region=us-west-1#tables:selected=LWTSessions;tab=items</w:t>
       </w:r>
-      <w:bookmarkStart w:id="0" w:name="_GoBack"/>
-      <w:bookmarkEnd w:id="0"/>
     </w:p>
     <w:p>
       <w:pPr>
@@ -7627,7 +7627,27 @@
           <w:color w:val="000000" w:themeColor="text1"/>
           <w:shd w:val="clear" w:color="auto" w:fill="FFFFFF"/>
         </w:rPr>
-        <w:t xml:space="preserve"> DynamoDB table. </w:t>
+        <w:t xml:space="preserve"> </w:t>
+      </w:r>
+      <w:proofErr w:type="spellStart"/>
+      <w:r>
+        <w:rPr>
+          <w:rFonts w:cstheme="minorHAnsi"/>
+          <w:bCs/>
+          <w:color w:val="000000" w:themeColor="text1"/>
+          <w:shd w:val="clear" w:color="auto" w:fill="FFFFFF"/>
+        </w:rPr>
+        <w:t>DynamoDB</w:t>
+      </w:r>
+      <w:proofErr w:type="spellEnd"/>
+      <w:r>
+        <w:rPr>
+          <w:rFonts w:cstheme="minorHAnsi"/>
+          <w:bCs/>
+          <w:color w:val="000000" w:themeColor="text1"/>
+          <w:shd w:val="clear" w:color="auto" w:fill="FFFFFF"/>
+        </w:rPr>
+        <w:t xml:space="preserve"> table. </w:t>
       </w:r>
     </w:p>
     <w:p>
@@ -9157,7 +9177,15 @@
         <w:jc w:val="both"/>
       </w:pPr>
       <w:r>
-        <w:t xml:space="preserve">This last Lambda will be used to update existing sessions in the DynamoDB </w:t>
+        <w:t xml:space="preserve">This last Lambda will be used to update existing sessions in the </w:t>
+      </w:r>
+      <w:proofErr w:type="spellStart"/>
+      <w:r>
+        <w:t>DynamoDB</w:t>
+      </w:r>
+      <w:proofErr w:type="spellEnd"/>
+      <w:r>
+        <w:t xml:space="preserve"> </w:t>
       </w:r>
       <w:proofErr w:type="spellStart"/>
       <w:r>
@@ -13382,44 +13410,56 @@
         </w:rPr>
       </w:pPr>
       <w:proofErr w:type="spellStart"/>
+      <w:r>
+        <w:rPr>
+          <w:rFonts w:ascii="Courier" w:hAnsi="Courier"/>
+        </w:rPr>
+        <w:t>this.getSessionsUrl</w:t>
+      </w:r>
+      <w:proofErr w:type="spellEnd"/>
+      <w:r>
+        <w:rPr>
+          <w:rFonts w:ascii="Courier" w:hAnsi="Courier"/>
+        </w:rPr>
+        <w:t xml:space="preserve"> </w:t>
+      </w:r>
+      <w:r>
+        <w:rPr>
+          <w:rFonts w:ascii="Courier" w:hAnsi="Courier"/>
+        </w:rPr>
+        <w:t>=</w:t>
+      </w:r>
+      <w:r>
+        <w:rPr>
+          <w:rFonts w:ascii="Courier" w:hAnsi="Courier"/>
+        </w:rPr>
+        <w:t xml:space="preserve"> </w:t>
+      </w:r>
+      <w:r>
+        <w:rPr>
+          <w:rFonts w:ascii="Courier" w:hAnsi="Courier"/>
+        </w:rPr>
+        <w:t>'</w:t>
+      </w:r>
+      <w:r>
+        <w:rPr>
+          <w:rFonts w:ascii="Courier" w:hAnsi="Courier"/>
+        </w:rPr>
+        <w:t>https</w:t>
+      </w:r>
       <w:proofErr w:type="gramStart"/>
       <w:r>
         <w:rPr>
           <w:rFonts w:ascii="Courier" w:hAnsi="Courier"/>
         </w:rPr>
-        <w:t>this.getSessionsUrl</w:t>
-      </w:r>
-      <w:proofErr w:type="spellEnd"/>
+        <w:t>:/</w:t>
+      </w:r>
       <w:proofErr w:type="gramEnd"/>
       <w:r>
         <w:rPr>
           <w:rFonts w:ascii="Courier" w:hAnsi="Courier"/>
         </w:rPr>
-        <w:t xml:space="preserve"> </w:t>
-      </w:r>
-      <w:r>
-        <w:rPr>
-          <w:rFonts w:ascii="Courier" w:hAnsi="Courier"/>
-        </w:rPr>
-        <w:t>=</w:t>
-      </w:r>
-      <w:r>
-        <w:rPr>
-          <w:rFonts w:ascii="Courier" w:hAnsi="Courier"/>
-        </w:rPr>
-        <w:t xml:space="preserve"> </w:t>
-      </w:r>
-      <w:r>
-        <w:rPr>
-          <w:rFonts w:ascii="Courier" w:hAnsi="Courier"/>
-        </w:rPr>
-        <w:t>'</w:t>
-      </w:r>
-      <w:r>
-        <w:rPr>
-          <w:rFonts w:ascii="Courier" w:hAnsi="Courier"/>
-        </w:rPr>
-        <w:t>https://xijlfuiy35.execute-api.us-east-2.amazonaws.com/prod/</w:t>
+        <w:t>/xijlfuiy35.execute-api.us-east-2.amazonaws.com/prod/</w:t>
       </w:r>
       <w:r>
         <w:rPr>
@@ -13581,26 +13621,38 @@
         </w:rPr>
       </w:pPr>
       <w:proofErr w:type="spellStart"/>
+      <w:r>
+        <w:rPr>
+          <w:rFonts w:ascii="Courier" w:hAnsi="Courier"/>
+        </w:rPr>
+        <w:t>this.updateSessionsBaseUrl</w:t>
+      </w:r>
+      <w:proofErr w:type="spellEnd"/>
+      <w:r>
+        <w:rPr>
+          <w:rFonts w:ascii="Courier" w:hAnsi="Courier"/>
+        </w:rPr>
+        <w:t xml:space="preserve"> = </w:t>
+      </w:r>
+      <w:r>
+        <w:rPr>
+          <w:rFonts w:ascii="Courier" w:hAnsi="Courier"/>
+        </w:rPr>
+        <w:t>'https</w:t>
+      </w:r>
       <w:proofErr w:type="gramStart"/>
       <w:r>
         <w:rPr>
           <w:rFonts w:ascii="Courier" w:hAnsi="Courier"/>
         </w:rPr>
-        <w:t>this.updateSessionsBaseUrl</w:t>
-      </w:r>
-      <w:proofErr w:type="spellEnd"/>
+        <w:t>:/</w:t>
+      </w:r>
       <w:proofErr w:type="gramEnd"/>
       <w:r>
         <w:rPr>
           <w:rFonts w:ascii="Courier" w:hAnsi="Courier"/>
         </w:rPr>
-        <w:t xml:space="preserve"> = </w:t>
-      </w:r>
-      <w:r>
-        <w:rPr>
-          <w:rFonts w:ascii="Courier" w:hAnsi="Courier"/>
-        </w:rPr>
-        <w:t>'https://xijlfuiy35.execute-api.us-east-2.amazonaws.com/prod/{id}</w:t>
+        <w:t>/xijlfuiy35.execute-api.us-east-2.amazonaws.com/prod/{id}</w:t>
       </w:r>
       <w:r>
         <w:rPr>
@@ -14417,7 +14469,7 @@
               </wp:anchor>
             </w:drawing>
           </mc:Choice>
-          <mc:Fallback>
+          <mc:Fallback xmlns:w16se="http://schemas.microsoft.com/office/word/2015/wordml/symex" xmlns:w16cid="http://schemas.microsoft.com/office/word/2016/wordml/cid" xmlns:am3d="http://schemas.microsoft.com/office/drawing/2017/model3d" xmlns:aink="http://schemas.microsoft.com/office/drawing/2016/ink" xmlns:cx8="http://schemas.microsoft.com/office/drawing/2016/5/14/chartex" xmlns:cx7="http://schemas.microsoft.com/office/drawing/2016/5/13/chartex" xmlns:cx6="http://schemas.microsoft.com/office/drawing/2016/5/12/chartex" xmlns:cx5="http://schemas.microsoft.com/office/drawing/2016/5/11/chartex" xmlns:cx4="http://schemas.microsoft.com/office/drawing/2016/5/10/chartex" xmlns:cx3="http://schemas.microsoft.com/office/drawing/2016/5/9/chartex" xmlns:cx2="http://schemas.microsoft.com/office/drawing/2015/10/21/chartex" xmlns:cx1="http://schemas.microsoft.com/office/drawing/2015/9/8/chartex" xmlns:cx="http://schemas.microsoft.com/office/drawing/2014/chartex">
             <w:pict>
               <v:shape w14:anchorId="6BEC1FDE" id="Text Box 8" o:spid="_x0000_s1028" type="#_x0000_t202" style="position:absolute;left:0;text-align:left;margin-left:-.75pt;margin-top:1.35pt;width:464.4pt;height:43.3pt;z-index:251675648;visibility:visible;mso-wrap-style:square;mso-width-percent:0;mso-height-percent:0;mso-wrap-distance-left:9pt;mso-wrap-distance-top:0;mso-wrap-distance-right:9pt;mso-wrap-distance-bottom:0;mso-position-horizontal:absolute;mso-position-horizontal-relative:text;mso-position-vertical:absolute;mso-position-vertical-relative:text;mso-width-percent:0;mso-height-percent:0;mso-width-relative:margin;mso-height-relative:margin;v-text-anchor:top" o:gfxdata="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" fillcolor="#e7e6e6 [3214]" stroked="f" strokeweight=".5pt">
                 <v:textbox>
@@ -14827,7 +14879,7 @@
               </wp:anchor>
             </w:drawing>
           </mc:Choice>
-          <mc:Fallback>
+          <mc:Fallback xmlns:w16se="http://schemas.microsoft.com/office/word/2015/wordml/symex" xmlns:w16cid="http://schemas.microsoft.com/office/word/2016/wordml/cid" xmlns:am3d="http://schemas.microsoft.com/office/drawing/2017/model3d" xmlns:aink="http://schemas.microsoft.com/office/drawing/2016/ink" xmlns:cx8="http://schemas.microsoft.com/office/drawing/2016/5/14/chartex" xmlns:cx7="http://schemas.microsoft.com/office/drawing/2016/5/13/chartex" xmlns:cx6="http://schemas.microsoft.com/office/drawing/2016/5/12/chartex" xmlns:cx5="http://schemas.microsoft.com/office/drawing/2016/5/11/chartex" xmlns:cx4="http://schemas.microsoft.com/office/drawing/2016/5/10/chartex" xmlns:cx3="http://schemas.microsoft.com/office/drawing/2016/5/9/chartex" xmlns:cx2="http://schemas.microsoft.com/office/drawing/2015/10/21/chartex" xmlns:cx1="http://schemas.microsoft.com/office/drawing/2015/9/8/chartex" xmlns:cx="http://schemas.microsoft.com/office/drawing/2014/chartex">
             <w:pict>
               <v:shape w14:anchorId="0522B893" id="Text Box 9" o:spid="_x0000_s1029" type="#_x0000_t202" style="position:absolute;left:0;text-align:left;margin-left:-.85pt;margin-top:.7pt;width:464.4pt;height:75.8pt;z-index:251676672;visibility:visible;mso-wrap-style:square;mso-width-percent:0;mso-height-percent:0;mso-wrap-distance-left:9pt;mso-wrap-distance-top:0;mso-wrap-distance-right:9pt;mso-wrap-distance-bottom:0;mso-position-horizontal:absolute;mso-position-horizontal-relative:text;mso-position-vertical:absolute;mso-position-vertical-relative:text;mso-width-percent:0;mso-height-percent:0;mso-width-relative:margin;mso-height-relative:margin;v-text-anchor:top" o:gfxdata="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" fillcolor="#e7e6e6 [3214]" stroked="f" strokeweight=".5pt">
                 <v:textbox>
@@ -15154,7 +15206,7 @@
               </wp:anchor>
             </w:drawing>
           </mc:Choice>
-          <mc:Fallback>
+          <mc:Fallback xmlns:w16se="http://schemas.microsoft.com/office/word/2015/wordml/symex" xmlns:w16cid="http://schemas.microsoft.com/office/word/2016/wordml/cid" xmlns:am3d="http://schemas.microsoft.com/office/drawing/2017/model3d" xmlns:aink="http://schemas.microsoft.com/office/drawing/2016/ink" xmlns:cx8="http://schemas.microsoft.com/office/drawing/2016/5/14/chartex" xmlns:cx7="http://schemas.microsoft.com/office/drawing/2016/5/13/chartex" xmlns:cx6="http://schemas.microsoft.com/office/drawing/2016/5/12/chartex" xmlns:cx5="http://schemas.microsoft.com/office/drawing/2016/5/11/chartex" xmlns:cx4="http://schemas.microsoft.com/office/drawing/2016/5/10/chartex" xmlns:cx3="http://schemas.microsoft.com/office/drawing/2016/5/9/chartex" xmlns:cx2="http://schemas.microsoft.com/office/drawing/2015/10/21/chartex" xmlns:cx1="http://schemas.microsoft.com/office/drawing/2015/9/8/chartex" xmlns:cx="http://schemas.microsoft.com/office/drawing/2014/chartex">
             <w:pict>
               <v:shape w14:anchorId="0DFBD083" id="Text Box 10" o:spid="_x0000_s1030" type="#_x0000_t202" style="position:absolute;left:0;text-align:left;margin-left:-.85pt;margin-top:5.1pt;width:464.4pt;height:40.05pt;z-index:251677696;visibility:visible;mso-wrap-style:square;mso-width-percent:0;mso-height-percent:0;mso-wrap-distance-left:9pt;mso-wrap-distance-top:0;mso-wrap-distance-right:9pt;mso-wrap-distance-bottom:0;mso-position-horizontal:absolute;mso-position-horizontal-relative:text;mso-position-vertical:absolute;mso-position-vertical-relative:text;mso-width-percent:0;mso-height-percent:0;mso-width-relative:margin;mso-height-relative:margin;v-text-anchor:top" o:gfxdata="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" fillcolor="#e7e6e6 [3214]" stroked="f" strokeweight=".5pt">
                 <v:textbox>
@@ -15293,6 +15345,7 @@
         <w:rPr>
           <w:noProof/>
         </w:rPr>
+        <w:lastRenderedPageBreak/>
         <mc:AlternateContent>
           <mc:Choice Requires="wps">
             <w:drawing>
@@ -15402,7 +15455,7 @@
               </wp:anchor>
             </w:drawing>
           </mc:Choice>
-          <mc:Fallback>
+          <mc:Fallback xmlns:w16se="http://schemas.microsoft.com/office/word/2015/wordml/symex" xmlns:w16cid="http://schemas.microsoft.com/office/word/2016/wordml/cid" xmlns:am3d="http://schemas.microsoft.com/office/drawing/2017/model3d" xmlns:aink="http://schemas.microsoft.com/office/drawing/2016/ink" xmlns:cx8="http://schemas.microsoft.com/office/drawing/2016/5/14/chartex" xmlns:cx7="http://schemas.microsoft.com/office/drawing/2016/5/13/chartex" xmlns:cx6="http://schemas.microsoft.com/office/drawing/2016/5/12/chartex" xmlns:cx5="http://schemas.microsoft.com/office/drawing/2016/5/11/chartex" xmlns:cx4="http://schemas.microsoft.com/office/drawing/2016/5/10/chartex" xmlns:cx3="http://schemas.microsoft.com/office/drawing/2016/5/9/chartex" xmlns:cx2="http://schemas.microsoft.com/office/drawing/2015/10/21/chartex" xmlns:cx1="http://schemas.microsoft.com/office/drawing/2015/9/8/chartex" xmlns:cx="http://schemas.microsoft.com/office/drawing/2014/chartex">
             <w:pict>
               <v:shape w14:anchorId="569B645F" id="Text Box 14" o:spid="_x0000_s1031" type="#_x0000_t202" style="position:absolute;left:0;text-align:left;margin-left:-.85pt;margin-top:6.4pt;width:464.4pt;height:27.6pt;z-index:251678720;visibility:visible;mso-wrap-style:square;mso-width-percent:0;mso-height-percent:0;mso-wrap-distance-left:9pt;mso-wrap-distance-top:0;mso-wrap-distance-right:9pt;mso-wrap-distance-bottom:0;mso-position-horizontal:absolute;mso-position-horizontal-relative:text;mso-position-vertical:absolute;mso-position-vertical-relative:text;mso-width-percent:0;mso-height-percent:0;mso-width-relative:margin;mso-height-relative:margin;v-text-anchor:top" o:gfxdata="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" fillcolor="#e7e6e6 [3214]" stroked="f" strokeweight=".5pt">
                 <v:textbox>
@@ -15990,7 +16043,7 @@
               </wp:anchor>
             </w:drawing>
           </mc:Choice>
-          <mc:Fallback>
+          <mc:Fallback xmlns:w16se="http://schemas.microsoft.com/office/word/2015/wordml/symex" xmlns:w16cid="http://schemas.microsoft.com/office/word/2016/wordml/cid" xmlns:am3d="http://schemas.microsoft.com/office/drawing/2017/model3d" xmlns:aink="http://schemas.microsoft.com/office/drawing/2016/ink" xmlns:cx8="http://schemas.microsoft.com/office/drawing/2016/5/14/chartex" xmlns:cx7="http://schemas.microsoft.com/office/drawing/2016/5/13/chartex" xmlns:cx6="http://schemas.microsoft.com/office/drawing/2016/5/12/chartex" xmlns:cx5="http://schemas.microsoft.com/office/drawing/2016/5/11/chartex" xmlns:cx4="http://schemas.microsoft.com/office/drawing/2016/5/10/chartex" xmlns:cx3="http://schemas.microsoft.com/office/drawing/2016/5/9/chartex" xmlns:cx2="http://schemas.microsoft.com/office/drawing/2015/10/21/chartex" xmlns:cx1="http://schemas.microsoft.com/office/drawing/2015/9/8/chartex" xmlns:cx="http://schemas.microsoft.com/office/drawing/2014/chartex">
             <w:pict>
               <v:shape w14:anchorId="68E8286F" id="Text Box 21" o:spid="_x0000_s1032" type="#_x0000_t202" style="position:absolute;left:0;text-align:left;margin-left:0;margin-top:.1pt;width:464.4pt;height:64.6pt;z-index:251691008;visibility:visible;mso-wrap-style:square;mso-width-percent:0;mso-height-percent:0;mso-wrap-distance-left:9pt;mso-wrap-distance-top:0;mso-wrap-distance-right:9pt;mso-wrap-distance-bottom:0;mso-position-horizontal:absolute;mso-position-horizontal-relative:text;mso-position-vertical:absolute;mso-position-vertical-relative:text;mso-width-percent:0;mso-height-percent:0;mso-width-relative:margin;mso-height-relative:margin;v-text-anchor:top" o:gfxdata="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" fillcolor="#e7e6e6 [3214]" stroked="f" strokeweight=".5pt">
                 <v:textbox>
@@ -16296,7 +16349,7 @@
                                 <w:sz w:val="21"/>
                                 <w:szCs w:val="21"/>
                               </w:rPr>
-                              <w:t>8c85903a4bb</w:t>
+                              <w:t>8c85903a4bb6</w:t>
                             </w:r>
                             <w:proofErr w:type="gramStart"/>
                             <w:r>
@@ -16305,7 +16358,7 @@
                                 <w:sz w:val="21"/>
                                 <w:szCs w:val="21"/>
                               </w:rPr>
-                              <w:t>6:Documents</w:t>
+                              <w:t>:Documents</w:t>
                             </w:r>
                             <w:proofErr w:type="gramEnd"/>
                             <w:r>
@@ -16426,7 +16479,7 @@
               </wp:anchor>
             </w:drawing>
           </mc:Choice>
-          <mc:Fallback>
+          <mc:Fallback xmlns:w16se="http://schemas.microsoft.com/office/word/2015/wordml/symex" xmlns:w16cid="http://schemas.microsoft.com/office/word/2016/wordml/cid" xmlns:am3d="http://schemas.microsoft.com/office/drawing/2017/model3d" xmlns:aink="http://schemas.microsoft.com/office/drawing/2016/ink" xmlns:cx8="http://schemas.microsoft.com/office/drawing/2016/5/14/chartex" xmlns:cx7="http://schemas.microsoft.com/office/drawing/2016/5/13/chartex" xmlns:cx6="http://schemas.microsoft.com/office/drawing/2016/5/12/chartex" xmlns:cx5="http://schemas.microsoft.com/office/drawing/2016/5/11/chartex" xmlns:cx4="http://schemas.microsoft.com/office/drawing/2016/5/10/chartex" xmlns:cx3="http://schemas.microsoft.com/office/drawing/2016/5/9/chartex" xmlns:cx2="http://schemas.microsoft.com/office/drawing/2015/10/21/chartex" xmlns:cx1="http://schemas.microsoft.com/office/drawing/2015/9/8/chartex" xmlns:cx="http://schemas.microsoft.com/office/drawing/2014/chartex">
             <w:pict>
               <v:shape w14:anchorId="72330632" id="Text Box 16" o:spid="_x0000_s1033" type="#_x0000_t202" style="position:absolute;left:0;text-align:left;margin-left:2.5pt;margin-top:2.45pt;width:464.4pt;height:44.4pt;z-index:251680768;visibility:visible;mso-wrap-style:square;mso-width-percent:0;mso-height-percent:0;mso-wrap-distance-left:9pt;mso-wrap-distance-top:0;mso-wrap-distance-right:9pt;mso-wrap-distance-bottom:0;mso-position-horizontal:absolute;mso-position-horizontal-relative:text;mso-position-vertical:absolute;mso-position-vertical-relative:text;mso-width-percent:0;mso-height-percent:0;mso-width-relative:margin;mso-height-relative:margin;v-text-anchor:top" o:gfxdata="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" fillcolor="#e7e6e6 [3214]" stroked="f" strokeweight=".5pt">
                 <v:textbox>
@@ -17036,7 +17089,7 @@
                                 <w:sz w:val="21"/>
                                 <w:szCs w:val="21"/>
                               </w:rPr>
-                              <w:t xml:space="preserve">&gt; ng </w:t>
+                              <w:t xml:space="preserve">&gt; </w:t>
                             </w:r>
                             <w:proofErr w:type="gramStart"/>
                             <w:r>
@@ -17045,9 +17098,17 @@
                                 <w:sz w:val="21"/>
                                 <w:szCs w:val="21"/>
                               </w:rPr>
-                              <w:t>serve</w:t>
+                              <w:t>ng</w:t>
                             </w:r>
                             <w:proofErr w:type="gramEnd"/>
+                            <w:r>
+                              <w:rPr>
+                                <w:rFonts w:ascii="Courier" w:hAnsi="Courier"/>
+                                <w:sz w:val="21"/>
+                                <w:szCs w:val="21"/>
+                              </w:rPr>
+                              <w:t xml:space="preserve"> serve</w:t>
+                            </w:r>
                           </w:p>
                           <w:p>
                             <w:pPr>
@@ -17086,7 +17147,7 @@
               </wp:anchor>
             </w:drawing>
           </mc:Choice>
-          <mc:Fallback>
+          <mc:Fallback xmlns:w16se="http://schemas.microsoft.com/office/word/2015/wordml/symex" xmlns:w16cid="http://schemas.microsoft.com/office/word/2016/wordml/cid" xmlns:am3d="http://schemas.microsoft.com/office/drawing/2017/model3d" xmlns:aink="http://schemas.microsoft.com/office/drawing/2016/ink" xmlns:cx8="http://schemas.microsoft.com/office/drawing/2016/5/14/chartex" xmlns:cx7="http://schemas.microsoft.com/office/drawing/2016/5/13/chartex" xmlns:cx6="http://schemas.microsoft.com/office/drawing/2016/5/12/chartex" xmlns:cx5="http://schemas.microsoft.com/office/drawing/2016/5/11/chartex" xmlns:cx4="http://schemas.microsoft.com/office/drawing/2016/5/10/chartex" xmlns:cx3="http://schemas.microsoft.com/office/drawing/2016/5/9/chartex" xmlns:cx2="http://schemas.microsoft.com/office/drawing/2015/10/21/chartex" xmlns:cx1="http://schemas.microsoft.com/office/drawing/2015/9/8/chartex" xmlns:cx="http://schemas.microsoft.com/office/drawing/2014/chartex">
             <w:pict>
               <v:shape w14:anchorId="38A0F723" id="Text Box 17" o:spid="_x0000_s1034" type="#_x0000_t202" style="position:absolute;left:0;text-align:left;margin-left:0;margin-top:0;width:464.4pt;height:111.05pt;z-index:251686912;visibility:visible;mso-wrap-style:square;mso-width-percent:0;mso-height-percent:0;mso-wrap-distance-left:9pt;mso-wrap-distance-top:0;mso-wrap-distance-right:9pt;mso-wrap-distance-bottom:0;mso-position-horizontal:absolute;mso-position-horizontal-relative:text;mso-position-vertical:absolute;mso-position-vertical-relative:text;mso-width-percent:0;mso-height-percent:0;mso-width-relative:margin;mso-height-relative:margin;v-text-anchor:top" o:gfxdata="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" fillcolor="#e7e6e6 [3214]" stroked="f" strokeweight=".5pt">
                 <v:textbox>
@@ -17555,7 +17616,7 @@
               </wp:anchor>
             </w:drawing>
           </mc:Choice>
-          <mc:Fallback>
+          <mc:Fallback xmlns:w16se="http://schemas.microsoft.com/office/word/2015/wordml/symex" xmlns:w16cid="http://schemas.microsoft.com/office/word/2016/wordml/cid" xmlns:am3d="http://schemas.microsoft.com/office/drawing/2017/model3d" xmlns:aink="http://schemas.microsoft.com/office/drawing/2016/ink" xmlns:cx8="http://schemas.microsoft.com/office/drawing/2016/5/14/chartex" xmlns:cx7="http://schemas.microsoft.com/office/drawing/2016/5/13/chartex" xmlns:cx6="http://schemas.microsoft.com/office/drawing/2016/5/12/chartex" xmlns:cx5="http://schemas.microsoft.com/office/drawing/2016/5/11/chartex" xmlns:cx4="http://schemas.microsoft.com/office/drawing/2016/5/10/chartex" xmlns:cx3="http://schemas.microsoft.com/office/drawing/2016/5/9/chartex" xmlns:cx2="http://schemas.microsoft.com/office/drawing/2015/10/21/chartex" xmlns:cx1="http://schemas.microsoft.com/office/drawing/2015/9/8/chartex" xmlns:cx="http://schemas.microsoft.com/office/drawing/2014/chartex">
             <w:pict>
               <v:shape w14:anchorId="049BE68D" id="Text Box 18" o:spid="_x0000_s1035" type="#_x0000_t202" style="position:absolute;left:0;text-align:left;margin-left:0;margin-top:0;width:423.85pt;height:42.75pt;z-index:251688960;visibility:visible;mso-wrap-style:square;mso-height-percent:0;mso-wrap-distance-left:9pt;mso-wrap-distance-top:0;mso-wrap-distance-right:9pt;mso-wrap-distance-bottom:0;mso-position-horizontal:absolute;mso-position-horizontal-relative:text;mso-position-vertical:absolute;mso-position-vertical-relative:text;mso-height-percent:0;mso-height-relative:margin;v-text-anchor:top" o:gfxdata="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" fillcolor="#e7e6e6 [3214]" stroked="f" strokeweight=".5pt">
                 <v:textbox>
@@ -17686,7 +17747,7 @@
 </file>
 
 <file path=word/numbering.xml><?xml version="1.0" encoding="utf-8"?>
-<w:numbering xmlns:wpc="http://schemas.microsoft.com/office/word/2010/wordprocessingCanvas" xmlns:cx="http://schemas.microsoft.com/office/drawing/2014/chartex" xmlns:cx1="http://schemas.microsoft.com/office/drawing/2015/9/8/chartex" xmlns:cx2="http://schemas.microsoft.com/office/drawing/2015/10/21/chartex" xmlns:cx3="http://schemas.microsoft.com/office/drawing/2016/5/9/chartex" xmlns:cx4="http://schemas.microsoft.com/office/drawing/2016/5/10/chartex" xmlns:cx5="http://schemas.microsoft.com/office/drawing/2016/5/11/chartex" xmlns:cx6="http://schemas.microsoft.com/office/drawing/2016/5/12/chartex" xmlns:cx7="http://schemas.microsoft.com/office/drawing/2016/5/13/chartex" xmlns:cx8="http://schemas.microsoft.com/office/drawing/2016/5/14/chartex" xmlns:mc="http://schemas.openxmlformats.org/markup-compatibility/2006" xmlns:aink="http://schemas.microsoft.com/office/drawing/2016/ink" xmlns:am3d="http://schemas.microsoft.com/office/drawing/2017/model3d" xmlns:o="urn:schemas-microsoft-com:office:office" xmlns:r="http://schemas.openxmlformats.org/officeDocument/2006/relationships" xmlns:m="http://schemas.openxmlformats.org/officeDocument/2006/math" xmlns:v="urn:schemas-microsoft-com:vml" xmlns:wp14="http://schemas.microsoft.com/office/word/2010/wordprocessingDrawing" xmlns:wp="http://schemas.openxmlformats.org/drawingml/2006/wordprocessingDrawing" xmlns:w10="urn:schemas-microsoft-com:office:word" xmlns:w="http://schemas.openxmlformats.org/wordprocessingml/2006/main" xmlns:w14="http://schemas.microsoft.com/office/word/2010/wordml" xmlns:w15="http://schemas.microsoft.com/office/word/2012/wordml" xmlns:w16cid="http://schemas.microsoft.com/office/word/2016/wordml/cid" xmlns:w16se="http://schemas.microsoft.com/office/word/2015/wordml/symex" xmlns:wpg="http://schemas.microsoft.com/office/word/2010/wordprocessingGroup" xmlns:wpi="http://schemas.microsoft.com/office/word/2010/wordprocessingInk" xmlns:wne="http://schemas.microsoft.com/office/word/2006/wordml" xmlns:wps="http://schemas.microsoft.com/office/word/2010/wordprocessingShape" mc:Ignorable="w14 w15 w16se w16cid wp14">
+<w:numbering xmlns:wpc="http://schemas.microsoft.com/office/word/2010/wordprocessingCanvas" xmlns:mc="http://schemas.openxmlformats.org/markup-compatibility/2006" xmlns:o="urn:schemas-microsoft-com:office:office" xmlns:r="http://schemas.openxmlformats.org/officeDocument/2006/relationships" xmlns:m="http://schemas.openxmlformats.org/officeDocument/2006/math" xmlns:v="urn:schemas-microsoft-com:vml" xmlns:wp14="http://schemas.microsoft.com/office/word/2010/wordprocessingDrawing" xmlns:wp="http://schemas.openxmlformats.org/drawingml/2006/wordprocessingDrawing" xmlns:w10="urn:schemas-microsoft-com:office:word" xmlns:w="http://schemas.openxmlformats.org/wordprocessingml/2006/main" xmlns:w14="http://schemas.microsoft.com/office/word/2010/wordml" xmlns:w15="http://schemas.microsoft.com/office/word/2012/wordml" xmlns:wpg="http://schemas.microsoft.com/office/word/2010/wordprocessingGroup" xmlns:wpi="http://schemas.microsoft.com/office/word/2010/wordprocessingInk" xmlns:wne="http://schemas.microsoft.com/office/word/2006/wordml" xmlns:wps="http://schemas.microsoft.com/office/word/2010/wordprocessingShape" mc:Ignorable="w14 w15 wp14">
   <w:abstractNum w:abstractNumId="0" w15:restartNumberingAfterBreak="0">
     <w:nsid w:val="01F30786"/>
     <w:multiLevelType w:val="hybridMultilevel"/>
@@ -22109,7 +22170,7 @@
 </file>
 
 <file path=word/styles.xml><?xml version="1.0" encoding="utf-8"?>
-<w:styles xmlns:mc="http://schemas.openxmlformats.org/markup-compatibility/2006" xmlns:r="http://schemas.openxmlformats.org/officeDocument/2006/relationships" xmlns:w="http://schemas.openxmlformats.org/wordprocessingml/2006/main" xmlns:w14="http://schemas.microsoft.com/office/word/2010/wordml" xmlns:w15="http://schemas.microsoft.com/office/word/2012/wordml" xmlns:w16cid="http://schemas.microsoft.com/office/word/2016/wordml/cid" xmlns:w16se="http://schemas.microsoft.com/office/word/2015/wordml/symex" mc:Ignorable="w14 w15 w16se w16cid">
+<w:styles xmlns:mc="http://schemas.openxmlformats.org/markup-compatibility/2006" xmlns:r="http://schemas.openxmlformats.org/officeDocument/2006/relationships" xmlns:w="http://schemas.openxmlformats.org/wordprocessingml/2006/main" xmlns:w14="http://schemas.microsoft.com/office/word/2010/wordml" xmlns:w15="http://schemas.microsoft.com/office/word/2012/wordml" mc:Ignorable="w14 w15">
   <w:docDefaults>
     <w:rPrDefault>
       <w:rPr>
@@ -22125,7 +22186,7 @@
       </w:pPr>
     </w:pPrDefault>
   </w:docDefaults>
-  <w:latentStyles w:defLockedState="0" w:defUIPriority="99" w:defSemiHidden="0" w:defUnhideWhenUsed="0" w:defQFormat="0" w:count="375">
+  <w:latentStyles w:defLockedState="0" w:defUIPriority="99" w:defSemiHidden="0" w:defUnhideWhenUsed="0" w:defQFormat="0" w:count="371">
     <w:lsdException w:name="Normal" w:uiPriority="0" w:qFormat="1"/>
     <w:lsdException w:name="heading 1" w:uiPriority="9" w:qFormat="1"/>
     <w:lsdException w:name="heading 2" w:semiHidden="1" w:uiPriority="9" w:unhideWhenUsed="1" w:qFormat="1"/>
@@ -22231,6 +22292,7 @@
     <w:lsdException w:name="HTML Sample" w:semiHidden="1" w:unhideWhenUsed="1"/>
     <w:lsdException w:name="HTML Typewriter" w:semiHidden="1" w:unhideWhenUsed="1"/>
     <w:lsdException w:name="HTML Variable" w:semiHidden="1" w:unhideWhenUsed="1"/>
+    <w:lsdException w:name="Normal Table" w:semiHidden="1" w:unhideWhenUsed="1"/>
     <w:lsdException w:name="annotation subject" w:semiHidden="1" w:unhideWhenUsed="1"/>
     <w:lsdException w:name="No List" w:semiHidden="1" w:unhideWhenUsed="1"/>
     <w:lsdException w:name="Outline List 1" w:semiHidden="1" w:unhideWhenUsed="1"/>
@@ -22274,8 +22336,10 @@
     <w:lsdException w:name="Table Elegant" w:semiHidden="1" w:unhideWhenUsed="1"/>
     <w:lsdException w:name="Table Professional" w:semiHidden="1" w:unhideWhenUsed="1"/>
     <w:lsdException w:name="Table Subtle 1" w:semiHidden="1" w:unhideWhenUsed="1"/>
+    <w:lsdException w:name="Table Subtle 2" w:semiHidden="1" w:unhideWhenUsed="1"/>
     <w:lsdException w:name="Table Web 1" w:semiHidden="1" w:unhideWhenUsed="1"/>
     <w:lsdException w:name="Table Web 2" w:semiHidden="1" w:unhideWhenUsed="1"/>
+    <w:lsdException w:name="Table Web 3" w:semiHidden="1" w:unhideWhenUsed="1"/>
     <w:lsdException w:name="Balloon Text" w:semiHidden="1" w:unhideWhenUsed="1"/>
     <w:lsdException w:name="Table Grid" w:uiPriority="39"/>
     <w:lsdException w:name="Table Theme" w:semiHidden="1" w:unhideWhenUsed="1"/>
@@ -22494,10 +22558,6 @@
     <w:lsdException w:name="List Table 5 Dark Accent 6" w:uiPriority="50"/>
     <w:lsdException w:name="List Table 6 Colorful Accent 6" w:uiPriority="51"/>
     <w:lsdException w:name="List Table 7 Colorful Accent 6" w:uiPriority="52"/>
-    <w:lsdException w:name="Mention" w:semiHidden="1" w:unhideWhenUsed="1"/>
-    <w:lsdException w:name="Smart Hyperlink" w:semiHidden="1" w:unhideWhenUsed="1"/>
-    <w:lsdException w:name="Hashtag" w:semiHidden="1" w:unhideWhenUsed="1"/>
-    <w:lsdException w:name="Unresolved Mention" w:semiHidden="1" w:unhideWhenUsed="1"/>
   </w:latentStyles>
   <w:style w:type="paragraph" w:default="1" w:styleId="Normal">
     <w:name w:val="Normal"/>
@@ -22700,7 +22760,7 @@
       <w:shd w:val="clear" w:color="auto" w:fill="E1DFDD"/>
     </w:rPr>
   </w:style>
-  <w:style w:type="character" w:styleId="UnresolvedMention">
+  <w:style w:type="character" w:customStyle="1" w:styleId="UnresolvedMention">
     <w:name w:val="Unresolved Mention"/>
     <w:basedOn w:val="DefaultParagraphFont"/>
     <w:uiPriority w:val="99"/>
@@ -22981,7 +23041,7 @@
 </file>
 
 <file path=customXml/itemProps1.xml><?xml version="1.0" encoding="utf-8"?>
-<ds:datastoreItem xmlns:ds="http://schemas.openxmlformats.org/officeDocument/2006/customXml" ds:itemID="{FB40B052-4399-0E47-BDFC-715099DBF065}">
+<ds:datastoreItem xmlns:ds="http://schemas.openxmlformats.org/officeDocument/2006/customXml" ds:itemID="{9A6C4B13-C58E-48F8-8468-3F9465A422D2}">
   <ds:schemaRefs>
     <ds:schemaRef ds:uri="http://schemas.openxmlformats.org/officeDocument/2006/bibliography"/>
   </ds:schemaRefs>

</xml_diff>

<commit_message>
Added dist directory; updates to Worksheet, Update data.json to have N/A
</commit_message>
<xml_diff>
--- a/Worksheet.docx
+++ b/Worksheet.docx
@@ -604,7 +604,21 @@
         <w:rPr>
           <w:rFonts w:cstheme="minorHAnsi"/>
         </w:rPr>
-        <w:t xml:space="preserve"> (on Mac) or use Windows Powershell (on Windows)</w:t>
+        <w:t xml:space="preserve"> (on Mac) or use Windows </w:t>
+      </w:r>
+      <w:proofErr w:type="spellStart"/>
+      <w:r>
+        <w:rPr>
+          <w:rFonts w:cstheme="minorHAnsi"/>
+        </w:rPr>
+        <w:t>Powershell</w:t>
+      </w:r>
+      <w:proofErr w:type="spellEnd"/>
+      <w:r>
+        <w:rPr>
+          <w:rFonts w:cstheme="minorHAnsi"/>
+        </w:rPr>
+        <w:t xml:space="preserve"> (on Windows)</w:t>
       </w:r>
       <w:r>
         <w:rPr>
@@ -649,7 +663,21 @@
         <w:rPr>
           <w:rFonts w:cstheme="minorHAnsi"/>
         </w:rPr>
-        <w:t>lone the github repository</w:t>
+        <w:t xml:space="preserve">lone the </w:t>
+      </w:r>
+      <w:proofErr w:type="spellStart"/>
+      <w:r>
+        <w:rPr>
+          <w:rFonts w:cstheme="minorHAnsi"/>
+        </w:rPr>
+        <w:t>github</w:t>
+      </w:r>
+      <w:proofErr w:type="spellEnd"/>
+      <w:r>
+        <w:rPr>
+          <w:rFonts w:cstheme="minorHAnsi"/>
+        </w:rPr>
+        <w:t xml:space="preserve"> repository</w:t>
       </w:r>
       <w:r>
         <w:rPr>
@@ -753,7 +781,25 @@
                                 <w:sz w:val="21"/>
                                 <w:szCs w:val="21"/>
                               </w:rPr>
-                              <w:t>8c85903a4bb6:~ agathao$ cd Documents/</w:t>
+                              <w:t xml:space="preserve">8c85903a4bb6:~ </w:t>
+                            </w:r>
+                            <w:proofErr w:type="spellStart"/>
+                            <w:r>
+                              <w:rPr>
+                                <w:rFonts w:ascii="Courier" w:hAnsi="Courier"/>
+                                <w:sz w:val="21"/>
+                                <w:szCs w:val="21"/>
+                              </w:rPr>
+                              <w:t>agathao</w:t>
+                            </w:r>
+                            <w:proofErr w:type="spellEnd"/>
+                            <w:r>
+                              <w:rPr>
+                                <w:rFonts w:ascii="Courier" w:hAnsi="Courier"/>
+                                <w:sz w:val="21"/>
+                                <w:szCs w:val="21"/>
+                              </w:rPr>
+                              <w:t>$ cd Documents/</w:t>
                             </w:r>
                           </w:p>
                           <w:p>
@@ -770,7 +816,61 @@
                                 <w:sz w:val="21"/>
                                 <w:szCs w:val="21"/>
                               </w:rPr>
-                              <w:t xml:space="preserve">8c85903a4bb6:Documents agathao$ git clone </w:t>
+                              <w:t>8c85903a4bb6</w:t>
+                            </w:r>
+                            <w:proofErr w:type="gramStart"/>
+                            <w:r>
+                              <w:rPr>
+                                <w:rFonts w:ascii="Courier" w:hAnsi="Courier"/>
+                                <w:sz w:val="21"/>
+                                <w:szCs w:val="21"/>
+                              </w:rPr>
+                              <w:t>:Documents</w:t>
+                            </w:r>
+                            <w:proofErr w:type="gramEnd"/>
+                            <w:r>
+                              <w:rPr>
+                                <w:rFonts w:ascii="Courier" w:hAnsi="Courier"/>
+                                <w:sz w:val="21"/>
+                                <w:szCs w:val="21"/>
+                              </w:rPr>
+                              <w:t xml:space="preserve"> </w:t>
+                            </w:r>
+                            <w:proofErr w:type="spellStart"/>
+                            <w:r>
+                              <w:rPr>
+                                <w:rFonts w:ascii="Courier" w:hAnsi="Courier"/>
+                                <w:sz w:val="21"/>
+                                <w:szCs w:val="21"/>
+                              </w:rPr>
+                              <w:t>agathao</w:t>
+                            </w:r>
+                            <w:proofErr w:type="spellEnd"/>
+                            <w:r>
+                              <w:rPr>
+                                <w:rFonts w:ascii="Courier" w:hAnsi="Courier"/>
+                                <w:sz w:val="21"/>
+                                <w:szCs w:val="21"/>
+                              </w:rPr>
+                              <w:t xml:space="preserve">$ </w:t>
+                            </w:r>
+                            <w:proofErr w:type="spellStart"/>
+                            <w:r>
+                              <w:rPr>
+                                <w:rFonts w:ascii="Courier" w:hAnsi="Courier"/>
+                                <w:sz w:val="21"/>
+                                <w:szCs w:val="21"/>
+                              </w:rPr>
+                              <w:t>git</w:t>
+                            </w:r>
+                            <w:proofErr w:type="spellEnd"/>
+                            <w:r>
+                              <w:rPr>
+                                <w:rFonts w:ascii="Courier" w:hAnsi="Courier"/>
+                                <w:sz w:val="21"/>
+                                <w:szCs w:val="21"/>
+                              </w:rPr>
+                              <w:t xml:space="preserve"> clone </w:t>
                             </w:r>
                             <w:r>
                               <w:rPr>
@@ -833,7 +933,25 @@
                           <w:sz w:val="21"/>
                           <w:szCs w:val="21"/>
                         </w:rPr>
-                        <w:t>8c85903a4bb6:~ agathao$ cd Documents/</w:t>
+                        <w:t xml:space="preserve">8c85903a4bb6:~ </w:t>
+                      </w:r>
+                      <w:proofErr w:type="spellStart"/>
+                      <w:r>
+                        <w:rPr>
+                          <w:rFonts w:ascii="Courier" w:hAnsi="Courier"/>
+                          <w:sz w:val="21"/>
+                          <w:szCs w:val="21"/>
+                        </w:rPr>
+                        <w:t>agathao</w:t>
+                      </w:r>
+                      <w:proofErr w:type="spellEnd"/>
+                      <w:r>
+                        <w:rPr>
+                          <w:rFonts w:ascii="Courier" w:hAnsi="Courier"/>
+                          <w:sz w:val="21"/>
+                          <w:szCs w:val="21"/>
+                        </w:rPr>
+                        <w:t>$ cd Documents/</w:t>
                       </w:r>
                     </w:p>
                     <w:p>
@@ -850,7 +968,61 @@
                           <w:sz w:val="21"/>
                           <w:szCs w:val="21"/>
                         </w:rPr>
-                        <w:t xml:space="preserve">8c85903a4bb6:Documents agathao$ git clone </w:t>
+                        <w:t>8c85903a4bb6</w:t>
+                      </w:r>
+                      <w:proofErr w:type="gramStart"/>
+                      <w:r>
+                        <w:rPr>
+                          <w:rFonts w:ascii="Courier" w:hAnsi="Courier"/>
+                          <w:sz w:val="21"/>
+                          <w:szCs w:val="21"/>
+                        </w:rPr>
+                        <w:t>:Documents</w:t>
+                      </w:r>
+                      <w:proofErr w:type="gramEnd"/>
+                      <w:r>
+                        <w:rPr>
+                          <w:rFonts w:ascii="Courier" w:hAnsi="Courier"/>
+                          <w:sz w:val="21"/>
+                          <w:szCs w:val="21"/>
+                        </w:rPr>
+                        <w:t xml:space="preserve"> </w:t>
+                      </w:r>
+                      <w:proofErr w:type="spellStart"/>
+                      <w:r>
+                        <w:rPr>
+                          <w:rFonts w:ascii="Courier" w:hAnsi="Courier"/>
+                          <w:sz w:val="21"/>
+                          <w:szCs w:val="21"/>
+                        </w:rPr>
+                        <w:t>agathao</w:t>
+                      </w:r>
+                      <w:proofErr w:type="spellEnd"/>
+                      <w:r>
+                        <w:rPr>
+                          <w:rFonts w:ascii="Courier" w:hAnsi="Courier"/>
+                          <w:sz w:val="21"/>
+                          <w:szCs w:val="21"/>
+                        </w:rPr>
+                        <w:t xml:space="preserve">$ </w:t>
+                      </w:r>
+                      <w:proofErr w:type="spellStart"/>
+                      <w:r>
+                        <w:rPr>
+                          <w:rFonts w:ascii="Courier" w:hAnsi="Courier"/>
+                          <w:sz w:val="21"/>
+                          <w:szCs w:val="21"/>
+                        </w:rPr>
+                        <w:t>git</w:t>
+                      </w:r>
+                      <w:proofErr w:type="spellEnd"/>
+                      <w:r>
+                        <w:rPr>
+                          <w:rFonts w:ascii="Courier" w:hAnsi="Courier"/>
+                          <w:sz w:val="21"/>
+                          <w:szCs w:val="21"/>
+                        </w:rPr>
+                        <w:t xml:space="preserve"> clone </w:t>
                       </w:r>
                       <w:r>
                         <w:rPr>
@@ -951,7 +1123,23 @@
           <w:rFonts w:cstheme="minorHAnsi"/>
           <w:b/>
         </w:rPr>
-        <w:t>SessionScheduler &gt;</w:t>
+        <w:t xml:space="preserve">front-end &gt; </w:t>
+      </w:r>
+      <w:proofErr w:type="spellStart"/>
+      <w:r>
+        <w:rPr>
+          <w:rFonts w:cstheme="minorHAnsi"/>
+          <w:b/>
+        </w:rPr>
+        <w:t>SessionScheduler</w:t>
+      </w:r>
+      <w:proofErr w:type="spellEnd"/>
+      <w:r>
+        <w:rPr>
+          <w:rFonts w:cstheme="minorHAnsi"/>
+          <w:b/>
+        </w:rPr>
+        <w:t xml:space="preserve"> &gt;</w:t>
       </w:r>
       <w:r>
         <w:rPr>
@@ -959,13 +1147,31 @@
         </w:rPr>
         <w:t xml:space="preserve"> </w:t>
       </w:r>
-      <w:r>
-        <w:rPr>
-          <w:rFonts w:cstheme="minorHAnsi"/>
-          <w:b/>
-        </w:rPr>
-        <w:t>front-end &gt; dist &gt; staticFiles</w:t>
-      </w:r>
+      <w:proofErr w:type="spellStart"/>
+      <w:r>
+        <w:rPr>
+          <w:rFonts w:cstheme="minorHAnsi"/>
+          <w:b/>
+        </w:rPr>
+        <w:t>dist</w:t>
+      </w:r>
+      <w:proofErr w:type="spellEnd"/>
+      <w:r>
+        <w:rPr>
+          <w:rFonts w:cstheme="minorHAnsi"/>
+          <w:b/>
+        </w:rPr>
+        <w:t xml:space="preserve"> &gt; </w:t>
+      </w:r>
+      <w:proofErr w:type="spellStart"/>
+      <w:r>
+        <w:rPr>
+          <w:rFonts w:cstheme="minorHAnsi"/>
+          <w:b/>
+        </w:rPr>
+        <w:t>staticFiles</w:t>
+      </w:r>
+      <w:proofErr w:type="spellEnd"/>
       <w:r>
         <w:rPr>
           <w:rFonts w:cstheme="minorHAnsi"/>
@@ -1037,7 +1243,16 @@
                                 <w:sz w:val="21"/>
                                 <w:szCs w:val="21"/>
                               </w:rPr>
-                              <w:t>8c85903a4bb6:</w:t>
+                              <w:t>8c85903a4bb6</w:t>
+                            </w:r>
+                            <w:proofErr w:type="gramStart"/>
+                            <w:r>
+                              <w:rPr>
+                                <w:rFonts w:ascii="Courier" w:hAnsi="Courier"/>
+                                <w:sz w:val="21"/>
+                                <w:szCs w:val="21"/>
+                              </w:rPr>
+                              <w:t>:</w:t>
                             </w:r>
                             <w:r>
                               <w:rPr>
@@ -1053,7 +1268,70 @@
                                 <w:sz w:val="21"/>
                                 <w:szCs w:val="21"/>
                               </w:rPr>
-                              <w:t>SessionsScheduler agathao$ cd front-end/dist/staticFiles/</w:t>
+                              <w:t>SessionsScheduler</w:t>
+                            </w:r>
+                            <w:proofErr w:type="gramEnd"/>
+                            <w:r>
+                              <w:rPr>
+                                <w:rFonts w:ascii="Courier" w:hAnsi="Courier"/>
+                                <w:sz w:val="21"/>
+                                <w:szCs w:val="21"/>
+                              </w:rPr>
+                              <w:t xml:space="preserve"> </w:t>
+                            </w:r>
+                            <w:proofErr w:type="spellStart"/>
+                            <w:r>
+                              <w:rPr>
+                                <w:rFonts w:ascii="Courier" w:hAnsi="Courier"/>
+                                <w:sz w:val="21"/>
+                                <w:szCs w:val="21"/>
+                              </w:rPr>
+                              <w:t>agathao</w:t>
+                            </w:r>
+                            <w:proofErr w:type="spellEnd"/>
+                            <w:r>
+                              <w:rPr>
+                                <w:rFonts w:ascii="Courier" w:hAnsi="Courier"/>
+                                <w:sz w:val="21"/>
+                                <w:szCs w:val="21"/>
+                              </w:rPr>
+                              <w:t>$ cd front-end/</w:t>
+                            </w:r>
+                            <w:proofErr w:type="spellStart"/>
+                            <w:r>
+                              <w:rPr>
+                                <w:rFonts w:ascii="Courier" w:hAnsi="Courier"/>
+                                <w:sz w:val="21"/>
+                                <w:szCs w:val="21"/>
+                              </w:rPr>
+                              <w:t>dist</w:t>
+                            </w:r>
+                            <w:proofErr w:type="spellEnd"/>
+                            <w:r>
+                              <w:rPr>
+                                <w:rFonts w:ascii="Courier" w:hAnsi="Courier"/>
+                                <w:sz w:val="21"/>
+                                <w:szCs w:val="21"/>
+                              </w:rPr>
+                              <w:t>/</w:t>
+                            </w:r>
+                            <w:proofErr w:type="spellStart"/>
+                            <w:r>
+                              <w:rPr>
+                                <w:rFonts w:ascii="Courier" w:hAnsi="Courier"/>
+                                <w:sz w:val="21"/>
+                                <w:szCs w:val="21"/>
+                              </w:rPr>
+                              <w:t>staticFiles</w:t>
+                            </w:r>
+                            <w:proofErr w:type="spellEnd"/>
+                            <w:r>
+                              <w:rPr>
+                                <w:rFonts w:ascii="Courier" w:hAnsi="Courier"/>
+                                <w:sz w:val="21"/>
+                                <w:szCs w:val="21"/>
+                              </w:rPr>
+                              <w:t>/</w:t>
                             </w:r>
                           </w:p>
                         </w:txbxContent>
@@ -1095,7 +1373,16 @@
                           <w:sz w:val="21"/>
                           <w:szCs w:val="21"/>
                         </w:rPr>
-                        <w:t>8c85903a4bb6:</w:t>
+                        <w:t>8c85903a4bb6</w:t>
+                      </w:r>
+                      <w:proofErr w:type="gramStart"/>
+                      <w:r>
+                        <w:rPr>
+                          <w:rFonts w:ascii="Courier" w:hAnsi="Courier"/>
+                          <w:sz w:val="21"/>
+                          <w:szCs w:val="21"/>
+                        </w:rPr>
+                        <w:t>:</w:t>
                       </w:r>
                       <w:r>
                         <w:rPr>
@@ -1111,7 +1398,70 @@
                           <w:sz w:val="21"/>
                           <w:szCs w:val="21"/>
                         </w:rPr>
-                        <w:t>SessionsScheduler agathao$ cd front-end/dist/staticFiles/</w:t>
+                        <w:t>SessionsScheduler</w:t>
+                      </w:r>
+                      <w:proofErr w:type="gramEnd"/>
+                      <w:r>
+                        <w:rPr>
+                          <w:rFonts w:ascii="Courier" w:hAnsi="Courier"/>
+                          <w:sz w:val="21"/>
+                          <w:szCs w:val="21"/>
+                        </w:rPr>
+                        <w:t xml:space="preserve"> </w:t>
+                      </w:r>
+                      <w:proofErr w:type="spellStart"/>
+                      <w:r>
+                        <w:rPr>
+                          <w:rFonts w:ascii="Courier" w:hAnsi="Courier"/>
+                          <w:sz w:val="21"/>
+                          <w:szCs w:val="21"/>
+                        </w:rPr>
+                        <w:t>agathao</w:t>
+                      </w:r>
+                      <w:proofErr w:type="spellEnd"/>
+                      <w:r>
+                        <w:rPr>
+                          <w:rFonts w:ascii="Courier" w:hAnsi="Courier"/>
+                          <w:sz w:val="21"/>
+                          <w:szCs w:val="21"/>
+                        </w:rPr>
+                        <w:t>$ cd front-end/</w:t>
+                      </w:r>
+                      <w:proofErr w:type="spellStart"/>
+                      <w:r>
+                        <w:rPr>
+                          <w:rFonts w:ascii="Courier" w:hAnsi="Courier"/>
+                          <w:sz w:val="21"/>
+                          <w:szCs w:val="21"/>
+                        </w:rPr>
+                        <w:t>dist</w:t>
+                      </w:r>
+                      <w:proofErr w:type="spellEnd"/>
+                      <w:r>
+                        <w:rPr>
+                          <w:rFonts w:ascii="Courier" w:hAnsi="Courier"/>
+                          <w:sz w:val="21"/>
+                          <w:szCs w:val="21"/>
+                        </w:rPr>
+                        <w:t>/</w:t>
+                      </w:r>
+                      <w:proofErr w:type="spellStart"/>
+                      <w:r>
+                        <w:rPr>
+                          <w:rFonts w:ascii="Courier" w:hAnsi="Courier"/>
+                          <w:sz w:val="21"/>
+                          <w:szCs w:val="21"/>
+                        </w:rPr>
+                        <w:t>staticFiles</w:t>
+                      </w:r>
+                      <w:proofErr w:type="spellEnd"/>
+                      <w:r>
+                        <w:rPr>
+                          <w:rFonts w:ascii="Courier" w:hAnsi="Courier"/>
+                          <w:sz w:val="21"/>
+                          <w:szCs w:val="21"/>
+                        </w:rPr>
+                        <w:t>/</w:t>
                       </w:r>
                     </w:p>
                   </w:txbxContent>
@@ -1171,6 +1521,7 @@
         </w:rPr>
         <w:t xml:space="preserve"> (</w:t>
       </w:r>
+      <w:proofErr w:type="spellStart"/>
       <w:r>
         <w:rPr>
           <w:rFonts w:cstheme="minorHAnsi"/>
@@ -1178,6 +1529,7 @@
         </w:rPr>
         <w:t>Git</w:t>
       </w:r>
+      <w:proofErr w:type="spellEnd"/>
       <w:r>
         <w:rPr>
           <w:rFonts w:cstheme="minorHAnsi"/>
@@ -1209,7 +1561,35 @@
         <w:rPr>
           <w:rFonts w:cstheme="minorHAnsi"/>
         </w:rPr>
-        <w:t xml:space="preserve">If you don’t have git on your computer, you can download the repository as a zip file from Github. Then unpack it on your folder of choice. The repository link is: </w:t>
+        <w:t xml:space="preserve">If you don’t have </w:t>
+      </w:r>
+      <w:proofErr w:type="spellStart"/>
+      <w:r>
+        <w:rPr>
+          <w:rFonts w:cstheme="minorHAnsi"/>
+        </w:rPr>
+        <w:t>git</w:t>
+      </w:r>
+      <w:proofErr w:type="spellEnd"/>
+      <w:r>
+        <w:rPr>
+          <w:rFonts w:cstheme="minorHAnsi"/>
+        </w:rPr>
+        <w:t xml:space="preserve"> on your computer, you can download the repository as a zip file from </w:t>
+      </w:r>
+      <w:proofErr w:type="spellStart"/>
+      <w:r>
+        <w:rPr>
+          <w:rFonts w:cstheme="minorHAnsi"/>
+        </w:rPr>
+        <w:t>Github</w:t>
+      </w:r>
+      <w:proofErr w:type="spellEnd"/>
+      <w:r>
+        <w:rPr>
+          <w:rFonts w:cstheme="minorHAnsi"/>
+        </w:rPr>
+        <w:t xml:space="preserve">. Then unpack it on your folder of choice. The repository link is: </w:t>
       </w:r>
       <w:hyperlink r:id="rId7" w:history="1">
         <w:r>
@@ -1332,8 +1712,78 @@
           <w:rFonts w:cstheme="minorHAnsi"/>
           <w:b/>
         </w:rPr>
-        <w:t>front-end &gt; dist &gt; staticFiles</w:t>
-      </w:r>
+        <w:t>front-end &gt;</w:t>
+      </w:r>
+      <w:r>
+        <w:rPr>
+          <w:rFonts w:cstheme="minorHAnsi"/>
+          <w:b/>
+        </w:rPr>
+        <w:t xml:space="preserve"> </w:t>
+      </w:r>
+      <w:proofErr w:type="spellStart"/>
+      <w:r>
+        <w:rPr>
+          <w:rFonts w:cstheme="minorHAnsi"/>
+          <w:b/>
+        </w:rPr>
+        <w:t>SessionScheduler</w:t>
+      </w:r>
+      <w:proofErr w:type="spellEnd"/>
+      <w:r>
+        <w:rPr>
+          <w:rFonts w:cstheme="minorHAnsi"/>
+          <w:b/>
+        </w:rPr>
+        <w:t xml:space="preserve"> </w:t>
+      </w:r>
+      <w:proofErr w:type="gramStart"/>
+      <w:r>
+        <w:rPr>
+          <w:rFonts w:cstheme="minorHAnsi"/>
+          <w:b/>
+        </w:rPr>
+        <w:t>&gt;</w:t>
+      </w:r>
+      <w:r>
+        <w:rPr>
+          <w:rFonts w:cstheme="minorHAnsi"/>
+        </w:rPr>
+        <w:t xml:space="preserve"> </w:t>
+      </w:r>
+      <w:r>
+        <w:rPr>
+          <w:rFonts w:cstheme="minorHAnsi"/>
+          <w:b/>
+        </w:rPr>
+        <w:t xml:space="preserve"> </w:t>
+      </w:r>
+      <w:proofErr w:type="spellStart"/>
+      <w:r>
+        <w:rPr>
+          <w:rFonts w:cstheme="minorHAnsi"/>
+          <w:b/>
+        </w:rPr>
+        <w:t>dist</w:t>
+      </w:r>
+      <w:proofErr w:type="spellEnd"/>
+      <w:proofErr w:type="gramEnd"/>
+      <w:r>
+        <w:rPr>
+          <w:rFonts w:cstheme="minorHAnsi"/>
+          <w:b/>
+        </w:rPr>
+        <w:t xml:space="preserve"> &gt; </w:t>
+      </w:r>
+      <w:proofErr w:type="spellStart"/>
+      <w:r>
+        <w:rPr>
+          <w:rFonts w:cstheme="minorHAnsi"/>
+          <w:b/>
+        </w:rPr>
+        <w:t>staticFiles</w:t>
+      </w:r>
+      <w:proofErr w:type="spellEnd"/>
       <w:r>
         <w:rPr>
           <w:rFonts w:cstheme="minorHAnsi"/>
@@ -1400,6 +1850,7 @@
         </w:rPr>
         <w:t xml:space="preserve">the contents of the </w:t>
       </w:r>
+      <w:proofErr w:type="spellStart"/>
       <w:r>
         <w:rPr>
           <w:rFonts w:cstheme="minorHAnsi"/>
@@ -1407,6 +1858,7 @@
         </w:rPr>
         <w:t>staticFiles</w:t>
       </w:r>
+      <w:proofErr w:type="spellEnd"/>
       <w:r>
         <w:rPr>
           <w:rFonts w:cstheme="minorHAnsi"/>
@@ -1526,18 +1978,21 @@
         </w:rPr>
         <w:t>We suggest &lt;name&gt;</w:t>
       </w:r>
+      <w:proofErr w:type="spellStart"/>
       <w:r>
         <w:rPr>
           <w:rFonts w:cstheme="minorHAnsi"/>
         </w:rPr>
         <w:t>buildingserverlessapps</w:t>
       </w:r>
+      <w:proofErr w:type="spellEnd"/>
       <w:r>
         <w:rPr>
           <w:rFonts w:cstheme="minorHAnsi"/>
         </w:rPr>
         <w:t xml:space="preserve">. E.g.: </w:t>
       </w:r>
+      <w:proofErr w:type="spellStart"/>
       <w:r>
         <w:rPr>
           <w:rFonts w:cstheme="minorHAnsi"/>
@@ -1556,6 +2011,7 @@
         </w:rPr>
         <w:t>buildingserverlessapps</w:t>
       </w:r>
+      <w:proofErr w:type="spellEnd"/>
     </w:p>
     <w:p>
       <w:pPr>
@@ -1870,23 +2326,44 @@
       <w:pPr>
         <w:pStyle w:val="ListParagraph"/>
         <w:spacing w:line="240" w:lineRule="auto"/>
-        <w:ind w:left="1440"/>
+        <w:ind w:left="-270"/>
         <w:jc w:val="center"/>
         <w:rPr>
-          <w:rFonts w:cstheme="minorHAnsi"/>
-        </w:rPr>
-      </w:pPr>
-      <w:r>
-        <w:rPr>
-          <w:rFonts w:cstheme="minorHAnsi"/>
+          <w:noProof/>
+        </w:rPr>
+      </w:pPr>
+    </w:p>
+    <w:p>
+      <w:pPr>
+        <w:pStyle w:val="ListParagraph"/>
+        <w:spacing w:line="240" w:lineRule="auto"/>
+        <w:ind w:left="-270"/>
+        <w:jc w:val="center"/>
+        <w:rPr>
+          <w:noProof/>
+        </w:rPr>
+      </w:pPr>
+    </w:p>
+    <w:p>
+      <w:pPr>
+        <w:pStyle w:val="ListParagraph"/>
+        <w:spacing w:line="240" w:lineRule="auto"/>
+        <w:ind w:left="-270"/>
+        <w:jc w:val="center"/>
+        <w:rPr>
+          <w:rFonts w:cstheme="minorHAnsi"/>
+        </w:rPr>
+      </w:pPr>
+      <w:r>
+        <w:rPr>
           <w:noProof/>
         </w:rPr>
         <w:lastRenderedPageBreak/>
         <w:drawing>
-          <wp:inline distT="0" distB="0" distL="0" distR="0">
-            <wp:extent cx="4712329" cy="3880120"/>
+          <wp:inline distT="0" distB="0" distL="0" distR="0" wp14:anchorId="3CD99A54" wp14:editId="5DBEF7B8">
+            <wp:extent cx="5943600" cy="3759200"/>
             <wp:effectExtent l="0" t="0" r="0" b="0"/>
-            <wp:docPr id="3" name="Picture 3"/>
+            <wp:docPr id="35" name="Picture 35"/>
             <wp:cNvGraphicFramePr>
               <a:graphicFrameLocks xmlns:a="http://schemas.openxmlformats.org/drawingml/2006/main" noChangeAspect="1"/>
             </wp:cNvGraphicFramePr>
@@ -1894,29 +2371,30 @@
               <a:graphicData uri="http://schemas.openxmlformats.org/drawingml/2006/picture">
                 <pic:pic xmlns:pic="http://schemas.openxmlformats.org/drawingml/2006/picture">
                   <pic:nvPicPr>
-                    <pic:cNvPr id="3" name="Screen Shot 2019-02-22 at 8.22.43 PM.png"/>
+                    <pic:cNvPr id="1" name=""/>
                     <pic:cNvPicPr/>
                   </pic:nvPicPr>
-                  <pic:blipFill>
-                    <a:blip r:embed="rId10" cstate="print">
-                      <a:extLst>
-                        <a:ext uri="{28A0092B-C50C-407E-A947-70E740481C1C}">
-                          <a14:useLocalDpi xmlns:a14="http://schemas.microsoft.com/office/drawing/2010/main" val="0"/>
-                        </a:ext>
-                      </a:extLst>
-                    </a:blip>
-                    <a:stretch>
-                      <a:fillRect/>
-                    </a:stretch>
+                  <pic:blipFill rotWithShape="1">
+                    <a:blip r:embed="rId10"/>
+                    <a:srcRect t="1497"/>
+                    <a:stretch/>
                   </pic:blipFill>
-                  <pic:spPr>
+                  <pic:spPr bwMode="auto">
                     <a:xfrm>
                       <a:off x="0" y="0"/>
-                      <a:ext cx="4717796" cy="3884621"/>
+                      <a:ext cx="5943600" cy="3759200"/>
                     </a:xfrm>
                     <a:prstGeom prst="rect">
                       <a:avLst/>
                     </a:prstGeom>
+                    <a:ln>
+                      <a:noFill/>
+                    </a:ln>
+                    <a:extLst>
+                      <a:ext uri="{53640926-AAD7-44D8-BBD7-CCE9431645EC}">
+                        <a14:shadowObscured xmlns:a14="http://schemas.microsoft.com/office/drawing/2010/main"/>
+                      </a:ext>
+                    </a:extLst>
                   </pic:spPr>
                 </pic:pic>
               </a:graphicData>
@@ -2081,7 +2559,19 @@
         <w:rPr>
           <w:rFonts w:cstheme="minorHAnsi"/>
         </w:rPr>
-        <w:t xml:space="preserve">. Then configure the index and the error documents as per the below. Also </w:t>
+        <w:t>. Then configure the index and the error documents as per the below</w:t>
+      </w:r>
+      <w:r>
+        <w:rPr>
+          <w:rFonts w:cstheme="minorHAnsi"/>
+        </w:rPr>
+        <w:t xml:space="preserve"> (you must type in these values)</w:t>
+      </w:r>
+      <w:r>
+        <w:rPr>
+          <w:rFonts w:cstheme="minorHAnsi"/>
+        </w:rPr>
+        <w:t xml:space="preserve">. Also </w:t>
       </w:r>
       <w:r>
         <w:rPr>
@@ -2265,6 +2755,7 @@
         </w:rPr>
         <w:t xml:space="preserve"> the </w:t>
       </w:r>
+      <w:proofErr w:type="spellStart"/>
       <w:r>
         <w:rPr>
           <w:rFonts w:cstheme="minorHAnsi"/>
@@ -2273,6 +2764,7 @@
         </w:rPr>
         <w:t>staticFiles</w:t>
       </w:r>
+      <w:proofErr w:type="spellEnd"/>
       <w:r>
         <w:rPr>
           <w:rFonts w:cstheme="minorHAnsi"/>
@@ -3045,7 +3537,23 @@
             <w:rFonts w:cstheme="minorHAnsi"/>
             <w:shd w:val="clear" w:color="auto" w:fill="FFFFFF"/>
           </w:rPr>
-          <w:t>https://us-west-1.console.aws.amazon.com/dynamodb</w:t>
+          <w:t>https://us-west-1.console.aws.amazon.com/dyna</w:t>
+        </w:r>
+        <w:r>
+          <w:rPr>
+            <w:rStyle w:val="Hyperlink"/>
+            <w:rFonts w:cstheme="minorHAnsi"/>
+            <w:shd w:val="clear" w:color="auto" w:fill="FFFFFF"/>
+          </w:rPr>
+          <w:t>m</w:t>
+        </w:r>
+        <w:r>
+          <w:rPr>
+            <w:rStyle w:val="Hyperlink"/>
+            <w:rFonts w:cstheme="minorHAnsi"/>
+            <w:shd w:val="clear" w:color="auto" w:fill="FFFFFF"/>
+          </w:rPr>
+          <w:t>odb</w:t>
         </w:r>
       </w:hyperlink>
       <w:r>
@@ -3189,6 +3697,7 @@
         </w:rPr>
         <w:t xml:space="preserve">: </w:t>
       </w:r>
+      <w:proofErr w:type="spellStart"/>
       <w:r>
         <w:rPr>
           <w:rFonts w:ascii="Courier" w:hAnsi="Courier" w:cstheme="minorHAnsi"/>
@@ -3205,6 +3714,7 @@
         </w:rPr>
         <w:t>Sessions</w:t>
       </w:r>
+      <w:proofErr w:type="spellEnd"/>
     </w:p>
     <w:p>
       <w:pPr>
@@ -3505,6 +4015,7 @@
         </w:rPr>
         <w:t xml:space="preserve">*:  </w:t>
       </w:r>
+      <w:proofErr w:type="spellStart"/>
       <w:r>
         <w:rPr>
           <w:rFonts w:ascii="Courier" w:hAnsi="Courier" w:cs="Arial"/>
@@ -3512,6 +4023,7 @@
         </w:rPr>
         <w:t>startDate</w:t>
       </w:r>
+      <w:proofErr w:type="spellEnd"/>
     </w:p>
     <w:p>
       <w:pPr>
@@ -3567,13 +4079,23 @@
         </w:rPr>
         <w:t xml:space="preserve">Your index name should be auto-filled: </w:t>
       </w:r>
+      <w:proofErr w:type="spellStart"/>
       <w:r>
         <w:rPr>
           <w:rFonts w:ascii="Courier" w:hAnsi="Courier" w:cs="Arial"/>
           <w:color w:val="000000" w:themeColor="text1"/>
           <w:shd w:val="clear" w:color="auto" w:fill="FFFFFF"/>
         </w:rPr>
-        <w:t>startDate-index</w:t>
+        <w:t>startDate</w:t>
+      </w:r>
+      <w:proofErr w:type="spellEnd"/>
+      <w:r>
+        <w:rPr>
+          <w:rFonts w:ascii="Courier" w:hAnsi="Courier" w:cs="Arial"/>
+          <w:color w:val="000000" w:themeColor="text1"/>
+          <w:shd w:val="clear" w:color="auto" w:fill="FFFFFF"/>
+        </w:rPr>
+        <w:t>-index</w:t>
       </w:r>
     </w:p>
     <w:p>
@@ -4150,6 +4672,7 @@
           <w:szCs w:val="26"/>
         </w:rPr>
       </w:pPr>
+      <w:proofErr w:type="spellStart"/>
       <w:r>
         <w:rPr>
           <w:rFonts w:asciiTheme="majorHAnsi" w:eastAsiaTheme="majorEastAsia" w:hAnsiTheme="majorHAnsi" w:cstheme="majorBidi"/>
@@ -4161,6 +4684,7 @@
         </w:rPr>
         <w:t>AddSessions</w:t>
       </w:r>
+      <w:proofErr w:type="spellEnd"/>
     </w:p>
     <w:p>
       <w:pPr>
@@ -4337,7 +4861,23 @@
             <w:rFonts w:cstheme="minorHAnsi"/>
             <w:shd w:val="clear" w:color="auto" w:fill="FFFFFF"/>
           </w:rPr>
-          <w:t>com/lambda</w:t>
+          <w:t>com/lam</w:t>
+        </w:r>
+        <w:r>
+          <w:rPr>
+            <w:rStyle w:val="Hyperlink"/>
+            <w:rFonts w:cstheme="minorHAnsi"/>
+            <w:shd w:val="clear" w:color="auto" w:fill="FFFFFF"/>
+          </w:rPr>
+          <w:t>b</w:t>
+        </w:r>
+        <w:r>
+          <w:rPr>
+            <w:rStyle w:val="Hyperlink"/>
+            <w:rFonts w:cstheme="minorHAnsi"/>
+            <w:shd w:val="clear" w:color="auto" w:fill="FFFFFF"/>
+          </w:rPr>
+          <w:t>da</w:t>
         </w:r>
       </w:hyperlink>
       <w:r>
@@ -4543,6 +5083,7 @@
         </w:rPr>
         <w:t xml:space="preserve">: </w:t>
       </w:r>
+      <w:proofErr w:type="spellStart"/>
       <w:r>
         <w:rPr>
           <w:rFonts w:ascii="Courier" w:hAnsi="Courier" w:cs="Arial"/>
@@ -4551,6 +5092,7 @@
         </w:rPr>
         <w:t>AddSessions</w:t>
       </w:r>
+      <w:proofErr w:type="spellEnd"/>
     </w:p>
     <w:p>
       <w:pPr>
@@ -5037,7 +5579,21 @@
             <w:rStyle w:val="Hyperlink"/>
             <w:rFonts w:cs="Arial"/>
           </w:rPr>
-          <w:t>-BuildingServerlessApps/blob/master/lambda/iam/dynamodb_full_access.txt</w:t>
+          <w:t>-BuildingServerlessAp</w:t>
+        </w:r>
+        <w:r>
+          <w:rPr>
+            <w:rStyle w:val="Hyperlink"/>
+            <w:rFonts w:cs="Arial"/>
+          </w:rPr>
+          <w:t>p</w:t>
+        </w:r>
+        <w:r>
+          <w:rPr>
+            <w:rStyle w:val="Hyperlink"/>
+            <w:rFonts w:cs="Arial"/>
+          </w:rPr>
+          <w:t>s/blob/master/lambda/iam/dynamodb_full_access.txt</w:t>
         </w:r>
       </w:hyperlink>
     </w:p>
@@ -5462,7 +6018,21 @@
             <w:rStyle w:val="Hyperlink"/>
             <w:rFonts w:cstheme="minorHAnsi"/>
           </w:rPr>
-          <w:t>https://github.com/buildingserverlessapps/LWT2019-BuildingServerlessApps/blob/master/lambda/functions/addSe</w:t>
+          <w:t>https://github.com/</w:t>
+        </w:r>
+        <w:r>
+          <w:rPr>
+            <w:rStyle w:val="Hyperlink"/>
+            <w:rFonts w:cstheme="minorHAnsi"/>
+          </w:rPr>
+          <w:t>b</w:t>
+        </w:r>
+        <w:r>
+          <w:rPr>
+            <w:rStyle w:val="Hyperlink"/>
+            <w:rFonts w:cstheme="minorHAnsi"/>
+          </w:rPr>
+          <w:t>uildingserverlessapps/LWT2019-BuildingServerlessApps/blob/master/lambda/functions/addSe</w:t>
         </w:r>
         <w:r>
           <w:rPr>
@@ -5491,8 +6061,17 @@
           <w:rFonts w:cstheme="minorHAnsi"/>
           <w:color w:val="000000" w:themeColor="text1"/>
         </w:rPr>
-        <w:t>The code at this link contains the logic to populate data into your DynamoDB</w:t>
-      </w:r>
+        <w:t xml:space="preserve">The code at this link contains the logic to populate data into your </w:t>
+      </w:r>
+      <w:proofErr w:type="spellStart"/>
+      <w:r>
+        <w:rPr>
+          <w:rFonts w:cstheme="minorHAnsi"/>
+          <w:color w:val="000000" w:themeColor="text1"/>
+        </w:rPr>
+        <w:t>DynamoDB</w:t>
+      </w:r>
+      <w:proofErr w:type="spellEnd"/>
       <w:r>
         <w:rPr>
           <w:rFonts w:cstheme="minorHAnsi"/>
@@ -5500,6 +6079,7 @@
         </w:rPr>
         <w:t xml:space="preserve"> </w:t>
       </w:r>
+      <w:proofErr w:type="spellStart"/>
       <w:r>
         <w:rPr>
           <w:rFonts w:cstheme="minorHAnsi"/>
@@ -5512,7 +6092,15 @@
           <w:rFonts w:cstheme="minorHAnsi"/>
           <w:color w:val="000000" w:themeColor="text1"/>
         </w:rPr>
-        <w:t xml:space="preserve">Sessions table </w:t>
+        <w:t>Sessions</w:t>
+      </w:r>
+      <w:proofErr w:type="spellEnd"/>
+      <w:r>
+        <w:rPr>
+          <w:rFonts w:cstheme="minorHAnsi"/>
+          <w:color w:val="000000" w:themeColor="text1"/>
+        </w:rPr>
+        <w:t xml:space="preserve"> table </w:t>
       </w:r>
       <w:r>
         <w:rPr>
@@ -5666,7 +6254,23 @@
           <w:rFonts w:cstheme="minorHAnsi"/>
           <w:color w:val="000000" w:themeColor="text1"/>
         </w:rPr>
-        <w:t xml:space="preserve">You will also create a new file in the AddSessions directory. </w:t>
+        <w:t xml:space="preserve">You will also create a new file in the </w:t>
+      </w:r>
+      <w:proofErr w:type="spellStart"/>
+      <w:r>
+        <w:rPr>
+          <w:rFonts w:cstheme="minorHAnsi"/>
+          <w:color w:val="000000" w:themeColor="text1"/>
+        </w:rPr>
+        <w:t>AddSessions</w:t>
+      </w:r>
+      <w:proofErr w:type="spellEnd"/>
+      <w:r>
+        <w:rPr>
+          <w:rFonts w:cstheme="minorHAnsi"/>
+          <w:color w:val="000000" w:themeColor="text1"/>
+        </w:rPr>
+        <w:t xml:space="preserve"> directory. </w:t>
       </w:r>
       <w:r>
         <w:rPr>
@@ -5755,7 +6359,21 @@
             <w:rStyle w:val="Hyperlink"/>
             <w:rFonts w:cs="Arial"/>
           </w:rPr>
-          <w:t>erverlessapps/LWT2019-BuildingServerlessApps/blob/master/lambda/functions/addSessions/data.json</w:t>
+          <w:t>erverlessapps/LWT2019-BuildingServerlessApps/blob/master/lambda/functions/addSessions/d</w:t>
+        </w:r>
+        <w:r>
+          <w:rPr>
+            <w:rStyle w:val="Hyperlink"/>
+            <w:rFonts w:cs="Arial"/>
+          </w:rPr>
+          <w:t>a</w:t>
+        </w:r>
+        <w:r>
+          <w:rPr>
+            <w:rStyle w:val="Hyperlink"/>
+            <w:rFonts w:cs="Arial"/>
+          </w:rPr>
+          <w:t>ta.json</w:t>
         </w:r>
       </w:hyperlink>
       <w:r>
@@ -5770,14 +6388,30 @@
           <w:rFonts w:cstheme="minorHAnsi"/>
           <w:color w:val="000000" w:themeColor="text1"/>
         </w:rPr>
-        <w:t xml:space="preserve"> T</w:t>
-      </w:r>
-      <w:r>
-        <w:rPr>
-          <w:rFonts w:cstheme="minorHAnsi"/>
-          <w:color w:val="000000" w:themeColor="text1"/>
-        </w:rPr>
-        <w:t xml:space="preserve">he file at this link contains all the data for each </w:t>
+        <w:t xml:space="preserve"> </w:t>
+      </w:r>
+      <w:proofErr w:type="gramStart"/>
+      <w:r>
+        <w:rPr>
+          <w:rFonts w:cstheme="minorHAnsi"/>
+          <w:color w:val="000000" w:themeColor="text1"/>
+        </w:rPr>
+        <w:t>T</w:t>
+      </w:r>
+      <w:r>
+        <w:rPr>
+          <w:rFonts w:cstheme="minorHAnsi"/>
+          <w:color w:val="000000" w:themeColor="text1"/>
+        </w:rPr>
+        <w:t>he</w:t>
+      </w:r>
+      <w:proofErr w:type="gramEnd"/>
+      <w:r>
+        <w:rPr>
+          <w:rFonts w:cstheme="minorHAnsi"/>
+          <w:color w:val="000000" w:themeColor="text1"/>
+        </w:rPr>
+        <w:t xml:space="preserve"> file at this link contains all the data for each </w:t>
       </w:r>
       <w:r>
         <w:rPr>
@@ -5947,6 +6581,7 @@
         </w:rPr>
         <w:t xml:space="preserve">: </w:t>
       </w:r>
+      <w:proofErr w:type="spellStart"/>
       <w:r>
         <w:rPr>
           <w:rFonts w:ascii="Courier" w:hAnsi="Courier" w:cs="Arial"/>
@@ -5954,6 +6589,7 @@
         </w:rPr>
         <w:t>data.json</w:t>
       </w:r>
+      <w:proofErr w:type="spellEnd"/>
     </w:p>
     <w:p>
       <w:pPr>
@@ -5976,6 +6612,7 @@
         </w:rPr>
         <w:t xml:space="preserve">Make sure </w:t>
       </w:r>
+      <w:proofErr w:type="spellStart"/>
       <w:r>
         <w:rPr>
           <w:rFonts w:cs="Arial"/>
@@ -5984,6 +6621,7 @@
         </w:rPr>
         <w:t>AddSessions</w:t>
       </w:r>
+      <w:proofErr w:type="spellEnd"/>
       <w:r>
         <w:rPr>
           <w:rFonts w:cs="Arial"/>
@@ -6253,6 +6891,7 @@
         </w:rPr>
         <w:t xml:space="preserve">: </w:t>
       </w:r>
+      <w:proofErr w:type="spellStart"/>
       <w:r>
         <w:rPr>
           <w:rFonts w:ascii="Courier" w:hAnsi="Courier" w:cs="Arial"/>
@@ -6267,6 +6906,7 @@
         </w:rPr>
         <w:t>Sessions</w:t>
       </w:r>
+      <w:proofErr w:type="spellEnd"/>
     </w:p>
     <w:p>
       <w:pPr>
@@ -6326,6 +6966,7 @@
         </w:rPr>
         <w:t xml:space="preserve">: </w:t>
       </w:r>
+      <w:proofErr w:type="spellStart"/>
       <w:r>
         <w:rPr>
           <w:rFonts w:ascii="Courier" w:hAnsi="Courier" w:cs="Arial"/>
@@ -6333,6 +6974,7 @@
         </w:rPr>
         <w:t>isCorsDefined</w:t>
       </w:r>
+      <w:proofErr w:type="spellEnd"/>
     </w:p>
     <w:p>
       <w:pPr>
@@ -6744,6 +7386,7 @@
         </w:rPr>
         <w:t xml:space="preserve"> type </w:t>
       </w:r>
+      <w:proofErr w:type="spellStart"/>
       <w:r>
         <w:rPr>
           <w:rFonts w:cstheme="minorHAnsi"/>
@@ -6760,6 +7403,7 @@
         </w:rPr>
         <w:t>able</w:t>
       </w:r>
+      <w:proofErr w:type="spellEnd"/>
       <w:r>
         <w:rPr>
           <w:rFonts w:cstheme="minorHAnsi"/>
@@ -6951,7 +7595,23 @@
           <w:rFonts w:cstheme="minorHAnsi"/>
           <w:color w:val="000000" w:themeColor="text1"/>
         </w:rPr>
-        <w:t xml:space="preserve"> “PopulateTable”</w:t>
+        <w:t xml:space="preserve"> “</w:t>
+      </w:r>
+      <w:proofErr w:type="spellStart"/>
+      <w:r>
+        <w:rPr>
+          <w:rFonts w:cstheme="minorHAnsi"/>
+          <w:color w:val="000000" w:themeColor="text1"/>
+        </w:rPr>
+        <w:t>PopulateTable</w:t>
+      </w:r>
+      <w:proofErr w:type="spellEnd"/>
+      <w:r>
+        <w:rPr>
+          <w:rFonts w:cstheme="minorHAnsi"/>
+          <w:color w:val="000000" w:themeColor="text1"/>
+        </w:rPr>
+        <w:t>”</w:t>
       </w:r>
       <w:r>
         <w:rPr>
@@ -7131,6 +7791,7 @@
           <w:szCs w:val="26"/>
         </w:rPr>
       </w:pPr>
+      <w:proofErr w:type="spellStart"/>
       <w:r>
         <w:rPr>
           <w:rFonts w:asciiTheme="majorHAnsi" w:eastAsiaTheme="majorEastAsia" w:hAnsiTheme="majorHAnsi" w:cstheme="majorBidi"/>
@@ -7142,6 +7803,7 @@
         </w:rPr>
         <w:t>GetAllSessions</w:t>
       </w:r>
+      <w:proofErr w:type="spellEnd"/>
     </w:p>
     <w:p>
       <w:pPr>
@@ -7199,6 +7861,7 @@
         </w:rPr>
         <w:t xml:space="preserve"> from the </w:t>
       </w:r>
+      <w:proofErr w:type="spellStart"/>
       <w:r>
         <w:rPr>
           <w:rFonts w:cstheme="minorHAnsi"/>
@@ -7215,7 +7878,37 @@
           <w:color w:val="000000" w:themeColor="text1"/>
           <w:shd w:val="clear" w:color="auto" w:fill="FFFFFF"/>
         </w:rPr>
-        <w:t xml:space="preserve">Sessions DynamoDB table. </w:t>
+        <w:t>Sessions</w:t>
+      </w:r>
+      <w:proofErr w:type="spellEnd"/>
+      <w:r>
+        <w:rPr>
+          <w:rFonts w:cstheme="minorHAnsi"/>
+          <w:bCs/>
+          <w:color w:val="000000" w:themeColor="text1"/>
+          <w:shd w:val="clear" w:color="auto" w:fill="FFFFFF"/>
+        </w:rPr>
+        <w:t xml:space="preserve"> </w:t>
+      </w:r>
+      <w:proofErr w:type="spellStart"/>
+      <w:r>
+        <w:rPr>
+          <w:rFonts w:cstheme="minorHAnsi"/>
+          <w:bCs/>
+          <w:color w:val="000000" w:themeColor="text1"/>
+          <w:shd w:val="clear" w:color="auto" w:fill="FFFFFF"/>
+        </w:rPr>
+        <w:t>DynamoDB</w:t>
+      </w:r>
+      <w:proofErr w:type="spellEnd"/>
+      <w:r>
+        <w:rPr>
+          <w:rFonts w:cstheme="minorHAnsi"/>
+          <w:bCs/>
+          <w:color w:val="000000" w:themeColor="text1"/>
+          <w:shd w:val="clear" w:color="auto" w:fill="FFFFFF"/>
+        </w:rPr>
+        <w:t xml:space="preserve"> table. </w:t>
       </w:r>
     </w:p>
     <w:p>
@@ -7248,7 +7941,17 @@
           <w:color w:val="000000" w:themeColor="text1"/>
           <w:shd w:val="clear" w:color="auto" w:fill="FFFFFF"/>
         </w:rPr>
-        <w:t xml:space="preserve"> the AWS Lambda console at </w:t>
+        <w:t xml:space="preserve"> </w:t>
+      </w:r>
+      <w:bookmarkStart w:id="0" w:name="_GoBack"/>
+      <w:bookmarkEnd w:id="0"/>
+      <w:r>
+        <w:rPr>
+          <w:rFonts w:cstheme="minorHAnsi"/>
+          <w:color w:val="000000" w:themeColor="text1"/>
+          <w:shd w:val="clear" w:color="auto" w:fill="FFFFFF"/>
+        </w:rPr>
+        <w:t xml:space="preserve">the AWS Lambda console at </w:t>
       </w:r>
       <w:r>
         <w:rPr>
@@ -7447,6 +8150,7 @@
         </w:rPr>
         <w:t xml:space="preserve">: </w:t>
       </w:r>
+      <w:proofErr w:type="spellStart"/>
       <w:r>
         <w:rPr>
           <w:rFonts w:ascii="Courier" w:hAnsi="Courier" w:cs="Arial"/>
@@ -7463,6 +8167,7 @@
         </w:rPr>
         <w:t>Sessions</w:t>
       </w:r>
+      <w:proofErr w:type="spellEnd"/>
     </w:p>
     <w:p>
       <w:pPr>
@@ -7597,6 +8302,7 @@
         </w:rPr>
         <w:t xml:space="preserve">: </w:t>
       </w:r>
+      <w:proofErr w:type="spellStart"/>
       <w:r>
         <w:rPr>
           <w:rFonts w:ascii="Courier" w:hAnsi="Courier" w:cs="Arial"/>
@@ -7604,6 +8310,7 @@
         </w:rPr>
         <w:t>lambda_basic_execution</w:t>
       </w:r>
+      <w:proofErr w:type="spellEnd"/>
     </w:p>
     <w:p>
       <w:pPr>
@@ -7767,6 +8474,7 @@
           <w:t>https://github.com/buildingserverlessapps/LWT2019-BuildingServerlessApps/blob/master/lambda/functions/getAllSessions/index.js</w:t>
         </w:r>
       </w:hyperlink>
+      <w:proofErr w:type="gramStart"/>
       <w:r>
         <w:rPr>
           <w:rStyle w:val="Hyperlink"/>
@@ -7774,6 +8482,7 @@
         </w:rPr>
         <w:t xml:space="preserve"> </w:t>
       </w:r>
+      <w:proofErr w:type="gramEnd"/>
       <w:r>
         <w:rPr>
           <w:rFonts w:cstheme="minorHAnsi"/>
@@ -7802,6 +8511,7 @@
         </w:rPr>
         <w:t xml:space="preserve">The code at this link contains the logic to retrieve all the session data in </w:t>
       </w:r>
+      <w:proofErr w:type="spellStart"/>
       <w:r>
         <w:rPr>
           <w:rFonts w:cstheme="minorHAnsi"/>
@@ -7809,6 +8519,7 @@
         </w:rPr>
         <w:t>LWTSessions</w:t>
       </w:r>
+      <w:proofErr w:type="spellEnd"/>
       <w:r>
         <w:rPr>
           <w:rFonts w:cstheme="minorHAnsi"/>
@@ -8064,6 +8775,7 @@
         </w:rPr>
         <w:t xml:space="preserve">: </w:t>
       </w:r>
+      <w:proofErr w:type="spellStart"/>
       <w:r>
         <w:rPr>
           <w:rFonts w:ascii="Courier" w:hAnsi="Courier" w:cs="Arial"/>
@@ -8078,6 +8790,7 @@
         </w:rPr>
         <w:t>Sessions</w:t>
       </w:r>
+      <w:proofErr w:type="spellEnd"/>
     </w:p>
     <w:p>
       <w:pPr>
@@ -8137,6 +8850,7 @@
         </w:rPr>
         <w:t xml:space="preserve">: </w:t>
       </w:r>
+      <w:proofErr w:type="spellStart"/>
       <w:r>
         <w:rPr>
           <w:rFonts w:ascii="Courier" w:hAnsi="Courier" w:cs="Arial"/>
@@ -8144,6 +8858,7 @@
         </w:rPr>
         <w:t>isCorsDefined</w:t>
       </w:r>
+      <w:proofErr w:type="spellEnd"/>
     </w:p>
     <w:p>
       <w:pPr>
@@ -8415,6 +9130,7 @@
         </w:rPr>
         <w:t xml:space="preserve"> type </w:t>
       </w:r>
+      <w:proofErr w:type="spellStart"/>
       <w:r>
         <w:rPr>
           <w:rFonts w:ascii="Courier" w:hAnsi="Courier" w:cstheme="minorHAnsi"/>
@@ -8423,6 +9139,7 @@
         </w:rPr>
         <w:t>TestGetAllSessions</w:t>
       </w:r>
+      <w:proofErr w:type="spellEnd"/>
       <w:r>
         <w:rPr>
           <w:rFonts w:ascii="Calibri" w:hAnsi="Calibri" w:cstheme="minorHAnsi"/>
@@ -8725,6 +9442,7 @@
           <w:szCs w:val="26"/>
         </w:rPr>
       </w:pPr>
+      <w:proofErr w:type="spellStart"/>
       <w:r>
         <w:rPr>
           <w:rFonts w:asciiTheme="majorHAnsi" w:eastAsiaTheme="majorEastAsia" w:hAnsiTheme="majorHAnsi" w:cstheme="majorBidi"/>
@@ -8736,15 +9454,25 @@
         </w:rPr>
         <w:t>UpdateSession</w:t>
       </w:r>
-    </w:p>
-    <w:p>
-      <w:pPr>
-        <w:spacing w:line="240" w:lineRule="auto"/>
-        <w:jc w:val="both"/>
-      </w:pPr>
-      <w:r>
-        <w:t xml:space="preserve">This last Lambda will be used to update existing sessions in the DynamoDB </w:t>
-      </w:r>
+      <w:proofErr w:type="spellEnd"/>
+    </w:p>
+    <w:p>
+      <w:pPr>
+        <w:spacing w:line="240" w:lineRule="auto"/>
+        <w:jc w:val="both"/>
+      </w:pPr>
+      <w:r>
+        <w:t xml:space="preserve">This last Lambda will be used to update existing sessions in the </w:t>
+      </w:r>
+      <w:proofErr w:type="spellStart"/>
+      <w:r>
+        <w:t>DynamoDB</w:t>
+      </w:r>
+      <w:proofErr w:type="spellEnd"/>
+      <w:r>
+        <w:t xml:space="preserve"> </w:t>
+      </w:r>
+      <w:proofErr w:type="spellStart"/>
       <w:r>
         <w:rPr>
           <w:b/>
@@ -8757,6 +9485,7 @@
         </w:rPr>
         <w:t>Sessions</w:t>
       </w:r>
+      <w:proofErr w:type="spellEnd"/>
       <w:r>
         <w:t xml:space="preserve"> table. </w:t>
       </w:r>
@@ -9015,6 +9744,7 @@
         </w:rPr>
         <w:t xml:space="preserve">: </w:t>
       </w:r>
+      <w:proofErr w:type="spellStart"/>
       <w:r>
         <w:rPr>
           <w:rFonts w:ascii="Courier" w:hAnsi="Courier" w:cs="Arial"/>
@@ -9023,6 +9753,7 @@
         </w:rPr>
         <w:t>UpdateSession</w:t>
       </w:r>
+      <w:proofErr w:type="spellEnd"/>
     </w:p>
     <w:p>
       <w:pPr>
@@ -9147,6 +9878,7 @@
         </w:rPr>
         <w:t xml:space="preserve">: </w:t>
       </w:r>
+      <w:proofErr w:type="spellStart"/>
       <w:r>
         <w:rPr>
           <w:rFonts w:ascii="Courier" w:hAnsi="Courier" w:cs="Arial"/>
@@ -9155,6 +9887,7 @@
         </w:rPr>
         <w:t>lambda_basic_execution</w:t>
       </w:r>
+      <w:proofErr w:type="spellEnd"/>
     </w:p>
     <w:p>
       <w:pPr>
@@ -9302,14 +10035,30 @@
           <w:rFonts w:cstheme="minorHAnsi"/>
           <w:color w:val="000000" w:themeColor="text1"/>
         </w:rPr>
-        <w:t>date an existing item in the LWT</w:t>
-      </w:r>
-      <w:r>
-        <w:rPr>
-          <w:rFonts w:cstheme="minorHAnsi"/>
-          <w:color w:val="000000" w:themeColor="text1"/>
-        </w:rPr>
-        <w:t xml:space="preserve">Sessions table. </w:t>
+        <w:t xml:space="preserve">date an existing item in the </w:t>
+      </w:r>
+      <w:proofErr w:type="spellStart"/>
+      <w:r>
+        <w:rPr>
+          <w:rFonts w:cstheme="minorHAnsi"/>
+          <w:color w:val="000000" w:themeColor="text1"/>
+        </w:rPr>
+        <w:t>LWT</w:t>
+      </w:r>
+      <w:r>
+        <w:rPr>
+          <w:rFonts w:cstheme="minorHAnsi"/>
+          <w:color w:val="000000" w:themeColor="text1"/>
+        </w:rPr>
+        <w:t>Sessions</w:t>
+      </w:r>
+      <w:proofErr w:type="spellEnd"/>
+      <w:r>
+        <w:rPr>
+          <w:rFonts w:cstheme="minorHAnsi"/>
+          <w:color w:val="000000" w:themeColor="text1"/>
+        </w:rPr>
+        <w:t xml:space="preserve"> table. </w:t>
       </w:r>
       <w:r>
         <w:rPr>
@@ -9351,7 +10100,23 @@
           <w:rFonts w:cstheme="minorHAnsi"/>
           <w:color w:val="000000" w:themeColor="text1"/>
         </w:rPr>
-        <w:t xml:space="preserve"> the isSelected attribute- has changed. This is the code that gets invoked when an item is added to your </w:t>
+        <w:t xml:space="preserve"> the </w:t>
+      </w:r>
+      <w:proofErr w:type="spellStart"/>
+      <w:r>
+        <w:rPr>
+          <w:rFonts w:cstheme="minorHAnsi"/>
+          <w:color w:val="000000" w:themeColor="text1"/>
+        </w:rPr>
+        <w:t>isSelected</w:t>
+      </w:r>
+      <w:proofErr w:type="spellEnd"/>
+      <w:r>
+        <w:rPr>
+          <w:rFonts w:cstheme="minorHAnsi"/>
+          <w:color w:val="000000" w:themeColor="text1"/>
+        </w:rPr>
+        <w:t xml:space="preserve"> attribute- has changed. This is the code that gets invoked when an item is added to your </w:t>
       </w:r>
       <w:r>
         <w:rPr>
@@ -9365,7 +10130,23 @@
           <w:rFonts w:cstheme="minorHAnsi"/>
           <w:color w:val="000000" w:themeColor="text1"/>
         </w:rPr>
-        <w:t xml:space="preserve"> calendar. Once the update completes, then the code will query the secondary index- startDate-index- that we created when we created the DynamoDB table. It will query all the sessions that occur the same day as the session, and of those, it will </w:t>
+        <w:t xml:space="preserve"> calendar. Once the update completes, then the code will query the secondary index- </w:t>
+      </w:r>
+      <w:proofErr w:type="spellStart"/>
+      <w:r>
+        <w:rPr>
+          <w:rFonts w:cstheme="minorHAnsi"/>
+          <w:color w:val="000000" w:themeColor="text1"/>
+        </w:rPr>
+        <w:t>startDate</w:t>
+      </w:r>
+      <w:proofErr w:type="spellEnd"/>
+      <w:r>
+        <w:rPr>
+          <w:rFonts w:cstheme="minorHAnsi"/>
+          <w:color w:val="000000" w:themeColor="text1"/>
+        </w:rPr>
+        <w:t xml:space="preserve">-index- that we created when we created the DynamoDB table. It will query all the sessions that occur the same day as the session, and of those, it will </w:t>
       </w:r>
       <w:r>
         <w:rPr>
@@ -9379,7 +10160,23 @@
           <w:rFonts w:cstheme="minorHAnsi"/>
           <w:color w:val="000000" w:themeColor="text1"/>
         </w:rPr>
-        <w:t xml:space="preserve"> any overlapping sessions as conflicts using a hasConflict flag. The code sends a success HTTP response once this whole process is complete. </w:t>
+        <w:t xml:space="preserve"> any overlapping sessions as conflicts using a </w:t>
+      </w:r>
+      <w:proofErr w:type="spellStart"/>
+      <w:r>
+        <w:rPr>
+          <w:rFonts w:cstheme="minorHAnsi"/>
+          <w:color w:val="000000" w:themeColor="text1"/>
+        </w:rPr>
+        <w:t>hasConflict</w:t>
+      </w:r>
+      <w:proofErr w:type="spellEnd"/>
+      <w:r>
+        <w:rPr>
+          <w:rFonts w:cstheme="minorHAnsi"/>
+          <w:color w:val="000000" w:themeColor="text1"/>
+        </w:rPr>
+        <w:t xml:space="preserve"> flag. The code sends a success HTTP response once this whole process is complete. </w:t>
       </w:r>
     </w:p>
     <w:p>
@@ -9481,6 +10278,7 @@
       <w:r>
         <w:t xml:space="preserve">Setup the </w:t>
       </w:r>
+      <w:proofErr w:type="spellStart"/>
       <w:r>
         <w:rPr>
           <w:rFonts w:cstheme="minorHAnsi"/>
@@ -9490,6 +10288,7 @@
         </w:rPr>
         <w:t>UpdateSession</w:t>
       </w:r>
+      <w:proofErr w:type="spellEnd"/>
       <w:r>
         <w:rPr>
           <w:rFonts w:cstheme="minorHAnsi"/>
@@ -9550,6 +10349,7 @@
         </w:rPr>
         <w:t xml:space="preserve"> as </w:t>
       </w:r>
+      <w:proofErr w:type="spellStart"/>
       <w:r>
         <w:rPr>
           <w:rFonts w:cstheme="minorHAnsi"/>
@@ -9559,6 +10359,7 @@
         </w:rPr>
         <w:t>GetAllSessions</w:t>
       </w:r>
+      <w:proofErr w:type="spellEnd"/>
       <w:r>
         <w:rPr>
           <w:rFonts w:cstheme="minorHAnsi"/>
@@ -9634,6 +10435,7 @@
         </w:rPr>
         <w:t xml:space="preserve">: </w:t>
       </w:r>
+      <w:proofErr w:type="spellStart"/>
       <w:r>
         <w:rPr>
           <w:rFonts w:ascii="Courier" w:hAnsi="Courier" w:cs="Arial"/>
@@ -9650,6 +10452,7 @@
         </w:rPr>
         <w:t>Sessions</w:t>
       </w:r>
+      <w:proofErr w:type="spellEnd"/>
     </w:p>
     <w:p>
       <w:pPr>
@@ -9711,6 +10514,7 @@
         </w:rPr>
         <w:t xml:space="preserve">: </w:t>
       </w:r>
+      <w:proofErr w:type="spellStart"/>
       <w:r>
         <w:rPr>
           <w:rFonts w:ascii="Courier" w:hAnsi="Courier" w:cs="Arial"/>
@@ -9719,6 +10523,7 @@
         </w:rPr>
         <w:t>isCorsDefined</w:t>
       </w:r>
+      <w:proofErr w:type="spellEnd"/>
     </w:p>
     <w:p>
       <w:pPr>
@@ -10243,6 +11048,7 @@
         </w:rPr>
         <w:t xml:space="preserve">: </w:t>
       </w:r>
+      <w:proofErr w:type="spellStart"/>
       <w:r>
         <w:rPr>
           <w:rFonts w:ascii="Courier" w:hAnsi="Courier" w:cs="Arial"/>
@@ -10267,6 +11073,7 @@
         </w:rPr>
         <w:t>essions</w:t>
       </w:r>
+      <w:proofErr w:type="spellEnd"/>
     </w:p>
     <w:p>
       <w:pPr>
@@ -10308,6 +11115,7 @@
         </w:rPr>
         <w:t xml:space="preserve">API to interact with the </w:t>
       </w:r>
+      <w:proofErr w:type="spellStart"/>
       <w:r>
         <w:rPr>
           <w:rFonts w:ascii="Courier" w:hAnsi="Courier" w:cs="Arial"/>
@@ -10322,7 +11130,16 @@
           <w:color w:val="000000" w:themeColor="text1"/>
           <w:shd w:val="clear" w:color="auto" w:fill="FFFFFF"/>
         </w:rPr>
-        <w:t xml:space="preserve">Sessions </w:t>
+        <w:t>Sessions</w:t>
+      </w:r>
+      <w:proofErr w:type="spellEnd"/>
+      <w:r>
+        <w:rPr>
+          <w:rFonts w:ascii="Courier" w:hAnsi="Courier" w:cs="Arial"/>
+          <w:color w:val="000000" w:themeColor="text1"/>
+          <w:shd w:val="clear" w:color="auto" w:fill="FFFFFF"/>
+        </w:rPr>
+        <w:t xml:space="preserve"> </w:t>
       </w:r>
       <w:r>
         <w:rPr>
@@ -10745,12 +11562,14 @@
         </w:rPr>
         <w:t xml:space="preserve">, enter the name of the function that we created earlier that gets all the sessions in the table – </w:t>
       </w:r>
+      <w:proofErr w:type="spellStart"/>
       <w:r>
         <w:rPr>
           <w:rFonts w:ascii="Courier" w:hAnsi="Courier" w:cs="Arial"/>
         </w:rPr>
         <w:t>GetAllSessions</w:t>
       </w:r>
+      <w:proofErr w:type="spellEnd"/>
     </w:p>
     <w:p>
       <w:pPr>
@@ -11525,6 +12344,7 @@
         </w:rPr>
         <w:t xml:space="preserve">update an item in the </w:t>
       </w:r>
+      <w:proofErr w:type="spellStart"/>
       <w:r>
         <w:rPr>
           <w:rFonts w:ascii="Calibri" w:hAnsi="Calibri"/>
@@ -11539,6 +12359,7 @@
         </w:rPr>
         <w:t>Sessions</w:t>
       </w:r>
+      <w:proofErr w:type="spellEnd"/>
       <w:r>
         <w:rPr>
           <w:rFonts w:ascii="Calibri" w:hAnsi="Calibri"/>
@@ -11570,6 +12391,7 @@
         </w:rPr>
         <w:t xml:space="preserve">Click on the </w:t>
       </w:r>
+      <w:proofErr w:type="spellStart"/>
       <w:r>
         <w:rPr>
           <w:rFonts w:ascii="Calibri" w:hAnsi="Calibri" w:cstheme="minorHAnsi"/>
@@ -11588,6 +12410,7 @@
         </w:rPr>
         <w:t>Sessions</w:t>
       </w:r>
+      <w:proofErr w:type="spellEnd"/>
       <w:r>
         <w:rPr>
           <w:rFonts w:ascii="Calibri" w:hAnsi="Calibri" w:cstheme="minorHAnsi"/>
@@ -12260,12 +13083,14 @@
         </w:rPr>
         <w:t xml:space="preserve">, enter the name of the first function that we created earlier that gets all the sessions in the table – </w:t>
       </w:r>
+      <w:proofErr w:type="spellStart"/>
       <w:r>
         <w:rPr>
           <w:rFonts w:ascii="Courier" w:hAnsi="Courier" w:cs="Arial"/>
         </w:rPr>
         <w:t>UpdateSession</w:t>
       </w:r>
+      <w:proofErr w:type="spellEnd"/>
     </w:p>
     <w:p>
       <w:pPr>
@@ -12299,8 +13124,6 @@
         </w:rPr>
         <w:t xml:space="preserve"> as selected</w:t>
       </w:r>
-      <w:bookmarkStart w:id="0" w:name="_GoBack"/>
-      <w:bookmarkEnd w:id="0"/>
     </w:p>
     <w:p>
       <w:pPr>
@@ -12873,12 +13696,14 @@
       <w:r>
         <w:t xml:space="preserve">nder the </w:t>
       </w:r>
+      <w:proofErr w:type="spellStart"/>
       <w:r>
         <w:rPr>
           <w:b/>
         </w:rPr>
         <w:t>staticFiles</w:t>
       </w:r>
+      <w:proofErr w:type="spellEnd"/>
       <w:r>
         <w:rPr>
           <w:b/>
@@ -12917,6 +13742,7 @@
       <w:r>
         <w:t xml:space="preserve">Search for the </w:t>
       </w:r>
+      <w:proofErr w:type="spellStart"/>
       <w:r>
         <w:rPr>
           <w:rFonts w:ascii="Courier" w:hAnsi="Courier"/>
@@ -12924,6 +13750,7 @@
         </w:rPr>
         <w:t>getSessionsUrl</w:t>
       </w:r>
+      <w:proofErr w:type="spellEnd"/>
       <w:r>
         <w:rPr>
           <w:rFonts w:cstheme="majorHAnsi"/>
@@ -12976,7 +13803,21 @@
         <w:rPr>
           <w:rFonts w:cstheme="majorHAnsi"/>
         </w:rPr>
-        <w:t xml:space="preserve">ection 2e, Item i. </w:t>
+        <w:t xml:space="preserve">ection 2e, Item </w:t>
+      </w:r>
+      <w:proofErr w:type="spellStart"/>
+      <w:r>
+        <w:rPr>
+          <w:rFonts w:cstheme="majorHAnsi"/>
+        </w:rPr>
+        <w:t>i</w:t>
+      </w:r>
+      <w:proofErr w:type="spellEnd"/>
+      <w:r>
+        <w:rPr>
+          <w:rFonts w:cstheme="majorHAnsi"/>
+        </w:rPr>
+        <w:t xml:space="preserve">. </w:t>
       </w:r>
       <w:r>
         <w:t xml:space="preserve">The URL </w:t>
@@ -12987,6 +13828,7 @@
       <w:r>
         <w:t xml:space="preserve"> located on the </w:t>
       </w:r>
+      <w:proofErr w:type="spellStart"/>
       <w:r>
         <w:rPr>
           <w:b/>
@@ -12999,6 +13841,7 @@
         </w:rPr>
         <w:t>Sessions</w:t>
       </w:r>
+      <w:proofErr w:type="spellEnd"/>
       <w:r>
         <w:rPr>
           <w:b/>
@@ -13060,16 +13903,24 @@
           <w:rFonts w:ascii="Courier" w:hAnsi="Courier"/>
         </w:rPr>
       </w:pPr>
+      <w:proofErr w:type="spellStart"/>
       <w:r>
         <w:rPr>
           <w:rFonts w:ascii="Courier" w:hAnsi="Courier"/>
         </w:rPr>
-        <w:t xml:space="preserve">this.getSessionsUrl </w:t>
-      </w:r>
+        <w:t>this.getSessionsUrl</w:t>
+      </w:r>
+      <w:proofErr w:type="spellEnd"/>
       <w:r>
         <w:rPr>
           <w:rFonts w:ascii="Courier" w:hAnsi="Courier"/>
         </w:rPr>
+        <w:t xml:space="preserve"> </w:t>
+      </w:r>
+      <w:r>
+        <w:rPr>
+          <w:rFonts w:ascii="Courier" w:hAnsi="Courier"/>
+        </w:rPr>
         <w:t>=</w:t>
       </w:r>
       <w:r>
@@ -13088,7 +13939,21 @@
         <w:rPr>
           <w:rFonts w:ascii="Courier" w:hAnsi="Courier"/>
         </w:rPr>
-        <w:t>https://xijlfuiy35.execute-api.</w:t>
+        <w:t>https</w:t>
+      </w:r>
+      <w:proofErr w:type="gramStart"/>
+      <w:r>
+        <w:rPr>
+          <w:rFonts w:ascii="Courier" w:hAnsi="Courier"/>
+        </w:rPr>
+        <w:t>:/</w:t>
+      </w:r>
+      <w:proofErr w:type="gramEnd"/>
+      <w:r>
+        <w:rPr>
+          <w:rFonts w:ascii="Courier" w:hAnsi="Courier"/>
+        </w:rPr>
+        <w:t>/xijlfuiy35.execute-api.</w:t>
       </w:r>
       <w:r>
         <w:rPr>
@@ -13138,18 +14003,32 @@
           <w:rFonts w:ascii="Courier" w:hAnsi="Courier"/>
           <w:b/>
         </w:rPr>
-        <w:t xml:space="preserve"> updateSessionsBaseUrl</w:t>
-      </w:r>
+        <w:t xml:space="preserve"> </w:t>
+      </w:r>
+      <w:proofErr w:type="spellStart"/>
       <w:r>
         <w:rPr>
           <w:rFonts w:ascii="Courier" w:hAnsi="Courier"/>
           <w:b/>
         </w:rPr>
+        <w:t>updateSessionsBaseUrl</w:t>
+      </w:r>
+      <w:proofErr w:type="spellEnd"/>
+      <w:r>
+        <w:rPr>
+          <w:rFonts w:ascii="Courier" w:hAnsi="Courier"/>
+          <w:b/>
+        </w:rPr>
         <w:t xml:space="preserve"> </w:t>
       </w:r>
       <w:r>
-        <w:t>variable. It should be right below getSessionsUrl</w:t>
-      </w:r>
+        <w:t xml:space="preserve">variable. It should be right below </w:t>
+      </w:r>
+      <w:proofErr w:type="spellStart"/>
+      <w:r>
+        <w:t>getSessionsUrl</w:t>
+      </w:r>
+      <w:proofErr w:type="spellEnd"/>
       <w:r>
         <w:t>.</w:t>
       </w:r>
@@ -13168,12 +14047,14 @@
       <w:r>
         <w:t xml:space="preserve">method in the </w:t>
       </w:r>
+      <w:proofErr w:type="spellStart"/>
       <w:r>
         <w:rPr>
           <w:b/>
         </w:rPr>
         <w:t>getSessions</w:t>
       </w:r>
+      <w:proofErr w:type="spellEnd"/>
       <w:r>
         <w:t xml:space="preserve"> </w:t>
       </w:r>
@@ -13192,6 +14073,7 @@
       <w:r>
         <w:t xml:space="preserve">The URL is located on the </w:t>
       </w:r>
+      <w:proofErr w:type="spellStart"/>
       <w:r>
         <w:rPr>
           <w:b/>
@@ -13204,6 +14086,7 @@
         </w:rPr>
         <w:t>Sessions</w:t>
       </w:r>
+      <w:proofErr w:type="spellEnd"/>
       <w:r>
         <w:rPr>
           <w:b/>
@@ -13249,17 +14132,39 @@
           <w:rFonts w:ascii="Courier" w:hAnsi="Courier"/>
         </w:rPr>
       </w:pPr>
+      <w:proofErr w:type="spellStart"/>
       <w:r>
         <w:rPr>
           <w:rFonts w:ascii="Courier" w:hAnsi="Courier"/>
         </w:rPr>
-        <w:t xml:space="preserve">this.updateSessionsBaseUrl = </w:t>
-      </w:r>
+        <w:t>this.updateSessionsBaseUrl</w:t>
+      </w:r>
+      <w:proofErr w:type="spellEnd"/>
       <w:r>
         <w:rPr>
           <w:rFonts w:ascii="Courier" w:hAnsi="Courier"/>
         </w:rPr>
-        <w:t>'https://xijlfuiy35.execute-api.</w:t>
+        <w:t xml:space="preserve"> = </w:t>
+      </w:r>
+      <w:r>
+        <w:rPr>
+          <w:rFonts w:ascii="Courier" w:hAnsi="Courier"/>
+        </w:rPr>
+        <w:t>'https</w:t>
+      </w:r>
+      <w:proofErr w:type="gramStart"/>
+      <w:r>
+        <w:rPr>
+          <w:rFonts w:ascii="Courier" w:hAnsi="Courier"/>
+        </w:rPr>
+        <w:t>:/</w:t>
+      </w:r>
+      <w:proofErr w:type="gramEnd"/>
+      <w:r>
+        <w:rPr>
+          <w:rFonts w:ascii="Courier" w:hAnsi="Courier"/>
+        </w:rPr>
+        <w:t>/xijlfuiy35.execute-api.</w:t>
       </w:r>
       <w:r>
         <w:rPr>
@@ -13734,7 +14639,21 @@
         <w:rPr>
           <w:rFonts w:eastAsia="Times New Roman"/>
         </w:rPr>
-        <w:t>, the S3 bucket name to store the website static files, S3 website URL and the AddSessions lambda name.</w:t>
+        <w:t xml:space="preserve">, the S3 bucket name to store the website static files, S3 website URL and the </w:t>
+      </w:r>
+      <w:proofErr w:type="spellStart"/>
+      <w:r>
+        <w:rPr>
+          <w:rFonts w:eastAsia="Times New Roman"/>
+        </w:rPr>
+        <w:t>AddSessions</w:t>
+      </w:r>
+      <w:proofErr w:type="spellEnd"/>
+      <w:r>
+        <w:rPr>
+          <w:rFonts w:eastAsia="Times New Roman"/>
+        </w:rPr>
+        <w:t xml:space="preserve"> lambda name.</w:t>
       </w:r>
     </w:p>
     <w:p>
@@ -13758,7 +14677,21 @@
         <w:rPr>
           <w:rFonts w:eastAsia="Times New Roman"/>
         </w:rPr>
-        <w:t>The app has set up all the necessary AWS resources for you. You only need to manually upload the website files to the created S3 bucket and invoke the AddSessions lambda.</w:t>
+        <w:t xml:space="preserve">The app has set up all the necessary AWS resources for you. You only need to manually upload the website files to the created S3 bucket and invoke the </w:t>
+      </w:r>
+      <w:proofErr w:type="spellStart"/>
+      <w:r>
+        <w:rPr>
+          <w:rFonts w:eastAsia="Times New Roman"/>
+        </w:rPr>
+        <w:t>AddSessions</w:t>
+      </w:r>
+      <w:proofErr w:type="spellEnd"/>
+      <w:r>
+        <w:rPr>
+          <w:rFonts w:eastAsia="Times New Roman"/>
+        </w:rPr>
+        <w:t xml:space="preserve"> lambda.</w:t>
       </w:r>
     </w:p>
     <w:p>
@@ -13785,7 +14718,21 @@
         <w:rPr>
           <w:rFonts w:eastAsia="Times New Roman"/>
         </w:rPr>
-        <w:t>Follow steps from 2.d.i 19) to 22) to invoke the AddSessions lambda to populate the data into DynamoDB.</w:t>
+        <w:t xml:space="preserve">Follow steps from 2.d.i 19) to 22) to invoke the </w:t>
+      </w:r>
+      <w:proofErr w:type="spellStart"/>
+      <w:r>
+        <w:rPr>
+          <w:rFonts w:eastAsia="Times New Roman"/>
+        </w:rPr>
+        <w:t>AddSessions</w:t>
+      </w:r>
+      <w:proofErr w:type="spellEnd"/>
+      <w:r>
+        <w:rPr>
+          <w:rFonts w:eastAsia="Times New Roman"/>
+        </w:rPr>
+        <w:t xml:space="preserve"> lambda to populate the data into DynamoDB.</w:t>
       </w:r>
     </w:p>
     <w:p>
@@ -13840,7 +14787,15 @@
         <w:t>LWT</w:t>
       </w:r>
       <w:r>
-        <w:t xml:space="preserve"> Sessions Scheduler Serverless Application on AWS. You can go ahead and continue to interact with it. </w:t>
+        <w:t xml:space="preserve"> Sessions Scheduler </w:t>
+      </w:r>
+      <w:proofErr w:type="spellStart"/>
+      <w:r>
+        <w:t>Serverless</w:t>
+      </w:r>
+      <w:proofErr w:type="spellEnd"/>
+      <w:r>
+        <w:t xml:space="preserve"> Application on AWS. You can go ahead and continue to interact with it. </w:t>
       </w:r>
     </w:p>
     <w:p>
@@ -13920,7 +14875,15 @@
         <w:jc w:val="both"/>
       </w:pPr>
       <w:r>
-        <w:t>Verify that you have npm installed on your computer</w:t>
+        <w:t xml:space="preserve">Verify that you have </w:t>
+      </w:r>
+      <w:proofErr w:type="spellStart"/>
+      <w:r>
+        <w:t>npm</w:t>
+      </w:r>
+      <w:proofErr w:type="spellEnd"/>
+      <w:r>
+        <w:t xml:space="preserve"> installed on your computer</w:t>
       </w:r>
     </w:p>
     <w:p>
@@ -14005,7 +14968,43 @@
                                 <w:sz w:val="21"/>
                                 <w:szCs w:val="21"/>
                               </w:rPr>
-                              <w:t>8c85903a4bb6:~ agathao$ npm -v</w:t>
+                              <w:t xml:space="preserve">8c85903a4bb6:~ </w:t>
+                            </w:r>
+                            <w:proofErr w:type="spellStart"/>
+                            <w:r>
+                              <w:rPr>
+                                <w:rFonts w:ascii="Courier" w:hAnsi="Courier"/>
+                                <w:sz w:val="21"/>
+                                <w:szCs w:val="21"/>
+                              </w:rPr>
+                              <w:t>agathao</w:t>
+                            </w:r>
+                            <w:proofErr w:type="spellEnd"/>
+                            <w:r>
+                              <w:rPr>
+                                <w:rFonts w:ascii="Courier" w:hAnsi="Courier"/>
+                                <w:sz w:val="21"/>
+                                <w:szCs w:val="21"/>
+                              </w:rPr>
+                              <w:t xml:space="preserve">$ </w:t>
+                            </w:r>
+                            <w:proofErr w:type="spellStart"/>
+                            <w:r>
+                              <w:rPr>
+                                <w:rFonts w:ascii="Courier" w:hAnsi="Courier"/>
+                                <w:sz w:val="21"/>
+                                <w:szCs w:val="21"/>
+                              </w:rPr>
+                              <w:t>npm</w:t>
+                            </w:r>
+                            <w:proofErr w:type="spellEnd"/>
+                            <w:r>
+                              <w:rPr>
+                                <w:rFonts w:ascii="Courier" w:hAnsi="Courier"/>
+                                <w:sz w:val="21"/>
+                                <w:szCs w:val="21"/>
+                              </w:rPr>
+                              <w:t xml:space="preserve"> -v</w:t>
                             </w:r>
                           </w:p>
                           <w:p>
@@ -14064,7 +15063,43 @@
                           <w:sz w:val="21"/>
                           <w:szCs w:val="21"/>
                         </w:rPr>
-                        <w:t>8c85903a4bb6:~ agathao$ npm -v</w:t>
+                        <w:t xml:space="preserve">8c85903a4bb6:~ </w:t>
+                      </w:r>
+                      <w:proofErr w:type="spellStart"/>
+                      <w:r>
+                        <w:rPr>
+                          <w:rFonts w:ascii="Courier" w:hAnsi="Courier"/>
+                          <w:sz w:val="21"/>
+                          <w:szCs w:val="21"/>
+                        </w:rPr>
+                        <w:t>agathao</w:t>
+                      </w:r>
+                      <w:proofErr w:type="spellEnd"/>
+                      <w:r>
+                        <w:rPr>
+                          <w:rFonts w:ascii="Courier" w:hAnsi="Courier"/>
+                          <w:sz w:val="21"/>
+                          <w:szCs w:val="21"/>
+                        </w:rPr>
+                        <w:t xml:space="preserve">$ </w:t>
+                      </w:r>
+                      <w:proofErr w:type="spellStart"/>
+                      <w:r>
+                        <w:rPr>
+                          <w:rFonts w:ascii="Courier" w:hAnsi="Courier"/>
+                          <w:sz w:val="21"/>
+                          <w:szCs w:val="21"/>
+                        </w:rPr>
+                        <w:t>npm</w:t>
+                      </w:r>
+                      <w:proofErr w:type="spellEnd"/>
+                      <w:r>
+                        <w:rPr>
+                          <w:rFonts w:ascii="Courier" w:hAnsi="Courier"/>
+                          <w:sz w:val="21"/>
+                          <w:szCs w:val="21"/>
+                        </w:rPr>
+                        <w:t xml:space="preserve"> -v</w:t>
                       </w:r>
                     </w:p>
                     <w:p>
@@ -14142,19 +15177,47 @@
           <w:rFonts w:cstheme="minorHAnsi"/>
         </w:rPr>
         <w:lastRenderedPageBreak/>
-        <w:t xml:space="preserve">If a version of npm </w:t>
-      </w:r>
-      <w:r>
-        <w:rPr>
-          <w:rFonts w:cstheme="minorHAnsi"/>
-        </w:rPr>
-        <w:t xml:space="preserve">at or above 6.2.0  </w:t>
-      </w:r>
-      <w:r>
-        <w:rPr>
-          <w:rFonts w:cstheme="minorHAnsi"/>
-        </w:rPr>
-        <w:t xml:space="preserve">is returned, you can </w:t>
+        <w:t xml:space="preserve">If a version of </w:t>
+      </w:r>
+      <w:proofErr w:type="spellStart"/>
+      <w:r>
+        <w:rPr>
+          <w:rFonts w:cstheme="minorHAnsi"/>
+        </w:rPr>
+        <w:t>npm</w:t>
+      </w:r>
+      <w:proofErr w:type="spellEnd"/>
+      <w:r>
+        <w:rPr>
+          <w:rFonts w:cstheme="minorHAnsi"/>
+        </w:rPr>
+        <w:t xml:space="preserve"> </w:t>
+      </w:r>
+      <w:r>
+        <w:rPr>
+          <w:rFonts w:cstheme="minorHAnsi"/>
+        </w:rPr>
+        <w:t xml:space="preserve">at or above </w:t>
+      </w:r>
+      <w:proofErr w:type="gramStart"/>
+      <w:r>
+        <w:rPr>
+          <w:rFonts w:cstheme="minorHAnsi"/>
+        </w:rPr>
+        <w:t xml:space="preserve">6.2.0  </w:t>
+      </w:r>
+      <w:r>
+        <w:rPr>
+          <w:rFonts w:cstheme="minorHAnsi"/>
+        </w:rPr>
+        <w:t>is</w:t>
+      </w:r>
+      <w:proofErr w:type="gramEnd"/>
+      <w:r>
+        <w:rPr>
+          <w:rFonts w:cstheme="minorHAnsi"/>
+        </w:rPr>
+        <w:t xml:space="preserve"> returned, you can </w:t>
       </w:r>
       <w:r>
         <w:rPr>
@@ -14181,7 +15244,21 @@
         <w:rPr>
           <w:rFonts w:cstheme="minorHAnsi"/>
         </w:rPr>
-        <w:t>. If instead, you get an error that npm is not recognized, then you will need to install it.</w:t>
+        <w:t xml:space="preserve">. If instead, you get an error that </w:t>
+      </w:r>
+      <w:proofErr w:type="spellStart"/>
+      <w:r>
+        <w:rPr>
+          <w:rFonts w:cstheme="minorHAnsi"/>
+        </w:rPr>
+        <w:t>npm</w:t>
+      </w:r>
+      <w:proofErr w:type="spellEnd"/>
+      <w:r>
+        <w:rPr>
+          <w:rFonts w:cstheme="minorHAnsi"/>
+        </w:rPr>
+        <w:t xml:space="preserve"> is not recognized, then you will need to install it.</w:t>
       </w:r>
     </w:p>
     <w:p>
@@ -14303,7 +15380,25 @@
                                 <w:sz w:val="21"/>
                                 <w:szCs w:val="21"/>
                               </w:rPr>
-                              <w:t>8c85903a4bb6:~ agathao$ brew -v</w:t>
+                              <w:t xml:space="preserve">8c85903a4bb6:~ </w:t>
+                            </w:r>
+                            <w:proofErr w:type="spellStart"/>
+                            <w:r>
+                              <w:rPr>
+                                <w:rFonts w:ascii="Courier" w:hAnsi="Courier"/>
+                                <w:sz w:val="21"/>
+                                <w:szCs w:val="21"/>
+                              </w:rPr>
+                              <w:t>agathao</w:t>
+                            </w:r>
+                            <w:proofErr w:type="spellEnd"/>
+                            <w:r>
+                              <w:rPr>
+                                <w:rFonts w:ascii="Courier" w:hAnsi="Courier"/>
+                                <w:sz w:val="21"/>
+                                <w:szCs w:val="21"/>
+                              </w:rPr>
+                              <w:t>$ brew -v</w:t>
                             </w:r>
                           </w:p>
                           <w:p>
@@ -14379,7 +15474,25 @@
                           <w:sz w:val="21"/>
                           <w:szCs w:val="21"/>
                         </w:rPr>
-                        <w:t>8c85903a4bb6:~ agathao$ brew -v</w:t>
+                        <w:t xml:space="preserve">8c85903a4bb6:~ </w:t>
+                      </w:r>
+                      <w:proofErr w:type="spellStart"/>
+                      <w:r>
+                        <w:rPr>
+                          <w:rFonts w:ascii="Courier" w:hAnsi="Courier"/>
+                          <w:sz w:val="21"/>
+                          <w:szCs w:val="21"/>
+                        </w:rPr>
+                        <w:t>agathao</w:t>
+                      </w:r>
+                      <w:proofErr w:type="spellEnd"/>
+                      <w:r>
+                        <w:rPr>
+                          <w:rFonts w:ascii="Courier" w:hAnsi="Courier"/>
+                          <w:sz w:val="21"/>
+                          <w:szCs w:val="21"/>
+                        </w:rPr>
+                        <w:t>$ brew -v</w:t>
                       </w:r>
                     </w:p>
                     <w:p>
@@ -14583,7 +15696,43 @@
                                 <w:sz w:val="21"/>
                                 <w:szCs w:val="21"/>
                               </w:rPr>
-                              <w:t>8c85903a4bb6:~ agathao$ ruby -e "$(curl -fsSL https://raw.githubusercontent.com/Homebrew/install/master/install)"</w:t>
+                              <w:t xml:space="preserve">8c85903a4bb6:~ </w:t>
+                            </w:r>
+                            <w:proofErr w:type="spellStart"/>
+                            <w:r>
+                              <w:rPr>
+                                <w:rFonts w:ascii="Courier" w:hAnsi="Courier"/>
+                                <w:sz w:val="21"/>
+                                <w:szCs w:val="21"/>
+                              </w:rPr>
+                              <w:t>agathao</w:t>
+                            </w:r>
+                            <w:proofErr w:type="spellEnd"/>
+                            <w:r>
+                              <w:rPr>
+                                <w:rFonts w:ascii="Courier" w:hAnsi="Courier"/>
+                                <w:sz w:val="21"/>
+                                <w:szCs w:val="21"/>
+                              </w:rPr>
+                              <w:t>$ ruby -e "$(curl -</w:t>
+                            </w:r>
+                            <w:proofErr w:type="spellStart"/>
+                            <w:r>
+                              <w:rPr>
+                                <w:rFonts w:ascii="Courier" w:hAnsi="Courier"/>
+                                <w:sz w:val="21"/>
+                                <w:szCs w:val="21"/>
+                              </w:rPr>
+                              <w:t>fsSL</w:t>
+                            </w:r>
+                            <w:proofErr w:type="spellEnd"/>
+                            <w:r>
+                              <w:rPr>
+                                <w:rFonts w:ascii="Courier" w:hAnsi="Courier"/>
+                                <w:sz w:val="21"/>
+                                <w:szCs w:val="21"/>
+                              </w:rPr>
+                              <w:t xml:space="preserve"> https://raw.githubusercontent.com/Homebrew/install/master/install)"</w:t>
                             </w:r>
                           </w:p>
                           <w:p>
@@ -14634,7 +15783,43 @@
                           <w:sz w:val="21"/>
                           <w:szCs w:val="21"/>
                         </w:rPr>
-                        <w:t>8c85903a4bb6:~ agathao$ ruby -e "$(curl -fsSL https://raw.githubusercontent.com/Homebrew/install/master/install)"</w:t>
+                        <w:t xml:space="preserve">8c85903a4bb6:~ </w:t>
+                      </w:r>
+                      <w:proofErr w:type="spellStart"/>
+                      <w:r>
+                        <w:rPr>
+                          <w:rFonts w:ascii="Courier" w:hAnsi="Courier"/>
+                          <w:sz w:val="21"/>
+                          <w:szCs w:val="21"/>
+                        </w:rPr>
+                        <w:t>agathao</w:t>
+                      </w:r>
+                      <w:proofErr w:type="spellEnd"/>
+                      <w:r>
+                        <w:rPr>
+                          <w:rFonts w:ascii="Courier" w:hAnsi="Courier"/>
+                          <w:sz w:val="21"/>
+                          <w:szCs w:val="21"/>
+                        </w:rPr>
+                        <w:t>$ ruby -e "$(curl -</w:t>
+                      </w:r>
+                      <w:proofErr w:type="spellStart"/>
+                      <w:r>
+                        <w:rPr>
+                          <w:rFonts w:ascii="Courier" w:hAnsi="Courier"/>
+                          <w:sz w:val="21"/>
+                          <w:szCs w:val="21"/>
+                        </w:rPr>
+                        <w:t>fsSL</w:t>
+                      </w:r>
+                      <w:proofErr w:type="spellEnd"/>
+                      <w:r>
+                        <w:rPr>
+                          <w:rFonts w:ascii="Courier" w:hAnsi="Courier"/>
+                          <w:sz w:val="21"/>
+                          <w:szCs w:val="21"/>
+                        </w:rPr>
+                        <w:t xml:space="preserve"> https://raw.githubusercontent.com/Homebrew/install/master/install)"</w:t>
                       </w:r>
                     </w:p>
                     <w:p>
@@ -14769,7 +15954,25 @@
                                 <w:sz w:val="21"/>
                                 <w:szCs w:val="21"/>
                               </w:rPr>
-                              <w:t xml:space="preserve">8c85903a4bb6:~ agathao$ </w:t>
+                              <w:t xml:space="preserve">8c85903a4bb6:~ </w:t>
+                            </w:r>
+                            <w:proofErr w:type="spellStart"/>
+                            <w:r>
+                              <w:rPr>
+                                <w:rFonts w:ascii="Courier" w:hAnsi="Courier"/>
+                                <w:sz w:val="21"/>
+                                <w:szCs w:val="21"/>
+                              </w:rPr>
+                              <w:t>agathao</w:t>
+                            </w:r>
+                            <w:proofErr w:type="spellEnd"/>
+                            <w:r>
+                              <w:rPr>
+                                <w:rFonts w:ascii="Courier" w:hAnsi="Courier"/>
+                                <w:sz w:val="21"/>
+                                <w:szCs w:val="21"/>
+                              </w:rPr>
+                              <w:t xml:space="preserve">$ </w:t>
                             </w:r>
                             <w:r>
                               <w:rPr>
@@ -14828,7 +16031,25 @@
                           <w:sz w:val="21"/>
                           <w:szCs w:val="21"/>
                         </w:rPr>
-                        <w:t xml:space="preserve">8c85903a4bb6:~ agathao$ </w:t>
+                        <w:t xml:space="preserve">8c85903a4bb6:~ </w:t>
+                      </w:r>
+                      <w:proofErr w:type="spellStart"/>
+                      <w:r>
+                        <w:rPr>
+                          <w:rFonts w:ascii="Courier" w:hAnsi="Courier"/>
+                          <w:sz w:val="21"/>
+                          <w:szCs w:val="21"/>
+                        </w:rPr>
+                        <w:t>agathao</w:t>
+                      </w:r>
+                      <w:proofErr w:type="spellEnd"/>
+                      <w:r>
+                        <w:rPr>
+                          <w:rFonts w:ascii="Courier" w:hAnsi="Courier"/>
+                          <w:sz w:val="21"/>
+                          <w:szCs w:val="21"/>
+                        </w:rPr>
+                        <w:t xml:space="preserve">$ </w:t>
                       </w:r>
                       <w:r>
                         <w:rPr>
@@ -15018,13 +16239,23 @@
         </w:rPr>
         <w:t xml:space="preserve">To confirm that everything has been installed properly, run the command: </w:t>
       </w:r>
+      <w:proofErr w:type="spellStart"/>
       <w:r>
         <w:rPr>
           <w:rFonts w:ascii="Courier" w:hAnsi="Courier" w:cstheme="minorHAnsi"/>
           <w:color w:val="000000" w:themeColor="text1"/>
           <w:shd w:val="clear" w:color="auto" w:fill="FFFFFF"/>
         </w:rPr>
-        <w:t>npm -v</w:t>
+        <w:t>npm</w:t>
+      </w:r>
+      <w:proofErr w:type="spellEnd"/>
+      <w:r>
+        <w:rPr>
+          <w:rFonts w:ascii="Courier" w:hAnsi="Courier" w:cstheme="minorHAnsi"/>
+          <w:color w:val="000000" w:themeColor="text1"/>
+          <w:shd w:val="clear" w:color="auto" w:fill="FFFFFF"/>
+        </w:rPr>
+        <w:t xml:space="preserve"> -v</w:t>
       </w:r>
       <w:r>
         <w:rPr>
@@ -15071,6 +16302,7 @@
       <w:r>
         <w:t xml:space="preserve">When we updated the URLs for the </w:t>
       </w:r>
+      <w:proofErr w:type="spellStart"/>
       <w:r>
         <w:rPr>
           <w:rFonts w:ascii="Courier" w:hAnsi="Courier"/>
@@ -15078,6 +16310,7 @@
         </w:rPr>
         <w:t>getSessionsUrl</w:t>
       </w:r>
+      <w:proofErr w:type="spellEnd"/>
       <w:r>
         <w:rPr>
           <w:rFonts w:ascii="Courier" w:hAnsi="Courier"/>
@@ -15094,6 +16327,7 @@
       <w:r>
         <w:t xml:space="preserve"> </w:t>
       </w:r>
+      <w:proofErr w:type="spellStart"/>
       <w:r>
         <w:rPr>
           <w:rFonts w:ascii="Courier" w:hAnsi="Courier"/>
@@ -15101,6 +16335,7 @@
         </w:rPr>
         <w:t>updateSessionsBaseUrl</w:t>
       </w:r>
+      <w:proofErr w:type="spellEnd"/>
       <w:r>
         <w:rPr>
           <w:rFonts w:ascii="Courier" w:hAnsi="Courier"/>
@@ -15109,10 +16344,18 @@
         <w:t xml:space="preserve"> </w:t>
       </w:r>
       <w:r>
-        <w:t>variables, we used a shortcut and updated them directly on the stat</w:t>
-      </w:r>
-      <w:r>
-        <w:t>icFiles folder. However, the fi</w:t>
+        <w:t xml:space="preserve">variables, we used a shortcut and updated them directly on the </w:t>
+      </w:r>
+      <w:proofErr w:type="spellStart"/>
+      <w:r>
+        <w:t>stat</w:t>
+      </w:r>
+      <w:r>
+        <w:t>icFiles</w:t>
+      </w:r>
+      <w:proofErr w:type="spellEnd"/>
+      <w:r>
+        <w:t xml:space="preserve"> folder. However, the fi</w:t>
       </w:r>
       <w:r>
         <w:t>l</w:t>
@@ -15121,7 +16364,15 @@
         <w:t>e</w:t>
       </w:r>
       <w:r>
-        <w:t xml:space="preserve">s under staticFiles are generated based on the original </w:t>
+        <w:t xml:space="preserve">s under </w:t>
+      </w:r>
+      <w:proofErr w:type="spellStart"/>
+      <w:r>
+        <w:t>staticFiles</w:t>
+      </w:r>
+      <w:proofErr w:type="spellEnd"/>
+      <w:r>
+        <w:t xml:space="preserve"> are generated based on the original </w:t>
       </w:r>
       <w:r>
         <w:t>application</w:t>
@@ -15161,21 +16412,31 @@
       <w:r>
         <w:t xml:space="preserve"> folder, go to </w:t>
       </w:r>
-      <w:r>
-        <w:rPr>
-          <w:b/>
-        </w:rPr>
-        <w:t>src &gt; app</w:t>
+      <w:proofErr w:type="spellStart"/>
+      <w:r>
+        <w:rPr>
+          <w:b/>
+        </w:rPr>
+        <w:t>src</w:t>
+      </w:r>
+      <w:proofErr w:type="spellEnd"/>
+      <w:r>
+        <w:rPr>
+          <w:b/>
+        </w:rPr>
+        <w:t xml:space="preserve"> &gt; app</w:t>
       </w:r>
       <w:r>
         <w:t xml:space="preserve"> and then open the file </w:t>
       </w:r>
+      <w:proofErr w:type="spellStart"/>
       <w:r>
         <w:rPr>
           <w:b/>
         </w:rPr>
         <w:t>sessions.service.ts</w:t>
       </w:r>
+      <w:proofErr w:type="spellEnd"/>
       <w:r>
         <w:rPr>
           <w:b/>
@@ -15257,13 +16518,41 @@
                                 <w:szCs w:val="21"/>
                               </w:rPr>
                             </w:pPr>
+                            <w:proofErr w:type="gramStart"/>
                             <w:r>
                               <w:rPr>
                                 <w:rFonts w:ascii="Courier" w:hAnsi="Courier"/>
                                 <w:sz w:val="21"/>
                                 <w:szCs w:val="21"/>
                               </w:rPr>
-                              <w:t>private getSessionsUrl = 'https://xijlfuiy35.execute-api.</w:t>
+                              <w:t>private</w:t>
+                            </w:r>
+                            <w:proofErr w:type="gramEnd"/>
+                            <w:r>
+                              <w:rPr>
+                                <w:rFonts w:ascii="Courier" w:hAnsi="Courier"/>
+                                <w:sz w:val="21"/>
+                                <w:szCs w:val="21"/>
+                              </w:rPr>
+                              <w:t xml:space="preserve"> </w:t>
+                            </w:r>
+                            <w:proofErr w:type="spellStart"/>
+                            <w:r>
+                              <w:rPr>
+                                <w:rFonts w:ascii="Courier" w:hAnsi="Courier"/>
+                                <w:sz w:val="21"/>
+                                <w:szCs w:val="21"/>
+                              </w:rPr>
+                              <w:t>getSessionsUrl</w:t>
+                            </w:r>
+                            <w:proofErr w:type="spellEnd"/>
+                            <w:r>
+                              <w:rPr>
+                                <w:rFonts w:ascii="Courier" w:hAnsi="Courier"/>
+                                <w:sz w:val="21"/>
+                                <w:szCs w:val="21"/>
+                              </w:rPr>
+                              <w:t xml:space="preserve"> = 'https://xijlfuiy35.execute-api.</w:t>
                             </w:r>
                             <w:r>
                               <w:rPr>
@@ -15290,13 +16579,41 @@
                                 <w:szCs w:val="21"/>
                               </w:rPr>
                             </w:pPr>
+                            <w:proofErr w:type="gramStart"/>
                             <w:r>
                               <w:rPr>
                                 <w:rFonts w:ascii="Courier" w:hAnsi="Courier"/>
                                 <w:sz w:val="21"/>
                                 <w:szCs w:val="21"/>
                               </w:rPr>
-                              <w:t>private updateSessionsBaseUrl = 'https://xijlfuiy35.execute-api.</w:t>
+                              <w:t>private</w:t>
+                            </w:r>
+                            <w:proofErr w:type="gramEnd"/>
+                            <w:r>
+                              <w:rPr>
+                                <w:rFonts w:ascii="Courier" w:hAnsi="Courier"/>
+                                <w:sz w:val="21"/>
+                                <w:szCs w:val="21"/>
+                              </w:rPr>
+                              <w:t xml:space="preserve"> </w:t>
+                            </w:r>
+                            <w:proofErr w:type="spellStart"/>
+                            <w:r>
+                              <w:rPr>
+                                <w:rFonts w:ascii="Courier" w:hAnsi="Courier"/>
+                                <w:sz w:val="21"/>
+                                <w:szCs w:val="21"/>
+                              </w:rPr>
+                              <w:t>updateSessionsBaseUrl</w:t>
+                            </w:r>
+                            <w:proofErr w:type="spellEnd"/>
+                            <w:r>
+                              <w:rPr>
+                                <w:rFonts w:ascii="Courier" w:hAnsi="Courier"/>
+                                <w:sz w:val="21"/>
+                                <w:szCs w:val="21"/>
+                              </w:rPr>
+                              <w:t xml:space="preserve"> = 'https://xijlfuiy35.execute-api.</w:t>
                             </w:r>
                             <w:r>
                               <w:rPr>
@@ -15348,13 +16665,41 @@
                           <w:szCs w:val="21"/>
                         </w:rPr>
                       </w:pPr>
+                      <w:proofErr w:type="gramStart"/>
                       <w:r>
                         <w:rPr>
                           <w:rFonts w:ascii="Courier" w:hAnsi="Courier"/>
                           <w:sz w:val="21"/>
                           <w:szCs w:val="21"/>
                         </w:rPr>
-                        <w:t>private getSessionsUrl = 'https://xijlfuiy35.execute-api.</w:t>
+                        <w:t>private</w:t>
+                      </w:r>
+                      <w:proofErr w:type="gramEnd"/>
+                      <w:r>
+                        <w:rPr>
+                          <w:rFonts w:ascii="Courier" w:hAnsi="Courier"/>
+                          <w:sz w:val="21"/>
+                          <w:szCs w:val="21"/>
+                        </w:rPr>
+                        <w:t xml:space="preserve"> </w:t>
+                      </w:r>
+                      <w:proofErr w:type="spellStart"/>
+                      <w:r>
+                        <w:rPr>
+                          <w:rFonts w:ascii="Courier" w:hAnsi="Courier"/>
+                          <w:sz w:val="21"/>
+                          <w:szCs w:val="21"/>
+                        </w:rPr>
+                        <w:t>getSessionsUrl</w:t>
+                      </w:r>
+                      <w:proofErr w:type="spellEnd"/>
+                      <w:r>
+                        <w:rPr>
+                          <w:rFonts w:ascii="Courier" w:hAnsi="Courier"/>
+                          <w:sz w:val="21"/>
+                          <w:szCs w:val="21"/>
+                        </w:rPr>
+                        <w:t xml:space="preserve"> = 'https://xijlfuiy35.execute-api.</w:t>
                       </w:r>
                       <w:r>
                         <w:rPr>
@@ -15381,13 +16726,41 @@
                           <w:szCs w:val="21"/>
                         </w:rPr>
                       </w:pPr>
+                      <w:proofErr w:type="gramStart"/>
                       <w:r>
                         <w:rPr>
                           <w:rFonts w:ascii="Courier" w:hAnsi="Courier"/>
                           <w:sz w:val="21"/>
                           <w:szCs w:val="21"/>
                         </w:rPr>
-                        <w:t>private updateSessionsBaseUrl = 'https://xijlfuiy35.execute-api.</w:t>
+                        <w:t>private</w:t>
+                      </w:r>
+                      <w:proofErr w:type="gramEnd"/>
+                      <w:r>
+                        <w:rPr>
+                          <w:rFonts w:ascii="Courier" w:hAnsi="Courier"/>
+                          <w:sz w:val="21"/>
+                          <w:szCs w:val="21"/>
+                        </w:rPr>
+                        <w:t xml:space="preserve"> </w:t>
+                      </w:r>
+                      <w:proofErr w:type="spellStart"/>
+                      <w:r>
+                        <w:rPr>
+                          <w:rFonts w:ascii="Courier" w:hAnsi="Courier"/>
+                          <w:sz w:val="21"/>
+                          <w:szCs w:val="21"/>
+                        </w:rPr>
+                        <w:t>updateSessionsBaseUrl</w:t>
+                      </w:r>
+                      <w:proofErr w:type="spellEnd"/>
+                      <w:r>
+                        <w:rPr>
+                          <w:rFonts w:ascii="Courier" w:hAnsi="Courier"/>
+                          <w:sz w:val="21"/>
+                          <w:szCs w:val="21"/>
+                        </w:rPr>
+                        <w:t xml:space="preserve"> = 'https://xijlfuiy35.execute-api.</w:t>
                       </w:r>
                       <w:r>
                         <w:rPr>
@@ -15491,7 +16864,6 @@
         <w:jc w:val="both"/>
       </w:pPr>
       <w:r>
-        <w:lastRenderedPageBreak/>
         <w:t>Running the front end locally</w:t>
       </w:r>
     </w:p>
@@ -15533,11 +16905,19 @@
         </w:rPr>
         <w:t xml:space="preserve"> folder. Run </w:t>
       </w:r>
+      <w:proofErr w:type="spellStart"/>
       <w:r>
         <w:rPr>
           <w:rFonts w:ascii="Courier" w:hAnsi="Courier" w:cstheme="minorHAnsi"/>
         </w:rPr>
-        <w:t>npm install</w:t>
+        <w:t>npm</w:t>
+      </w:r>
+      <w:proofErr w:type="spellEnd"/>
+      <w:r>
+        <w:rPr>
+          <w:rFonts w:ascii="Courier" w:hAnsi="Courier" w:cstheme="minorHAnsi"/>
+        </w:rPr>
+        <w:t xml:space="preserve"> install</w:t>
       </w:r>
       <w:r>
         <w:rPr>
@@ -15610,8 +16990,45 @@
                                 <w:sz w:val="21"/>
                                 <w:szCs w:val="21"/>
                               </w:rPr>
-                              <w:t xml:space="preserve">8c85903a4bb6:Documents agathao$ cd </w:t>
+                              <w:t>8c85903a4bb6</w:t>
                             </w:r>
+                            <w:proofErr w:type="gramStart"/>
+                            <w:r>
+                              <w:rPr>
+                                <w:rFonts w:ascii="Courier" w:hAnsi="Courier"/>
+                                <w:sz w:val="21"/>
+                                <w:szCs w:val="21"/>
+                              </w:rPr>
+                              <w:t>:Documents</w:t>
+                            </w:r>
+                            <w:proofErr w:type="gramEnd"/>
+                            <w:r>
+                              <w:rPr>
+                                <w:rFonts w:ascii="Courier" w:hAnsi="Courier"/>
+                                <w:sz w:val="21"/>
+                                <w:szCs w:val="21"/>
+                              </w:rPr>
+                              <w:t xml:space="preserve"> </w:t>
+                            </w:r>
+                            <w:proofErr w:type="spellStart"/>
+                            <w:r>
+                              <w:rPr>
+                                <w:rFonts w:ascii="Courier" w:hAnsi="Courier"/>
+                                <w:sz w:val="21"/>
+                                <w:szCs w:val="21"/>
+                              </w:rPr>
+                              <w:t>agathao</w:t>
+                            </w:r>
+                            <w:proofErr w:type="spellEnd"/>
+                            <w:r>
+                              <w:rPr>
+                                <w:rFonts w:ascii="Courier" w:hAnsi="Courier"/>
+                                <w:sz w:val="21"/>
+                                <w:szCs w:val="21"/>
+                              </w:rPr>
+                              <w:t xml:space="preserve">$ cd </w:t>
+                            </w:r>
+                            <w:proofErr w:type="spellStart"/>
                             <w:r>
                               <w:rPr>
                                 <w:rFonts w:ascii="Courier" w:hAnsi="Courier"/>
@@ -15626,7 +17043,16 @@
                                 <w:sz w:val="21"/>
                                 <w:szCs w:val="21"/>
                               </w:rPr>
-                              <w:t>SessionsScheduler/front-end/</w:t>
+                              <w:t>SessionsScheduler</w:t>
+                            </w:r>
+                            <w:proofErr w:type="spellEnd"/>
+                            <w:r>
+                              <w:rPr>
+                                <w:rFonts w:ascii="Courier" w:hAnsi="Courier"/>
+                                <w:sz w:val="21"/>
+                                <w:szCs w:val="21"/>
+                              </w:rPr>
+                              <w:t>/front-end/</w:t>
                             </w:r>
                           </w:p>
                           <w:p>
@@ -15643,7 +17069,43 @@
                                 <w:sz w:val="21"/>
                                 <w:szCs w:val="21"/>
                               </w:rPr>
-                              <w:t>8c85903a4bb6:front-end agathao$ npm install</w:t>
+                              <w:t xml:space="preserve">8c85903a4bb6:front-end </w:t>
+                            </w:r>
+                            <w:proofErr w:type="spellStart"/>
+                            <w:r>
+                              <w:rPr>
+                                <w:rFonts w:ascii="Courier" w:hAnsi="Courier"/>
+                                <w:sz w:val="21"/>
+                                <w:szCs w:val="21"/>
+                              </w:rPr>
+                              <w:t>agathao</w:t>
+                            </w:r>
+                            <w:proofErr w:type="spellEnd"/>
+                            <w:r>
+                              <w:rPr>
+                                <w:rFonts w:ascii="Courier" w:hAnsi="Courier"/>
+                                <w:sz w:val="21"/>
+                                <w:szCs w:val="21"/>
+                              </w:rPr>
+                              <w:t xml:space="preserve">$ </w:t>
+                            </w:r>
+                            <w:proofErr w:type="spellStart"/>
+                            <w:r>
+                              <w:rPr>
+                                <w:rFonts w:ascii="Courier" w:hAnsi="Courier"/>
+                                <w:sz w:val="21"/>
+                                <w:szCs w:val="21"/>
+                              </w:rPr>
+                              <w:t>npm</w:t>
+                            </w:r>
+                            <w:proofErr w:type="spellEnd"/>
+                            <w:r>
+                              <w:rPr>
+                                <w:rFonts w:ascii="Courier" w:hAnsi="Courier"/>
+                                <w:sz w:val="21"/>
+                                <w:szCs w:val="21"/>
+                              </w:rPr>
+                              <w:t xml:space="preserve"> install</w:t>
                             </w:r>
                           </w:p>
                         </w:txbxContent>
@@ -15685,8 +17147,45 @@
                           <w:sz w:val="21"/>
                           <w:szCs w:val="21"/>
                         </w:rPr>
-                        <w:t xml:space="preserve">8c85903a4bb6:Documents agathao$ cd </w:t>
+                        <w:t>8c85903a4bb6</w:t>
                       </w:r>
+                      <w:proofErr w:type="gramStart"/>
+                      <w:r>
+                        <w:rPr>
+                          <w:rFonts w:ascii="Courier" w:hAnsi="Courier"/>
+                          <w:sz w:val="21"/>
+                          <w:szCs w:val="21"/>
+                        </w:rPr>
+                        <w:t>:Documents</w:t>
+                      </w:r>
+                      <w:proofErr w:type="gramEnd"/>
+                      <w:r>
+                        <w:rPr>
+                          <w:rFonts w:ascii="Courier" w:hAnsi="Courier"/>
+                          <w:sz w:val="21"/>
+                          <w:szCs w:val="21"/>
+                        </w:rPr>
+                        <w:t xml:space="preserve"> </w:t>
+                      </w:r>
+                      <w:proofErr w:type="spellStart"/>
+                      <w:r>
+                        <w:rPr>
+                          <w:rFonts w:ascii="Courier" w:hAnsi="Courier"/>
+                          <w:sz w:val="21"/>
+                          <w:szCs w:val="21"/>
+                        </w:rPr>
+                        <w:t>agathao</w:t>
+                      </w:r>
+                      <w:proofErr w:type="spellEnd"/>
+                      <w:r>
+                        <w:rPr>
+                          <w:rFonts w:ascii="Courier" w:hAnsi="Courier"/>
+                          <w:sz w:val="21"/>
+                          <w:szCs w:val="21"/>
+                        </w:rPr>
+                        <w:t xml:space="preserve">$ cd </w:t>
+                      </w:r>
+                      <w:proofErr w:type="spellStart"/>
                       <w:r>
                         <w:rPr>
                           <w:rFonts w:ascii="Courier" w:hAnsi="Courier"/>
@@ -15701,7 +17200,16 @@
                           <w:sz w:val="21"/>
                           <w:szCs w:val="21"/>
                         </w:rPr>
-                        <w:t>SessionsScheduler/front-end/</w:t>
+                        <w:t>SessionsScheduler</w:t>
+                      </w:r>
+                      <w:proofErr w:type="spellEnd"/>
+                      <w:r>
+                        <w:rPr>
+                          <w:rFonts w:ascii="Courier" w:hAnsi="Courier"/>
+                          <w:sz w:val="21"/>
+                          <w:szCs w:val="21"/>
+                        </w:rPr>
+                        <w:t>/front-end/</w:t>
                       </w:r>
                     </w:p>
                     <w:p>
@@ -15718,7 +17226,43 @@
                           <w:sz w:val="21"/>
                           <w:szCs w:val="21"/>
                         </w:rPr>
-                        <w:t>8c85903a4bb6:front-end agathao$ npm install</w:t>
+                        <w:t xml:space="preserve">8c85903a4bb6:front-end </w:t>
+                      </w:r>
+                      <w:proofErr w:type="spellStart"/>
+                      <w:r>
+                        <w:rPr>
+                          <w:rFonts w:ascii="Courier" w:hAnsi="Courier"/>
+                          <w:sz w:val="21"/>
+                          <w:szCs w:val="21"/>
+                        </w:rPr>
+                        <w:t>agathao</w:t>
+                      </w:r>
+                      <w:proofErr w:type="spellEnd"/>
+                      <w:r>
+                        <w:rPr>
+                          <w:rFonts w:ascii="Courier" w:hAnsi="Courier"/>
+                          <w:sz w:val="21"/>
+                          <w:szCs w:val="21"/>
+                        </w:rPr>
+                        <w:t xml:space="preserve">$ </w:t>
+                      </w:r>
+                      <w:proofErr w:type="spellStart"/>
+                      <w:r>
+                        <w:rPr>
+                          <w:rFonts w:ascii="Courier" w:hAnsi="Courier"/>
+                          <w:sz w:val="21"/>
+                          <w:szCs w:val="21"/>
+                        </w:rPr>
+                        <w:t>npm</w:t>
+                      </w:r>
+                      <w:proofErr w:type="spellEnd"/>
+                      <w:r>
+                        <w:rPr>
+                          <w:rFonts w:ascii="Courier" w:hAnsi="Courier"/>
+                          <w:sz w:val="21"/>
+                          <w:szCs w:val="21"/>
+                        </w:rPr>
+                        <w:t xml:space="preserve"> install</w:t>
                       </w:r>
                     </w:p>
                   </w:txbxContent>
@@ -15795,26 +17339,64 @@
           <w:rFonts w:cstheme="minorHAnsi"/>
           <w:i/>
         </w:rPr>
-        <w:t xml:space="preserve"> (like missing popper.js or jquery)</w:t>
-      </w:r>
+        <w:t xml:space="preserve"> (like missing popper.js or </w:t>
+      </w:r>
+      <w:proofErr w:type="spellStart"/>
       <w:r>
         <w:rPr>
           <w:rFonts w:cstheme="minorHAnsi"/>
           <w:i/>
         </w:rPr>
+        <w:t>jquery</w:t>
+      </w:r>
+      <w:proofErr w:type="spellEnd"/>
+      <w:r>
+        <w:rPr>
+          <w:rFonts w:cstheme="minorHAnsi"/>
+          <w:i/>
+        </w:rPr>
+        <w:t>)</w:t>
+      </w:r>
+      <w:r>
+        <w:rPr>
+          <w:rFonts w:cstheme="minorHAnsi"/>
+          <w:i/>
+        </w:rPr>
         <w:t xml:space="preserve">, try running </w:t>
       </w:r>
+      <w:proofErr w:type="spellStart"/>
       <w:r>
         <w:rPr>
           <w:rFonts w:ascii="Courier New" w:hAnsi="Courier New" w:cs="Courier New"/>
         </w:rPr>
-        <w:t xml:space="preserve">npm install </w:t>
-      </w:r>
+        <w:t>npm</w:t>
+      </w:r>
+      <w:proofErr w:type="spellEnd"/>
       <w:r>
         <w:rPr>
           <w:rFonts w:ascii="Courier New" w:hAnsi="Courier New" w:cs="Courier New"/>
         </w:rPr>
-        <w:t xml:space="preserve">&lt;package&gt; (e.g. npm install </w:t>
+        <w:t xml:space="preserve"> install </w:t>
+      </w:r>
+      <w:r>
+        <w:rPr>
+          <w:rFonts w:ascii="Courier New" w:hAnsi="Courier New" w:cs="Courier New"/>
+        </w:rPr>
+        <w:t xml:space="preserve">&lt;package&gt; (e.g. </w:t>
+      </w:r>
+      <w:proofErr w:type="spellStart"/>
+      <w:r>
+        <w:rPr>
+          <w:rFonts w:ascii="Courier New" w:hAnsi="Courier New" w:cs="Courier New"/>
+        </w:rPr>
+        <w:t>npm</w:t>
+      </w:r>
+      <w:proofErr w:type="spellEnd"/>
+      <w:r>
+        <w:rPr>
+          <w:rFonts w:ascii="Courier New" w:hAnsi="Courier New" w:cs="Courier New"/>
+        </w:rPr>
+        <w:t xml:space="preserve"> install </w:t>
       </w:r>
       <w:r>
         <w:rPr>
@@ -15866,13 +17448,23 @@
         </w:rPr>
         <w:t xml:space="preserve">Once the installation is complete, run the command </w:t>
       </w:r>
+      <w:proofErr w:type="spellStart"/>
       <w:r>
         <w:rPr>
           <w:rFonts w:ascii="Courier" w:hAnsi="Courier" w:cstheme="minorHAnsi"/>
           <w:sz w:val="21"/>
           <w:szCs w:val="21"/>
         </w:rPr>
-        <w:t>npm start</w:t>
+        <w:t>npm</w:t>
+      </w:r>
+      <w:proofErr w:type="spellEnd"/>
+      <w:r>
+        <w:rPr>
+          <w:rFonts w:ascii="Courier" w:hAnsi="Courier" w:cstheme="minorHAnsi"/>
+          <w:sz w:val="21"/>
+          <w:szCs w:val="21"/>
+        </w:rPr>
+        <w:t xml:space="preserve"> start</w:t>
       </w:r>
       <w:r>
         <w:rPr>
@@ -15906,14 +17498,46 @@
           <w:rFonts w:cstheme="minorHAnsi"/>
           <w:i/>
         </w:rPr>
-        <w:t xml:space="preserve">When you try to start the npm, if you are having issues resolving the ng serve command, you may not have an up-to-date version of angular installed on your machine. Run </w:t>
-      </w:r>
+        <w:t xml:space="preserve">When you try to start the </w:t>
+      </w:r>
+      <w:proofErr w:type="spellStart"/>
+      <w:r>
+        <w:rPr>
+          <w:rFonts w:cstheme="minorHAnsi"/>
+          <w:i/>
+        </w:rPr>
+        <w:t>npm</w:t>
+      </w:r>
+      <w:proofErr w:type="spellEnd"/>
+      <w:r>
+        <w:rPr>
+          <w:rFonts w:cstheme="minorHAnsi"/>
+          <w:i/>
+        </w:rPr>
+        <w:t xml:space="preserve">, if you are having issues resolving the ng serve command, you may not have an up-to-date version of angular installed on your machine. Run </w:t>
+      </w:r>
+      <w:proofErr w:type="spellStart"/>
       <w:r>
         <w:rPr>
           <w:rFonts w:ascii="Courier New" w:hAnsi="Courier New" w:cs="Courier New"/>
         </w:rPr>
-        <w:t>npm install -g @angular/cli@latest</w:t>
-      </w:r>
+        <w:t>npm</w:t>
+      </w:r>
+      <w:proofErr w:type="spellEnd"/>
+      <w:r>
+        <w:rPr>
+          <w:rFonts w:ascii="Courier New" w:hAnsi="Courier New" w:cs="Courier New"/>
+        </w:rPr>
+        <w:t xml:space="preserve"> install -g @angular/</w:t>
+      </w:r>
+      <w:proofErr w:type="spellStart"/>
+      <w:r>
+        <w:rPr>
+          <w:rFonts w:ascii="Courier New" w:hAnsi="Courier New" w:cs="Courier New"/>
+        </w:rPr>
+        <w:t>cli@latest</w:t>
+      </w:r>
+      <w:proofErr w:type="spellEnd"/>
       <w:r>
         <w:rPr>
           <w:rFonts w:cstheme="minorHAnsi"/>
@@ -15921,12 +17545,21 @@
         </w:rPr>
         <w:t xml:space="preserve"> to get the latest version. Then, try the </w:t>
       </w:r>
+      <w:proofErr w:type="spellStart"/>
       <w:r>
         <w:rPr>
           <w:rFonts w:ascii="Courier New" w:hAnsi="Courier New" w:cs="Courier New"/>
           <w:i/>
         </w:rPr>
-        <w:t>npm start</w:t>
+        <w:t>npm</w:t>
+      </w:r>
+      <w:proofErr w:type="spellEnd"/>
+      <w:r>
+        <w:rPr>
+          <w:rFonts w:ascii="Courier New" w:hAnsi="Courier New" w:cs="Courier New"/>
+          <w:i/>
+        </w:rPr>
+        <w:t xml:space="preserve"> start</w:t>
       </w:r>
       <w:r>
         <w:rPr>
@@ -16007,7 +17640,43 @@
                                 <w:sz w:val="21"/>
                                 <w:szCs w:val="21"/>
                               </w:rPr>
-                              <w:t>b6:front-end agathao$ npm start</w:t>
+                              <w:t xml:space="preserve">b6:front-end </w:t>
+                            </w:r>
+                            <w:proofErr w:type="spellStart"/>
+                            <w:r>
+                              <w:rPr>
+                                <w:rFonts w:ascii="Courier" w:hAnsi="Courier"/>
+                                <w:sz w:val="21"/>
+                                <w:szCs w:val="21"/>
+                              </w:rPr>
+                              <w:t>agathao</w:t>
+                            </w:r>
+                            <w:proofErr w:type="spellEnd"/>
+                            <w:r>
+                              <w:rPr>
+                                <w:rFonts w:ascii="Courier" w:hAnsi="Courier"/>
+                                <w:sz w:val="21"/>
+                                <w:szCs w:val="21"/>
+                              </w:rPr>
+                              <w:t xml:space="preserve">$ </w:t>
+                            </w:r>
+                            <w:proofErr w:type="spellStart"/>
+                            <w:r>
+                              <w:rPr>
+                                <w:rFonts w:ascii="Courier" w:hAnsi="Courier"/>
+                                <w:sz w:val="21"/>
+                                <w:szCs w:val="21"/>
+                              </w:rPr>
+                              <w:t>npm</w:t>
+                            </w:r>
+                            <w:proofErr w:type="spellEnd"/>
+                            <w:r>
+                              <w:rPr>
+                                <w:rFonts w:ascii="Courier" w:hAnsi="Courier"/>
+                                <w:sz w:val="21"/>
+                                <w:szCs w:val="21"/>
+                              </w:rPr>
+                              <w:t xml:space="preserve"> start</w:t>
                             </w:r>
                           </w:p>
                           <w:p>
@@ -16024,7 +17693,25 @@
                                 <w:sz w:val="21"/>
                                 <w:szCs w:val="21"/>
                               </w:rPr>
-                              <w:t>&gt; agenda@0.0.0 start /Users/agathao/Documents/</w:t>
+                              <w:t>&gt; agenda@0.0.0 start /Users/</w:t>
+                            </w:r>
+                            <w:proofErr w:type="spellStart"/>
+                            <w:r>
+                              <w:rPr>
+                                <w:rFonts w:ascii="Courier" w:hAnsi="Courier"/>
+                                <w:sz w:val="21"/>
+                                <w:szCs w:val="21"/>
+                              </w:rPr>
+                              <w:t>agathao</w:t>
+                            </w:r>
+                            <w:proofErr w:type="spellEnd"/>
+                            <w:r>
+                              <w:rPr>
+                                <w:rFonts w:ascii="Courier" w:hAnsi="Courier"/>
+                                <w:sz w:val="21"/>
+                                <w:szCs w:val="21"/>
+                              </w:rPr>
+                              <w:t>/Documents/</w:t>
                             </w:r>
                             <w:r>
                               <w:rPr>
@@ -16042,6 +17729,7 @@
                               </w:rPr>
                               <w:t>/</w:t>
                             </w:r>
+                            <w:proofErr w:type="spellStart"/>
                             <w:r>
                               <w:rPr>
                                 <w:rFonts w:ascii="Courier" w:hAnsi="Courier"/>
@@ -16056,7 +17744,16 @@
                                 <w:sz w:val="21"/>
                                 <w:szCs w:val="21"/>
                               </w:rPr>
-                              <w:t>SessionsScheduler/front-end</w:t>
+                              <w:t>SessionsScheduler</w:t>
+                            </w:r>
+                            <w:proofErr w:type="spellEnd"/>
+                            <w:r>
+                              <w:rPr>
+                                <w:rFonts w:ascii="Courier" w:hAnsi="Courier"/>
+                                <w:sz w:val="21"/>
+                                <w:szCs w:val="21"/>
+                              </w:rPr>
+                              <w:t>/front-end</w:t>
                             </w:r>
                           </w:p>
                           <w:p>
@@ -16073,7 +17770,25 @@
                                 <w:sz w:val="21"/>
                                 <w:szCs w:val="21"/>
                               </w:rPr>
-                              <w:t>&gt; ng serve</w:t>
+                              <w:t xml:space="preserve">&gt; </w:t>
+                            </w:r>
+                            <w:proofErr w:type="gramStart"/>
+                            <w:r>
+                              <w:rPr>
+                                <w:rFonts w:ascii="Courier" w:hAnsi="Courier"/>
+                                <w:sz w:val="21"/>
+                                <w:szCs w:val="21"/>
+                              </w:rPr>
+                              <w:t>ng</w:t>
+                            </w:r>
+                            <w:proofErr w:type="gramEnd"/>
+                            <w:r>
+                              <w:rPr>
+                                <w:rFonts w:ascii="Courier" w:hAnsi="Courier"/>
+                                <w:sz w:val="21"/>
+                                <w:szCs w:val="21"/>
+                              </w:rPr>
+                              <w:t xml:space="preserve"> serve</w:t>
                             </w:r>
                           </w:p>
                           <w:p>
@@ -16140,7 +17855,43 @@
                           <w:sz w:val="21"/>
                           <w:szCs w:val="21"/>
                         </w:rPr>
-                        <w:t>b6:front-end agathao$ npm start</w:t>
+                        <w:t xml:space="preserve">b6:front-end </w:t>
+                      </w:r>
+                      <w:proofErr w:type="spellStart"/>
+                      <w:r>
+                        <w:rPr>
+                          <w:rFonts w:ascii="Courier" w:hAnsi="Courier"/>
+                          <w:sz w:val="21"/>
+                          <w:szCs w:val="21"/>
+                        </w:rPr>
+                        <w:t>agathao</w:t>
+                      </w:r>
+                      <w:proofErr w:type="spellEnd"/>
+                      <w:r>
+                        <w:rPr>
+                          <w:rFonts w:ascii="Courier" w:hAnsi="Courier"/>
+                          <w:sz w:val="21"/>
+                          <w:szCs w:val="21"/>
+                        </w:rPr>
+                        <w:t xml:space="preserve">$ </w:t>
+                      </w:r>
+                      <w:proofErr w:type="spellStart"/>
+                      <w:r>
+                        <w:rPr>
+                          <w:rFonts w:ascii="Courier" w:hAnsi="Courier"/>
+                          <w:sz w:val="21"/>
+                          <w:szCs w:val="21"/>
+                        </w:rPr>
+                        <w:t>npm</w:t>
+                      </w:r>
+                      <w:proofErr w:type="spellEnd"/>
+                      <w:r>
+                        <w:rPr>
+                          <w:rFonts w:ascii="Courier" w:hAnsi="Courier"/>
+                          <w:sz w:val="21"/>
+                          <w:szCs w:val="21"/>
+                        </w:rPr>
+                        <w:t xml:space="preserve"> start</w:t>
                       </w:r>
                     </w:p>
                     <w:p>
@@ -16157,7 +17908,25 @@
                           <w:sz w:val="21"/>
                           <w:szCs w:val="21"/>
                         </w:rPr>
-                        <w:t>&gt; agenda@0.0.0 start /Users/agathao/Documents/</w:t>
+                        <w:t>&gt; agenda@0.0.0 start /Users/</w:t>
+                      </w:r>
+                      <w:proofErr w:type="spellStart"/>
+                      <w:r>
+                        <w:rPr>
+                          <w:rFonts w:ascii="Courier" w:hAnsi="Courier"/>
+                          <w:sz w:val="21"/>
+                          <w:szCs w:val="21"/>
+                        </w:rPr>
+                        <w:t>agathao</w:t>
+                      </w:r>
+                      <w:proofErr w:type="spellEnd"/>
+                      <w:r>
+                        <w:rPr>
+                          <w:rFonts w:ascii="Courier" w:hAnsi="Courier"/>
+                          <w:sz w:val="21"/>
+                          <w:szCs w:val="21"/>
+                        </w:rPr>
+                        <w:t>/Documents/</w:t>
                       </w:r>
                       <w:r>
                         <w:rPr>
@@ -16175,6 +17944,7 @@
                         </w:rPr>
                         <w:t>/</w:t>
                       </w:r>
+                      <w:proofErr w:type="spellStart"/>
                       <w:r>
                         <w:rPr>
                           <w:rFonts w:ascii="Courier" w:hAnsi="Courier"/>
@@ -16189,7 +17959,16 @@
                           <w:sz w:val="21"/>
                           <w:szCs w:val="21"/>
                         </w:rPr>
-                        <w:t>SessionsScheduler/front-end</w:t>
+                        <w:t>SessionsScheduler</w:t>
+                      </w:r>
+                      <w:proofErr w:type="spellEnd"/>
+                      <w:r>
+                        <w:rPr>
+                          <w:rFonts w:ascii="Courier" w:hAnsi="Courier"/>
+                          <w:sz w:val="21"/>
+                          <w:szCs w:val="21"/>
+                        </w:rPr>
+                        <w:t>/front-end</w:t>
                       </w:r>
                     </w:p>
                     <w:p>
@@ -16206,7 +17985,25 @@
                           <w:sz w:val="21"/>
                           <w:szCs w:val="21"/>
                         </w:rPr>
-                        <w:t>&gt; ng serve</w:t>
+                        <w:t xml:space="preserve">&gt; </w:t>
+                      </w:r>
+                      <w:proofErr w:type="gramStart"/>
+                      <w:r>
+                        <w:rPr>
+                          <w:rFonts w:ascii="Courier" w:hAnsi="Courier"/>
+                          <w:sz w:val="21"/>
+                          <w:szCs w:val="21"/>
+                        </w:rPr>
+                        <w:t>ng</w:t>
+                      </w:r>
+                      <w:proofErr w:type="gramEnd"/>
+                      <w:r>
+                        <w:rPr>
+                          <w:rFonts w:ascii="Courier" w:hAnsi="Courier"/>
+                          <w:sz w:val="21"/>
+                          <w:szCs w:val="21"/>
+                        </w:rPr>
+                        <w:t xml:space="preserve"> serve</w:t>
                       </w:r>
                     </w:p>
                     <w:p>
@@ -16312,7 +18109,19 @@
         <w:t>If you made any changes and want to upload them to S3, you will need to re-generate t</w:t>
       </w:r>
       <w:r>
-        <w:t>he files under the dist/staticFi</w:t>
+        <w:t xml:space="preserve">he files under the </w:t>
+      </w:r>
+      <w:proofErr w:type="spellStart"/>
+      <w:r>
+        <w:t>dist</w:t>
+      </w:r>
+      <w:proofErr w:type="spellEnd"/>
+      <w:r>
+        <w:t>/</w:t>
+      </w:r>
+      <w:proofErr w:type="spellStart"/>
+      <w:r>
+        <w:t>staticFi</w:t>
       </w:r>
       <w:r>
         <w:t>l</w:t>
@@ -16321,7 +18130,11 @@
         <w:t>e</w:t>
       </w:r>
       <w:r>
-        <w:t>s folder.</w:t>
+        <w:t>s</w:t>
+      </w:r>
+      <w:proofErr w:type="spellEnd"/>
+      <w:r>
+        <w:t xml:space="preserve"> folder.</w:t>
       </w:r>
     </w:p>
     <w:p>
@@ -16358,6 +18171,7 @@
         </w:rPr>
         <w:t xml:space="preserve"> the contents of the </w:t>
       </w:r>
+      <w:proofErr w:type="spellStart"/>
       <w:r>
         <w:rPr>
           <w:rFonts w:cstheme="minorHAnsi"/>
@@ -16365,6 +18179,7 @@
         </w:rPr>
         <w:t>staticFiles</w:t>
       </w:r>
+      <w:proofErr w:type="spellEnd"/>
       <w:r>
         <w:rPr>
           <w:rFonts w:cstheme="minorHAnsi"/>
@@ -16432,7 +18247,43 @@
                                 <w:sz w:val="21"/>
                                 <w:szCs w:val="21"/>
                               </w:rPr>
-                              <w:t>8c85903a4bb6:front-end agathao$ npm run-script build</w:t>
+                              <w:t xml:space="preserve">8c85903a4bb6:front-end </w:t>
+                            </w:r>
+                            <w:proofErr w:type="spellStart"/>
+                            <w:r>
+                              <w:rPr>
+                                <w:rFonts w:ascii="Courier" w:hAnsi="Courier"/>
+                                <w:sz w:val="21"/>
+                                <w:szCs w:val="21"/>
+                              </w:rPr>
+                              <w:t>agathao</w:t>
+                            </w:r>
+                            <w:proofErr w:type="spellEnd"/>
+                            <w:r>
+                              <w:rPr>
+                                <w:rFonts w:ascii="Courier" w:hAnsi="Courier"/>
+                                <w:sz w:val="21"/>
+                                <w:szCs w:val="21"/>
+                              </w:rPr>
+                              <w:t xml:space="preserve">$ </w:t>
+                            </w:r>
+                            <w:proofErr w:type="spellStart"/>
+                            <w:r>
+                              <w:rPr>
+                                <w:rFonts w:ascii="Courier" w:hAnsi="Courier"/>
+                                <w:sz w:val="21"/>
+                                <w:szCs w:val="21"/>
+                              </w:rPr>
+                              <w:t>npm</w:t>
+                            </w:r>
+                            <w:proofErr w:type="spellEnd"/>
+                            <w:r>
+                              <w:rPr>
+                                <w:rFonts w:ascii="Courier" w:hAnsi="Courier"/>
+                                <w:sz w:val="21"/>
+                                <w:szCs w:val="21"/>
+                              </w:rPr>
+                              <w:t xml:space="preserve"> run-script build</w:t>
                             </w:r>
                           </w:p>
                         </w:txbxContent>
@@ -16471,7 +18322,43 @@
                           <w:sz w:val="21"/>
                           <w:szCs w:val="21"/>
                         </w:rPr>
-                        <w:t>8c85903a4bb6:front-end agathao$ npm run-script build</w:t>
+                        <w:t xml:space="preserve">8c85903a4bb6:front-end </w:t>
+                      </w:r>
+                      <w:proofErr w:type="spellStart"/>
+                      <w:r>
+                        <w:rPr>
+                          <w:rFonts w:ascii="Courier" w:hAnsi="Courier"/>
+                          <w:sz w:val="21"/>
+                          <w:szCs w:val="21"/>
+                        </w:rPr>
+                        <w:t>agathao</w:t>
+                      </w:r>
+                      <w:proofErr w:type="spellEnd"/>
+                      <w:r>
+                        <w:rPr>
+                          <w:rFonts w:ascii="Courier" w:hAnsi="Courier"/>
+                          <w:sz w:val="21"/>
+                          <w:szCs w:val="21"/>
+                        </w:rPr>
+                        <w:t xml:space="preserve">$ </w:t>
+                      </w:r>
+                      <w:proofErr w:type="spellStart"/>
+                      <w:r>
+                        <w:rPr>
+                          <w:rFonts w:ascii="Courier" w:hAnsi="Courier"/>
+                          <w:sz w:val="21"/>
+                          <w:szCs w:val="21"/>
+                        </w:rPr>
+                        <w:t>npm</w:t>
+                      </w:r>
+                      <w:proofErr w:type="spellEnd"/>
+                      <w:r>
+                        <w:rPr>
+                          <w:rFonts w:ascii="Courier" w:hAnsi="Courier"/>
+                          <w:sz w:val="21"/>
+                          <w:szCs w:val="21"/>
+                        </w:rPr>
+                        <w:t xml:space="preserve"> run-script build</w:t>
                       </w:r>
                     </w:p>
                   </w:txbxContent>
@@ -16508,12 +18395,14 @@
       <w:r>
         <w:t xml:space="preserve">Now upload the new contents of the </w:t>
       </w:r>
+      <w:proofErr w:type="spellStart"/>
       <w:r>
         <w:rPr>
           <w:b/>
         </w:rPr>
         <w:t>staticFiles</w:t>
       </w:r>
+      <w:proofErr w:type="spellEnd"/>
       <w:r>
         <w:t xml:space="preserve"> folder to your S3 bucket with by following what we did on Step 3 of </w:t>
       </w:r>
@@ -21928,7 +23817,7 @@
 </file>
 
 <file path=customXml/itemProps1.xml><?xml version="1.0" encoding="utf-8"?>
-<ds:datastoreItem xmlns:ds="http://schemas.openxmlformats.org/officeDocument/2006/customXml" ds:itemID="{DE4AD5C6-785F-4F52-A833-1DC56258499B}">
+<ds:datastoreItem xmlns:ds="http://schemas.openxmlformats.org/officeDocument/2006/customXml" ds:itemID="{2553E663-4C0D-44F2-A8CE-360C93F28A9E}">
   <ds:schemaRefs>
     <ds:schemaRef ds:uri="http://schemas.openxmlformats.org/officeDocument/2006/bibliography"/>
   </ds:schemaRefs>

</xml_diff>

<commit_message>
Updating worksheet for folder name
</commit_message>
<xml_diff>
--- a/Worksheet.docx
+++ b/Worksheet.docx
@@ -638,6 +638,8 @@
         </w:rPr>
         <w:t>either:</w:t>
       </w:r>
+      <w:bookmarkStart w:id="0" w:name="_GoBack"/>
+      <w:bookmarkEnd w:id="0"/>
     </w:p>
     <w:p>
       <w:pPr>
@@ -3271,8 +3273,6 @@
         </w:rPr>
         <w:t>Below are the steps:</w:t>
       </w:r>
-      <w:bookmarkStart w:id="0" w:name="_GoBack"/>
-      <w:bookmarkEnd w:id="0"/>
     </w:p>
     <w:p>
       <w:pPr>
@@ -13231,14 +13231,12 @@
       <w:r>
         <w:t xml:space="preserve">nder the </w:t>
       </w:r>
-      <w:proofErr w:type="spellStart"/>
-      <w:r>
-        <w:rPr>
-          <w:b/>
-        </w:rPr>
-        <w:t>staticFiles</w:t>
-      </w:r>
-      <w:proofErr w:type="spellEnd"/>
+      <w:r>
+        <w:rPr>
+          <w:b/>
+        </w:rPr>
+        <w:t>front-end</w:t>
+      </w:r>
       <w:r>
         <w:rPr>
           <w:b/>
@@ -13901,6 +13899,306 @@
     </w:p>
     <w:p>
       <w:pPr>
+        <w:spacing w:line="240" w:lineRule="auto"/>
+        <w:jc w:val="both"/>
+      </w:pPr>
+    </w:p>
+    <w:p>
+      <w:pPr>
+        <w:spacing w:line="240" w:lineRule="auto"/>
+        <w:jc w:val="both"/>
+      </w:pPr>
+    </w:p>
+    <w:p>
+      <w:pPr>
+        <w:spacing w:line="240" w:lineRule="auto"/>
+        <w:jc w:val="both"/>
+      </w:pPr>
+      <w:r>
+        <w:rPr>
+          <w:noProof/>
+        </w:rPr>
+        <mc:AlternateContent>
+          <mc:Choice Requires="wps">
+            <w:drawing>
+              <wp:anchor distT="0" distB="0" distL="114300" distR="114300" simplePos="0" relativeHeight="251694080" behindDoc="0" locked="0" layoutInCell="1" allowOverlap="1">
+                <wp:simplePos x="0" y="0"/>
+                <wp:positionH relativeFrom="column">
+                  <wp:posOffset>-90535</wp:posOffset>
+                </wp:positionH>
+                <wp:positionV relativeFrom="paragraph">
+                  <wp:posOffset>98777</wp:posOffset>
+                </wp:positionV>
+                <wp:extent cx="5943600" cy="2498757"/>
+                <wp:effectExtent l="0" t="0" r="0" b="3175"/>
+                <wp:wrapNone/>
+                <wp:docPr id="7" name="Text Box 7"/>
+                <wp:cNvGraphicFramePr/>
+                <a:graphic xmlns:a="http://schemas.openxmlformats.org/drawingml/2006/main">
+                  <a:graphicData uri="http://schemas.microsoft.com/office/word/2010/wordprocessingShape">
+                    <wps:wsp>
+                      <wps:cNvSpPr txBox="1"/>
+                      <wps:spPr>
+                        <a:xfrm>
+                          <a:off x="0" y="0"/>
+                          <a:ext cx="5943600" cy="2498757"/>
+                        </a:xfrm>
+                        <a:prstGeom prst="rect">
+                          <a:avLst/>
+                        </a:prstGeom>
+                        <a:solidFill>
+                          <a:schemeClr val="bg2"/>
+                        </a:solidFill>
+                        <a:ln w="6350">
+                          <a:noFill/>
+                        </a:ln>
+                      </wps:spPr>
+                      <wps:txbx>
+                        <w:txbxContent>
+                          <w:p>
+                            <w:pPr>
+                              <w:spacing w:line="240" w:lineRule="auto"/>
+                              <w:jc w:val="both"/>
+                              <w:rPr>
+                                <w:b/>
+                              </w:rPr>
+                            </w:pPr>
+                            <w:r>
+                              <w:rPr>
+                                <w:b/>
+                              </w:rPr>
+                              <w:t>How does the front</w:t>
+                            </w:r>
+                            <w:r>
+                              <w:rPr>
+                                <w:b/>
+                              </w:rPr>
+                              <w:t>-</w:t>
+                            </w:r>
+                            <w:r>
+                              <w:rPr>
+                                <w:b/>
+                              </w:rPr>
+                              <w:t xml:space="preserve">end work? </w:t>
+                            </w:r>
+                          </w:p>
+                          <w:p>
+                            <w:pPr>
+                              <w:spacing w:line="240" w:lineRule="auto"/>
+                              <w:jc w:val="both"/>
+                            </w:pPr>
+                            <w:r>
+                              <w:t xml:space="preserve">The front end was built using Angular. </w:t>
+                            </w:r>
+                            <w:r>
+                              <w:t xml:space="preserve">Angular is a platform that makes it easy to build applications with the web. Angular combines declarative templates, dependency injection, end to end tooling, and integrated best practices to solve development challenges. </w:t>
+                            </w:r>
+                          </w:p>
+                          <w:p>
+                            <w:pPr>
+                              <w:spacing w:line="240" w:lineRule="auto"/>
+                              <w:jc w:val="both"/>
+                            </w:pPr>
+                            <w:r>
+                              <w:t>The application has different components to display the calendar information and the list of sessions. It also define</w:t>
+                            </w:r>
+                            <w:r>
+                              <w:t>s</w:t>
+                            </w:r>
+                            <w:r>
+                              <w:t xml:space="preserve"> a service to retrieve the sessions that should be used to power the application. When there is no URL defined, the list of sessions used comes from mocked data. When there is a URL defined, the list of sessions comes from the API. </w:t>
+                            </w:r>
+                          </w:p>
+                          <w:p>
+                            <w:pPr>
+                              <w:spacing w:line="240" w:lineRule="auto"/>
+                              <w:jc w:val="both"/>
+                            </w:pPr>
+                            <w:r>
+                              <w:t xml:space="preserve">To keep this workshop simple and within the time frame proposed, we have </w:t>
+                            </w:r>
+                            <w:r>
+                              <w:t xml:space="preserve">implemented the logic previously mentioned, and provided you directly with the output file generated with Angular with all of the code for the application combined. </w:t>
+                            </w:r>
+                            <w:r>
+                              <w:t>On your real application, you would need to write the front</w:t>
+                            </w:r>
+                            <w:r>
+                              <w:t>-</w:t>
+                            </w:r>
+                            <w:r>
+                              <w:t>end code yourself.</w:t>
+                            </w:r>
+                          </w:p>
+                          <w:p/>
+                        </w:txbxContent>
+                      </wps:txbx>
+                      <wps:bodyPr rot="0" spcFirstLastPara="0" vertOverflow="overflow" horzOverflow="overflow" vert="horz" wrap="square" lIns="91440" tIns="45720" rIns="91440" bIns="45720" numCol="1" spcCol="0" rtlCol="0" fromWordArt="0" anchor="t" anchorCtr="0" forceAA="0" compatLnSpc="1">
+                        <a:prstTxWarp prst="textNoShape">
+                          <a:avLst/>
+                        </a:prstTxWarp>
+                        <a:noAutofit/>
+                      </wps:bodyPr>
+                    </wps:wsp>
+                  </a:graphicData>
+                </a:graphic>
+                <wp14:sizeRelV relativeFrom="margin">
+                  <wp14:pctHeight>0</wp14:pctHeight>
+                </wp14:sizeRelV>
+              </wp:anchor>
+            </w:drawing>
+          </mc:Choice>
+          <mc:Fallback>
+            <w:pict>
+              <v:shape id="Text Box 7" o:spid="_x0000_s1028" type="#_x0000_t202" style="position:absolute;left:0;text-align:left;margin-left:-7.15pt;margin-top:7.8pt;width:468pt;height:196.75pt;z-index:251694080;visibility:visible;mso-wrap-style:square;mso-height-percent:0;mso-wrap-distance-left:9pt;mso-wrap-distance-top:0;mso-wrap-distance-right:9pt;mso-wrap-distance-bottom:0;mso-position-horizontal:absolute;mso-position-horizontal-relative:text;mso-position-vertical:absolute;mso-position-vertical-relative:text;mso-height-percent:0;mso-height-relative:margin;v-text-anchor:top" o:gfxdata="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" fillcolor="#e7e6e6 [3214]" stroked="f" strokeweight=".5pt">
+                <v:textbox>
+                  <w:txbxContent>
+                    <w:p>
+                      <w:pPr>
+                        <w:spacing w:line="240" w:lineRule="auto"/>
+                        <w:jc w:val="both"/>
+                        <w:rPr>
+                          <w:b/>
+                        </w:rPr>
+                      </w:pPr>
+                      <w:r>
+                        <w:rPr>
+                          <w:b/>
+                        </w:rPr>
+                        <w:t>How does the front</w:t>
+                      </w:r>
+                      <w:r>
+                        <w:rPr>
+                          <w:b/>
+                        </w:rPr>
+                        <w:t>-</w:t>
+                      </w:r>
+                      <w:r>
+                        <w:rPr>
+                          <w:b/>
+                        </w:rPr>
+                        <w:t xml:space="preserve">end work? </w:t>
+                      </w:r>
+                    </w:p>
+                    <w:p>
+                      <w:pPr>
+                        <w:spacing w:line="240" w:lineRule="auto"/>
+                        <w:jc w:val="both"/>
+                      </w:pPr>
+                      <w:r>
+                        <w:t xml:space="preserve">The front end was built using Angular. </w:t>
+                      </w:r>
+                      <w:r>
+                        <w:t xml:space="preserve">Angular is a platform that makes it easy to build applications with the web. Angular combines declarative templates, dependency injection, end to end tooling, and integrated best practices to solve development challenges. </w:t>
+                      </w:r>
+                    </w:p>
+                    <w:p>
+                      <w:pPr>
+                        <w:spacing w:line="240" w:lineRule="auto"/>
+                        <w:jc w:val="both"/>
+                      </w:pPr>
+                      <w:r>
+                        <w:t>The application has different components to display the calendar information and the list of sessions. It also define</w:t>
+                      </w:r>
+                      <w:r>
+                        <w:t>s</w:t>
+                      </w:r>
+                      <w:r>
+                        <w:t xml:space="preserve"> a service to retrieve the sessions that should be used to power the application. When there is no URL defined, the list of sessions used comes from mocked data. When there is a URL defined, the list of sessions comes from the API. </w:t>
+                      </w:r>
+                    </w:p>
+                    <w:p>
+                      <w:pPr>
+                        <w:spacing w:line="240" w:lineRule="auto"/>
+                        <w:jc w:val="both"/>
+                      </w:pPr>
+                      <w:r>
+                        <w:t xml:space="preserve">To keep this workshop simple and within the time frame proposed, we have </w:t>
+                      </w:r>
+                      <w:r>
+                        <w:t xml:space="preserve">implemented the logic previously mentioned, and provided you directly with the output file generated with Angular with all of the code for the application combined. </w:t>
+                      </w:r>
+                      <w:r>
+                        <w:t>On your real application, you would need to write the front</w:t>
+                      </w:r>
+                      <w:r>
+                        <w:t>-</w:t>
+                      </w:r>
+                      <w:r>
+                        <w:t>end code yourself.</w:t>
+                      </w:r>
+                    </w:p>
+                    <w:p/>
+                  </w:txbxContent>
+                </v:textbox>
+              </v:shape>
+            </w:pict>
+          </mc:Fallback>
+        </mc:AlternateContent>
+      </w:r>
+    </w:p>
+    <w:p>
+      <w:pPr>
+        <w:spacing w:line="240" w:lineRule="auto"/>
+        <w:jc w:val="both"/>
+      </w:pPr>
+    </w:p>
+    <w:p>
+      <w:pPr>
+        <w:spacing w:line="240" w:lineRule="auto"/>
+        <w:jc w:val="both"/>
+      </w:pPr>
+    </w:p>
+    <w:p>
+      <w:pPr>
+        <w:spacing w:line="240" w:lineRule="auto"/>
+        <w:jc w:val="both"/>
+      </w:pPr>
+    </w:p>
+    <w:p>
+      <w:pPr>
+        <w:spacing w:line="240" w:lineRule="auto"/>
+        <w:jc w:val="both"/>
+      </w:pPr>
+    </w:p>
+    <w:p>
+      <w:pPr>
+        <w:spacing w:line="240" w:lineRule="auto"/>
+        <w:jc w:val="both"/>
+      </w:pPr>
+    </w:p>
+    <w:p>
+      <w:pPr>
+        <w:spacing w:line="240" w:lineRule="auto"/>
+        <w:jc w:val="both"/>
+      </w:pPr>
+    </w:p>
+    <w:p>
+      <w:pPr>
+        <w:spacing w:line="240" w:lineRule="auto"/>
+        <w:jc w:val="both"/>
+      </w:pPr>
+    </w:p>
+    <w:p>
+      <w:pPr>
+        <w:spacing w:line="240" w:lineRule="auto"/>
+        <w:jc w:val="both"/>
+      </w:pPr>
+    </w:p>
+    <w:p>
+      <w:pPr>
+        <w:spacing w:line="240" w:lineRule="auto"/>
+        <w:jc w:val="both"/>
+      </w:pPr>
+    </w:p>
+    <w:p>
+      <w:pPr>
+        <w:spacing w:line="240" w:lineRule="auto"/>
+        <w:jc w:val="both"/>
+      </w:pPr>
+    </w:p>
+    <w:p>
+      <w:pPr>
         <w:pStyle w:val="ListParagraph"/>
         <w:numPr>
           <w:ilvl w:val="0"/>
@@ -13925,7 +14223,6 @@
           <w:szCs w:val="32"/>
           <w:shd w:val="clear" w:color="auto" w:fill="FFFFFF"/>
         </w:rPr>
-        <w:lastRenderedPageBreak/>
         <w:t>Quick and Simple</w:t>
       </w:r>
       <w:r>
@@ -14283,6 +14580,7 @@
         <w:rPr>
           <w:rFonts w:eastAsia="Times New Roman"/>
         </w:rPr>
+        <w:lastRenderedPageBreak/>
         <w:t>Follow Section 3</w:t>
       </w:r>
       <w:r>
@@ -14340,3354 +14638,12 @@
     </w:p>
     <w:p>
       <w:pPr>
-        <w:pStyle w:val="ListParagraph"/>
-        <w:numPr>
-          <w:ilvl w:val="0"/>
-          <w:numId w:val="24"/>
-        </w:numPr>
         <w:spacing w:line="240" w:lineRule="auto"/>
         <w:ind w:left="360"/>
         <w:jc w:val="both"/>
-        <w:rPr>
-          <w:rFonts w:asciiTheme="majorHAnsi" w:eastAsiaTheme="majorEastAsia" w:hAnsiTheme="majorHAnsi" w:cstheme="majorBidi"/>
-          <w:color w:val="2E74B5" w:themeColor="accent1" w:themeShade="BF"/>
-          <w:sz w:val="32"/>
-          <w:szCs w:val="32"/>
-          <w:shd w:val="clear" w:color="auto" w:fill="FFFFFF"/>
-        </w:rPr>
-      </w:pPr>
-      <w:r>
-        <w:rPr>
-          <w:rFonts w:asciiTheme="majorHAnsi" w:eastAsiaTheme="majorEastAsia" w:hAnsiTheme="majorHAnsi" w:cstheme="majorBidi"/>
-          <w:color w:val="2E74B5" w:themeColor="accent1" w:themeShade="BF"/>
-          <w:sz w:val="32"/>
-          <w:szCs w:val="32"/>
-          <w:shd w:val="clear" w:color="auto" w:fill="FFFFFF"/>
-        </w:rPr>
-        <w:t>Extra-Curricular</w:t>
-      </w:r>
-    </w:p>
-    <w:p>
-      <w:pPr>
-        <w:spacing w:line="240" w:lineRule="auto"/>
-        <w:jc w:val="both"/>
-      </w:pPr>
-      <w:r>
-        <w:t>If you want to explore how the front end was built, it is</w:t>
-      </w:r>
-      <w:r>
-        <w:t xml:space="preserve"> an</w:t>
-      </w:r>
-      <w:r>
-        <w:t xml:space="preserve"> Angular 6.1 application. To run it </w:t>
-      </w:r>
-      <w:r>
-        <w:t>on your computer and make any changes to the original code</w:t>
-      </w:r>
-      <w:r>
-        <w:t>, follow the instructions below.</w:t>
-      </w:r>
-    </w:p>
-    <w:p>
-      <w:pPr>
-        <w:pStyle w:val="Heading2"/>
-        <w:numPr>
-          <w:ilvl w:val="0"/>
-          <w:numId w:val="38"/>
-        </w:numPr>
-        <w:spacing w:line="240" w:lineRule="auto"/>
-        <w:ind w:left="360"/>
-        <w:jc w:val="both"/>
-      </w:pPr>
-      <w:r>
-        <w:t xml:space="preserve">Verify that you have </w:t>
-      </w:r>
-      <w:proofErr w:type="spellStart"/>
-      <w:r>
-        <w:t>npm</w:t>
-      </w:r>
-      <w:proofErr w:type="spellEnd"/>
-      <w:r>
-        <w:t xml:space="preserve"> installed on your computer</w:t>
-      </w:r>
-    </w:p>
-    <w:p>
-      <w:pPr>
-        <w:pStyle w:val="ListParagraph"/>
-        <w:numPr>
-          <w:ilvl w:val="0"/>
-          <w:numId w:val="26"/>
-        </w:numPr>
-        <w:spacing w:line="240" w:lineRule="auto"/>
-        <w:ind w:left="720"/>
-        <w:jc w:val="both"/>
-      </w:pPr>
-      <w:r>
-        <w:t>Open your terminal (Windows PowerShell on PC or Terminal on Mac) and run the following</w:t>
-      </w:r>
+      </w:pPr>
       <w:r>
         <w:t xml:space="preserve"> </w:t>
-      </w:r>
-      <w:r>
-        <w:t>command:</w:t>
-      </w:r>
-    </w:p>
-    <w:p>
-      <w:pPr>
-        <w:pStyle w:val="ListParagraph"/>
-        <w:spacing w:line="240" w:lineRule="auto"/>
-        <w:jc w:val="both"/>
-      </w:pPr>
-      <w:r>
-        <w:rPr>
-          <w:noProof/>
-        </w:rPr>
-        <mc:AlternateContent>
-          <mc:Choice Requires="wps">
-            <w:drawing>
-              <wp:anchor distT="0" distB="0" distL="114300" distR="114300" simplePos="0" relativeHeight="251675648" behindDoc="0" locked="0" layoutInCell="1" allowOverlap="1" wp14:anchorId="6BEC1FDE" wp14:editId="5C8F6BAD">
-                <wp:simplePos x="0" y="0"/>
-                <wp:positionH relativeFrom="column">
-                  <wp:posOffset>-9656</wp:posOffset>
-                </wp:positionH>
-                <wp:positionV relativeFrom="paragraph">
-                  <wp:posOffset>17145</wp:posOffset>
-                </wp:positionV>
-                <wp:extent cx="5897880" cy="549910"/>
-                <wp:effectExtent l="0" t="0" r="0" b="0"/>
-                <wp:wrapNone/>
-                <wp:docPr id="8" name="Text Box 8"/>
-                <wp:cNvGraphicFramePr/>
-                <a:graphic xmlns:a="http://schemas.openxmlformats.org/drawingml/2006/main">
-                  <a:graphicData uri="http://schemas.microsoft.com/office/word/2010/wordprocessingShape">
-                    <wps:wsp>
-                      <wps:cNvSpPr txBox="1"/>
-                      <wps:spPr>
-                        <a:xfrm>
-                          <a:off x="0" y="0"/>
-                          <a:ext cx="5897880" cy="549910"/>
-                        </a:xfrm>
-                        <a:prstGeom prst="rect">
-                          <a:avLst/>
-                        </a:prstGeom>
-                        <a:solidFill>
-                          <a:schemeClr val="bg2"/>
-                        </a:solidFill>
-                        <a:ln w="6350">
-                          <a:noFill/>
-                        </a:ln>
-                      </wps:spPr>
-                      <wps:txbx>
-                        <w:txbxContent>
-                          <w:p>
-                            <w:pPr>
-                              <w:rPr>
-                                <w:rFonts w:ascii="Courier" w:hAnsi="Courier"/>
-                                <w:sz w:val="21"/>
-                                <w:szCs w:val="21"/>
-                              </w:rPr>
-                            </w:pPr>
-                            <w:r>
-                              <w:rPr>
-                                <w:rFonts w:ascii="Courier" w:hAnsi="Courier"/>
-                                <w:sz w:val="21"/>
-                                <w:szCs w:val="21"/>
-                              </w:rPr>
-                              <w:t>8c85903a4bb</w:t>
-                            </w:r>
-                            <w:proofErr w:type="gramStart"/>
-                            <w:r>
-                              <w:rPr>
-                                <w:rFonts w:ascii="Courier" w:hAnsi="Courier"/>
-                                <w:sz w:val="21"/>
-                                <w:szCs w:val="21"/>
-                              </w:rPr>
-                              <w:t>6:~</w:t>
-                            </w:r>
-                            <w:proofErr w:type="gramEnd"/>
-                            <w:r>
-                              <w:rPr>
-                                <w:rFonts w:ascii="Courier" w:hAnsi="Courier"/>
-                                <w:sz w:val="21"/>
-                                <w:szCs w:val="21"/>
-                              </w:rPr>
-                              <w:t xml:space="preserve"> </w:t>
-                            </w:r>
-                            <w:proofErr w:type="spellStart"/>
-                            <w:r>
-                              <w:rPr>
-                                <w:rFonts w:ascii="Courier" w:hAnsi="Courier"/>
-                                <w:sz w:val="21"/>
-                                <w:szCs w:val="21"/>
-                              </w:rPr>
-                              <w:t>agathao</w:t>
-                            </w:r>
-                            <w:proofErr w:type="spellEnd"/>
-                            <w:r>
-                              <w:rPr>
-                                <w:rFonts w:ascii="Courier" w:hAnsi="Courier"/>
-                                <w:sz w:val="21"/>
-                                <w:szCs w:val="21"/>
-                              </w:rPr>
-                              <w:t xml:space="preserve">$ </w:t>
-                            </w:r>
-                            <w:proofErr w:type="spellStart"/>
-                            <w:r>
-                              <w:rPr>
-                                <w:rFonts w:ascii="Courier" w:hAnsi="Courier"/>
-                                <w:sz w:val="21"/>
-                                <w:szCs w:val="21"/>
-                              </w:rPr>
-                              <w:t>npm</w:t>
-                            </w:r>
-                            <w:proofErr w:type="spellEnd"/>
-                            <w:r>
-                              <w:rPr>
-                                <w:rFonts w:ascii="Courier" w:hAnsi="Courier"/>
-                                <w:sz w:val="21"/>
-                                <w:szCs w:val="21"/>
-                              </w:rPr>
-                              <w:t xml:space="preserve"> -v</w:t>
-                            </w:r>
-                          </w:p>
-                          <w:p>
-                            <w:pPr>
-                              <w:rPr>
-                                <w:rFonts w:ascii="Courier" w:hAnsi="Courier"/>
-                                <w:sz w:val="21"/>
-                                <w:szCs w:val="21"/>
-                              </w:rPr>
-                            </w:pPr>
-                            <w:r>
-                              <w:rPr>
-                                <w:rFonts w:ascii="Courier" w:hAnsi="Courier"/>
-                                <w:sz w:val="21"/>
-                                <w:szCs w:val="21"/>
-                              </w:rPr>
-                              <w:t>6.2.0</w:t>
-                            </w:r>
-                          </w:p>
-                        </w:txbxContent>
-                      </wps:txbx>
-                      <wps:bodyPr rot="0" spcFirstLastPara="0" vertOverflow="overflow" horzOverflow="overflow" vert="horz" wrap="square" lIns="91440" tIns="45720" rIns="91440" bIns="45720" numCol="1" spcCol="0" rtlCol="0" fromWordArt="0" anchor="t" anchorCtr="0" forceAA="0" compatLnSpc="1">
-                        <a:prstTxWarp prst="textNoShape">
-                          <a:avLst/>
-                        </a:prstTxWarp>
-                        <a:noAutofit/>
-                      </wps:bodyPr>
-                    </wps:wsp>
-                  </a:graphicData>
-                </a:graphic>
-                <wp14:sizeRelH relativeFrom="margin">
-                  <wp14:pctWidth>0</wp14:pctWidth>
-                </wp14:sizeRelH>
-                <wp14:sizeRelV relativeFrom="margin">
-                  <wp14:pctHeight>0</wp14:pctHeight>
-                </wp14:sizeRelV>
-              </wp:anchor>
-            </w:drawing>
-          </mc:Choice>
-          <mc:Fallback>
-            <w:pict>
-              <v:shape w14:anchorId="6BEC1FDE" id="Text Box 8" o:spid="_x0000_s1028" type="#_x0000_t202" style="position:absolute;left:0;text-align:left;margin-left:-.75pt;margin-top:1.35pt;width:464.4pt;height:43.3pt;z-index:251675648;visibility:visible;mso-wrap-style:square;mso-width-percent:0;mso-height-percent:0;mso-wrap-distance-left:9pt;mso-wrap-distance-top:0;mso-wrap-distance-right:9pt;mso-wrap-distance-bottom:0;mso-position-horizontal:absolute;mso-position-horizontal-relative:text;mso-position-vertical:absolute;mso-position-vertical-relative:text;mso-width-percent:0;mso-height-percent:0;mso-width-relative:margin;mso-height-relative:margin;v-text-anchor:top" o:gfxdata="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" fillcolor="#e7e6e6 [3214]" stroked="f" strokeweight=".5pt">
-                <v:textbox>
-                  <w:txbxContent>
-                    <w:p>
-                      <w:pPr>
-                        <w:rPr>
-                          <w:rFonts w:ascii="Courier" w:hAnsi="Courier"/>
-                          <w:sz w:val="21"/>
-                          <w:szCs w:val="21"/>
-                        </w:rPr>
-                      </w:pPr>
-                      <w:r>
-                        <w:rPr>
-                          <w:rFonts w:ascii="Courier" w:hAnsi="Courier"/>
-                          <w:sz w:val="21"/>
-                          <w:szCs w:val="21"/>
-                        </w:rPr>
-                        <w:t>8c85903a4bb6:~ agathao$ npm -v</w:t>
-                      </w:r>
-                    </w:p>
-                    <w:p>
-                      <w:pPr>
-                        <w:rPr>
-                          <w:rFonts w:ascii="Courier" w:hAnsi="Courier"/>
-                          <w:sz w:val="21"/>
-                          <w:szCs w:val="21"/>
-                        </w:rPr>
-                      </w:pPr>
-                      <w:r>
-                        <w:rPr>
-                          <w:rFonts w:ascii="Courier" w:hAnsi="Courier"/>
-                          <w:sz w:val="21"/>
-                          <w:szCs w:val="21"/>
-                        </w:rPr>
-                        <w:t>6.2.0</w:t>
-                      </w:r>
-                    </w:p>
-                  </w:txbxContent>
-                </v:textbox>
-              </v:shape>
-            </w:pict>
-          </mc:Fallback>
-        </mc:AlternateContent>
-      </w:r>
-    </w:p>
-    <w:p>
-      <w:pPr>
-        <w:pStyle w:val="ListParagraph"/>
-        <w:spacing w:line="240" w:lineRule="auto"/>
-        <w:jc w:val="both"/>
-      </w:pPr>
-    </w:p>
-    <w:p>
-      <w:pPr>
-        <w:pStyle w:val="ListParagraph"/>
-        <w:spacing w:line="240" w:lineRule="auto"/>
-        <w:jc w:val="both"/>
-        <w:rPr>
-          <w:rFonts w:cstheme="minorHAnsi"/>
-          <w:color w:val="000000" w:themeColor="text1"/>
-          <w:shd w:val="clear" w:color="auto" w:fill="FFFFFF"/>
-        </w:rPr>
-      </w:pPr>
-    </w:p>
-    <w:p>
-      <w:pPr>
-        <w:pStyle w:val="ListParagraph"/>
-        <w:spacing w:line="240" w:lineRule="auto"/>
-        <w:jc w:val="both"/>
-        <w:rPr>
-          <w:rFonts w:cstheme="minorHAnsi"/>
-        </w:rPr>
-      </w:pPr>
-    </w:p>
-    <w:p>
-      <w:pPr>
-        <w:pStyle w:val="ListParagraph"/>
-        <w:numPr>
-          <w:ilvl w:val="0"/>
-          <w:numId w:val="26"/>
-        </w:numPr>
-        <w:spacing w:line="240" w:lineRule="auto"/>
-        <w:ind w:left="720"/>
-        <w:jc w:val="both"/>
-        <w:rPr>
-          <w:rFonts w:cstheme="minorHAnsi"/>
-          <w:color w:val="000000" w:themeColor="text1"/>
-          <w:shd w:val="clear" w:color="auto" w:fill="FFFFFF"/>
-        </w:rPr>
-      </w:pPr>
-      <w:r>
-        <w:rPr>
-          <w:rFonts w:cstheme="minorHAnsi"/>
-        </w:rPr>
-        <w:lastRenderedPageBreak/>
-        <w:t xml:space="preserve">If a version of </w:t>
-      </w:r>
-      <w:proofErr w:type="spellStart"/>
-      <w:r>
-        <w:rPr>
-          <w:rFonts w:cstheme="minorHAnsi"/>
-        </w:rPr>
-        <w:t>npm</w:t>
-      </w:r>
-      <w:proofErr w:type="spellEnd"/>
-      <w:r>
-        <w:rPr>
-          <w:rFonts w:cstheme="minorHAnsi"/>
-        </w:rPr>
-        <w:t xml:space="preserve"> </w:t>
-      </w:r>
-      <w:r>
-        <w:rPr>
-          <w:rFonts w:cstheme="minorHAnsi"/>
-        </w:rPr>
-        <w:t xml:space="preserve">at or above </w:t>
-      </w:r>
-      <w:proofErr w:type="gramStart"/>
-      <w:r>
-        <w:rPr>
-          <w:rFonts w:cstheme="minorHAnsi"/>
-        </w:rPr>
-        <w:t xml:space="preserve">6.2.0  </w:t>
-      </w:r>
-      <w:r>
-        <w:rPr>
-          <w:rFonts w:cstheme="minorHAnsi"/>
-        </w:rPr>
-        <w:t>is</w:t>
-      </w:r>
-      <w:proofErr w:type="gramEnd"/>
-      <w:r>
-        <w:rPr>
-          <w:rFonts w:cstheme="minorHAnsi"/>
-        </w:rPr>
-        <w:t xml:space="preserve"> returned, you can </w:t>
-      </w:r>
-      <w:r>
-        <w:rPr>
-          <w:rFonts w:cstheme="minorHAnsi"/>
-          <w:b/>
-        </w:rPr>
-        <w:t xml:space="preserve">proceed to </w:t>
-      </w:r>
-      <w:r>
-        <w:rPr>
-          <w:rFonts w:cstheme="minorHAnsi"/>
-          <w:b/>
-        </w:rPr>
-        <w:t>S</w:t>
-      </w:r>
-      <w:r>
-        <w:rPr>
-          <w:rFonts w:cstheme="minorHAnsi"/>
-          <w:b/>
-        </w:rPr>
-        <w:t>ection b</w:t>
-      </w:r>
-      <w:r>
-        <w:rPr>
-          <w:rFonts w:cstheme="minorHAnsi"/>
-        </w:rPr>
-        <w:t xml:space="preserve">. If instead, you get an error that </w:t>
-      </w:r>
-      <w:proofErr w:type="spellStart"/>
-      <w:r>
-        <w:rPr>
-          <w:rFonts w:cstheme="minorHAnsi"/>
-        </w:rPr>
-        <w:t>npm</w:t>
-      </w:r>
-      <w:proofErr w:type="spellEnd"/>
-      <w:r>
-        <w:rPr>
-          <w:rFonts w:cstheme="minorHAnsi"/>
-        </w:rPr>
-        <w:t xml:space="preserve"> is not recognized, then you will need to install it.</w:t>
-      </w:r>
-    </w:p>
-    <w:p>
-      <w:pPr>
-        <w:pStyle w:val="ListParagraph"/>
-        <w:numPr>
-          <w:ilvl w:val="1"/>
-          <w:numId w:val="26"/>
-        </w:numPr>
-        <w:spacing w:line="240" w:lineRule="auto"/>
-        <w:ind w:left="1440"/>
-        <w:jc w:val="both"/>
-        <w:rPr>
-          <w:rFonts w:cstheme="minorHAnsi"/>
-          <w:color w:val="000000" w:themeColor="text1"/>
-          <w:shd w:val="clear" w:color="auto" w:fill="FFFFFF"/>
-        </w:rPr>
-      </w:pPr>
-      <w:r>
-        <w:rPr>
-          <w:rFonts w:cstheme="minorHAnsi"/>
-        </w:rPr>
-        <w:t xml:space="preserve">On a mac: </w:t>
-      </w:r>
-    </w:p>
-    <w:p>
-      <w:pPr>
-        <w:pStyle w:val="ListParagraph"/>
-        <w:numPr>
-          <w:ilvl w:val="2"/>
-          <w:numId w:val="26"/>
-        </w:numPr>
-        <w:spacing w:line="240" w:lineRule="auto"/>
-        <w:ind w:left="1620"/>
-        <w:jc w:val="both"/>
-        <w:rPr>
-          <w:rFonts w:cstheme="minorHAnsi"/>
-          <w:color w:val="000000" w:themeColor="text1"/>
-          <w:shd w:val="clear" w:color="auto" w:fill="FFFFFF"/>
-        </w:rPr>
-      </w:pPr>
-      <w:r>
-        <w:rPr>
-          <w:rFonts w:cstheme="minorHAnsi"/>
-        </w:rPr>
-        <w:t xml:space="preserve">Run the command: </w:t>
-      </w:r>
-      <w:r>
-        <w:rPr>
-          <w:rFonts w:ascii="Courier" w:hAnsi="Courier" w:cstheme="minorHAnsi"/>
-          <w:color w:val="000000" w:themeColor="text1"/>
-          <w:shd w:val="clear" w:color="auto" w:fill="FFFFFF"/>
-        </w:rPr>
-        <w:t>brew -v</w:t>
-      </w:r>
-    </w:p>
-    <w:p>
-      <w:pPr>
-        <w:pStyle w:val="ListParagraph"/>
-        <w:spacing w:line="240" w:lineRule="auto"/>
-        <w:ind w:left="1620"/>
-        <w:jc w:val="both"/>
-        <w:rPr>
-          <w:rFonts w:cstheme="minorHAnsi"/>
-        </w:rPr>
-      </w:pPr>
-      <w:r>
-        <w:rPr>
-          <w:noProof/>
-        </w:rPr>
-        <mc:AlternateContent>
-          <mc:Choice Requires="wps">
-            <w:drawing>
-              <wp:anchor distT="0" distB="0" distL="114300" distR="114300" simplePos="0" relativeHeight="251676672" behindDoc="0" locked="0" layoutInCell="1" allowOverlap="1" wp14:anchorId="0522B893" wp14:editId="200F8206">
-                <wp:simplePos x="0" y="0"/>
-                <wp:positionH relativeFrom="column">
-                  <wp:posOffset>-10795</wp:posOffset>
-                </wp:positionH>
-                <wp:positionV relativeFrom="paragraph">
-                  <wp:posOffset>8890</wp:posOffset>
-                </wp:positionV>
-                <wp:extent cx="5897880" cy="962526"/>
-                <wp:effectExtent l="0" t="0" r="0" b="3175"/>
-                <wp:wrapNone/>
-                <wp:docPr id="9" name="Text Box 9"/>
-                <wp:cNvGraphicFramePr/>
-                <a:graphic xmlns:a="http://schemas.openxmlformats.org/drawingml/2006/main">
-                  <a:graphicData uri="http://schemas.microsoft.com/office/word/2010/wordprocessingShape">
-                    <wps:wsp>
-                      <wps:cNvSpPr txBox="1"/>
-                      <wps:spPr>
-                        <a:xfrm>
-                          <a:off x="0" y="0"/>
-                          <a:ext cx="5897880" cy="962526"/>
-                        </a:xfrm>
-                        <a:prstGeom prst="rect">
-                          <a:avLst/>
-                        </a:prstGeom>
-                        <a:solidFill>
-                          <a:schemeClr val="bg2"/>
-                        </a:solidFill>
-                        <a:ln w="6350">
-                          <a:noFill/>
-                        </a:ln>
-                      </wps:spPr>
-                      <wps:txbx>
-                        <w:txbxContent>
-                          <w:p>
-                            <w:pPr>
-                              <w:rPr>
-                                <w:rFonts w:ascii="Courier" w:hAnsi="Courier"/>
-                                <w:sz w:val="21"/>
-                                <w:szCs w:val="21"/>
-                              </w:rPr>
-                            </w:pPr>
-                            <w:r>
-                              <w:rPr>
-                                <w:rFonts w:ascii="Courier" w:hAnsi="Courier"/>
-                                <w:sz w:val="21"/>
-                                <w:szCs w:val="21"/>
-                              </w:rPr>
-                              <w:t>8c85903a4bb</w:t>
-                            </w:r>
-                            <w:proofErr w:type="gramStart"/>
-                            <w:r>
-                              <w:rPr>
-                                <w:rFonts w:ascii="Courier" w:hAnsi="Courier"/>
-                                <w:sz w:val="21"/>
-                                <w:szCs w:val="21"/>
-                              </w:rPr>
-                              <w:t>6:~</w:t>
-                            </w:r>
-                            <w:proofErr w:type="gramEnd"/>
-                            <w:r>
-                              <w:rPr>
-                                <w:rFonts w:ascii="Courier" w:hAnsi="Courier"/>
-                                <w:sz w:val="21"/>
-                                <w:szCs w:val="21"/>
-                              </w:rPr>
-                              <w:t xml:space="preserve"> </w:t>
-                            </w:r>
-                            <w:proofErr w:type="spellStart"/>
-                            <w:r>
-                              <w:rPr>
-                                <w:rFonts w:ascii="Courier" w:hAnsi="Courier"/>
-                                <w:sz w:val="21"/>
-                                <w:szCs w:val="21"/>
-                              </w:rPr>
-                              <w:t>agathao</w:t>
-                            </w:r>
-                            <w:proofErr w:type="spellEnd"/>
-                            <w:r>
-                              <w:rPr>
-                                <w:rFonts w:ascii="Courier" w:hAnsi="Courier"/>
-                                <w:sz w:val="21"/>
-                                <w:szCs w:val="21"/>
-                              </w:rPr>
-                              <w:t>$ brew -v</w:t>
-                            </w:r>
-                          </w:p>
-                          <w:p>
-                            <w:pPr>
-                              <w:rPr>
-                                <w:rFonts w:ascii="Courier" w:hAnsi="Courier"/>
-                                <w:sz w:val="21"/>
-                                <w:szCs w:val="21"/>
-                              </w:rPr>
-                            </w:pPr>
-                            <w:r>
-                              <w:rPr>
-                                <w:rFonts w:ascii="Courier" w:hAnsi="Courier"/>
-                                <w:sz w:val="21"/>
-                                <w:szCs w:val="21"/>
-                              </w:rPr>
-                              <w:t>Homebrew 1.7.2</w:t>
-                            </w:r>
-                          </w:p>
-                          <w:p>
-                            <w:pPr>
-                              <w:rPr>
-                                <w:rFonts w:ascii="Courier" w:hAnsi="Courier"/>
-                                <w:sz w:val="21"/>
-                                <w:szCs w:val="21"/>
-                              </w:rPr>
-                            </w:pPr>
-                            <w:r>
-                              <w:rPr>
-                                <w:rFonts w:ascii="Courier" w:hAnsi="Courier"/>
-                                <w:sz w:val="21"/>
-                                <w:szCs w:val="21"/>
-                              </w:rPr>
-                              <w:t>Homebrew/homebrew-core (git revision 41d26; last commit 2018-08-31)</w:t>
-                            </w:r>
-                          </w:p>
-                        </w:txbxContent>
-                      </wps:txbx>
-                      <wps:bodyPr rot="0" spcFirstLastPara="0" vertOverflow="overflow" horzOverflow="overflow" vert="horz" wrap="square" lIns="91440" tIns="45720" rIns="91440" bIns="45720" numCol="1" spcCol="0" rtlCol="0" fromWordArt="0" anchor="t" anchorCtr="0" forceAA="0" compatLnSpc="1">
-                        <a:prstTxWarp prst="textNoShape">
-                          <a:avLst/>
-                        </a:prstTxWarp>
-                        <a:noAutofit/>
-                      </wps:bodyPr>
-                    </wps:wsp>
-                  </a:graphicData>
-                </a:graphic>
-                <wp14:sizeRelH relativeFrom="margin">
-                  <wp14:pctWidth>0</wp14:pctWidth>
-                </wp14:sizeRelH>
-                <wp14:sizeRelV relativeFrom="margin">
-                  <wp14:pctHeight>0</wp14:pctHeight>
-                </wp14:sizeRelV>
-              </wp:anchor>
-            </w:drawing>
-          </mc:Choice>
-          <mc:Fallback>
-            <w:pict>
-              <v:shape w14:anchorId="0522B893" id="Text Box 9" o:spid="_x0000_s1029" type="#_x0000_t202" style="position:absolute;left:0;text-align:left;margin-left:-.85pt;margin-top:.7pt;width:464.4pt;height:75.8pt;z-index:251676672;visibility:visible;mso-wrap-style:square;mso-width-percent:0;mso-height-percent:0;mso-wrap-distance-left:9pt;mso-wrap-distance-top:0;mso-wrap-distance-right:9pt;mso-wrap-distance-bottom:0;mso-position-horizontal:absolute;mso-position-horizontal-relative:text;mso-position-vertical:absolute;mso-position-vertical-relative:text;mso-width-percent:0;mso-height-percent:0;mso-width-relative:margin;mso-height-relative:margin;v-text-anchor:top" o:gfxdata="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" fillcolor="#e7e6e6 [3214]" stroked="f" strokeweight=".5pt">
-                <v:textbox>
-                  <w:txbxContent>
-                    <w:p>
-                      <w:pPr>
-                        <w:rPr>
-                          <w:rFonts w:ascii="Courier" w:hAnsi="Courier"/>
-                          <w:sz w:val="21"/>
-                          <w:szCs w:val="21"/>
-                        </w:rPr>
-                      </w:pPr>
-                      <w:r>
-                        <w:rPr>
-                          <w:rFonts w:ascii="Courier" w:hAnsi="Courier"/>
-                          <w:sz w:val="21"/>
-                          <w:szCs w:val="21"/>
-                        </w:rPr>
-                        <w:t>8c85903a4bb6:~ agathao$ brew -v</w:t>
-                      </w:r>
-                    </w:p>
-                    <w:p>
-                      <w:pPr>
-                        <w:rPr>
-                          <w:rFonts w:ascii="Courier" w:hAnsi="Courier"/>
-                          <w:sz w:val="21"/>
-                          <w:szCs w:val="21"/>
-                        </w:rPr>
-                      </w:pPr>
-                      <w:r>
-                        <w:rPr>
-                          <w:rFonts w:ascii="Courier" w:hAnsi="Courier"/>
-                          <w:sz w:val="21"/>
-                          <w:szCs w:val="21"/>
-                        </w:rPr>
-                        <w:t>Homebrew 1.7.2</w:t>
-                      </w:r>
-                    </w:p>
-                    <w:p>
-                      <w:pPr>
-                        <w:rPr>
-                          <w:rFonts w:ascii="Courier" w:hAnsi="Courier"/>
-                          <w:sz w:val="21"/>
-                          <w:szCs w:val="21"/>
-                        </w:rPr>
-                      </w:pPr>
-                      <w:r>
-                        <w:rPr>
-                          <w:rFonts w:ascii="Courier" w:hAnsi="Courier"/>
-                          <w:sz w:val="21"/>
-                          <w:szCs w:val="21"/>
-                        </w:rPr>
-                        <w:t>Homebrew/homebrew-core (git revision 41d26; last commit 2018-08-31)</w:t>
-                      </w:r>
-                    </w:p>
-                  </w:txbxContent>
-                </v:textbox>
-              </v:shape>
-            </w:pict>
-          </mc:Fallback>
-        </mc:AlternateContent>
-      </w:r>
-    </w:p>
-    <w:p>
-      <w:pPr>
-        <w:pStyle w:val="ListParagraph"/>
-        <w:spacing w:line="240" w:lineRule="auto"/>
-        <w:ind w:left="1620"/>
-        <w:jc w:val="both"/>
-        <w:rPr>
-          <w:rFonts w:cstheme="minorHAnsi"/>
-          <w:color w:val="000000" w:themeColor="text1"/>
-          <w:shd w:val="clear" w:color="auto" w:fill="FFFFFF"/>
-        </w:rPr>
-      </w:pPr>
-    </w:p>
-    <w:p>
-      <w:pPr>
-        <w:pStyle w:val="ListParagraph"/>
-        <w:spacing w:line="240" w:lineRule="auto"/>
-        <w:ind w:left="1620"/>
-        <w:jc w:val="both"/>
-        <w:rPr>
-          <w:rFonts w:cstheme="minorHAnsi"/>
-          <w:color w:val="000000" w:themeColor="text1"/>
-          <w:shd w:val="clear" w:color="auto" w:fill="FFFFFF"/>
-        </w:rPr>
-      </w:pPr>
-    </w:p>
-    <w:p>
-      <w:pPr>
-        <w:pStyle w:val="ListParagraph"/>
-        <w:spacing w:line="240" w:lineRule="auto"/>
-        <w:ind w:left="1620"/>
-        <w:jc w:val="both"/>
-        <w:rPr>
-          <w:rFonts w:cstheme="minorHAnsi"/>
-          <w:color w:val="000000" w:themeColor="text1"/>
-          <w:shd w:val="clear" w:color="auto" w:fill="FFFFFF"/>
-        </w:rPr>
-      </w:pPr>
-    </w:p>
-    <w:p>
-      <w:pPr>
-        <w:pStyle w:val="ListParagraph"/>
-        <w:spacing w:line="240" w:lineRule="auto"/>
-        <w:ind w:left="1620"/>
-        <w:jc w:val="both"/>
-        <w:rPr>
-          <w:rFonts w:cstheme="minorHAnsi"/>
-          <w:color w:val="000000" w:themeColor="text1"/>
-          <w:shd w:val="clear" w:color="auto" w:fill="FFFFFF"/>
-        </w:rPr>
-      </w:pPr>
-    </w:p>
-    <w:p>
-      <w:pPr>
-        <w:pStyle w:val="ListParagraph"/>
-        <w:spacing w:line="240" w:lineRule="auto"/>
-        <w:ind w:left="1620"/>
-        <w:jc w:val="both"/>
-        <w:rPr>
-          <w:rFonts w:cstheme="minorHAnsi"/>
-          <w:color w:val="000000" w:themeColor="text1"/>
-          <w:shd w:val="clear" w:color="auto" w:fill="FFFFFF"/>
-        </w:rPr>
-      </w:pPr>
-    </w:p>
-    <w:p>
-      <w:pPr>
-        <w:pStyle w:val="ListParagraph"/>
-        <w:numPr>
-          <w:ilvl w:val="2"/>
-          <w:numId w:val="26"/>
-        </w:numPr>
-        <w:spacing w:line="240" w:lineRule="auto"/>
-        <w:ind w:left="1620"/>
-        <w:jc w:val="both"/>
-        <w:rPr>
-          <w:rFonts w:cstheme="minorHAnsi"/>
-          <w:color w:val="000000" w:themeColor="text1"/>
-          <w:shd w:val="clear" w:color="auto" w:fill="FFFFFF"/>
-        </w:rPr>
-      </w:pPr>
-      <w:r>
-        <w:rPr>
-          <w:rFonts w:cstheme="minorHAnsi"/>
-        </w:rPr>
-        <w:t>If you have a version returned, that means that you have Homebrew installed. If you receive an error instead, then install it by running</w:t>
-      </w:r>
-      <w:r>
-        <w:rPr>
-          <w:rFonts w:cstheme="minorHAnsi"/>
-        </w:rPr>
-        <w:t>:</w:t>
-      </w:r>
-    </w:p>
-    <w:p>
-      <w:pPr>
-        <w:pStyle w:val="ListParagraph"/>
-        <w:spacing w:line="240" w:lineRule="auto"/>
-        <w:ind w:left="1620"/>
-        <w:jc w:val="both"/>
-        <w:rPr>
-          <w:rFonts w:cstheme="minorHAnsi"/>
-        </w:rPr>
-      </w:pPr>
-      <w:r>
-        <w:rPr>
-          <w:noProof/>
-        </w:rPr>
-        <mc:AlternateContent>
-          <mc:Choice Requires="wps">
-            <w:drawing>
-              <wp:anchor distT="0" distB="0" distL="114300" distR="114300" simplePos="0" relativeHeight="251677696" behindDoc="0" locked="0" layoutInCell="1" allowOverlap="1" wp14:anchorId="0DFBD083" wp14:editId="107AEB23">
-                <wp:simplePos x="0" y="0"/>
-                <wp:positionH relativeFrom="column">
-                  <wp:posOffset>-10795</wp:posOffset>
-                </wp:positionH>
-                <wp:positionV relativeFrom="paragraph">
-                  <wp:posOffset>65060</wp:posOffset>
-                </wp:positionV>
-                <wp:extent cx="5897880" cy="508763"/>
-                <wp:effectExtent l="0" t="0" r="0" b="0"/>
-                <wp:wrapNone/>
-                <wp:docPr id="10" name="Text Box 10"/>
-                <wp:cNvGraphicFramePr/>
-                <a:graphic xmlns:a="http://schemas.openxmlformats.org/drawingml/2006/main">
-                  <a:graphicData uri="http://schemas.microsoft.com/office/word/2010/wordprocessingShape">
-                    <wps:wsp>
-                      <wps:cNvSpPr txBox="1"/>
-                      <wps:spPr>
-                        <a:xfrm>
-                          <a:off x="0" y="0"/>
-                          <a:ext cx="5897880" cy="508763"/>
-                        </a:xfrm>
-                        <a:prstGeom prst="rect">
-                          <a:avLst/>
-                        </a:prstGeom>
-                        <a:solidFill>
-                          <a:schemeClr val="bg2"/>
-                        </a:solidFill>
-                        <a:ln w="6350">
-                          <a:noFill/>
-                        </a:ln>
-                      </wps:spPr>
-                      <wps:txbx>
-                        <w:txbxContent>
-                          <w:p>
-                            <w:pPr>
-                              <w:rPr>
-                                <w:rFonts w:ascii="Courier" w:hAnsi="Courier"/>
-                                <w:sz w:val="21"/>
-                                <w:szCs w:val="21"/>
-                              </w:rPr>
-                            </w:pPr>
-                            <w:r>
-                              <w:rPr>
-                                <w:rFonts w:ascii="Courier" w:hAnsi="Courier"/>
-                                <w:sz w:val="21"/>
-                                <w:szCs w:val="21"/>
-                              </w:rPr>
-                              <w:t>8c85903a4bb</w:t>
-                            </w:r>
-                            <w:proofErr w:type="gramStart"/>
-                            <w:r>
-                              <w:rPr>
-                                <w:rFonts w:ascii="Courier" w:hAnsi="Courier"/>
-                                <w:sz w:val="21"/>
-                                <w:szCs w:val="21"/>
-                              </w:rPr>
-                              <w:t>6:~</w:t>
-                            </w:r>
-                            <w:proofErr w:type="gramEnd"/>
-                            <w:r>
-                              <w:rPr>
-                                <w:rFonts w:ascii="Courier" w:hAnsi="Courier"/>
-                                <w:sz w:val="21"/>
-                                <w:szCs w:val="21"/>
-                              </w:rPr>
-                              <w:t xml:space="preserve"> </w:t>
-                            </w:r>
-                            <w:proofErr w:type="spellStart"/>
-                            <w:r>
-                              <w:rPr>
-                                <w:rFonts w:ascii="Courier" w:hAnsi="Courier"/>
-                                <w:sz w:val="21"/>
-                                <w:szCs w:val="21"/>
-                              </w:rPr>
-                              <w:t>agathao</w:t>
-                            </w:r>
-                            <w:proofErr w:type="spellEnd"/>
-                            <w:r>
-                              <w:rPr>
-                                <w:rFonts w:ascii="Courier" w:hAnsi="Courier"/>
-                                <w:sz w:val="21"/>
-                                <w:szCs w:val="21"/>
-                              </w:rPr>
-                              <w:t>$ ruby -e "$(curl -</w:t>
-                            </w:r>
-                            <w:proofErr w:type="spellStart"/>
-                            <w:r>
-                              <w:rPr>
-                                <w:rFonts w:ascii="Courier" w:hAnsi="Courier"/>
-                                <w:sz w:val="21"/>
-                                <w:szCs w:val="21"/>
-                              </w:rPr>
-                              <w:t>fsSL</w:t>
-                            </w:r>
-                            <w:proofErr w:type="spellEnd"/>
-                            <w:r>
-                              <w:rPr>
-                                <w:rFonts w:ascii="Courier" w:hAnsi="Courier"/>
-                                <w:sz w:val="21"/>
-                                <w:szCs w:val="21"/>
-                              </w:rPr>
-                              <w:t xml:space="preserve"> https://raw.githubusercontent.com/Homebrew/install/master/install)"</w:t>
-                            </w:r>
-                          </w:p>
-                          <w:p>
-                            <w:pPr>
-                              <w:rPr>
-                                <w:rFonts w:ascii="Courier" w:hAnsi="Courier"/>
-                                <w:sz w:val="21"/>
-                                <w:szCs w:val="21"/>
-                              </w:rPr>
-                            </w:pPr>
-                          </w:p>
-                        </w:txbxContent>
-                      </wps:txbx>
-                      <wps:bodyPr rot="0" spcFirstLastPara="0" vertOverflow="overflow" horzOverflow="overflow" vert="horz" wrap="square" lIns="91440" tIns="45720" rIns="91440" bIns="45720" numCol="1" spcCol="0" rtlCol="0" fromWordArt="0" anchor="t" anchorCtr="0" forceAA="0" compatLnSpc="1">
-                        <a:prstTxWarp prst="textNoShape">
-                          <a:avLst/>
-                        </a:prstTxWarp>
-                        <a:noAutofit/>
-                      </wps:bodyPr>
-                    </wps:wsp>
-                  </a:graphicData>
-                </a:graphic>
-                <wp14:sizeRelH relativeFrom="margin">
-                  <wp14:pctWidth>0</wp14:pctWidth>
-                </wp14:sizeRelH>
-                <wp14:sizeRelV relativeFrom="margin">
-                  <wp14:pctHeight>0</wp14:pctHeight>
-                </wp14:sizeRelV>
-              </wp:anchor>
-            </w:drawing>
-          </mc:Choice>
-          <mc:Fallback>
-            <w:pict>
-              <v:shape w14:anchorId="0DFBD083" id="Text Box 10" o:spid="_x0000_s1030" type="#_x0000_t202" style="position:absolute;left:0;text-align:left;margin-left:-.85pt;margin-top:5.1pt;width:464.4pt;height:40.05pt;z-index:251677696;visibility:visible;mso-wrap-style:square;mso-width-percent:0;mso-height-percent:0;mso-wrap-distance-left:9pt;mso-wrap-distance-top:0;mso-wrap-distance-right:9pt;mso-wrap-distance-bottom:0;mso-position-horizontal:absolute;mso-position-horizontal-relative:text;mso-position-vertical:absolute;mso-position-vertical-relative:text;mso-width-percent:0;mso-height-percent:0;mso-width-relative:margin;mso-height-relative:margin;v-text-anchor:top" o:gfxdata="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" fillcolor="#e7e6e6 [3214]" stroked="f" strokeweight=".5pt">
-                <v:textbox>
-                  <w:txbxContent>
-                    <w:p>
-                      <w:pPr>
-                        <w:rPr>
-                          <w:rFonts w:ascii="Courier" w:hAnsi="Courier"/>
-                          <w:sz w:val="21"/>
-                          <w:szCs w:val="21"/>
-                        </w:rPr>
-                      </w:pPr>
-                      <w:r>
-                        <w:rPr>
-                          <w:rFonts w:ascii="Courier" w:hAnsi="Courier"/>
-                          <w:sz w:val="21"/>
-                          <w:szCs w:val="21"/>
-                        </w:rPr>
-                        <w:t>8c85903a4bb6:~ agathao$ ruby -e "$(curl -fsSL https://raw.githubusercontent.com/Homebrew/install/master/install)"</w:t>
-                      </w:r>
-                    </w:p>
-                    <w:p>
-                      <w:pPr>
-                        <w:rPr>
-                          <w:rFonts w:ascii="Courier" w:hAnsi="Courier"/>
-                          <w:sz w:val="21"/>
-                          <w:szCs w:val="21"/>
-                        </w:rPr>
-                      </w:pPr>
-                    </w:p>
-                  </w:txbxContent>
-                </v:textbox>
-              </v:shape>
-            </w:pict>
-          </mc:Fallback>
-        </mc:AlternateContent>
-      </w:r>
-      <w:r>
-        <w:rPr>
-          <w:rFonts w:cstheme="minorHAnsi"/>
-        </w:rPr>
-        <w:br/>
-      </w:r>
-    </w:p>
-    <w:p>
-      <w:pPr>
-        <w:spacing w:line="240" w:lineRule="auto"/>
-        <w:jc w:val="both"/>
-        <w:rPr>
-          <w:rFonts w:cstheme="minorHAnsi"/>
-          <w:color w:val="000000" w:themeColor="text1"/>
-          <w:shd w:val="clear" w:color="auto" w:fill="FFFFFF"/>
-        </w:rPr>
-      </w:pPr>
-    </w:p>
-    <w:p>
-      <w:pPr>
-        <w:pStyle w:val="ListParagraph"/>
-        <w:numPr>
-          <w:ilvl w:val="2"/>
-          <w:numId w:val="26"/>
-        </w:numPr>
-        <w:spacing w:line="240" w:lineRule="auto"/>
-        <w:ind w:left="1620"/>
-        <w:jc w:val="both"/>
-        <w:rPr>
-          <w:rFonts w:cstheme="minorHAnsi"/>
-          <w:color w:val="000000" w:themeColor="text1"/>
-          <w:shd w:val="clear" w:color="auto" w:fill="FFFFFF"/>
-        </w:rPr>
-      </w:pPr>
-      <w:r>
-        <w:rPr>
-          <w:rFonts w:cstheme="minorHAnsi"/>
-        </w:rPr>
-        <w:t xml:space="preserve">Once the installation is complete, run the command: </w:t>
-      </w:r>
-      <w:r>
-        <w:rPr>
-          <w:rFonts w:ascii="Courier" w:hAnsi="Courier" w:cstheme="minorHAnsi"/>
-          <w:color w:val="000000" w:themeColor="text1"/>
-          <w:shd w:val="clear" w:color="auto" w:fill="FFFFFF"/>
-        </w:rPr>
-        <w:t>brew install node</w:t>
-      </w:r>
-    </w:p>
-    <w:p>
-      <w:pPr>
-        <w:pStyle w:val="ListParagraph"/>
-        <w:spacing w:line="240" w:lineRule="auto"/>
-        <w:ind w:left="1620"/>
-        <w:jc w:val="both"/>
-        <w:rPr>
-          <w:rFonts w:cstheme="minorHAnsi"/>
-          <w:color w:val="000000" w:themeColor="text1"/>
-          <w:shd w:val="clear" w:color="auto" w:fill="FFFFFF"/>
-        </w:rPr>
-      </w:pPr>
-      <w:r>
-        <w:rPr>
-          <w:noProof/>
-        </w:rPr>
-        <mc:AlternateContent>
-          <mc:Choice Requires="wps">
-            <w:drawing>
-              <wp:anchor distT="0" distB="0" distL="114300" distR="114300" simplePos="0" relativeHeight="251678720" behindDoc="0" locked="0" layoutInCell="1" allowOverlap="1" wp14:anchorId="569B645F" wp14:editId="2266755E">
-                <wp:simplePos x="0" y="0"/>
-                <wp:positionH relativeFrom="column">
-                  <wp:posOffset>-10795</wp:posOffset>
-                </wp:positionH>
-                <wp:positionV relativeFrom="paragraph">
-                  <wp:posOffset>81280</wp:posOffset>
-                </wp:positionV>
-                <wp:extent cx="5897880" cy="350635"/>
-                <wp:effectExtent l="0" t="0" r="0" b="5080"/>
-                <wp:wrapNone/>
-                <wp:docPr id="14" name="Text Box 14"/>
-                <wp:cNvGraphicFramePr/>
-                <a:graphic xmlns:a="http://schemas.openxmlformats.org/drawingml/2006/main">
-                  <a:graphicData uri="http://schemas.microsoft.com/office/word/2010/wordprocessingShape">
-                    <wps:wsp>
-                      <wps:cNvSpPr txBox="1"/>
-                      <wps:spPr>
-                        <a:xfrm>
-                          <a:off x="0" y="0"/>
-                          <a:ext cx="5897880" cy="350635"/>
-                        </a:xfrm>
-                        <a:prstGeom prst="rect">
-                          <a:avLst/>
-                        </a:prstGeom>
-                        <a:solidFill>
-                          <a:schemeClr val="bg2"/>
-                        </a:solidFill>
-                        <a:ln w="6350">
-                          <a:noFill/>
-                        </a:ln>
-                      </wps:spPr>
-                      <wps:txbx>
-                        <w:txbxContent>
-                          <w:p>
-                            <w:pPr>
-                              <w:rPr>
-                                <w:rFonts w:ascii="Courier" w:hAnsi="Courier"/>
-                                <w:sz w:val="21"/>
-                                <w:szCs w:val="21"/>
-                              </w:rPr>
-                            </w:pPr>
-                            <w:r>
-                              <w:rPr>
-                                <w:rFonts w:ascii="Courier" w:hAnsi="Courier"/>
-                                <w:sz w:val="21"/>
-                                <w:szCs w:val="21"/>
-                              </w:rPr>
-                              <w:t>8c85903a4bb</w:t>
-                            </w:r>
-                            <w:proofErr w:type="gramStart"/>
-                            <w:r>
-                              <w:rPr>
-                                <w:rFonts w:ascii="Courier" w:hAnsi="Courier"/>
-                                <w:sz w:val="21"/>
-                                <w:szCs w:val="21"/>
-                              </w:rPr>
-                              <w:t>6:~</w:t>
-                            </w:r>
-                            <w:proofErr w:type="gramEnd"/>
-                            <w:r>
-                              <w:rPr>
-                                <w:rFonts w:ascii="Courier" w:hAnsi="Courier"/>
-                                <w:sz w:val="21"/>
-                                <w:szCs w:val="21"/>
-                              </w:rPr>
-                              <w:t xml:space="preserve"> </w:t>
-                            </w:r>
-                            <w:proofErr w:type="spellStart"/>
-                            <w:r>
-                              <w:rPr>
-                                <w:rFonts w:ascii="Courier" w:hAnsi="Courier"/>
-                                <w:sz w:val="21"/>
-                                <w:szCs w:val="21"/>
-                              </w:rPr>
-                              <w:t>agathao</w:t>
-                            </w:r>
-                            <w:proofErr w:type="spellEnd"/>
-                            <w:r>
-                              <w:rPr>
-                                <w:rFonts w:ascii="Courier" w:hAnsi="Courier"/>
-                                <w:sz w:val="21"/>
-                                <w:szCs w:val="21"/>
-                              </w:rPr>
-                              <w:t xml:space="preserve">$ </w:t>
-                            </w:r>
-                            <w:r>
-                              <w:rPr>
-                                <w:rFonts w:ascii="Courier" w:hAnsi="Courier"/>
-                                <w:sz w:val="21"/>
-                                <w:szCs w:val="21"/>
-                              </w:rPr>
-                              <w:t>brew install node</w:t>
-                            </w:r>
-                          </w:p>
-                          <w:p>
-                            <w:pPr>
-                              <w:rPr>
-                                <w:rFonts w:ascii="Courier" w:hAnsi="Courier"/>
-                                <w:sz w:val="21"/>
-                                <w:szCs w:val="21"/>
-                              </w:rPr>
-                            </w:pPr>
-                          </w:p>
-                        </w:txbxContent>
-                      </wps:txbx>
-                      <wps:bodyPr rot="0" spcFirstLastPara="0" vertOverflow="overflow" horzOverflow="overflow" vert="horz" wrap="square" lIns="91440" tIns="45720" rIns="91440" bIns="45720" numCol="1" spcCol="0" rtlCol="0" fromWordArt="0" anchor="t" anchorCtr="0" forceAA="0" compatLnSpc="1">
-                        <a:prstTxWarp prst="textNoShape">
-                          <a:avLst/>
-                        </a:prstTxWarp>
-                        <a:noAutofit/>
-                      </wps:bodyPr>
-                    </wps:wsp>
-                  </a:graphicData>
-                </a:graphic>
-                <wp14:sizeRelH relativeFrom="margin">
-                  <wp14:pctWidth>0</wp14:pctWidth>
-                </wp14:sizeRelH>
-                <wp14:sizeRelV relativeFrom="margin">
-                  <wp14:pctHeight>0</wp14:pctHeight>
-                </wp14:sizeRelV>
-              </wp:anchor>
-            </w:drawing>
-          </mc:Choice>
-          <mc:Fallback>
-            <w:pict>
-              <v:shape w14:anchorId="569B645F" id="Text Box 14" o:spid="_x0000_s1031" type="#_x0000_t202" style="position:absolute;left:0;text-align:left;margin-left:-.85pt;margin-top:6.4pt;width:464.4pt;height:27.6pt;z-index:251678720;visibility:visible;mso-wrap-style:square;mso-width-percent:0;mso-height-percent:0;mso-wrap-distance-left:9pt;mso-wrap-distance-top:0;mso-wrap-distance-right:9pt;mso-wrap-distance-bottom:0;mso-position-horizontal:absolute;mso-position-horizontal-relative:text;mso-position-vertical:absolute;mso-position-vertical-relative:text;mso-width-percent:0;mso-height-percent:0;mso-width-relative:margin;mso-height-relative:margin;v-text-anchor:top" o:gfxdata="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" fillcolor="#e7e6e6 [3214]" stroked="f" strokeweight=".5pt">
-                <v:textbox>
-                  <w:txbxContent>
-                    <w:p>
-                      <w:pPr>
-                        <w:rPr>
-                          <w:rFonts w:ascii="Courier" w:hAnsi="Courier"/>
-                          <w:sz w:val="21"/>
-                          <w:szCs w:val="21"/>
-                        </w:rPr>
-                      </w:pPr>
-                      <w:r>
-                        <w:rPr>
-                          <w:rFonts w:ascii="Courier" w:hAnsi="Courier"/>
-                          <w:sz w:val="21"/>
-                          <w:szCs w:val="21"/>
-                        </w:rPr>
-                        <w:t xml:space="preserve">8c85903a4bb6:~ agathao$ </w:t>
-                      </w:r>
-                      <w:r>
-                        <w:rPr>
-                          <w:rFonts w:ascii="Courier" w:hAnsi="Courier"/>
-                          <w:sz w:val="21"/>
-                          <w:szCs w:val="21"/>
-                        </w:rPr>
-                        <w:t>brew install node</w:t>
-                      </w:r>
-                    </w:p>
-                    <w:p>
-                      <w:pPr>
-                        <w:rPr>
-                          <w:rFonts w:ascii="Courier" w:hAnsi="Courier"/>
-                          <w:sz w:val="21"/>
-                          <w:szCs w:val="21"/>
-                        </w:rPr>
-                      </w:pPr>
-                    </w:p>
-                  </w:txbxContent>
-                </v:textbox>
-              </v:shape>
-            </w:pict>
-          </mc:Fallback>
-        </mc:AlternateContent>
-      </w:r>
-    </w:p>
-    <w:p>
-      <w:pPr>
-        <w:pStyle w:val="ListParagraph"/>
-        <w:spacing w:line="240" w:lineRule="auto"/>
-        <w:ind w:left="1620"/>
-        <w:jc w:val="both"/>
-        <w:rPr>
-          <w:rFonts w:cstheme="minorHAnsi"/>
-        </w:rPr>
-      </w:pPr>
-    </w:p>
-    <w:p>
-      <w:pPr>
-        <w:pStyle w:val="ListParagraph"/>
-        <w:spacing w:line="240" w:lineRule="auto"/>
-        <w:ind w:left="1620"/>
-        <w:jc w:val="both"/>
-        <w:rPr>
-          <w:rFonts w:cstheme="minorHAnsi"/>
-          <w:color w:val="000000" w:themeColor="text1"/>
-          <w:shd w:val="clear" w:color="auto" w:fill="FFFFFF"/>
-        </w:rPr>
-      </w:pPr>
-    </w:p>
-    <w:p>
-      <w:pPr>
-        <w:pStyle w:val="ListParagraph"/>
-        <w:numPr>
-          <w:ilvl w:val="1"/>
-          <w:numId w:val="26"/>
-        </w:numPr>
-        <w:spacing w:line="240" w:lineRule="auto"/>
-        <w:ind w:left="1440"/>
-        <w:jc w:val="both"/>
-        <w:rPr>
-          <w:rFonts w:cstheme="minorHAnsi"/>
-          <w:color w:val="000000" w:themeColor="text1"/>
-          <w:shd w:val="clear" w:color="auto" w:fill="FFFFFF"/>
-        </w:rPr>
-      </w:pPr>
-      <w:r>
-        <w:rPr>
-          <w:rFonts w:cstheme="minorHAnsi"/>
-        </w:rPr>
-        <w:t>On a pc:</w:t>
-      </w:r>
-    </w:p>
-    <w:p>
-      <w:pPr>
-        <w:pStyle w:val="ListParagraph"/>
-        <w:numPr>
-          <w:ilvl w:val="2"/>
-          <w:numId w:val="26"/>
-        </w:numPr>
-        <w:spacing w:line="240" w:lineRule="auto"/>
-        <w:ind w:left="1620"/>
-        <w:jc w:val="both"/>
-        <w:rPr>
-          <w:rFonts w:cstheme="minorHAnsi"/>
-          <w:color w:val="000000" w:themeColor="text1"/>
-          <w:shd w:val="clear" w:color="auto" w:fill="FFFFFF"/>
-        </w:rPr>
-      </w:pPr>
-      <w:r>
-        <w:rPr>
-          <w:rFonts w:cstheme="minorHAnsi"/>
-        </w:rPr>
-        <w:t xml:space="preserve">Download the windows installer from </w:t>
-      </w:r>
-      <w:hyperlink r:id="rId39" w:history="1">
-        <w:r>
-          <w:rPr>
-            <w:rStyle w:val="Hyperlink"/>
-            <w:rFonts w:cstheme="minorHAnsi"/>
-          </w:rPr>
-          <w:t>https://nodejs.org/en/</w:t>
-        </w:r>
-      </w:hyperlink>
-    </w:p>
-    <w:p>
-      <w:pPr>
-        <w:pStyle w:val="ListParagraph"/>
-        <w:numPr>
-          <w:ilvl w:val="2"/>
-          <w:numId w:val="26"/>
-        </w:numPr>
-        <w:spacing w:line="240" w:lineRule="auto"/>
-        <w:ind w:left="1620"/>
-        <w:jc w:val="both"/>
-        <w:rPr>
-          <w:rFonts w:cstheme="minorHAnsi"/>
-          <w:color w:val="000000" w:themeColor="text1"/>
-          <w:shd w:val="clear" w:color="auto" w:fill="FFFFFF"/>
-        </w:rPr>
-      </w:pPr>
-      <w:r>
-        <w:rPr>
-          <w:rFonts w:cstheme="minorHAnsi"/>
-        </w:rPr>
-        <w:t>Run the installer and follow the prompts</w:t>
-      </w:r>
-      <w:r>
-        <w:rPr>
-          <w:rFonts w:cstheme="minorHAnsi"/>
-        </w:rPr>
-        <w:t>.</w:t>
-      </w:r>
-    </w:p>
-    <w:p>
-      <w:pPr>
-        <w:pStyle w:val="ListParagraph"/>
-        <w:numPr>
-          <w:ilvl w:val="2"/>
-          <w:numId w:val="26"/>
-        </w:numPr>
-        <w:spacing w:line="240" w:lineRule="auto"/>
-        <w:ind w:left="1620"/>
-        <w:jc w:val="both"/>
-        <w:rPr>
-          <w:rFonts w:cstheme="minorHAnsi"/>
-          <w:color w:val="000000" w:themeColor="text1"/>
-          <w:shd w:val="clear" w:color="auto" w:fill="FFFFFF"/>
-        </w:rPr>
-      </w:pPr>
-      <w:r>
-        <w:rPr>
-          <w:rFonts w:cstheme="minorHAnsi"/>
-        </w:rPr>
-        <w:t>Restart your computer</w:t>
-      </w:r>
-      <w:r>
-        <w:rPr>
-          <w:rFonts w:cstheme="minorHAnsi"/>
-        </w:rPr>
-        <w:t>, if required</w:t>
-      </w:r>
-      <w:r>
-        <w:rPr>
-          <w:rFonts w:cstheme="minorHAnsi"/>
-        </w:rPr>
-        <w:t>.</w:t>
-      </w:r>
-    </w:p>
-    <w:p>
-      <w:pPr>
-        <w:spacing w:line="240" w:lineRule="auto"/>
-        <w:ind w:left="360"/>
-        <w:jc w:val="both"/>
-        <w:rPr>
-          <w:rFonts w:cstheme="minorHAnsi"/>
-          <w:color w:val="000000" w:themeColor="text1"/>
-          <w:shd w:val="clear" w:color="auto" w:fill="FFFFFF"/>
-        </w:rPr>
-      </w:pPr>
-      <w:r>
-        <w:rPr>
-          <w:rFonts w:cstheme="minorHAnsi"/>
-          <w:color w:val="000000" w:themeColor="text1"/>
-          <w:shd w:val="clear" w:color="auto" w:fill="FFFFFF"/>
-        </w:rPr>
-        <w:t xml:space="preserve">To confirm that everything has been installed properly, run the command: </w:t>
-      </w:r>
-      <w:proofErr w:type="spellStart"/>
-      <w:r>
-        <w:rPr>
-          <w:rFonts w:ascii="Courier" w:hAnsi="Courier" w:cstheme="minorHAnsi"/>
-          <w:color w:val="000000" w:themeColor="text1"/>
-          <w:shd w:val="clear" w:color="auto" w:fill="FFFFFF"/>
-        </w:rPr>
-        <w:t>npm</w:t>
-      </w:r>
-      <w:proofErr w:type="spellEnd"/>
-      <w:r>
-        <w:rPr>
-          <w:rFonts w:ascii="Courier" w:hAnsi="Courier" w:cstheme="minorHAnsi"/>
-          <w:color w:val="000000" w:themeColor="text1"/>
-          <w:shd w:val="clear" w:color="auto" w:fill="FFFFFF"/>
-        </w:rPr>
-        <w:t xml:space="preserve"> -v</w:t>
-      </w:r>
-      <w:r>
-        <w:rPr>
-          <w:rFonts w:cstheme="minorHAnsi"/>
-          <w:color w:val="000000" w:themeColor="text1"/>
-          <w:shd w:val="clear" w:color="auto" w:fill="FFFFFF"/>
-        </w:rPr>
-        <w:t xml:space="preserve"> one more time and verify that a version is returned</w:t>
-      </w:r>
-      <w:r>
-        <w:rPr>
-          <w:rFonts w:cstheme="minorHAnsi"/>
-          <w:color w:val="000000" w:themeColor="text1"/>
-          <w:shd w:val="clear" w:color="auto" w:fill="FFFFFF"/>
-        </w:rPr>
-        <w:t>.</w:t>
-      </w:r>
-    </w:p>
-    <w:p>
-      <w:pPr>
-        <w:pStyle w:val="Heading2"/>
-        <w:numPr>
-          <w:ilvl w:val="0"/>
-          <w:numId w:val="38"/>
-        </w:numPr>
-        <w:spacing w:line="240" w:lineRule="auto"/>
-        <w:ind w:left="360"/>
-        <w:jc w:val="both"/>
-      </w:pPr>
-      <w:r>
-        <w:t>Updating URLs</w:t>
-      </w:r>
-    </w:p>
-    <w:p>
-      <w:pPr>
-        <w:pStyle w:val="ListParagraph"/>
-        <w:numPr>
-          <w:ilvl w:val="0"/>
-          <w:numId w:val="39"/>
-        </w:numPr>
-        <w:spacing w:line="240" w:lineRule="auto"/>
-        <w:jc w:val="both"/>
-      </w:pPr>
-      <w:r>
-        <w:t xml:space="preserve">When we updated the URLs for the </w:t>
-      </w:r>
-      <w:proofErr w:type="spellStart"/>
-      <w:r>
-        <w:rPr>
-          <w:rFonts w:ascii="Courier" w:hAnsi="Courier"/>
-          <w:b/>
-        </w:rPr>
-        <w:t>getSessionsUrl</w:t>
-      </w:r>
-      <w:proofErr w:type="spellEnd"/>
-      <w:r>
-        <w:rPr>
-          <w:rFonts w:ascii="Courier" w:hAnsi="Courier"/>
-          <w:b/>
-        </w:rPr>
-        <w:t xml:space="preserve"> </w:t>
-      </w:r>
-      <w:r>
-        <w:t>and</w:t>
-      </w:r>
-      <w:r>
-        <w:t xml:space="preserve"> the</w:t>
-      </w:r>
-      <w:r>
-        <w:t xml:space="preserve"> </w:t>
-      </w:r>
-      <w:proofErr w:type="spellStart"/>
-      <w:r>
-        <w:rPr>
-          <w:rFonts w:ascii="Courier" w:hAnsi="Courier"/>
-          <w:b/>
-        </w:rPr>
-        <w:t>updateSessionsBaseUrl</w:t>
-      </w:r>
-      <w:proofErr w:type="spellEnd"/>
-      <w:r>
-        <w:rPr>
-          <w:rFonts w:ascii="Courier" w:hAnsi="Courier"/>
-          <w:b/>
-        </w:rPr>
-        <w:t xml:space="preserve"> </w:t>
-      </w:r>
-      <w:r>
-        <w:t xml:space="preserve">variables, we used a shortcut and updated them directly on the </w:t>
-      </w:r>
-      <w:proofErr w:type="spellStart"/>
-      <w:r>
-        <w:t>stat</w:t>
-      </w:r>
-      <w:r>
-        <w:t>icFiles</w:t>
-      </w:r>
-      <w:proofErr w:type="spellEnd"/>
-      <w:r>
-        <w:t xml:space="preserve"> folder. However, the fi</w:t>
-      </w:r>
-      <w:r>
-        <w:t>l</w:t>
-      </w:r>
-      <w:r>
-        <w:t>e</w:t>
-      </w:r>
-      <w:r>
-        <w:t xml:space="preserve">s under </w:t>
-      </w:r>
-      <w:proofErr w:type="spellStart"/>
-      <w:r>
-        <w:t>staticFiles</w:t>
-      </w:r>
-      <w:proofErr w:type="spellEnd"/>
-      <w:r>
-        <w:t xml:space="preserve"> are generated based on the original </w:t>
-      </w:r>
-      <w:r>
-        <w:t>application</w:t>
-      </w:r>
-      <w:r>
-        <w:t xml:space="preserve"> files</w:t>
-      </w:r>
-      <w:r>
-        <w:t xml:space="preserve"> under the front-end folder</w:t>
-      </w:r>
-      <w:r>
-        <w:t>.</w:t>
-      </w:r>
-      <w:r>
-        <w:t xml:space="preserve"> Therefore, we will need to update them there so that the changes are not overridden. </w:t>
-      </w:r>
-    </w:p>
-    <w:p>
-      <w:pPr>
-        <w:pStyle w:val="ListParagraph"/>
-        <w:numPr>
-          <w:ilvl w:val="1"/>
-          <w:numId w:val="39"/>
-        </w:numPr>
-        <w:spacing w:line="240" w:lineRule="auto"/>
-        <w:jc w:val="both"/>
-      </w:pPr>
-      <w:r>
-        <w:t xml:space="preserve">On your </w:t>
-      </w:r>
-      <w:r>
-        <w:rPr>
-          <w:b/>
-        </w:rPr>
-        <w:t>front-end</w:t>
-      </w:r>
-      <w:r>
-        <w:t xml:space="preserve"> folder, go to </w:t>
-      </w:r>
-      <w:proofErr w:type="spellStart"/>
-      <w:r>
-        <w:rPr>
-          <w:b/>
-        </w:rPr>
-        <w:t>src</w:t>
-      </w:r>
-      <w:proofErr w:type="spellEnd"/>
-      <w:r>
-        <w:rPr>
-          <w:b/>
-        </w:rPr>
-        <w:t xml:space="preserve"> &gt; app</w:t>
-      </w:r>
-      <w:r>
-        <w:t xml:space="preserve"> and then open the file </w:t>
-      </w:r>
-      <w:proofErr w:type="spellStart"/>
-      <w:proofErr w:type="gramStart"/>
-      <w:r>
-        <w:rPr>
-          <w:b/>
-        </w:rPr>
-        <w:t>sessions.service</w:t>
-      </w:r>
-      <w:proofErr w:type="gramEnd"/>
-      <w:r>
-        <w:rPr>
-          <w:b/>
-        </w:rPr>
-        <w:t>.ts</w:t>
-      </w:r>
-      <w:proofErr w:type="spellEnd"/>
-      <w:r>
-        <w:rPr>
-          <w:b/>
-        </w:rPr>
-        <w:t xml:space="preserve"> </w:t>
-      </w:r>
-      <w:r>
-        <w:t>on any text editor</w:t>
-      </w:r>
-    </w:p>
-    <w:p>
-      <w:pPr>
-        <w:pStyle w:val="ListParagraph"/>
-        <w:numPr>
-          <w:ilvl w:val="1"/>
-          <w:numId w:val="39"/>
-        </w:numPr>
-        <w:spacing w:line="240" w:lineRule="auto"/>
-        <w:jc w:val="both"/>
-      </w:pPr>
-      <w:r>
-        <w:t>Near</w:t>
-      </w:r>
-      <w:r>
-        <w:t xml:space="preserve"> the top of this file you will see the declaration for the two variables we had changed previously, but they are currently assigned to undefined. Assign them to the real URLs.</w:t>
-      </w:r>
-    </w:p>
-    <w:p>
-      <w:pPr>
-        <w:spacing w:line="240" w:lineRule="auto"/>
-        <w:jc w:val="both"/>
-      </w:pPr>
-      <w:r>
-        <w:rPr>
-          <w:noProof/>
-        </w:rPr>
-        <mc:AlternateContent>
-          <mc:Choice Requires="wps">
-            <w:drawing>
-              <wp:anchor distT="0" distB="0" distL="114300" distR="114300" simplePos="0" relativeHeight="251691008" behindDoc="0" locked="0" layoutInCell="1" allowOverlap="1" wp14:anchorId="68E8286F" wp14:editId="2D641A91">
-                <wp:simplePos x="0" y="0"/>
-                <wp:positionH relativeFrom="column">
-                  <wp:posOffset>0</wp:posOffset>
-                </wp:positionH>
-                <wp:positionV relativeFrom="paragraph">
-                  <wp:posOffset>1448</wp:posOffset>
-                </wp:positionV>
-                <wp:extent cx="5897880" cy="820396"/>
-                <wp:effectExtent l="0" t="0" r="0" b="5715"/>
-                <wp:wrapNone/>
-                <wp:docPr id="21" name="Text Box 21"/>
-                <wp:cNvGraphicFramePr/>
-                <a:graphic xmlns:a="http://schemas.openxmlformats.org/drawingml/2006/main">
-                  <a:graphicData uri="http://schemas.microsoft.com/office/word/2010/wordprocessingShape">
-                    <wps:wsp>
-                      <wps:cNvSpPr txBox="1"/>
-                      <wps:spPr>
-                        <a:xfrm>
-                          <a:off x="0" y="0"/>
-                          <a:ext cx="5897880" cy="820396"/>
-                        </a:xfrm>
-                        <a:prstGeom prst="rect">
-                          <a:avLst/>
-                        </a:prstGeom>
-                        <a:solidFill>
-                          <a:schemeClr val="bg2"/>
-                        </a:solidFill>
-                        <a:ln w="6350">
-                          <a:noFill/>
-                        </a:ln>
-                      </wps:spPr>
-                      <wps:txbx>
-                        <w:txbxContent>
-                          <w:p>
-                            <w:pPr>
-                              <w:rPr>
-                                <w:rFonts w:ascii="Courier" w:hAnsi="Courier"/>
-                                <w:sz w:val="21"/>
-                                <w:szCs w:val="21"/>
-                              </w:rPr>
-                            </w:pPr>
-                            <w:r>
-                              <w:rPr>
-                                <w:rFonts w:ascii="Courier" w:hAnsi="Courier"/>
-                                <w:sz w:val="21"/>
-                                <w:szCs w:val="21"/>
-                              </w:rPr>
-                              <w:t xml:space="preserve">private </w:t>
-                            </w:r>
-                            <w:proofErr w:type="spellStart"/>
-                            <w:r>
-                              <w:rPr>
-                                <w:rFonts w:ascii="Courier" w:hAnsi="Courier"/>
-                                <w:sz w:val="21"/>
-                                <w:szCs w:val="21"/>
-                              </w:rPr>
-                              <w:t>getSessionsUrl</w:t>
-                            </w:r>
-                            <w:proofErr w:type="spellEnd"/>
-                            <w:r>
-                              <w:rPr>
-                                <w:rFonts w:ascii="Courier" w:hAnsi="Courier"/>
-                                <w:sz w:val="21"/>
-                                <w:szCs w:val="21"/>
-                              </w:rPr>
-                              <w:t xml:space="preserve"> = 'https://xijlfuiy35.execute-api.</w:t>
-                            </w:r>
-                            <w:r>
-                              <w:rPr>
-                                <w:rFonts w:ascii="Courier" w:hAnsi="Courier"/>
-                                <w:sz w:val="21"/>
-                                <w:szCs w:val="21"/>
-                              </w:rPr>
-                              <w:t>us-west-1</w:t>
-                            </w:r>
-                            <w:r>
-                              <w:rPr>
-                                <w:rFonts w:ascii="Courier" w:hAnsi="Courier"/>
-                                <w:sz w:val="21"/>
-                                <w:szCs w:val="21"/>
-                              </w:rPr>
-                              <w:t>.amazonaws.com/prod/';</w:t>
-                            </w:r>
-                          </w:p>
-                          <w:p>
-                            <w:pPr>
-                              <w:rPr>
-                                <w:rFonts w:ascii="Courier" w:hAnsi="Courier"/>
-                                <w:sz w:val="21"/>
-                                <w:szCs w:val="21"/>
-                              </w:rPr>
-                            </w:pPr>
-                            <w:r>
-                              <w:rPr>
-                                <w:rFonts w:ascii="Courier" w:hAnsi="Courier"/>
-                                <w:sz w:val="21"/>
-                                <w:szCs w:val="21"/>
-                              </w:rPr>
-                              <w:t xml:space="preserve">private </w:t>
-                            </w:r>
-                            <w:proofErr w:type="spellStart"/>
-                            <w:r>
-                              <w:rPr>
-                                <w:rFonts w:ascii="Courier" w:hAnsi="Courier"/>
-                                <w:sz w:val="21"/>
-                                <w:szCs w:val="21"/>
-                              </w:rPr>
-                              <w:t>updateSessionsBaseUrl</w:t>
-                            </w:r>
-                            <w:proofErr w:type="spellEnd"/>
-                            <w:r>
-                              <w:rPr>
-                                <w:rFonts w:ascii="Courier" w:hAnsi="Courier"/>
-                                <w:sz w:val="21"/>
-                                <w:szCs w:val="21"/>
-                              </w:rPr>
-                              <w:t xml:space="preserve"> = 'https://xijlfuiy35.execute-api.</w:t>
-                            </w:r>
-                            <w:r>
-                              <w:rPr>
-                                <w:rFonts w:ascii="Courier" w:hAnsi="Courier"/>
-                                <w:sz w:val="21"/>
-                                <w:szCs w:val="21"/>
-                              </w:rPr>
-                              <w:t>us-west-1</w:t>
-                            </w:r>
-                            <w:r>
-                              <w:rPr>
-                                <w:rFonts w:ascii="Courier" w:hAnsi="Courier"/>
-                                <w:sz w:val="21"/>
-                                <w:szCs w:val="21"/>
-                              </w:rPr>
-                              <w:t>.amazonaws.com/prod/{id}';</w:t>
-                            </w:r>
-                          </w:p>
-                        </w:txbxContent>
-                      </wps:txbx>
-                      <wps:bodyPr rot="0" spcFirstLastPara="0" vertOverflow="overflow" horzOverflow="overflow" vert="horz" wrap="square" lIns="91440" tIns="45720" rIns="91440" bIns="45720" numCol="1" spcCol="0" rtlCol="0" fromWordArt="0" anchor="t" anchorCtr="0" forceAA="0" compatLnSpc="1">
-                        <a:prstTxWarp prst="textNoShape">
-                          <a:avLst/>
-                        </a:prstTxWarp>
-                        <a:noAutofit/>
-                      </wps:bodyPr>
-                    </wps:wsp>
-                  </a:graphicData>
-                </a:graphic>
-                <wp14:sizeRelH relativeFrom="margin">
-                  <wp14:pctWidth>0</wp14:pctWidth>
-                </wp14:sizeRelH>
-                <wp14:sizeRelV relativeFrom="margin">
-                  <wp14:pctHeight>0</wp14:pctHeight>
-                </wp14:sizeRelV>
-              </wp:anchor>
-            </w:drawing>
-          </mc:Choice>
-          <mc:Fallback>
-            <w:pict>
-              <v:shape w14:anchorId="68E8286F" id="Text Box 21" o:spid="_x0000_s1032" type="#_x0000_t202" style="position:absolute;left:0;text-align:left;margin-left:0;margin-top:.1pt;width:464.4pt;height:64.6pt;z-index:251691008;visibility:visible;mso-wrap-style:square;mso-width-percent:0;mso-height-percent:0;mso-wrap-distance-left:9pt;mso-wrap-distance-top:0;mso-wrap-distance-right:9pt;mso-wrap-distance-bottom:0;mso-position-horizontal:absolute;mso-position-horizontal-relative:text;mso-position-vertical:absolute;mso-position-vertical-relative:text;mso-width-percent:0;mso-height-percent:0;mso-width-relative:margin;mso-height-relative:margin;v-text-anchor:top" o:gfxdata="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" fillcolor="#e7e6e6 [3214]" stroked="f" strokeweight=".5pt">
-                <v:textbox>
-                  <w:txbxContent>
-                    <w:p>
-                      <w:pPr>
-                        <w:rPr>
-                          <w:rFonts w:ascii="Courier" w:hAnsi="Courier"/>
-                          <w:sz w:val="21"/>
-                          <w:szCs w:val="21"/>
-                        </w:rPr>
-                      </w:pPr>
-                      <w:r>
-                        <w:rPr>
-                          <w:rFonts w:ascii="Courier" w:hAnsi="Courier"/>
-                          <w:sz w:val="21"/>
-                          <w:szCs w:val="21"/>
-                        </w:rPr>
-                        <w:t>private getSessionsUrl = 'https://xijlfuiy35.execute-api.</w:t>
-                      </w:r>
-                      <w:r>
-                        <w:rPr>
-                          <w:rFonts w:ascii="Courier" w:hAnsi="Courier"/>
-                          <w:sz w:val="21"/>
-                          <w:szCs w:val="21"/>
-                        </w:rPr>
-                        <w:t>us-west-1</w:t>
-                      </w:r>
-                      <w:r>
-                        <w:rPr>
-                          <w:rFonts w:ascii="Courier" w:hAnsi="Courier"/>
-                          <w:sz w:val="21"/>
-                          <w:szCs w:val="21"/>
-                        </w:rPr>
-                        <w:t>.amazonaws.com/prod/';</w:t>
-                      </w:r>
-                    </w:p>
-                    <w:p>
-                      <w:pPr>
-                        <w:rPr>
-                          <w:rFonts w:ascii="Courier" w:hAnsi="Courier"/>
-                          <w:sz w:val="21"/>
-                          <w:szCs w:val="21"/>
-                        </w:rPr>
-                      </w:pPr>
-                      <w:r>
-                        <w:rPr>
-                          <w:rFonts w:ascii="Courier" w:hAnsi="Courier"/>
-                          <w:sz w:val="21"/>
-                          <w:szCs w:val="21"/>
-                        </w:rPr>
-                        <w:t>private updateSessionsBaseUrl = 'https://xijlfuiy35.execute-api.</w:t>
-                      </w:r>
-                      <w:r>
-                        <w:rPr>
-                          <w:rFonts w:ascii="Courier" w:hAnsi="Courier"/>
-                          <w:sz w:val="21"/>
-                          <w:szCs w:val="21"/>
-                        </w:rPr>
-                        <w:t>us-west-1</w:t>
-                      </w:r>
-                      <w:r>
-                        <w:rPr>
-                          <w:rFonts w:ascii="Courier" w:hAnsi="Courier"/>
-                          <w:sz w:val="21"/>
-                          <w:szCs w:val="21"/>
-                        </w:rPr>
-                        <w:t>.amazonaws.com/prod/{id}';</w:t>
-                      </w:r>
-                    </w:p>
-                  </w:txbxContent>
-                </v:textbox>
-              </v:shape>
-            </w:pict>
-          </mc:Fallback>
-        </mc:AlternateContent>
-      </w:r>
-    </w:p>
-    <w:p>
-      <w:pPr>
-        <w:spacing w:line="240" w:lineRule="auto"/>
-        <w:jc w:val="both"/>
-        <w:rPr>
-          <w:rFonts w:cstheme="minorHAnsi"/>
-          <w:color w:val="000000" w:themeColor="text1"/>
-          <w:shd w:val="clear" w:color="auto" w:fill="FFFFFF"/>
-        </w:rPr>
-      </w:pPr>
-    </w:p>
-    <w:p>
-      <w:pPr>
-        <w:pStyle w:val="Heading2"/>
-        <w:numPr>
-          <w:ilvl w:val="0"/>
-          <w:numId w:val="39"/>
-        </w:numPr>
-        <w:spacing w:line="240" w:lineRule="auto"/>
-        <w:jc w:val="both"/>
-        <w:rPr>
-          <w:rFonts w:asciiTheme="minorHAnsi" w:eastAsiaTheme="minorHAnsi" w:hAnsiTheme="minorHAnsi" w:cstheme="minorBidi"/>
-          <w:color w:val="auto"/>
-          <w:sz w:val="22"/>
-          <w:szCs w:val="22"/>
-        </w:rPr>
-      </w:pPr>
-      <w:r>
-        <w:rPr>
-          <w:rFonts w:asciiTheme="minorHAnsi" w:eastAsiaTheme="minorHAnsi" w:hAnsiTheme="minorHAnsi" w:cstheme="minorBidi"/>
-          <w:color w:val="auto"/>
-          <w:sz w:val="22"/>
-          <w:szCs w:val="22"/>
-        </w:rPr>
-        <w:t>Take</w:t>
-      </w:r>
-      <w:r>
-        <w:rPr>
-          <w:rFonts w:asciiTheme="minorHAnsi" w:eastAsiaTheme="minorHAnsi" w:hAnsiTheme="minorHAnsi" w:cstheme="minorBidi"/>
-          <w:color w:val="auto"/>
-          <w:sz w:val="22"/>
-          <w:szCs w:val="22"/>
-        </w:rPr>
-        <w:t xml:space="preserve"> this chanc</w:t>
-      </w:r>
-      <w:r>
-        <w:rPr>
-          <w:rFonts w:asciiTheme="minorHAnsi" w:eastAsiaTheme="minorHAnsi" w:hAnsiTheme="minorHAnsi" w:cstheme="minorBidi"/>
-          <w:color w:val="auto"/>
-          <w:sz w:val="22"/>
-          <w:szCs w:val="22"/>
-        </w:rPr>
-        <w:t xml:space="preserve">e to also </w:t>
-      </w:r>
-      <w:r>
-        <w:rPr>
-          <w:rFonts w:asciiTheme="minorHAnsi" w:eastAsiaTheme="minorHAnsi" w:hAnsiTheme="minorHAnsi" w:cstheme="minorBidi"/>
-          <w:color w:val="auto"/>
-          <w:sz w:val="22"/>
-          <w:szCs w:val="22"/>
-        </w:rPr>
-        <w:t>do any other changes that you want to experiment with.</w:t>
-      </w:r>
-    </w:p>
-    <w:p/>
-    <w:p>
-      <w:pPr>
-        <w:pStyle w:val="Heading2"/>
-        <w:numPr>
-          <w:ilvl w:val="0"/>
-          <w:numId w:val="38"/>
-        </w:numPr>
-        <w:spacing w:line="240" w:lineRule="auto"/>
-        <w:ind w:left="360"/>
-        <w:jc w:val="both"/>
-      </w:pPr>
-      <w:r>
-        <w:t>Running the front end locally</w:t>
-      </w:r>
-    </w:p>
-    <w:p>
-      <w:pPr>
-        <w:pStyle w:val="ListParagraph"/>
-        <w:numPr>
-          <w:ilvl w:val="0"/>
-          <w:numId w:val="40"/>
-        </w:numPr>
-        <w:spacing w:line="240" w:lineRule="auto"/>
-        <w:jc w:val="both"/>
-        <w:rPr>
-          <w:rFonts w:cstheme="minorHAnsi"/>
-        </w:rPr>
-      </w:pPr>
-      <w:r>
-        <w:rPr>
-          <w:rFonts w:cstheme="minorHAnsi"/>
-        </w:rPr>
-        <w:t>Go to your</w:t>
-      </w:r>
-      <w:r>
-        <w:rPr>
-          <w:rFonts w:cstheme="minorHAnsi"/>
-        </w:rPr>
-        <w:t xml:space="preserve"> </w:t>
-      </w:r>
-      <w:r>
-        <w:rPr>
-          <w:rFonts w:cstheme="minorHAnsi"/>
-          <w:b/>
-        </w:rPr>
-        <w:t>front-end</w:t>
-      </w:r>
-      <w:r>
-        <w:rPr>
-          <w:rFonts w:cstheme="minorHAnsi"/>
-        </w:rPr>
-        <w:t xml:space="preserve"> folder. Run </w:t>
-      </w:r>
-      <w:proofErr w:type="spellStart"/>
-      <w:r>
-        <w:rPr>
-          <w:rFonts w:ascii="Courier" w:hAnsi="Courier" w:cstheme="minorHAnsi"/>
-        </w:rPr>
-        <w:t>npm</w:t>
-      </w:r>
-      <w:proofErr w:type="spellEnd"/>
-      <w:r>
-        <w:rPr>
-          <w:rFonts w:ascii="Courier" w:hAnsi="Courier" w:cstheme="minorHAnsi"/>
-        </w:rPr>
-        <w:t xml:space="preserve"> install</w:t>
-      </w:r>
-      <w:r>
-        <w:rPr>
-          <w:rFonts w:cstheme="minorHAnsi"/>
-        </w:rPr>
-        <w:t>. This will install all the packages necessary for your site to run.</w:t>
-      </w:r>
-    </w:p>
-    <w:p>
-      <w:pPr>
-        <w:pStyle w:val="ListParagraph"/>
-        <w:spacing w:line="240" w:lineRule="auto"/>
-        <w:jc w:val="both"/>
-        <w:rPr>
-          <w:rFonts w:cstheme="minorHAnsi"/>
-        </w:rPr>
-      </w:pPr>
-      <w:r>
-        <w:rPr>
-          <w:noProof/>
-        </w:rPr>
-        <mc:AlternateContent>
-          <mc:Choice Requires="wps">
-            <w:drawing>
-              <wp:anchor distT="0" distB="0" distL="114300" distR="114300" simplePos="0" relativeHeight="251680768" behindDoc="0" locked="0" layoutInCell="1" allowOverlap="1" wp14:anchorId="72330632" wp14:editId="2A81A360">
-                <wp:simplePos x="0" y="0"/>
-                <wp:positionH relativeFrom="column">
-                  <wp:posOffset>31880</wp:posOffset>
-                </wp:positionH>
-                <wp:positionV relativeFrom="paragraph">
-                  <wp:posOffset>31115</wp:posOffset>
-                </wp:positionV>
-                <wp:extent cx="5897880" cy="563766"/>
-                <wp:effectExtent l="0" t="0" r="0" b="0"/>
-                <wp:wrapNone/>
-                <wp:docPr id="16" name="Text Box 16"/>
-                <wp:cNvGraphicFramePr/>
-                <a:graphic xmlns:a="http://schemas.openxmlformats.org/drawingml/2006/main">
-                  <a:graphicData uri="http://schemas.microsoft.com/office/word/2010/wordprocessingShape">
-                    <wps:wsp>
-                      <wps:cNvSpPr txBox="1"/>
-                      <wps:spPr>
-                        <a:xfrm>
-                          <a:off x="0" y="0"/>
-                          <a:ext cx="5897880" cy="563766"/>
-                        </a:xfrm>
-                        <a:prstGeom prst="rect">
-                          <a:avLst/>
-                        </a:prstGeom>
-                        <a:solidFill>
-                          <a:schemeClr val="bg2"/>
-                        </a:solidFill>
-                        <a:ln w="6350">
-                          <a:noFill/>
-                        </a:ln>
-                      </wps:spPr>
-                      <wps:txbx>
-                        <w:txbxContent>
-                          <w:p>
-                            <w:pPr>
-                              <w:rPr>
-                                <w:rFonts w:ascii="Courier" w:hAnsi="Courier"/>
-                                <w:sz w:val="21"/>
-                                <w:szCs w:val="21"/>
-                              </w:rPr>
-                            </w:pPr>
-                            <w:r>
-                              <w:rPr>
-                                <w:rFonts w:ascii="Courier" w:hAnsi="Courier"/>
-                                <w:sz w:val="21"/>
-                                <w:szCs w:val="21"/>
-                              </w:rPr>
-                              <w:t>8c85903a4bb</w:t>
-                            </w:r>
-                            <w:proofErr w:type="gramStart"/>
-                            <w:r>
-                              <w:rPr>
-                                <w:rFonts w:ascii="Courier" w:hAnsi="Courier"/>
-                                <w:sz w:val="21"/>
-                                <w:szCs w:val="21"/>
-                              </w:rPr>
-                              <w:t>6:Documents</w:t>
-                            </w:r>
-                            <w:proofErr w:type="gramEnd"/>
-                            <w:r>
-                              <w:rPr>
-                                <w:rFonts w:ascii="Courier" w:hAnsi="Courier"/>
-                                <w:sz w:val="21"/>
-                                <w:szCs w:val="21"/>
-                              </w:rPr>
-                              <w:t xml:space="preserve"> </w:t>
-                            </w:r>
-                            <w:proofErr w:type="spellStart"/>
-                            <w:r>
-                              <w:rPr>
-                                <w:rFonts w:ascii="Courier" w:hAnsi="Courier"/>
-                                <w:sz w:val="21"/>
-                                <w:szCs w:val="21"/>
-                              </w:rPr>
-                              <w:t>agathao</w:t>
-                            </w:r>
-                            <w:proofErr w:type="spellEnd"/>
-                            <w:r>
-                              <w:rPr>
-                                <w:rFonts w:ascii="Courier" w:hAnsi="Courier"/>
-                                <w:sz w:val="21"/>
-                                <w:szCs w:val="21"/>
-                              </w:rPr>
-                              <w:t xml:space="preserve">$ cd </w:t>
-                            </w:r>
-                            <w:proofErr w:type="spellStart"/>
-                            <w:r>
-                              <w:rPr>
-                                <w:rFonts w:ascii="Courier" w:hAnsi="Courier"/>
-                                <w:sz w:val="21"/>
-                                <w:szCs w:val="21"/>
-                              </w:rPr>
-                              <w:t>LWT</w:t>
-                            </w:r>
-                            <w:r>
-                              <w:rPr>
-                                <w:rFonts w:ascii="Courier" w:hAnsi="Courier"/>
-                                <w:sz w:val="21"/>
-                                <w:szCs w:val="21"/>
-                              </w:rPr>
-                              <w:t>SessionsScheduler</w:t>
-                            </w:r>
-                            <w:proofErr w:type="spellEnd"/>
-                            <w:r>
-                              <w:rPr>
-                                <w:rFonts w:ascii="Courier" w:hAnsi="Courier"/>
-                                <w:sz w:val="21"/>
-                                <w:szCs w:val="21"/>
-                              </w:rPr>
-                              <w:t>/front-end/</w:t>
-                            </w:r>
-                          </w:p>
-                          <w:p>
-                            <w:pPr>
-                              <w:rPr>
-                                <w:rFonts w:ascii="Courier" w:hAnsi="Courier"/>
-                                <w:sz w:val="21"/>
-                                <w:szCs w:val="21"/>
-                              </w:rPr>
-                            </w:pPr>
-                            <w:r>
-                              <w:rPr>
-                                <w:rFonts w:ascii="Courier" w:hAnsi="Courier"/>
-                                <w:sz w:val="21"/>
-                                <w:szCs w:val="21"/>
-                              </w:rPr>
-                              <w:t>8c85903a4bb</w:t>
-                            </w:r>
-                            <w:proofErr w:type="gramStart"/>
-                            <w:r>
-                              <w:rPr>
-                                <w:rFonts w:ascii="Courier" w:hAnsi="Courier"/>
-                                <w:sz w:val="21"/>
-                                <w:szCs w:val="21"/>
-                              </w:rPr>
-                              <w:t>6:front</w:t>
-                            </w:r>
-                            <w:proofErr w:type="gramEnd"/>
-                            <w:r>
-                              <w:rPr>
-                                <w:rFonts w:ascii="Courier" w:hAnsi="Courier"/>
-                                <w:sz w:val="21"/>
-                                <w:szCs w:val="21"/>
-                              </w:rPr>
-                              <w:t xml:space="preserve">-end </w:t>
-                            </w:r>
-                            <w:proofErr w:type="spellStart"/>
-                            <w:r>
-                              <w:rPr>
-                                <w:rFonts w:ascii="Courier" w:hAnsi="Courier"/>
-                                <w:sz w:val="21"/>
-                                <w:szCs w:val="21"/>
-                              </w:rPr>
-                              <w:t>agathao</w:t>
-                            </w:r>
-                            <w:proofErr w:type="spellEnd"/>
-                            <w:r>
-                              <w:rPr>
-                                <w:rFonts w:ascii="Courier" w:hAnsi="Courier"/>
-                                <w:sz w:val="21"/>
-                                <w:szCs w:val="21"/>
-                              </w:rPr>
-                              <w:t xml:space="preserve">$ </w:t>
-                            </w:r>
-                            <w:proofErr w:type="spellStart"/>
-                            <w:r>
-                              <w:rPr>
-                                <w:rFonts w:ascii="Courier" w:hAnsi="Courier"/>
-                                <w:sz w:val="21"/>
-                                <w:szCs w:val="21"/>
-                              </w:rPr>
-                              <w:t>npm</w:t>
-                            </w:r>
-                            <w:proofErr w:type="spellEnd"/>
-                            <w:r>
-                              <w:rPr>
-                                <w:rFonts w:ascii="Courier" w:hAnsi="Courier"/>
-                                <w:sz w:val="21"/>
-                                <w:szCs w:val="21"/>
-                              </w:rPr>
-                              <w:t xml:space="preserve"> install</w:t>
-                            </w:r>
-                          </w:p>
-                        </w:txbxContent>
-                      </wps:txbx>
-                      <wps:bodyPr rot="0" spcFirstLastPara="0" vertOverflow="overflow" horzOverflow="overflow" vert="horz" wrap="square" lIns="91440" tIns="45720" rIns="91440" bIns="45720" numCol="1" spcCol="0" rtlCol="0" fromWordArt="0" anchor="t" anchorCtr="0" forceAA="0" compatLnSpc="1">
-                        <a:prstTxWarp prst="textNoShape">
-                          <a:avLst/>
-                        </a:prstTxWarp>
-                        <a:noAutofit/>
-                      </wps:bodyPr>
-                    </wps:wsp>
-                  </a:graphicData>
-                </a:graphic>
-                <wp14:sizeRelH relativeFrom="margin">
-                  <wp14:pctWidth>0</wp14:pctWidth>
-                </wp14:sizeRelH>
-                <wp14:sizeRelV relativeFrom="margin">
-                  <wp14:pctHeight>0</wp14:pctHeight>
-                </wp14:sizeRelV>
-              </wp:anchor>
-            </w:drawing>
-          </mc:Choice>
-          <mc:Fallback>
-            <w:pict>
-              <v:shape w14:anchorId="72330632" id="Text Box 16" o:spid="_x0000_s1033" type="#_x0000_t202" style="position:absolute;left:0;text-align:left;margin-left:2.5pt;margin-top:2.45pt;width:464.4pt;height:44.4pt;z-index:251680768;visibility:visible;mso-wrap-style:square;mso-width-percent:0;mso-height-percent:0;mso-wrap-distance-left:9pt;mso-wrap-distance-top:0;mso-wrap-distance-right:9pt;mso-wrap-distance-bottom:0;mso-position-horizontal:absolute;mso-position-horizontal-relative:text;mso-position-vertical:absolute;mso-position-vertical-relative:text;mso-width-percent:0;mso-height-percent:0;mso-width-relative:margin;mso-height-relative:margin;v-text-anchor:top" o:gfxdata="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" fillcolor="#e7e6e6 [3214]" stroked="f" strokeweight=".5pt">
-                <v:textbox>
-                  <w:txbxContent>
-                    <w:p>
-                      <w:pPr>
-                        <w:rPr>
-                          <w:rFonts w:ascii="Courier" w:hAnsi="Courier"/>
-                          <w:sz w:val="21"/>
-                          <w:szCs w:val="21"/>
-                        </w:rPr>
-                      </w:pPr>
-                      <w:r>
-                        <w:rPr>
-                          <w:rFonts w:ascii="Courier" w:hAnsi="Courier"/>
-                          <w:sz w:val="21"/>
-                          <w:szCs w:val="21"/>
-                        </w:rPr>
-                        <w:t xml:space="preserve">8c85903a4bb6:Documents agathao$ cd </w:t>
-                      </w:r>
-                      <w:r>
-                        <w:rPr>
-                          <w:rFonts w:ascii="Courier" w:hAnsi="Courier"/>
-                          <w:sz w:val="21"/>
-                          <w:szCs w:val="21"/>
-                        </w:rPr>
-                        <w:t>LWT</w:t>
-                      </w:r>
-                      <w:r>
-                        <w:rPr>
-                          <w:rFonts w:ascii="Courier" w:hAnsi="Courier"/>
-                          <w:sz w:val="21"/>
-                          <w:szCs w:val="21"/>
-                        </w:rPr>
-                        <w:t>SessionsScheduler/front-end/</w:t>
-                      </w:r>
-                    </w:p>
-                    <w:p>
-                      <w:pPr>
-                        <w:rPr>
-                          <w:rFonts w:ascii="Courier" w:hAnsi="Courier"/>
-                          <w:sz w:val="21"/>
-                          <w:szCs w:val="21"/>
-                        </w:rPr>
-                      </w:pPr>
-                      <w:r>
-                        <w:rPr>
-                          <w:rFonts w:ascii="Courier" w:hAnsi="Courier"/>
-                          <w:sz w:val="21"/>
-                          <w:szCs w:val="21"/>
-                        </w:rPr>
-                        <w:t>8c85903a4bb6:front-end agathao$ npm install</w:t>
-                      </w:r>
-                    </w:p>
-                  </w:txbxContent>
-                </v:textbox>
-              </v:shape>
-            </w:pict>
-          </mc:Fallback>
-        </mc:AlternateContent>
-      </w:r>
-    </w:p>
-    <w:p>
-      <w:pPr>
-        <w:pStyle w:val="ListParagraph"/>
-        <w:spacing w:line="240" w:lineRule="auto"/>
-        <w:jc w:val="both"/>
-        <w:rPr>
-          <w:rFonts w:cstheme="minorHAnsi"/>
-        </w:rPr>
-      </w:pPr>
-    </w:p>
-    <w:p>
-      <w:pPr>
-        <w:pStyle w:val="ListParagraph"/>
-        <w:spacing w:line="240" w:lineRule="auto"/>
-        <w:jc w:val="both"/>
-        <w:rPr>
-          <w:rFonts w:cstheme="minorHAnsi"/>
-        </w:rPr>
-      </w:pPr>
-    </w:p>
-    <w:p>
-      <w:pPr>
-        <w:pStyle w:val="ListParagraph"/>
-        <w:spacing w:line="240" w:lineRule="auto"/>
-        <w:jc w:val="both"/>
-        <w:rPr>
-          <w:rFonts w:cstheme="minorHAnsi"/>
-        </w:rPr>
-      </w:pPr>
-    </w:p>
-    <w:p>
-      <w:pPr>
-        <w:pStyle w:val="ListParagraph"/>
-        <w:spacing w:line="240" w:lineRule="auto"/>
-        <w:ind w:left="0"/>
-        <w:jc w:val="both"/>
-        <w:rPr>
-          <w:rFonts w:cstheme="minorHAnsi"/>
-        </w:rPr>
-      </w:pPr>
-      <w:r>
-        <w:rPr>
-          <w:rFonts w:cstheme="minorHAnsi"/>
-          <w:i/>
-        </w:rPr>
-        <w:t>If you are seeing errors related to</w:t>
-      </w:r>
-      <w:r>
-        <w:rPr>
-          <w:rFonts w:cstheme="minorHAnsi"/>
-          <w:i/>
-        </w:rPr>
-        <w:t xml:space="preserve"> </w:t>
-      </w:r>
-      <w:r>
-        <w:rPr>
-          <w:rFonts w:cstheme="minorHAnsi"/>
-          <w:i/>
-        </w:rPr>
-        <w:t>missing packages</w:t>
-      </w:r>
-      <w:r>
-        <w:rPr>
-          <w:rFonts w:cstheme="minorHAnsi"/>
-          <w:i/>
-        </w:rPr>
-        <w:t xml:space="preserve"> (like missing popper.js or </w:t>
-      </w:r>
-      <w:proofErr w:type="spellStart"/>
-      <w:r>
-        <w:rPr>
-          <w:rFonts w:cstheme="minorHAnsi"/>
-          <w:i/>
-        </w:rPr>
-        <w:t>jquery</w:t>
-      </w:r>
-      <w:proofErr w:type="spellEnd"/>
-      <w:r>
-        <w:rPr>
-          <w:rFonts w:cstheme="minorHAnsi"/>
-          <w:i/>
-        </w:rPr>
-        <w:t>)</w:t>
-      </w:r>
-      <w:r>
-        <w:rPr>
-          <w:rFonts w:cstheme="minorHAnsi"/>
-          <w:i/>
-        </w:rPr>
-        <w:t xml:space="preserve">, try running </w:t>
-      </w:r>
-      <w:proofErr w:type="spellStart"/>
-      <w:r>
-        <w:rPr>
-          <w:rFonts w:ascii="Courier New" w:hAnsi="Courier New" w:cs="Courier New"/>
-        </w:rPr>
-        <w:t>npm</w:t>
-      </w:r>
-      <w:proofErr w:type="spellEnd"/>
-      <w:r>
-        <w:rPr>
-          <w:rFonts w:ascii="Courier New" w:hAnsi="Courier New" w:cs="Courier New"/>
-        </w:rPr>
-        <w:t xml:space="preserve"> install </w:t>
-      </w:r>
-      <w:r>
-        <w:rPr>
-          <w:rFonts w:ascii="Courier New" w:hAnsi="Courier New" w:cs="Courier New"/>
-        </w:rPr>
-        <w:t xml:space="preserve">&lt;package&gt; (e.g. </w:t>
-      </w:r>
-      <w:proofErr w:type="spellStart"/>
-      <w:r>
-        <w:rPr>
-          <w:rFonts w:ascii="Courier New" w:hAnsi="Courier New" w:cs="Courier New"/>
-        </w:rPr>
-        <w:t>npm</w:t>
-      </w:r>
-      <w:proofErr w:type="spellEnd"/>
-      <w:r>
-        <w:rPr>
-          <w:rFonts w:ascii="Courier New" w:hAnsi="Courier New" w:cs="Courier New"/>
-        </w:rPr>
-        <w:t xml:space="preserve"> install </w:t>
-      </w:r>
-      <w:r>
-        <w:rPr>
-          <w:rFonts w:ascii="Courier New" w:hAnsi="Courier New" w:cs="Courier New"/>
-        </w:rPr>
-        <w:t>popper.js</w:t>
-      </w:r>
-      <w:r>
-        <w:rPr>
-          <w:rFonts w:cstheme="minorHAnsi"/>
-        </w:rPr>
-        <w:t>).</w:t>
-      </w:r>
-      <w:r>
-        <w:rPr>
-          <w:rFonts w:cstheme="minorHAnsi"/>
-        </w:rPr>
-        <w:t xml:space="preserve"> That should clear the errors.</w:t>
-      </w:r>
-    </w:p>
-    <w:p>
-      <w:pPr>
-        <w:pStyle w:val="ListParagraph"/>
-        <w:spacing w:line="240" w:lineRule="auto"/>
-        <w:ind w:left="0"/>
-        <w:jc w:val="both"/>
-        <w:rPr>
-          <w:rFonts w:cstheme="minorHAnsi"/>
-        </w:rPr>
-      </w:pPr>
-    </w:p>
-    <w:p>
-      <w:pPr>
-        <w:pStyle w:val="ListParagraph"/>
-        <w:numPr>
-          <w:ilvl w:val="0"/>
-          <w:numId w:val="40"/>
-        </w:numPr>
-        <w:spacing w:line="240" w:lineRule="auto"/>
-        <w:ind w:left="720"/>
-        <w:jc w:val="both"/>
-        <w:rPr>
-          <w:rFonts w:cstheme="minorHAnsi"/>
-        </w:rPr>
-      </w:pPr>
-      <w:r>
-        <w:rPr>
-          <w:rFonts w:cstheme="minorHAnsi"/>
-        </w:rPr>
-        <w:t xml:space="preserve">Once the installation is complete, run the command </w:t>
-      </w:r>
-      <w:proofErr w:type="spellStart"/>
-      <w:r>
-        <w:rPr>
-          <w:rFonts w:ascii="Courier" w:hAnsi="Courier" w:cstheme="minorHAnsi"/>
-          <w:sz w:val="21"/>
-          <w:szCs w:val="21"/>
-        </w:rPr>
-        <w:t>npm</w:t>
-      </w:r>
-      <w:proofErr w:type="spellEnd"/>
-      <w:r>
-        <w:rPr>
-          <w:rFonts w:ascii="Courier" w:hAnsi="Courier" w:cstheme="minorHAnsi"/>
-          <w:sz w:val="21"/>
-          <w:szCs w:val="21"/>
-        </w:rPr>
-        <w:t xml:space="preserve"> start</w:t>
-      </w:r>
-      <w:r>
-        <w:rPr>
-          <w:rFonts w:cstheme="minorHAnsi"/>
-        </w:rPr>
-        <w:t xml:space="preserve">. The application will start under http://localhost:4200/. </w:t>
-      </w:r>
-      <w:r>
-        <w:rPr>
-          <w:rFonts w:cstheme="minorHAnsi"/>
-        </w:rPr>
-        <w:t xml:space="preserve">Navigate to it </w:t>
-      </w:r>
-      <w:r>
-        <w:rPr>
-          <w:rFonts w:cstheme="minorHAnsi"/>
-        </w:rPr>
-        <w:t>and see the application running</w:t>
-      </w:r>
-    </w:p>
-    <w:p>
-      <w:pPr>
-        <w:spacing w:line="240" w:lineRule="auto"/>
-        <w:jc w:val="both"/>
-        <w:rPr>
-          <w:rFonts w:cstheme="minorHAnsi"/>
-        </w:rPr>
-      </w:pPr>
-      <w:r>
-        <w:rPr>
-          <w:rFonts w:cstheme="minorHAnsi"/>
-          <w:i/>
-        </w:rPr>
-        <w:t xml:space="preserve">When you try to start the </w:t>
-      </w:r>
-      <w:proofErr w:type="spellStart"/>
-      <w:r>
-        <w:rPr>
-          <w:rFonts w:cstheme="minorHAnsi"/>
-          <w:i/>
-        </w:rPr>
-        <w:t>npm</w:t>
-      </w:r>
-      <w:proofErr w:type="spellEnd"/>
-      <w:r>
-        <w:rPr>
-          <w:rFonts w:cstheme="minorHAnsi"/>
-          <w:i/>
-        </w:rPr>
-        <w:t xml:space="preserve">, if you are having issues resolving the ng serve command, you may not have an up-to-date version of angular installed on your machine. Run </w:t>
-      </w:r>
-      <w:proofErr w:type="spellStart"/>
-      <w:r>
-        <w:rPr>
-          <w:rFonts w:ascii="Courier New" w:hAnsi="Courier New" w:cs="Courier New"/>
-        </w:rPr>
-        <w:t>npm</w:t>
-      </w:r>
-      <w:proofErr w:type="spellEnd"/>
-      <w:r>
-        <w:rPr>
-          <w:rFonts w:ascii="Courier New" w:hAnsi="Courier New" w:cs="Courier New"/>
-        </w:rPr>
-        <w:t xml:space="preserve"> install -g @angular/</w:t>
-      </w:r>
-      <w:proofErr w:type="spellStart"/>
-      <w:r>
-        <w:rPr>
-          <w:rFonts w:ascii="Courier New" w:hAnsi="Courier New" w:cs="Courier New"/>
-        </w:rPr>
-        <w:t>cli@latest</w:t>
-      </w:r>
-      <w:proofErr w:type="spellEnd"/>
-      <w:r>
-        <w:rPr>
-          <w:rFonts w:cstheme="minorHAnsi"/>
-          <w:i/>
-        </w:rPr>
-        <w:t xml:space="preserve"> to get the latest version. Then, try the </w:t>
-      </w:r>
-      <w:proofErr w:type="spellStart"/>
-      <w:r>
-        <w:rPr>
-          <w:rFonts w:ascii="Courier New" w:hAnsi="Courier New" w:cs="Courier New"/>
-          <w:i/>
-        </w:rPr>
-        <w:t>npm</w:t>
-      </w:r>
-      <w:proofErr w:type="spellEnd"/>
-      <w:r>
-        <w:rPr>
-          <w:rFonts w:ascii="Courier New" w:hAnsi="Courier New" w:cs="Courier New"/>
-          <w:i/>
-        </w:rPr>
-        <w:t xml:space="preserve"> start</w:t>
-      </w:r>
-      <w:r>
-        <w:rPr>
-          <w:rFonts w:cstheme="minorHAnsi"/>
-          <w:i/>
-        </w:rPr>
-        <w:t xml:space="preserve"> command again.</w:t>
-      </w:r>
-    </w:p>
-    <w:p>
-      <w:pPr>
-        <w:spacing w:line="240" w:lineRule="auto"/>
-        <w:jc w:val="both"/>
-        <w:rPr>
-          <w:rFonts w:cstheme="minorHAnsi"/>
-        </w:rPr>
-      </w:pPr>
-      <w:r>
-        <w:rPr>
-          <w:noProof/>
-        </w:rPr>
-        <mc:AlternateContent>
-          <mc:Choice Requires="wps">
-            <w:drawing>
-              <wp:anchor distT="0" distB="0" distL="114300" distR="114300" simplePos="0" relativeHeight="251686912" behindDoc="0" locked="0" layoutInCell="1" allowOverlap="1" wp14:anchorId="38A0F723" wp14:editId="1235C1A6">
-                <wp:simplePos x="0" y="0"/>
-                <wp:positionH relativeFrom="column">
-                  <wp:posOffset>0</wp:posOffset>
-                </wp:positionH>
-                <wp:positionV relativeFrom="paragraph">
-                  <wp:posOffset>0</wp:posOffset>
-                </wp:positionV>
-                <wp:extent cx="5897880" cy="1410056"/>
-                <wp:effectExtent l="0" t="0" r="0" b="0"/>
-                <wp:wrapNone/>
-                <wp:docPr id="17" name="Text Box 17"/>
-                <wp:cNvGraphicFramePr/>
-                <a:graphic xmlns:a="http://schemas.openxmlformats.org/drawingml/2006/main">
-                  <a:graphicData uri="http://schemas.microsoft.com/office/word/2010/wordprocessingShape">
-                    <wps:wsp>
-                      <wps:cNvSpPr txBox="1"/>
-                      <wps:spPr>
-                        <a:xfrm>
-                          <a:off x="0" y="0"/>
-                          <a:ext cx="5897880" cy="1410056"/>
-                        </a:xfrm>
-                        <a:prstGeom prst="rect">
-                          <a:avLst/>
-                        </a:prstGeom>
-                        <a:solidFill>
-                          <a:schemeClr val="bg2"/>
-                        </a:solidFill>
-                        <a:ln w="6350">
-                          <a:noFill/>
-                        </a:ln>
-                      </wps:spPr>
-                      <wps:txbx>
-                        <w:txbxContent>
-                          <w:p>
-                            <w:pPr>
-                              <w:rPr>
-                                <w:rFonts w:ascii="Courier" w:hAnsi="Courier"/>
-                                <w:sz w:val="21"/>
-                                <w:szCs w:val="21"/>
-                              </w:rPr>
-                            </w:pPr>
-                            <w:r>
-                              <w:rPr>
-                                <w:rFonts w:ascii="Courier" w:hAnsi="Courier"/>
-                                <w:sz w:val="21"/>
-                                <w:szCs w:val="21"/>
-                              </w:rPr>
-                              <w:t>8c85903a4b</w:t>
-                            </w:r>
-                            <w:r>
-                              <w:rPr>
-                                <w:rFonts w:ascii="Courier" w:hAnsi="Courier"/>
-                                <w:sz w:val="21"/>
-                                <w:szCs w:val="21"/>
-                              </w:rPr>
-                              <w:t>b</w:t>
-                            </w:r>
-                            <w:proofErr w:type="gramStart"/>
-                            <w:r>
-                              <w:rPr>
-                                <w:rFonts w:ascii="Courier" w:hAnsi="Courier"/>
-                                <w:sz w:val="21"/>
-                                <w:szCs w:val="21"/>
-                              </w:rPr>
-                              <w:t>6:front</w:t>
-                            </w:r>
-                            <w:proofErr w:type="gramEnd"/>
-                            <w:r>
-                              <w:rPr>
-                                <w:rFonts w:ascii="Courier" w:hAnsi="Courier"/>
-                                <w:sz w:val="21"/>
-                                <w:szCs w:val="21"/>
-                              </w:rPr>
-                              <w:t xml:space="preserve">-end </w:t>
-                            </w:r>
-                            <w:proofErr w:type="spellStart"/>
-                            <w:r>
-                              <w:rPr>
-                                <w:rFonts w:ascii="Courier" w:hAnsi="Courier"/>
-                                <w:sz w:val="21"/>
-                                <w:szCs w:val="21"/>
-                              </w:rPr>
-                              <w:t>agathao</w:t>
-                            </w:r>
-                            <w:proofErr w:type="spellEnd"/>
-                            <w:r>
-                              <w:rPr>
-                                <w:rFonts w:ascii="Courier" w:hAnsi="Courier"/>
-                                <w:sz w:val="21"/>
-                                <w:szCs w:val="21"/>
-                              </w:rPr>
-                              <w:t xml:space="preserve">$ </w:t>
-                            </w:r>
-                            <w:proofErr w:type="spellStart"/>
-                            <w:r>
-                              <w:rPr>
-                                <w:rFonts w:ascii="Courier" w:hAnsi="Courier"/>
-                                <w:sz w:val="21"/>
-                                <w:szCs w:val="21"/>
-                              </w:rPr>
-                              <w:t>npm</w:t>
-                            </w:r>
-                            <w:proofErr w:type="spellEnd"/>
-                            <w:r>
-                              <w:rPr>
-                                <w:rFonts w:ascii="Courier" w:hAnsi="Courier"/>
-                                <w:sz w:val="21"/>
-                                <w:szCs w:val="21"/>
-                              </w:rPr>
-                              <w:t xml:space="preserve"> start</w:t>
-                            </w:r>
-                          </w:p>
-                          <w:p>
-                            <w:pPr>
-                              <w:rPr>
-                                <w:rFonts w:ascii="Courier" w:hAnsi="Courier"/>
-                                <w:sz w:val="21"/>
-                                <w:szCs w:val="21"/>
-                              </w:rPr>
-                            </w:pPr>
-                            <w:r>
-                              <w:rPr>
-                                <w:rFonts w:ascii="Courier" w:hAnsi="Courier"/>
-                                <w:sz w:val="21"/>
-                                <w:szCs w:val="21"/>
-                              </w:rPr>
-                              <w:t>&gt; agenda@0.0.0 start /Users/</w:t>
-                            </w:r>
-                            <w:proofErr w:type="spellStart"/>
-                            <w:r>
-                              <w:rPr>
-                                <w:rFonts w:ascii="Courier" w:hAnsi="Courier"/>
-                                <w:sz w:val="21"/>
-                                <w:szCs w:val="21"/>
-                              </w:rPr>
-                              <w:t>agathao</w:t>
-                            </w:r>
-                            <w:proofErr w:type="spellEnd"/>
-                            <w:r>
-                              <w:rPr>
-                                <w:rFonts w:ascii="Courier" w:hAnsi="Courier"/>
-                                <w:sz w:val="21"/>
-                                <w:szCs w:val="21"/>
-                              </w:rPr>
-                              <w:t>/Documents/</w:t>
-                            </w:r>
-                            <w:r>
-                              <w:rPr>
-                                <w:rFonts w:ascii="Courier" w:hAnsi="Courier"/>
-                                <w:sz w:val="21"/>
-                                <w:szCs w:val="21"/>
-                              </w:rPr>
-                              <w:t>LWT</w:t>
-                            </w:r>
-                            <w:r>
-                              <w:rPr>
-                                <w:rFonts w:ascii="Courier" w:hAnsi="Courier"/>
-                                <w:sz w:val="21"/>
-                                <w:szCs w:val="21"/>
-                              </w:rPr>
-                              <w:t>/</w:t>
-                            </w:r>
-                            <w:proofErr w:type="spellStart"/>
-                            <w:r>
-                              <w:rPr>
-                                <w:rFonts w:ascii="Courier" w:hAnsi="Courier"/>
-                                <w:sz w:val="21"/>
-                                <w:szCs w:val="21"/>
-                              </w:rPr>
-                              <w:t>LWT</w:t>
-                            </w:r>
-                            <w:r>
-                              <w:rPr>
-                                <w:rFonts w:ascii="Courier" w:hAnsi="Courier"/>
-                                <w:sz w:val="21"/>
-                                <w:szCs w:val="21"/>
-                              </w:rPr>
-                              <w:t>SessionsScheduler</w:t>
-                            </w:r>
-                            <w:proofErr w:type="spellEnd"/>
-                            <w:r>
-                              <w:rPr>
-                                <w:rFonts w:ascii="Courier" w:hAnsi="Courier"/>
-                                <w:sz w:val="21"/>
-                                <w:szCs w:val="21"/>
-                              </w:rPr>
-                              <w:t>/front-end</w:t>
-                            </w:r>
-                          </w:p>
-                          <w:p>
-                            <w:pPr>
-                              <w:rPr>
-                                <w:rFonts w:ascii="Courier" w:hAnsi="Courier"/>
-                                <w:sz w:val="21"/>
-                                <w:szCs w:val="21"/>
-                              </w:rPr>
-                            </w:pPr>
-                            <w:r>
-                              <w:rPr>
-                                <w:rFonts w:ascii="Courier" w:hAnsi="Courier"/>
-                                <w:sz w:val="21"/>
-                                <w:szCs w:val="21"/>
-                              </w:rPr>
-                              <w:t xml:space="preserve">&gt; ng </w:t>
-                            </w:r>
-                            <w:proofErr w:type="gramStart"/>
-                            <w:r>
-                              <w:rPr>
-                                <w:rFonts w:ascii="Courier" w:hAnsi="Courier"/>
-                                <w:sz w:val="21"/>
-                                <w:szCs w:val="21"/>
-                              </w:rPr>
-                              <w:t>serve</w:t>
-                            </w:r>
-                            <w:proofErr w:type="gramEnd"/>
-                          </w:p>
-                          <w:p>
-                            <w:pPr>
-                              <w:rPr>
-                                <w:rFonts w:ascii="Courier" w:hAnsi="Courier"/>
-                                <w:sz w:val="21"/>
-                                <w:szCs w:val="21"/>
-                              </w:rPr>
-                            </w:pPr>
-                            <w:r>
-                              <w:rPr>
-                                <w:rFonts w:ascii="Courier" w:hAnsi="Courier"/>
-                                <w:sz w:val="21"/>
-                                <w:szCs w:val="21"/>
-                              </w:rPr>
-                              <w:t>** Angular Live Development Server is listening on localhost:4200, open your browser on http://localhost:4200/ **</w:t>
-                            </w:r>
-                          </w:p>
-                        </w:txbxContent>
-                      </wps:txbx>
-                      <wps:bodyPr rot="0" spcFirstLastPara="0" vertOverflow="overflow" horzOverflow="overflow" vert="horz" wrap="square" lIns="91440" tIns="45720" rIns="91440" bIns="45720" numCol="1" spcCol="0" rtlCol="0" fromWordArt="0" anchor="t" anchorCtr="0" forceAA="0" compatLnSpc="1">
-                        <a:prstTxWarp prst="textNoShape">
-                          <a:avLst/>
-                        </a:prstTxWarp>
-                        <a:noAutofit/>
-                      </wps:bodyPr>
-                    </wps:wsp>
-                  </a:graphicData>
-                </a:graphic>
-                <wp14:sizeRelH relativeFrom="margin">
-                  <wp14:pctWidth>0</wp14:pctWidth>
-                </wp14:sizeRelH>
-                <wp14:sizeRelV relativeFrom="margin">
-                  <wp14:pctHeight>0</wp14:pctHeight>
-                </wp14:sizeRelV>
-              </wp:anchor>
-            </w:drawing>
-          </mc:Choice>
-          <mc:Fallback>
-            <w:pict>
-              <v:shape w14:anchorId="38A0F723" id="Text Box 17" o:spid="_x0000_s1034" type="#_x0000_t202" style="position:absolute;left:0;text-align:left;margin-left:0;margin-top:0;width:464.4pt;height:111.05pt;z-index:251686912;visibility:visible;mso-wrap-style:square;mso-width-percent:0;mso-height-percent:0;mso-wrap-distance-left:9pt;mso-wrap-distance-top:0;mso-wrap-distance-right:9pt;mso-wrap-distance-bottom:0;mso-position-horizontal:absolute;mso-position-horizontal-relative:text;mso-position-vertical:absolute;mso-position-vertical-relative:text;mso-width-percent:0;mso-height-percent:0;mso-width-relative:margin;mso-height-relative:margin;v-text-anchor:top" o:gfxdata="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" fillcolor="#e7e6e6 [3214]" stroked="f" strokeweight=".5pt">
-                <v:textbox>
-                  <w:txbxContent>
-                    <w:p>
-                      <w:pPr>
-                        <w:rPr>
-                          <w:rFonts w:ascii="Courier" w:hAnsi="Courier"/>
-                          <w:sz w:val="21"/>
-                          <w:szCs w:val="21"/>
-                        </w:rPr>
-                      </w:pPr>
-                      <w:r>
-                        <w:rPr>
-                          <w:rFonts w:ascii="Courier" w:hAnsi="Courier"/>
-                          <w:sz w:val="21"/>
-                          <w:szCs w:val="21"/>
-                        </w:rPr>
-                        <w:t>8c85903a4b</w:t>
-                      </w:r>
-                      <w:r>
-                        <w:rPr>
-                          <w:rFonts w:ascii="Courier" w:hAnsi="Courier"/>
-                          <w:sz w:val="21"/>
-                          <w:szCs w:val="21"/>
-                        </w:rPr>
-                        <w:t>b6:front-end agathao$ npm start</w:t>
-                      </w:r>
-                    </w:p>
-                    <w:p>
-                      <w:pPr>
-                        <w:rPr>
-                          <w:rFonts w:ascii="Courier" w:hAnsi="Courier"/>
-                          <w:sz w:val="21"/>
-                          <w:szCs w:val="21"/>
-                        </w:rPr>
-                      </w:pPr>
-                      <w:r>
-                        <w:rPr>
-                          <w:rFonts w:ascii="Courier" w:hAnsi="Courier"/>
-                          <w:sz w:val="21"/>
-                          <w:szCs w:val="21"/>
-                        </w:rPr>
-                        <w:t>&gt; agenda@0.0.0 start /Users/agathao/Documents/</w:t>
-                      </w:r>
-                      <w:r>
-                        <w:rPr>
-                          <w:rFonts w:ascii="Courier" w:hAnsi="Courier"/>
-                          <w:sz w:val="21"/>
-                          <w:szCs w:val="21"/>
-                        </w:rPr>
-                        <w:t>LWT</w:t>
-                      </w:r>
-                      <w:r>
-                        <w:rPr>
-                          <w:rFonts w:ascii="Courier" w:hAnsi="Courier"/>
-                          <w:sz w:val="21"/>
-                          <w:szCs w:val="21"/>
-                        </w:rPr>
-                        <w:t>/</w:t>
-                      </w:r>
-                      <w:r>
-                        <w:rPr>
-                          <w:rFonts w:ascii="Courier" w:hAnsi="Courier"/>
-                          <w:sz w:val="21"/>
-                          <w:szCs w:val="21"/>
-                        </w:rPr>
-                        <w:t>LWT</w:t>
-                      </w:r>
-                      <w:r>
-                        <w:rPr>
-                          <w:rFonts w:ascii="Courier" w:hAnsi="Courier"/>
-                          <w:sz w:val="21"/>
-                          <w:szCs w:val="21"/>
-                        </w:rPr>
-                        <w:t>SessionsScheduler/front-end</w:t>
-                      </w:r>
-                    </w:p>
-                    <w:p>
-                      <w:pPr>
-                        <w:rPr>
-                          <w:rFonts w:ascii="Courier" w:hAnsi="Courier"/>
-                          <w:sz w:val="21"/>
-                          <w:szCs w:val="21"/>
-                        </w:rPr>
-                      </w:pPr>
-                      <w:r>
-                        <w:rPr>
-                          <w:rFonts w:ascii="Courier" w:hAnsi="Courier"/>
-                          <w:sz w:val="21"/>
-                          <w:szCs w:val="21"/>
-                        </w:rPr>
-                        <w:t>&gt; ng serve</w:t>
-                      </w:r>
-                    </w:p>
-                    <w:p>
-                      <w:pPr>
-                        <w:rPr>
-                          <w:rFonts w:ascii="Courier" w:hAnsi="Courier"/>
-                          <w:sz w:val="21"/>
-                          <w:szCs w:val="21"/>
-                        </w:rPr>
-                      </w:pPr>
-                      <w:r>
-                        <w:rPr>
-                          <w:rFonts w:ascii="Courier" w:hAnsi="Courier"/>
-                          <w:sz w:val="21"/>
-                          <w:szCs w:val="21"/>
-                        </w:rPr>
-                        <w:t>** Angular Live Development Server is listening on localhost:4200, open your browser on http://localhost:4200/ **</w:t>
-                      </w:r>
-                    </w:p>
-                  </w:txbxContent>
-                </v:textbox>
-              </v:shape>
-            </w:pict>
-          </mc:Fallback>
-        </mc:AlternateContent>
-      </w:r>
-    </w:p>
-    <w:p>
-      <w:pPr>
-        <w:spacing w:line="240" w:lineRule="auto"/>
-        <w:jc w:val="both"/>
-        <w:rPr>
-          <w:rFonts w:cstheme="minorHAnsi"/>
-        </w:rPr>
-      </w:pPr>
-    </w:p>
-    <w:p>
-      <w:pPr>
-        <w:spacing w:line="240" w:lineRule="auto"/>
-        <w:jc w:val="both"/>
-        <w:rPr>
-          <w:rFonts w:cstheme="minorHAnsi"/>
-        </w:rPr>
-      </w:pPr>
-    </w:p>
-    <w:p>
-      <w:pPr>
-        <w:spacing w:line="240" w:lineRule="auto"/>
-        <w:jc w:val="both"/>
-        <w:rPr>
-          <w:rFonts w:cstheme="minorHAnsi"/>
-        </w:rPr>
-      </w:pPr>
-    </w:p>
-    <w:p>
-      <w:pPr>
-        <w:spacing w:line="240" w:lineRule="auto"/>
-        <w:jc w:val="both"/>
-        <w:rPr>
-          <w:rFonts w:cstheme="minorHAnsi"/>
-        </w:rPr>
-      </w:pPr>
-    </w:p>
-    <w:p>
-      <w:pPr>
-        <w:spacing w:line="240" w:lineRule="auto"/>
-        <w:jc w:val="both"/>
-        <w:rPr>
-          <w:rFonts w:cstheme="minorHAnsi"/>
-        </w:rPr>
-      </w:pPr>
-    </w:p>
-    <w:p>
-      <w:pPr>
-        <w:spacing w:line="240" w:lineRule="auto"/>
-        <w:jc w:val="both"/>
-      </w:pPr>
-      <w:r>
-        <w:t xml:space="preserve">If you leave this command alive, any changes that you make to your application will be automatically picked up by your local version of it. </w:t>
-      </w:r>
-    </w:p>
-    <w:p>
-      <w:pPr>
-        <w:pStyle w:val="Heading2"/>
-        <w:numPr>
-          <w:ilvl w:val="0"/>
-          <w:numId w:val="38"/>
-        </w:numPr>
-        <w:spacing w:line="240" w:lineRule="auto"/>
-        <w:ind w:left="360"/>
-        <w:jc w:val="both"/>
-      </w:pPr>
-      <w:r>
-        <w:t>Updating new files to S3</w:t>
-      </w:r>
-    </w:p>
-    <w:p>
-      <w:pPr>
-        <w:spacing w:line="240" w:lineRule="auto"/>
-        <w:jc w:val="both"/>
-      </w:pPr>
-      <w:r>
-        <w:t>If you made any changes and want to upload them to S3, you will need to re-generate t</w:t>
-      </w:r>
-      <w:r>
-        <w:t xml:space="preserve">he files under the </w:t>
-      </w:r>
-      <w:proofErr w:type="spellStart"/>
-      <w:r>
-        <w:t>dist</w:t>
-      </w:r>
-      <w:proofErr w:type="spellEnd"/>
-      <w:r>
-        <w:t>/</w:t>
-      </w:r>
-      <w:proofErr w:type="spellStart"/>
-      <w:r>
-        <w:t>staticFi</w:t>
-      </w:r>
-      <w:r>
-        <w:t>l</w:t>
-      </w:r>
-      <w:r>
-        <w:t>e</w:t>
-      </w:r>
-      <w:r>
-        <w:t>s</w:t>
-      </w:r>
-      <w:proofErr w:type="spellEnd"/>
-      <w:r>
-        <w:t xml:space="preserve"> folder.</w:t>
-      </w:r>
-    </w:p>
-    <w:p>
-      <w:pPr>
-        <w:pStyle w:val="ListParagraph"/>
-        <w:numPr>
-          <w:ilvl w:val="0"/>
-          <w:numId w:val="41"/>
-        </w:numPr>
-        <w:spacing w:line="240" w:lineRule="auto"/>
-        <w:jc w:val="both"/>
-      </w:pPr>
-      <w:r>
-        <w:t xml:space="preserve">Run the command below under the </w:t>
-      </w:r>
-      <w:r>
-        <w:rPr>
-          <w:b/>
-        </w:rPr>
-        <w:t>front-end</w:t>
-      </w:r>
-      <w:r>
-        <w:t xml:space="preserve"> folder. </w:t>
-      </w:r>
-      <w:r>
-        <w:rPr>
-          <w:rFonts w:cstheme="minorHAnsi"/>
-        </w:rPr>
-        <w:t>Once the command executes</w:t>
-      </w:r>
-      <w:r>
-        <w:rPr>
-          <w:rFonts w:cstheme="minorHAnsi"/>
-        </w:rPr>
-        <w:t xml:space="preserve"> the contents of the </w:t>
-      </w:r>
-      <w:proofErr w:type="spellStart"/>
-      <w:r>
-        <w:rPr>
-          <w:rFonts w:cstheme="minorHAnsi"/>
-          <w:b/>
-        </w:rPr>
-        <w:t>staticFiles</w:t>
-      </w:r>
-      <w:proofErr w:type="spellEnd"/>
-      <w:r>
-        <w:rPr>
-          <w:rFonts w:cstheme="minorHAnsi"/>
-        </w:rPr>
-        <w:t xml:space="preserve"> folder will be updated.</w:t>
-      </w:r>
-    </w:p>
-    <w:p>
-      <w:pPr>
-        <w:spacing w:line="240" w:lineRule="auto"/>
-        <w:jc w:val="both"/>
-      </w:pPr>
-      <w:r>
-        <w:rPr>
-          <w:noProof/>
-        </w:rPr>
-        <mc:AlternateContent>
-          <mc:Choice Requires="wps">
-            <w:drawing>
-              <wp:anchor distT="0" distB="0" distL="114300" distR="114300" simplePos="0" relativeHeight="251688960" behindDoc="0" locked="0" layoutInCell="1" allowOverlap="1" wp14:anchorId="049BE68D" wp14:editId="6BE86744">
-                <wp:simplePos x="0" y="0"/>
-                <wp:positionH relativeFrom="column">
-                  <wp:posOffset>0</wp:posOffset>
-                </wp:positionH>
-                <wp:positionV relativeFrom="paragraph">
-                  <wp:posOffset>0</wp:posOffset>
-                </wp:positionV>
-                <wp:extent cx="5382895" cy="542925"/>
-                <wp:effectExtent l="0" t="0" r="1905" b="3175"/>
-                <wp:wrapNone/>
-                <wp:docPr id="18" name="Text Box 18"/>
-                <wp:cNvGraphicFramePr/>
-                <a:graphic xmlns:a="http://schemas.openxmlformats.org/drawingml/2006/main">
-                  <a:graphicData uri="http://schemas.microsoft.com/office/word/2010/wordprocessingShape">
-                    <wps:wsp>
-                      <wps:cNvSpPr txBox="1"/>
-                      <wps:spPr>
-                        <a:xfrm>
-                          <a:off x="0" y="0"/>
-                          <a:ext cx="5382895" cy="542925"/>
-                        </a:xfrm>
-                        <a:prstGeom prst="rect">
-                          <a:avLst/>
-                        </a:prstGeom>
-                        <a:solidFill>
-                          <a:schemeClr val="bg2"/>
-                        </a:solidFill>
-                        <a:ln w="6350">
-                          <a:noFill/>
-                        </a:ln>
-                      </wps:spPr>
-                      <wps:txbx>
-                        <w:txbxContent>
-                          <w:p>
-                            <w:pPr>
-                              <w:rPr>
-                                <w:rFonts w:ascii="Courier" w:hAnsi="Courier"/>
-                                <w:sz w:val="21"/>
-                                <w:szCs w:val="21"/>
-                              </w:rPr>
-                            </w:pPr>
-                            <w:r>
-                              <w:rPr>
-                                <w:rFonts w:ascii="Courier" w:hAnsi="Courier"/>
-                                <w:sz w:val="21"/>
-                                <w:szCs w:val="21"/>
-                              </w:rPr>
-                              <w:t>8c85903a4bb</w:t>
-                            </w:r>
-                            <w:proofErr w:type="gramStart"/>
-                            <w:r>
-                              <w:rPr>
-                                <w:rFonts w:ascii="Courier" w:hAnsi="Courier"/>
-                                <w:sz w:val="21"/>
-                                <w:szCs w:val="21"/>
-                              </w:rPr>
-                              <w:t>6:front</w:t>
-                            </w:r>
-                            <w:proofErr w:type="gramEnd"/>
-                            <w:r>
-                              <w:rPr>
-                                <w:rFonts w:ascii="Courier" w:hAnsi="Courier"/>
-                                <w:sz w:val="21"/>
-                                <w:szCs w:val="21"/>
-                              </w:rPr>
-                              <w:t xml:space="preserve">-end </w:t>
-                            </w:r>
-                            <w:proofErr w:type="spellStart"/>
-                            <w:r>
-                              <w:rPr>
-                                <w:rFonts w:ascii="Courier" w:hAnsi="Courier"/>
-                                <w:sz w:val="21"/>
-                                <w:szCs w:val="21"/>
-                              </w:rPr>
-                              <w:t>agathao</w:t>
-                            </w:r>
-                            <w:proofErr w:type="spellEnd"/>
-                            <w:r>
-                              <w:rPr>
-                                <w:rFonts w:ascii="Courier" w:hAnsi="Courier"/>
-                                <w:sz w:val="21"/>
-                                <w:szCs w:val="21"/>
-                              </w:rPr>
-                              <w:t xml:space="preserve">$ </w:t>
-                            </w:r>
-                            <w:proofErr w:type="spellStart"/>
-                            <w:r>
-                              <w:rPr>
-                                <w:rFonts w:ascii="Courier" w:hAnsi="Courier"/>
-                                <w:sz w:val="21"/>
-                                <w:szCs w:val="21"/>
-                              </w:rPr>
-                              <w:t>npm</w:t>
-                            </w:r>
-                            <w:proofErr w:type="spellEnd"/>
-                            <w:r>
-                              <w:rPr>
-                                <w:rFonts w:ascii="Courier" w:hAnsi="Courier"/>
-                                <w:sz w:val="21"/>
-                                <w:szCs w:val="21"/>
-                              </w:rPr>
-                              <w:t xml:space="preserve"> run-script build</w:t>
-                            </w:r>
-                          </w:p>
-                        </w:txbxContent>
-                      </wps:txbx>
-                      <wps:bodyPr rot="0" spcFirstLastPara="0" vertOverflow="overflow" horzOverflow="overflow" vert="horz" wrap="square" lIns="91440" tIns="45720" rIns="91440" bIns="45720" numCol="1" spcCol="0" rtlCol="0" fromWordArt="0" anchor="t" anchorCtr="0" forceAA="0" compatLnSpc="1">
-                        <a:prstTxWarp prst="textNoShape">
-                          <a:avLst/>
-                        </a:prstTxWarp>
-                        <a:noAutofit/>
-                      </wps:bodyPr>
-                    </wps:wsp>
-                  </a:graphicData>
-                </a:graphic>
-                <wp14:sizeRelV relativeFrom="margin">
-                  <wp14:pctHeight>0</wp14:pctHeight>
-                </wp14:sizeRelV>
-              </wp:anchor>
-            </w:drawing>
-          </mc:Choice>
-          <mc:Fallback>
-            <w:pict>
-              <v:shape w14:anchorId="049BE68D" id="Text Box 18" o:spid="_x0000_s1035" type="#_x0000_t202" style="position:absolute;left:0;text-align:left;margin-left:0;margin-top:0;width:423.85pt;height:42.75pt;z-index:251688960;visibility:visible;mso-wrap-style:square;mso-height-percent:0;mso-wrap-distance-left:9pt;mso-wrap-distance-top:0;mso-wrap-distance-right:9pt;mso-wrap-distance-bottom:0;mso-position-horizontal:absolute;mso-position-horizontal-relative:text;mso-position-vertical:absolute;mso-position-vertical-relative:text;mso-height-percent:0;mso-height-relative:margin;v-text-anchor:top" o:gfxdata="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" fillcolor="#e7e6e6 [3214]" stroked="f" strokeweight=".5pt">
-                <v:textbox>
-                  <w:txbxContent>
-                    <w:p>
-                      <w:pPr>
-                        <w:rPr>
-                          <w:rFonts w:ascii="Courier" w:hAnsi="Courier"/>
-                          <w:sz w:val="21"/>
-                          <w:szCs w:val="21"/>
-                        </w:rPr>
-                      </w:pPr>
-                      <w:r>
-                        <w:rPr>
-                          <w:rFonts w:ascii="Courier" w:hAnsi="Courier"/>
-                          <w:sz w:val="21"/>
-                          <w:szCs w:val="21"/>
-                        </w:rPr>
-                        <w:t>8c85903a4bb6:front-end agathao$ npm run-script build</w:t>
-                      </w:r>
-                    </w:p>
-                  </w:txbxContent>
-                </v:textbox>
-              </v:shape>
-            </w:pict>
-          </mc:Fallback>
-        </mc:AlternateContent>
-      </w:r>
-    </w:p>
-    <w:p>
-      <w:pPr>
-        <w:spacing w:line="240" w:lineRule="auto"/>
-        <w:jc w:val="both"/>
-      </w:pPr>
-    </w:p>
-    <w:p>
-      <w:pPr>
-        <w:pStyle w:val="ListParagraph"/>
-        <w:spacing w:line="240" w:lineRule="auto"/>
-        <w:jc w:val="both"/>
-      </w:pPr>
-    </w:p>
-    <w:p>
-      <w:pPr>
-        <w:pStyle w:val="ListParagraph"/>
-        <w:numPr>
-          <w:ilvl w:val="0"/>
-          <w:numId w:val="41"/>
-        </w:numPr>
-        <w:spacing w:line="240" w:lineRule="auto"/>
-        <w:jc w:val="both"/>
-      </w:pPr>
-      <w:r>
-        <w:t xml:space="preserve">Now upload the new contents of the </w:t>
-      </w:r>
-      <w:proofErr w:type="spellStart"/>
-      <w:r>
-        <w:rPr>
-          <w:b/>
-        </w:rPr>
-        <w:t>staticFiles</w:t>
-      </w:r>
-      <w:proofErr w:type="spellEnd"/>
-      <w:r>
-        <w:t xml:space="preserve"> folder to your S3 bucket with by following what we did on Step 3 of </w:t>
-      </w:r>
-      <w:r>
-        <w:t>S</w:t>
-      </w:r>
-      <w:r>
-        <w:t>ection 2b.</w:t>
-      </w:r>
-    </w:p>
-    <w:p>
-      <w:pPr>
-        <w:spacing w:line="240" w:lineRule="auto"/>
-        <w:ind w:left="360"/>
-        <w:jc w:val="both"/>
-      </w:pPr>
-      <w:r>
-        <w:t xml:space="preserve">That’s it! You should be able to see your new changes live when you go to the S3 URL. </w:t>
       </w:r>
     </w:p>
     <w:sectPr>
@@ -23085,7 +20041,7 @@
 </file>
 
 <file path=customXml/itemProps1.xml><?xml version="1.0" encoding="utf-8"?>
-<ds:datastoreItem xmlns:ds="http://schemas.openxmlformats.org/officeDocument/2006/customXml" ds:itemID="{304CDEAB-BB8F-9441-8A58-40BE213D45B4}">
+<ds:datastoreItem xmlns:ds="http://schemas.openxmlformats.org/officeDocument/2006/customXml" ds:itemID="{53A4BB86-3B8F-DE41-988E-25451E14ED6C}">
   <ds:schemaRefs>
     <ds:schemaRef ds:uri="http://schemas.openxmlformats.org/officeDocument/2006/bibliography"/>
   </ds:schemaRefs>

</xml_diff>

<commit_message>
Remove CF from Worksheet
</commit_message>
<xml_diff>
--- a/Worksheet.docx
+++ b/Worksheet.docx
@@ -1,6 +1,6 @@
 
 <file path=word/document.xml><?xml version="1.0" encoding="utf-8"?>
-<w:document xmlns:wpc="http://schemas.microsoft.com/office/word/2010/wordprocessingCanvas" xmlns:cx="http://schemas.microsoft.com/office/drawing/2014/chartex" xmlns:cx1="http://schemas.microsoft.com/office/drawing/2015/9/8/chartex" xmlns:cx2="http://schemas.microsoft.com/office/drawing/2015/10/21/chartex" xmlns:cx3="http://schemas.microsoft.com/office/drawing/2016/5/9/chartex" xmlns:cx4="http://schemas.microsoft.com/office/drawing/2016/5/10/chartex" xmlns:cx5="http://schemas.microsoft.com/office/drawing/2016/5/11/chartex" xmlns:cx6="http://schemas.microsoft.com/office/drawing/2016/5/12/chartex" xmlns:cx7="http://schemas.microsoft.com/office/drawing/2016/5/13/chartex" xmlns:cx8="http://schemas.microsoft.com/office/drawing/2016/5/14/chartex" xmlns:mc="http://schemas.openxmlformats.org/markup-compatibility/2006" xmlns:aink="http://schemas.microsoft.com/office/drawing/2016/ink" xmlns:am3d="http://schemas.microsoft.com/office/drawing/2017/model3d" xmlns:o="urn:schemas-microsoft-com:office:office" xmlns:r="http://schemas.openxmlformats.org/officeDocument/2006/relationships" xmlns:m="http://schemas.openxmlformats.org/officeDocument/2006/math" xmlns:v="urn:schemas-microsoft-com:vml" xmlns:wp14="http://schemas.microsoft.com/office/word/2010/wordprocessingDrawing" xmlns:wp="http://schemas.openxmlformats.org/drawingml/2006/wordprocessingDrawing" xmlns:w10="urn:schemas-microsoft-com:office:word" xmlns:w="http://schemas.openxmlformats.org/wordprocessingml/2006/main" xmlns:w14="http://schemas.microsoft.com/office/word/2010/wordml" xmlns:w15="http://schemas.microsoft.com/office/word/2012/wordml" xmlns:w16cid="http://schemas.microsoft.com/office/word/2016/wordml/cid" xmlns:w16se="http://schemas.microsoft.com/office/word/2015/wordml/symex" xmlns:wpg="http://schemas.microsoft.com/office/word/2010/wordprocessingGroup" xmlns:wpi="http://schemas.microsoft.com/office/word/2010/wordprocessingInk" xmlns:wne="http://schemas.microsoft.com/office/word/2006/wordml" xmlns:wps="http://schemas.microsoft.com/office/word/2010/wordprocessingShape" mc:Ignorable="w14 w15 w16se w16cid wp14">
+<w:document xmlns:wpc="http://schemas.microsoft.com/office/word/2010/wordprocessingCanvas" xmlns:mc="http://schemas.openxmlformats.org/markup-compatibility/2006" xmlns:o="urn:schemas-microsoft-com:office:office" xmlns:r="http://schemas.openxmlformats.org/officeDocument/2006/relationships" xmlns:m="http://schemas.openxmlformats.org/officeDocument/2006/math" xmlns:v="urn:schemas-microsoft-com:vml" xmlns:wp14="http://schemas.microsoft.com/office/word/2010/wordprocessingDrawing" xmlns:wp="http://schemas.openxmlformats.org/drawingml/2006/wordprocessingDrawing" xmlns:w10="urn:schemas-microsoft-com:office:word" xmlns:w="http://schemas.openxmlformats.org/wordprocessingml/2006/main" xmlns:w14="http://schemas.microsoft.com/office/word/2010/wordml" xmlns:w15="http://schemas.microsoft.com/office/word/2012/wordml" xmlns:wpg="http://schemas.microsoft.com/office/word/2010/wordprocessingGroup" xmlns:wpi="http://schemas.microsoft.com/office/word/2010/wordprocessingInk" xmlns:wne="http://schemas.microsoft.com/office/word/2006/wordml" xmlns:wps="http://schemas.microsoft.com/office/word/2010/wordprocessingShape" mc:Ignorable="w14 w15 wp14">
   <w:body>
     <w:p>
       <w:pPr>
@@ -13,13 +13,19 @@
         <w:ind w:left="360"/>
         <w:jc w:val="both"/>
       </w:pPr>
-      <w:bookmarkStart w:id="0" w:name="_GoBack"/>
-      <w:bookmarkEnd w:id="0"/>
       <w:r>
         <w:t>Pre-requisite steps for creat</w:t>
       </w:r>
       <w:r>
-        <w:t>ing your serverless application</w:t>
+        <w:t xml:space="preserve">ing your </w:t>
+      </w:r>
+      <w:proofErr w:type="spellStart"/>
+      <w:r>
+        <w:t>serverless</w:t>
+      </w:r>
+      <w:proofErr w:type="spellEnd"/>
+      <w:r>
+        <w:t xml:space="preserve"> application</w:t>
       </w:r>
     </w:p>
     <w:p>
@@ -274,7 +280,21 @@
         <w:rPr>
           <w:shd w:val="clear" w:color="auto" w:fill="FFFFFF"/>
         </w:rPr>
-        <w:t>ng your Serverless A</w:t>
+        <w:t xml:space="preserve">ng your </w:t>
+      </w:r>
+      <w:proofErr w:type="spellStart"/>
+      <w:r>
+        <w:rPr>
+          <w:shd w:val="clear" w:color="auto" w:fill="FFFFFF"/>
+        </w:rPr>
+        <w:t>Serverless</w:t>
+      </w:r>
+      <w:proofErr w:type="spellEnd"/>
+      <w:r>
+        <w:rPr>
+          <w:shd w:val="clear" w:color="auto" w:fill="FFFFFF"/>
+        </w:rPr>
+        <w:t xml:space="preserve"> A</w:t>
       </w:r>
       <w:r>
         <w:rPr>
@@ -532,7 +552,25 @@
           <w:color w:val="000000" w:themeColor="text1"/>
           <w:shd w:val="clear" w:color="auto" w:fill="FFFFFF"/>
         </w:rPr>
-        <w:t>n Amazon DynamoDB.</w:t>
+        <w:t xml:space="preserve">n Amazon </w:t>
+      </w:r>
+      <w:proofErr w:type="spellStart"/>
+      <w:r>
+        <w:rPr>
+          <w:rFonts w:cstheme="minorHAnsi"/>
+          <w:color w:val="000000" w:themeColor="text1"/>
+          <w:shd w:val="clear" w:color="auto" w:fill="FFFFFF"/>
+        </w:rPr>
+        <w:t>DynamoDB</w:t>
+      </w:r>
+      <w:proofErr w:type="spellEnd"/>
+      <w:r>
+        <w:rPr>
+          <w:rFonts w:cstheme="minorHAnsi"/>
+          <w:color w:val="000000" w:themeColor="text1"/>
+          <w:shd w:val="clear" w:color="auto" w:fill="FFFFFF"/>
+        </w:rPr>
+        <w:t>.</w:t>
       </w:r>
     </w:p>
     <w:p>
@@ -581,7 +619,23 @@
           <w:rFonts w:cstheme="minorHAnsi"/>
           <w:b/>
         </w:rPr>
-        <w:t>Option 1 (if you have Git installed)</w:t>
+        <w:t xml:space="preserve">Option 1 (if you have </w:t>
+      </w:r>
+      <w:proofErr w:type="spellStart"/>
+      <w:r>
+        <w:rPr>
+          <w:rFonts w:cstheme="minorHAnsi"/>
+          <w:b/>
+        </w:rPr>
+        <w:t>Git</w:t>
+      </w:r>
+      <w:proofErr w:type="spellEnd"/>
+      <w:r>
+        <w:rPr>
+          <w:rFonts w:cstheme="minorHAnsi"/>
+          <w:b/>
+        </w:rPr>
+        <w:t xml:space="preserve"> installed)</w:t>
       </w:r>
       <w:r>
         <w:rPr>
@@ -606,7 +660,21 @@
         <w:rPr>
           <w:rFonts w:cstheme="minorHAnsi"/>
         </w:rPr>
-        <w:t xml:space="preserve"> (on Mac) or use Windows Powershell (on Windows)</w:t>
+        <w:t xml:space="preserve"> (on Mac) or use Windows </w:t>
+      </w:r>
+      <w:proofErr w:type="spellStart"/>
+      <w:r>
+        <w:rPr>
+          <w:rFonts w:cstheme="minorHAnsi"/>
+        </w:rPr>
+        <w:t>Powershell</w:t>
+      </w:r>
+      <w:proofErr w:type="spellEnd"/>
+      <w:r>
+        <w:rPr>
+          <w:rFonts w:cstheme="minorHAnsi"/>
+        </w:rPr>
+        <w:t xml:space="preserve"> (on Windows)</w:t>
       </w:r>
       <w:r>
         <w:rPr>
@@ -651,7 +719,21 @@
         <w:rPr>
           <w:rFonts w:cstheme="minorHAnsi"/>
         </w:rPr>
-        <w:t>lone the github repository</w:t>
+        <w:t xml:space="preserve">lone the </w:t>
+      </w:r>
+      <w:proofErr w:type="spellStart"/>
+      <w:r>
+        <w:rPr>
+          <w:rFonts w:cstheme="minorHAnsi"/>
+        </w:rPr>
+        <w:t>github</w:t>
+      </w:r>
+      <w:proofErr w:type="spellEnd"/>
+      <w:r>
+        <w:rPr>
+          <w:rFonts w:cstheme="minorHAnsi"/>
+        </w:rPr>
+        <w:t xml:space="preserve"> repository</w:t>
       </w:r>
       <w:r>
         <w:rPr>
@@ -755,7 +837,25 @@
                                 <w:sz w:val="21"/>
                                 <w:szCs w:val="21"/>
                               </w:rPr>
-                              <w:t>8c85903a4bb6:~ agathao$ cd Documents/</w:t>
+                              <w:t xml:space="preserve">8c85903a4bb6:~ </w:t>
+                            </w:r>
+                            <w:proofErr w:type="spellStart"/>
+                            <w:r>
+                              <w:rPr>
+                                <w:rFonts w:ascii="Courier" w:hAnsi="Courier"/>
+                                <w:sz w:val="21"/>
+                                <w:szCs w:val="21"/>
+                              </w:rPr>
+                              <w:t>agathao</w:t>
+                            </w:r>
+                            <w:proofErr w:type="spellEnd"/>
+                            <w:r>
+                              <w:rPr>
+                                <w:rFonts w:ascii="Courier" w:hAnsi="Courier"/>
+                                <w:sz w:val="21"/>
+                                <w:szCs w:val="21"/>
+                              </w:rPr>
+                              <w:t>$ cd Documents/</w:t>
                             </w:r>
                           </w:p>
                           <w:p>
@@ -772,7 +872,61 @@
                                 <w:sz w:val="21"/>
                                 <w:szCs w:val="21"/>
                               </w:rPr>
-                              <w:t xml:space="preserve">8c85903a4bb6:Documents agathao$ git clone </w:t>
+                              <w:t>8c85903a4bb6</w:t>
+                            </w:r>
+                            <w:proofErr w:type="gramStart"/>
+                            <w:r>
+                              <w:rPr>
+                                <w:rFonts w:ascii="Courier" w:hAnsi="Courier"/>
+                                <w:sz w:val="21"/>
+                                <w:szCs w:val="21"/>
+                              </w:rPr>
+                              <w:t>:Documents</w:t>
+                            </w:r>
+                            <w:proofErr w:type="gramEnd"/>
+                            <w:r>
+                              <w:rPr>
+                                <w:rFonts w:ascii="Courier" w:hAnsi="Courier"/>
+                                <w:sz w:val="21"/>
+                                <w:szCs w:val="21"/>
+                              </w:rPr>
+                              <w:t xml:space="preserve"> </w:t>
+                            </w:r>
+                            <w:proofErr w:type="spellStart"/>
+                            <w:r>
+                              <w:rPr>
+                                <w:rFonts w:ascii="Courier" w:hAnsi="Courier"/>
+                                <w:sz w:val="21"/>
+                                <w:szCs w:val="21"/>
+                              </w:rPr>
+                              <w:t>agathao</w:t>
+                            </w:r>
+                            <w:proofErr w:type="spellEnd"/>
+                            <w:r>
+                              <w:rPr>
+                                <w:rFonts w:ascii="Courier" w:hAnsi="Courier"/>
+                                <w:sz w:val="21"/>
+                                <w:szCs w:val="21"/>
+                              </w:rPr>
+                              <w:t xml:space="preserve">$ </w:t>
+                            </w:r>
+                            <w:proofErr w:type="spellStart"/>
+                            <w:r>
+                              <w:rPr>
+                                <w:rFonts w:ascii="Courier" w:hAnsi="Courier"/>
+                                <w:sz w:val="21"/>
+                                <w:szCs w:val="21"/>
+                              </w:rPr>
+                              <w:t>git</w:t>
+                            </w:r>
+                            <w:proofErr w:type="spellEnd"/>
+                            <w:r>
+                              <w:rPr>
+                                <w:rFonts w:ascii="Courier" w:hAnsi="Courier"/>
+                                <w:sz w:val="21"/>
+                                <w:szCs w:val="21"/>
+                              </w:rPr>
+                              <w:t xml:space="preserve"> clone </w:t>
                             </w:r>
                             <w:r>
                               <w:rPr>
@@ -812,13 +966,13 @@
               </wp:anchor>
             </w:drawing>
           </mc:Choice>
-          <mc:Fallback>
+          <mc:Fallback xmlns:w16se="http://schemas.microsoft.com/office/word/2015/wordml/symex" xmlns:w16cid="http://schemas.microsoft.com/office/word/2016/wordml/cid" xmlns:am3d="http://schemas.microsoft.com/office/drawing/2017/model3d" xmlns:aink="http://schemas.microsoft.com/office/drawing/2016/ink" xmlns:cx8="http://schemas.microsoft.com/office/drawing/2016/5/14/chartex" xmlns:cx7="http://schemas.microsoft.com/office/drawing/2016/5/13/chartex" xmlns:cx6="http://schemas.microsoft.com/office/drawing/2016/5/12/chartex" xmlns:cx5="http://schemas.microsoft.com/office/drawing/2016/5/11/chartex" xmlns:cx4="http://schemas.microsoft.com/office/drawing/2016/5/10/chartex" xmlns:cx3="http://schemas.microsoft.com/office/drawing/2016/5/9/chartex" xmlns:cx2="http://schemas.microsoft.com/office/drawing/2015/10/21/chartex" xmlns:cx1="http://schemas.microsoft.com/office/drawing/2015/9/8/chartex" xmlns:cx="http://schemas.microsoft.com/office/drawing/2014/chartex">
             <w:pict>
               <v:shapetype w14:anchorId="2F574595" id="_x0000_t202" coordsize="21600,21600" o:spt="202" path="m,l,21600r21600,l21600,xe">
                 <v:stroke joinstyle="miter"/>
                 <v:path gradientshapeok="t" o:connecttype="rect"/>
               </v:shapetype>
-              <v:shape id="Text Box 15" o:spid="_x0000_s1026" type="#_x0000_t202" style="position:absolute;left:0;text-align:left;margin-left:0;margin-top:6.6pt;width:464.4pt;height:63.25pt;z-index:251667456;visibility:visible;mso-wrap-style:square;mso-width-percent:0;mso-height-percent:0;mso-wrap-distance-left:9pt;mso-wrap-distance-top:0;mso-wrap-distance-right:9pt;mso-wrap-distance-bottom:0;mso-position-horizontal:absolute;mso-position-horizontal-relative:text;mso-position-vertical:absolute;mso-position-vertical-relative:text;mso-width-percent:0;mso-height-percent:0;mso-width-relative:margin;mso-height-relative:margin;v-text-anchor:top" o:gfxdata="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" fillcolor="#e7e6e6 [3214]" stroked="f" strokeweight=".5pt">
+              <v:shape id="Text Box 15" o:spid="_x0000_s1026" type="#_x0000_t202" style="position:absolute;left:0;text-align:left;margin-left:0;margin-top:6.6pt;width:464.4pt;height:63.25pt;z-index:251667456;visibility:visible;mso-wrap-style:square;mso-width-percent:0;mso-height-percent:0;mso-wrap-distance-left:9pt;mso-wrap-distance-top:0;mso-wrap-distance-right:9pt;mso-wrap-distance-bottom:0;mso-position-horizontal:absolute;mso-position-horizontal-relative:text;mso-position-vertical:absolute;mso-position-vertical-relative:text;mso-width-percent:0;mso-height-percent:0;mso-width-relative:margin;mso-height-relative:margin;v-text-anchor:top" o:gfxdata="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" fillcolor="#e7e6e6 [3214]" stroked="f" strokeweight=".5pt">
                 <v:textbox>
                   <w:txbxContent>
                     <w:p>
@@ -1099,7 +1253,16 @@
                                 <w:sz w:val="21"/>
                                 <w:szCs w:val="21"/>
                               </w:rPr>
-                              <w:t>8c85903a4bb6:</w:t>
+                              <w:t>8c85903a4bb6</w:t>
+                            </w:r>
+                            <w:proofErr w:type="gramStart"/>
+                            <w:r>
+                              <w:rPr>
+                                <w:rFonts w:ascii="Courier" w:hAnsi="Courier"/>
+                                <w:sz w:val="21"/>
+                                <w:szCs w:val="21"/>
+                              </w:rPr>
+                              <w:t>:</w:t>
                             </w:r>
                             <w:r>
                               <w:rPr>
@@ -1115,7 +1278,34 @@
                                 <w:sz w:val="21"/>
                                 <w:szCs w:val="21"/>
                               </w:rPr>
-                              <w:t>SessionsScheduler agathao$ cd front-end/</w:t>
+                              <w:t>SessionsScheduler</w:t>
+                            </w:r>
+                            <w:proofErr w:type="gramEnd"/>
+                            <w:r>
+                              <w:rPr>
+                                <w:rFonts w:ascii="Courier" w:hAnsi="Courier"/>
+                                <w:sz w:val="21"/>
+                                <w:szCs w:val="21"/>
+                              </w:rPr>
+                              <w:t xml:space="preserve"> </w:t>
+                            </w:r>
+                            <w:proofErr w:type="spellStart"/>
+                            <w:r>
+                              <w:rPr>
+                                <w:rFonts w:ascii="Courier" w:hAnsi="Courier"/>
+                                <w:sz w:val="21"/>
+                                <w:szCs w:val="21"/>
+                              </w:rPr>
+                              <w:t>agathao</w:t>
+                            </w:r>
+                            <w:proofErr w:type="spellEnd"/>
+                            <w:r>
+                              <w:rPr>
+                                <w:rFonts w:ascii="Courier" w:hAnsi="Courier"/>
+                                <w:sz w:val="21"/>
+                                <w:szCs w:val="21"/>
+                              </w:rPr>
+                              <w:t>$ cd front-end/</w:t>
                             </w:r>
                           </w:p>
                         </w:txbxContent>
@@ -1138,9 +1328,9 @@
               </wp:anchor>
             </w:drawing>
           </mc:Choice>
-          <mc:Fallback>
+          <mc:Fallback xmlns:w16se="http://schemas.microsoft.com/office/word/2015/wordml/symex" xmlns:w16cid="http://schemas.microsoft.com/office/word/2016/wordml/cid" xmlns:am3d="http://schemas.microsoft.com/office/drawing/2017/model3d" xmlns:aink="http://schemas.microsoft.com/office/drawing/2016/ink" xmlns:cx8="http://schemas.microsoft.com/office/drawing/2016/5/14/chartex" xmlns:cx7="http://schemas.microsoft.com/office/drawing/2016/5/13/chartex" xmlns:cx6="http://schemas.microsoft.com/office/drawing/2016/5/12/chartex" xmlns:cx5="http://schemas.microsoft.com/office/drawing/2016/5/11/chartex" xmlns:cx4="http://schemas.microsoft.com/office/drawing/2016/5/10/chartex" xmlns:cx3="http://schemas.microsoft.com/office/drawing/2016/5/9/chartex" xmlns:cx2="http://schemas.microsoft.com/office/drawing/2015/10/21/chartex" xmlns:cx1="http://schemas.microsoft.com/office/drawing/2015/9/8/chartex" xmlns:cx="http://schemas.microsoft.com/office/drawing/2014/chartex">
             <w:pict>
-              <v:shape w14:anchorId="4A52224B" id="Text Box 5" o:spid="_x0000_s1027" type="#_x0000_t202" style="position:absolute;left:0;text-align:left;margin-left:0;margin-top:0;width:464.4pt;height:23.5pt;z-index:251693056;visibility:visible;mso-wrap-style:square;mso-width-percent:0;mso-height-percent:0;mso-wrap-distance-left:9pt;mso-wrap-distance-top:0;mso-wrap-distance-right:9pt;mso-wrap-distance-bottom:0;mso-position-horizontal:absolute;mso-position-horizontal-relative:text;mso-position-vertical:absolute;mso-position-vertical-relative:text;mso-width-percent:0;mso-height-percent:0;mso-width-relative:margin;mso-height-relative:margin;v-text-anchor:top" o:gfxdata="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" fillcolor="#e7e6e6 [3214]" stroked="f" strokeweight=".5pt">
+              <v:shape w14:anchorId="4A52224B" id="Text Box 5" o:spid="_x0000_s1027" type="#_x0000_t202" style="position:absolute;left:0;text-align:left;margin-left:0;margin-top:0;width:464.4pt;height:23.5pt;z-index:251693056;visibility:visible;mso-wrap-style:square;mso-width-percent:0;mso-height-percent:0;mso-wrap-distance-left:9pt;mso-wrap-distance-top:0;mso-wrap-distance-right:9pt;mso-wrap-distance-bottom:0;mso-position-horizontal:absolute;mso-position-horizontal-relative:text;mso-position-vertical:absolute;mso-position-vertical-relative:text;mso-width-percent:0;mso-height-percent:0;mso-width-relative:margin;mso-height-relative:margin;v-text-anchor:top" o:gfxdata="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" fillcolor="#e7e6e6 [3214]" stroked="f" strokeweight=".5pt">
                 <v:textbox>
                   <w:txbxContent>
                     <w:p>
@@ -1269,6 +1459,7 @@
         </w:rPr>
         <w:t xml:space="preserve"> (</w:t>
       </w:r>
+      <w:proofErr w:type="spellStart"/>
       <w:r>
         <w:rPr>
           <w:rFonts w:cstheme="minorHAnsi"/>
@@ -1276,6 +1467,7 @@
         </w:rPr>
         <w:t>Git</w:t>
       </w:r>
+      <w:proofErr w:type="spellEnd"/>
       <w:r>
         <w:rPr>
           <w:rFonts w:cstheme="minorHAnsi"/>
@@ -1307,7 +1499,35 @@
         <w:rPr>
           <w:rFonts w:cstheme="minorHAnsi"/>
         </w:rPr>
-        <w:t xml:space="preserve">If you don’t have git on your computer, you can download the repository as a zip file from Github. Then unpack it on your folder of choice. The repository link is: </w:t>
+        <w:t xml:space="preserve">If you don’t have </w:t>
+      </w:r>
+      <w:proofErr w:type="spellStart"/>
+      <w:r>
+        <w:rPr>
+          <w:rFonts w:cstheme="minorHAnsi"/>
+        </w:rPr>
+        <w:t>git</w:t>
+      </w:r>
+      <w:proofErr w:type="spellEnd"/>
+      <w:r>
+        <w:rPr>
+          <w:rFonts w:cstheme="minorHAnsi"/>
+        </w:rPr>
+        <w:t xml:space="preserve"> on your computer, you can download the repository as a zip file from </w:t>
+      </w:r>
+      <w:proofErr w:type="spellStart"/>
+      <w:r>
+        <w:rPr>
+          <w:rFonts w:cstheme="minorHAnsi"/>
+        </w:rPr>
+        <w:t>Github</w:t>
+      </w:r>
+      <w:proofErr w:type="spellEnd"/>
+      <w:r>
+        <w:rPr>
+          <w:rFonts w:cstheme="minorHAnsi"/>
+        </w:rPr>
+        <w:t xml:space="preserve">. Then unpack it on your folder of choice. The repository link is: </w:t>
       </w:r>
       <w:hyperlink r:id="rId7" w:history="1">
         <w:r>
@@ -1498,6 +1718,7 @@
         </w:rPr>
         <w:t xml:space="preserve">the contents of the </w:t>
       </w:r>
+      <w:proofErr w:type="spellStart"/>
       <w:r>
         <w:rPr>
           <w:rFonts w:cstheme="minorHAnsi"/>
@@ -1505,6 +1726,7 @@
         </w:rPr>
         <w:t>staticFiles</w:t>
       </w:r>
+      <w:proofErr w:type="spellEnd"/>
       <w:r>
         <w:rPr>
           <w:rFonts w:cstheme="minorHAnsi"/>
@@ -1624,18 +1846,21 @@
         </w:rPr>
         <w:t>We suggest &lt;name&gt;</w:t>
       </w:r>
+      <w:proofErr w:type="spellStart"/>
       <w:r>
         <w:rPr>
           <w:rFonts w:cstheme="minorHAnsi"/>
         </w:rPr>
         <w:t>buildingserverlessapps</w:t>
       </w:r>
+      <w:proofErr w:type="spellEnd"/>
       <w:r>
         <w:rPr>
           <w:rFonts w:cstheme="minorHAnsi"/>
         </w:rPr>
         <w:t xml:space="preserve">. E.g.: </w:t>
       </w:r>
+      <w:proofErr w:type="spellStart"/>
       <w:r>
         <w:rPr>
           <w:rFonts w:cstheme="minorHAnsi"/>
@@ -1654,6 +1879,7 @@
         </w:rPr>
         <w:t>buildingserverlessapps</w:t>
       </w:r>
+      <w:proofErr w:type="spellEnd"/>
     </w:p>
     <w:p>
       <w:pPr>
@@ -2984,12 +3210,14 @@
           <w:shd w:val="clear" w:color="auto" w:fill="FFFFFF"/>
         </w:rPr>
       </w:pPr>
+      <w:proofErr w:type="spellStart"/>
       <w:r>
         <w:rPr>
           <w:shd w:val="clear" w:color="auto" w:fill="FFFFFF"/>
         </w:rPr>
         <w:t>DynamoDB</w:t>
       </w:r>
+      <w:proofErr w:type="spellEnd"/>
       <w:r>
         <w:rPr>
           <w:shd w:val="clear" w:color="auto" w:fill="FFFFFF"/>
@@ -3045,7 +3273,25 @@
           <w:color w:val="000000" w:themeColor="text1"/>
           <w:shd w:val="clear" w:color="auto" w:fill="FFFFFF"/>
         </w:rPr>
-        <w:t>create the DynamoDB table</w:t>
+        <w:t xml:space="preserve">create the </w:t>
+      </w:r>
+      <w:proofErr w:type="spellStart"/>
+      <w:r>
+        <w:rPr>
+          <w:rFonts w:cstheme="minorHAnsi"/>
+          <w:color w:val="000000" w:themeColor="text1"/>
+          <w:shd w:val="clear" w:color="auto" w:fill="FFFFFF"/>
+        </w:rPr>
+        <w:t>DynamoDB</w:t>
+      </w:r>
+      <w:proofErr w:type="spellEnd"/>
+      <w:r>
+        <w:rPr>
+          <w:rFonts w:cstheme="minorHAnsi"/>
+          <w:color w:val="000000" w:themeColor="text1"/>
+          <w:shd w:val="clear" w:color="auto" w:fill="FFFFFF"/>
+        </w:rPr>
+        <w:t xml:space="preserve"> table</w:t>
       </w:r>
       <w:r>
         <w:rPr>
@@ -3194,15 +3440,51 @@
           <w:color w:val="000000" w:themeColor="text1"/>
           <w:shd w:val="clear" w:color="auto" w:fill="FFFFFF"/>
         </w:rPr>
-        <w:t>On the DynamoDB homepage, go ahead and read ab</w:t>
-      </w:r>
-      <w:r>
-        <w:rPr>
-          <w:rFonts w:cstheme="minorHAnsi"/>
-          <w:color w:val="000000" w:themeColor="text1"/>
-          <w:shd w:val="clear" w:color="auto" w:fill="FFFFFF"/>
-        </w:rPr>
-        <w:t xml:space="preserve">out DynamoDB and click </w:t>
+        <w:t xml:space="preserve">On the </w:t>
+      </w:r>
+      <w:proofErr w:type="spellStart"/>
+      <w:r>
+        <w:rPr>
+          <w:rFonts w:cstheme="minorHAnsi"/>
+          <w:color w:val="000000" w:themeColor="text1"/>
+          <w:shd w:val="clear" w:color="auto" w:fill="FFFFFF"/>
+        </w:rPr>
+        <w:t>DynamoDB</w:t>
+      </w:r>
+      <w:proofErr w:type="spellEnd"/>
+      <w:r>
+        <w:rPr>
+          <w:rFonts w:cstheme="minorHAnsi"/>
+          <w:color w:val="000000" w:themeColor="text1"/>
+          <w:shd w:val="clear" w:color="auto" w:fill="FFFFFF"/>
+        </w:rPr>
+        <w:t xml:space="preserve"> homepage, go ahead and read ab</w:t>
+      </w:r>
+      <w:r>
+        <w:rPr>
+          <w:rFonts w:cstheme="minorHAnsi"/>
+          <w:color w:val="000000" w:themeColor="text1"/>
+          <w:shd w:val="clear" w:color="auto" w:fill="FFFFFF"/>
+        </w:rPr>
+        <w:t xml:space="preserve">out </w:t>
+      </w:r>
+      <w:proofErr w:type="spellStart"/>
+      <w:r>
+        <w:rPr>
+          <w:rFonts w:cstheme="minorHAnsi"/>
+          <w:color w:val="000000" w:themeColor="text1"/>
+          <w:shd w:val="clear" w:color="auto" w:fill="FFFFFF"/>
+        </w:rPr>
+        <w:t>DynamoDB</w:t>
+      </w:r>
+      <w:proofErr w:type="spellEnd"/>
+      <w:r>
+        <w:rPr>
+          <w:rFonts w:cstheme="minorHAnsi"/>
+          <w:color w:val="000000" w:themeColor="text1"/>
+          <w:shd w:val="clear" w:color="auto" w:fill="FFFFFF"/>
+        </w:rPr>
+        <w:t xml:space="preserve"> and click </w:t>
       </w:r>
       <w:r>
         <w:rPr>
@@ -3287,6 +3569,7 @@
         </w:rPr>
         <w:t xml:space="preserve">: </w:t>
       </w:r>
+      <w:proofErr w:type="spellStart"/>
       <w:r>
         <w:rPr>
           <w:rFonts w:ascii="Courier" w:hAnsi="Courier" w:cstheme="minorHAnsi"/>
@@ -3303,6 +3586,7 @@
         </w:rPr>
         <w:t>Sessions</w:t>
       </w:r>
+      <w:proofErr w:type="spellEnd"/>
     </w:p>
     <w:p>
       <w:pPr>
@@ -3603,6 +3887,7 @@
         </w:rPr>
         <w:t xml:space="preserve">*:  </w:t>
       </w:r>
+      <w:proofErr w:type="spellStart"/>
       <w:r>
         <w:rPr>
           <w:rFonts w:ascii="Courier" w:hAnsi="Courier" w:cs="Arial"/>
@@ -3610,6 +3895,7 @@
         </w:rPr>
         <w:t>startDate</w:t>
       </w:r>
+      <w:proofErr w:type="spellEnd"/>
     </w:p>
     <w:p>
       <w:pPr>
@@ -3665,13 +3951,23 @@
         </w:rPr>
         <w:t xml:space="preserve">Your index name should be auto-filled: </w:t>
       </w:r>
+      <w:proofErr w:type="spellStart"/>
       <w:r>
         <w:rPr>
           <w:rFonts w:ascii="Courier" w:hAnsi="Courier" w:cs="Arial"/>
           <w:color w:val="000000" w:themeColor="text1"/>
           <w:shd w:val="clear" w:color="auto" w:fill="FFFFFF"/>
         </w:rPr>
-        <w:t>startDate-index</w:t>
+        <w:t>startDate</w:t>
+      </w:r>
+      <w:proofErr w:type="spellEnd"/>
+      <w:r>
+        <w:rPr>
+          <w:rFonts w:ascii="Courier" w:hAnsi="Courier" w:cs="Arial"/>
+          <w:color w:val="000000" w:themeColor="text1"/>
+          <w:shd w:val="clear" w:color="auto" w:fill="FFFFFF"/>
+        </w:rPr>
+        <w:t>-index</w:t>
       </w:r>
     </w:p>
     <w:p>
@@ -3876,6 +4172,7 @@
           <w:color w:val="000000" w:themeColor="text1"/>
           <w:shd w:val="clear" w:color="auto" w:fill="FFFFFF"/>
         </w:rPr>
+        <w:lastRenderedPageBreak/>
         <w:drawing>
           <wp:inline distT="0" distB="0" distL="0" distR="0">
             <wp:extent cx="5943600" cy="3656074"/>
@@ -4062,7 +4359,27 @@
           <w:color w:val="000000" w:themeColor="text1"/>
           <w:shd w:val="clear" w:color="auto" w:fill="FFFFFF"/>
         </w:rPr>
-        <w:t xml:space="preserve"> and wait for DynamoDB to create your table. This may take a few minutes.</w:t>
+        <w:t xml:space="preserve"> and wait for </w:t>
+      </w:r>
+      <w:proofErr w:type="spellStart"/>
+      <w:r>
+        <w:rPr>
+          <w:rFonts w:cstheme="minorHAnsi"/>
+          <w:bCs/>
+          <w:color w:val="000000" w:themeColor="text1"/>
+          <w:shd w:val="clear" w:color="auto" w:fill="FFFFFF"/>
+        </w:rPr>
+        <w:t>DynamoDB</w:t>
+      </w:r>
+      <w:proofErr w:type="spellEnd"/>
+      <w:r>
+        <w:rPr>
+          <w:rFonts w:cstheme="minorHAnsi"/>
+          <w:bCs/>
+          <w:color w:val="000000" w:themeColor="text1"/>
+          <w:shd w:val="clear" w:color="auto" w:fill="FFFFFF"/>
+        </w:rPr>
+        <w:t xml:space="preserve"> to create your table. This may take a few minutes.</w:t>
       </w:r>
     </w:p>
     <w:p>
@@ -4247,6 +4564,7 @@
           <w:szCs w:val="26"/>
         </w:rPr>
       </w:pPr>
+      <w:proofErr w:type="spellStart"/>
       <w:r>
         <w:rPr>
           <w:rFonts w:asciiTheme="majorHAnsi" w:eastAsiaTheme="majorEastAsia" w:hAnsiTheme="majorHAnsi" w:cstheme="majorBidi"/>
@@ -4258,6 +4576,7 @@
         </w:rPr>
         <w:t>AddSessions</w:t>
       </w:r>
+      <w:proofErr w:type="spellEnd"/>
     </w:p>
     <w:p>
       <w:pPr>
@@ -4313,7 +4632,27 @@
           <w:color w:val="000000" w:themeColor="text1"/>
           <w:shd w:val="clear" w:color="auto" w:fill="FFFFFF"/>
         </w:rPr>
-        <w:t xml:space="preserve">to populate the DynamoDB table that </w:t>
+        <w:t xml:space="preserve">to populate the </w:t>
+      </w:r>
+      <w:proofErr w:type="spellStart"/>
+      <w:r>
+        <w:rPr>
+          <w:rFonts w:cstheme="minorHAnsi"/>
+          <w:bCs/>
+          <w:color w:val="000000" w:themeColor="text1"/>
+          <w:shd w:val="clear" w:color="auto" w:fill="FFFFFF"/>
+        </w:rPr>
+        <w:t>DynamoDB</w:t>
+      </w:r>
+      <w:proofErr w:type="spellEnd"/>
+      <w:r>
+        <w:rPr>
+          <w:rFonts w:cstheme="minorHAnsi"/>
+          <w:bCs/>
+          <w:color w:val="000000" w:themeColor="text1"/>
+          <w:shd w:val="clear" w:color="auto" w:fill="FFFFFF"/>
+        </w:rPr>
+        <w:t xml:space="preserve"> table that </w:t>
       </w:r>
       <w:r>
         <w:rPr>
@@ -4624,6 +4963,7 @@
         </w:rPr>
         <w:t xml:space="preserve">: </w:t>
       </w:r>
+      <w:proofErr w:type="spellStart"/>
       <w:r>
         <w:rPr>
           <w:rFonts w:ascii="Courier" w:hAnsi="Courier" w:cs="Arial"/>
@@ -4632,6 +4972,7 @@
         </w:rPr>
         <w:t>AddSessions</w:t>
       </w:r>
+      <w:proofErr w:type="spellEnd"/>
     </w:p>
     <w:p>
       <w:pPr>
@@ -4769,6 +5110,7 @@
           <w:color w:val="000000" w:themeColor="text1"/>
           <w:shd w:val="clear" w:color="auto" w:fill="FFFFFF"/>
         </w:rPr>
+        <w:lastRenderedPageBreak/>
         <w:drawing>
           <wp:inline distT="0" distB="0" distL="0" distR="0">
             <wp:extent cx="5943600" cy="3128010"/>
@@ -5216,6 +5558,7 @@
         <w:rPr>
           <w:noProof/>
         </w:rPr>
+        <w:lastRenderedPageBreak/>
         <w:drawing>
           <wp:inline distT="0" distB="0" distL="0" distR="0" wp14:anchorId="0A5822A5" wp14:editId="00B4DDE9">
             <wp:extent cx="5943600" cy="2767330"/>
@@ -5542,8 +5885,17 @@
           <w:rFonts w:cstheme="minorHAnsi"/>
           <w:color w:val="000000" w:themeColor="text1"/>
         </w:rPr>
-        <w:t>The code at this link contains the logic to populate data into your DynamoDB</w:t>
-      </w:r>
+        <w:t xml:space="preserve">The code at this link contains the logic to populate data into your </w:t>
+      </w:r>
+      <w:proofErr w:type="spellStart"/>
+      <w:r>
+        <w:rPr>
+          <w:rFonts w:cstheme="minorHAnsi"/>
+          <w:color w:val="000000" w:themeColor="text1"/>
+        </w:rPr>
+        <w:t>DynamoDB</w:t>
+      </w:r>
+      <w:proofErr w:type="spellEnd"/>
       <w:r>
         <w:rPr>
           <w:rFonts w:cstheme="minorHAnsi"/>
@@ -5551,6 +5903,7 @@
         </w:rPr>
         <w:t xml:space="preserve"> </w:t>
       </w:r>
+      <w:proofErr w:type="spellStart"/>
       <w:r>
         <w:rPr>
           <w:rFonts w:cstheme="minorHAnsi"/>
@@ -5563,7 +5916,15 @@
           <w:rFonts w:cstheme="minorHAnsi"/>
           <w:color w:val="000000" w:themeColor="text1"/>
         </w:rPr>
-        <w:t xml:space="preserve">Sessions table </w:t>
+        <w:t>Sessions</w:t>
+      </w:r>
+      <w:proofErr w:type="spellEnd"/>
+      <w:r>
+        <w:rPr>
+          <w:rFonts w:cstheme="minorHAnsi"/>
+          <w:color w:val="000000" w:themeColor="text1"/>
+        </w:rPr>
+        <w:t xml:space="preserve"> table </w:t>
       </w:r>
       <w:r>
         <w:rPr>
@@ -5577,7 +5938,15 @@
           <w:rFonts w:cstheme="minorHAnsi"/>
           <w:color w:val="000000" w:themeColor="text1"/>
         </w:rPr>
-        <w:t xml:space="preserve"> batch-write calls. The batch-write operation puts multiple items in one or more tables.</w:t>
+        <w:t xml:space="preserve"> batch-write </w:t>
+      </w:r>
+      <w:r>
+        <w:rPr>
+          <w:rFonts w:cstheme="minorHAnsi"/>
+          <w:color w:val="000000" w:themeColor="text1"/>
+        </w:rPr>
+        <w:lastRenderedPageBreak/>
+        <w:t>calls. The batch-write operation puts multiple items in one or more tables.</w:t>
       </w:r>
       <w:r>
         <w:rPr>
@@ -5709,7 +6078,23 @@
           <w:rFonts w:cstheme="minorHAnsi"/>
           <w:color w:val="000000" w:themeColor="text1"/>
         </w:rPr>
-        <w:t xml:space="preserve">You will also create a new file in the AddSessions directory. </w:t>
+        <w:t xml:space="preserve">You will also create a new file in the </w:t>
+      </w:r>
+      <w:proofErr w:type="spellStart"/>
+      <w:r>
+        <w:rPr>
+          <w:rFonts w:cstheme="minorHAnsi"/>
+          <w:color w:val="000000" w:themeColor="text1"/>
+        </w:rPr>
+        <w:t>AddSessions</w:t>
+      </w:r>
+      <w:proofErr w:type="spellEnd"/>
+      <w:r>
+        <w:rPr>
+          <w:rFonts w:cstheme="minorHAnsi"/>
+          <w:color w:val="000000" w:themeColor="text1"/>
+        </w:rPr>
+        <w:t xml:space="preserve"> directory. </w:t>
       </w:r>
       <w:r>
         <w:rPr>
@@ -5976,6 +6361,7 @@
         </w:rPr>
         <w:t xml:space="preserve">: </w:t>
       </w:r>
+      <w:proofErr w:type="spellStart"/>
       <w:r>
         <w:rPr>
           <w:rFonts w:ascii="Courier" w:hAnsi="Courier" w:cs="Arial"/>
@@ -5983,6 +6369,7 @@
         </w:rPr>
         <w:t>data.json</w:t>
       </w:r>
+      <w:proofErr w:type="spellEnd"/>
     </w:p>
     <w:p>
       <w:pPr>
@@ -6005,6 +6392,7 @@
         </w:rPr>
         <w:t xml:space="preserve">Make sure </w:t>
       </w:r>
+      <w:proofErr w:type="spellStart"/>
       <w:r>
         <w:rPr>
           <w:rFonts w:cs="Arial"/>
@@ -6013,6 +6401,7 @@
         </w:rPr>
         <w:t>AddSessions</w:t>
       </w:r>
+      <w:proofErr w:type="spellEnd"/>
       <w:r>
         <w:rPr>
           <w:rFonts w:cs="Arial"/>
@@ -6282,6 +6671,7 @@
         </w:rPr>
         <w:t xml:space="preserve">: </w:t>
       </w:r>
+      <w:proofErr w:type="spellStart"/>
       <w:r>
         <w:rPr>
           <w:rFonts w:ascii="Courier" w:hAnsi="Courier" w:cs="Arial"/>
@@ -6296,6 +6686,7 @@
         </w:rPr>
         <w:t>Sessions</w:t>
       </w:r>
+      <w:proofErr w:type="spellEnd"/>
     </w:p>
     <w:p>
       <w:pPr>
@@ -6355,6 +6746,7 @@
         </w:rPr>
         <w:t xml:space="preserve">: </w:t>
       </w:r>
+      <w:proofErr w:type="spellStart"/>
       <w:r>
         <w:rPr>
           <w:rFonts w:ascii="Courier" w:hAnsi="Courier" w:cs="Arial"/>
@@ -6362,6 +6754,7 @@
         </w:rPr>
         <w:t>isCorsDefined</w:t>
       </w:r>
+      <w:proofErr w:type="spellEnd"/>
     </w:p>
     <w:p>
       <w:pPr>
@@ -6440,6 +6833,7 @@
           <w:rFonts w:cstheme="minorHAnsi"/>
           <w:color w:val="000000" w:themeColor="text1"/>
         </w:rPr>
+        <w:lastRenderedPageBreak/>
         <w:t>Scroll to the</w:t>
       </w:r>
       <w:r>
@@ -6491,7 +6885,23 @@
           <w:rFonts w:cstheme="minorHAnsi"/>
           <w:color w:val="000000" w:themeColor="text1"/>
         </w:rPr>
-        <w:t xml:space="preserve"> seconds. This will give your function more time to run and populate the DynamoDB table.</w:t>
+        <w:t xml:space="preserve"> seconds. This will give your function more time to run and populate the </w:t>
+      </w:r>
+      <w:proofErr w:type="spellStart"/>
+      <w:r>
+        <w:rPr>
+          <w:rFonts w:cstheme="minorHAnsi"/>
+          <w:color w:val="000000" w:themeColor="text1"/>
+        </w:rPr>
+        <w:t>DynamoDB</w:t>
+      </w:r>
+      <w:proofErr w:type="spellEnd"/>
+      <w:r>
+        <w:rPr>
+          <w:rFonts w:cstheme="minorHAnsi"/>
+          <w:color w:val="000000" w:themeColor="text1"/>
+        </w:rPr>
+        <w:t xml:space="preserve"> table.</w:t>
       </w:r>
     </w:p>
     <w:p>
@@ -6772,6 +7182,7 @@
         </w:rPr>
         <w:t xml:space="preserve"> type </w:t>
       </w:r>
+      <w:proofErr w:type="spellStart"/>
       <w:r>
         <w:rPr>
           <w:rFonts w:cstheme="minorHAnsi"/>
@@ -6788,6 +7199,7 @@
         </w:rPr>
         <w:t>able</w:t>
       </w:r>
+      <w:proofErr w:type="spellEnd"/>
       <w:r>
         <w:rPr>
           <w:rFonts w:cstheme="minorHAnsi"/>
@@ -6979,7 +7391,23 @@
           <w:rFonts w:cstheme="minorHAnsi"/>
           <w:color w:val="000000" w:themeColor="text1"/>
         </w:rPr>
-        <w:t xml:space="preserve"> “PopulateTable”</w:t>
+        <w:t xml:space="preserve"> “</w:t>
+      </w:r>
+      <w:proofErr w:type="spellStart"/>
+      <w:r>
+        <w:rPr>
+          <w:rFonts w:cstheme="minorHAnsi"/>
+          <w:color w:val="000000" w:themeColor="text1"/>
+        </w:rPr>
+        <w:t>PopulateTable</w:t>
+      </w:r>
+      <w:proofErr w:type="spellEnd"/>
+      <w:r>
+        <w:rPr>
+          <w:rFonts w:cstheme="minorHAnsi"/>
+          <w:color w:val="000000" w:themeColor="text1"/>
+        </w:rPr>
+        <w:t>”</w:t>
       </w:r>
       <w:r>
         <w:rPr>
@@ -7100,7 +7528,23 @@
           <w:rFonts w:cstheme="minorHAnsi"/>
           <w:color w:val="000000" w:themeColor="text1"/>
         </w:rPr>
-        <w:t xml:space="preserve">visiting your DynamoDB table: </w:t>
+        <w:t xml:space="preserve">visiting your </w:t>
+      </w:r>
+      <w:proofErr w:type="spellStart"/>
+      <w:r>
+        <w:rPr>
+          <w:rFonts w:cstheme="minorHAnsi"/>
+          <w:color w:val="000000" w:themeColor="text1"/>
+        </w:rPr>
+        <w:t>DynamoDB</w:t>
+      </w:r>
+      <w:proofErr w:type="spellEnd"/>
+      <w:r>
+        <w:rPr>
+          <w:rFonts w:cstheme="minorHAnsi"/>
+          <w:color w:val="000000" w:themeColor="text1"/>
+        </w:rPr>
+        <w:t xml:space="preserve"> table: </w:t>
       </w:r>
       <w:r>
         <w:rPr>
@@ -7159,6 +7603,7 @@
           <w:szCs w:val="26"/>
         </w:rPr>
       </w:pPr>
+      <w:proofErr w:type="spellStart"/>
       <w:r>
         <w:rPr>
           <w:rFonts w:asciiTheme="majorHAnsi" w:eastAsiaTheme="majorEastAsia" w:hAnsiTheme="majorHAnsi" w:cstheme="majorBidi"/>
@@ -7170,6 +7615,7 @@
         </w:rPr>
         <w:t>GetAllSessions</w:t>
       </w:r>
+      <w:proofErr w:type="spellEnd"/>
     </w:p>
     <w:p>
       <w:pPr>
@@ -7227,6 +7673,7 @@
         </w:rPr>
         <w:t xml:space="preserve"> from the </w:t>
       </w:r>
+      <w:proofErr w:type="spellStart"/>
       <w:r>
         <w:rPr>
           <w:rFonts w:cstheme="minorHAnsi"/>
@@ -7243,7 +7690,37 @@
           <w:color w:val="000000" w:themeColor="text1"/>
           <w:shd w:val="clear" w:color="auto" w:fill="FFFFFF"/>
         </w:rPr>
-        <w:t xml:space="preserve">Sessions DynamoDB table. </w:t>
+        <w:t>Sessions</w:t>
+      </w:r>
+      <w:proofErr w:type="spellEnd"/>
+      <w:r>
+        <w:rPr>
+          <w:rFonts w:cstheme="minorHAnsi"/>
+          <w:bCs/>
+          <w:color w:val="000000" w:themeColor="text1"/>
+          <w:shd w:val="clear" w:color="auto" w:fill="FFFFFF"/>
+        </w:rPr>
+        <w:t xml:space="preserve"> </w:t>
+      </w:r>
+      <w:proofErr w:type="spellStart"/>
+      <w:r>
+        <w:rPr>
+          <w:rFonts w:cstheme="minorHAnsi"/>
+          <w:bCs/>
+          <w:color w:val="000000" w:themeColor="text1"/>
+          <w:shd w:val="clear" w:color="auto" w:fill="FFFFFF"/>
+        </w:rPr>
+        <w:t>DynamoDB</w:t>
+      </w:r>
+      <w:proofErr w:type="spellEnd"/>
+      <w:r>
+        <w:rPr>
+          <w:rFonts w:cstheme="minorHAnsi"/>
+          <w:bCs/>
+          <w:color w:val="000000" w:themeColor="text1"/>
+          <w:shd w:val="clear" w:color="auto" w:fill="FFFFFF"/>
+        </w:rPr>
+        <w:t xml:space="preserve"> table. </w:t>
       </w:r>
     </w:p>
     <w:p>
@@ -7333,6 +7810,7 @@
         <w:rPr>
           <w:noProof/>
         </w:rPr>
+        <w:lastRenderedPageBreak/>
         <w:t xml:space="preserve">Click the </w:t>
       </w:r>
       <w:r>
@@ -7474,6 +7952,7 @@
         </w:rPr>
         <w:t xml:space="preserve">: </w:t>
       </w:r>
+      <w:proofErr w:type="spellStart"/>
       <w:r>
         <w:rPr>
           <w:rFonts w:ascii="Courier" w:hAnsi="Courier" w:cs="Arial"/>
@@ -7490,6 +7969,7 @@
         </w:rPr>
         <w:t>Sessions</w:t>
       </w:r>
+      <w:proofErr w:type="spellEnd"/>
     </w:p>
     <w:p>
       <w:pPr>
@@ -7624,6 +8104,7 @@
         </w:rPr>
         <w:t xml:space="preserve">: </w:t>
       </w:r>
+      <w:proofErr w:type="spellStart"/>
       <w:r>
         <w:rPr>
           <w:rFonts w:ascii="Courier" w:hAnsi="Courier" w:cs="Arial"/>
@@ -7631,6 +8112,7 @@
         </w:rPr>
         <w:t>lambda_basic_execution</w:t>
       </w:r>
+      <w:proofErr w:type="spellEnd"/>
     </w:p>
     <w:p>
       <w:pPr>
@@ -7794,6 +8276,7 @@
           <w:t>https://github.com/buildingserverlessapps/LWT2019-BuildingServerlessApps/blob/master/lambda/functions/getAllSessions/index.js</w:t>
         </w:r>
       </w:hyperlink>
+      <w:proofErr w:type="gramStart"/>
       <w:r>
         <w:rPr>
           <w:rStyle w:val="Hyperlink"/>
@@ -7801,6 +8284,7 @@
         </w:rPr>
         <w:t xml:space="preserve"> </w:t>
       </w:r>
+      <w:proofErr w:type="gramEnd"/>
       <w:r>
         <w:rPr>
           <w:rFonts w:cstheme="minorHAnsi"/>
@@ -7829,6 +8313,7 @@
         </w:rPr>
         <w:t xml:space="preserve">The code at this link contains the logic to retrieve all the session data in </w:t>
       </w:r>
+      <w:proofErr w:type="spellStart"/>
       <w:r>
         <w:rPr>
           <w:rFonts w:cstheme="minorHAnsi"/>
@@ -7836,12 +8321,29 @@
         </w:rPr>
         <w:t>LWTSessions</w:t>
       </w:r>
-      <w:r>
-        <w:rPr>
-          <w:rFonts w:cstheme="minorHAnsi"/>
-          <w:color w:val="000000" w:themeColor="text1"/>
-        </w:rPr>
-        <w:t xml:space="preserve"> table through a DynamoDB scan call. T</w:t>
+      <w:proofErr w:type="spellEnd"/>
+      <w:r>
+        <w:rPr>
+          <w:rFonts w:cstheme="minorHAnsi"/>
+          <w:color w:val="000000" w:themeColor="text1"/>
+        </w:rPr>
+        <w:t xml:space="preserve"> table through a </w:t>
+      </w:r>
+      <w:proofErr w:type="spellStart"/>
+      <w:r>
+        <w:rPr>
+          <w:rFonts w:cstheme="minorHAnsi"/>
+          <w:color w:val="000000" w:themeColor="text1"/>
+        </w:rPr>
+        <w:t>DynamoDB</w:t>
+      </w:r>
+      <w:proofErr w:type="spellEnd"/>
+      <w:r>
+        <w:rPr>
+          <w:rFonts w:cstheme="minorHAnsi"/>
+          <w:color w:val="000000" w:themeColor="text1"/>
+        </w:rPr>
+        <w:t xml:space="preserve"> scan call. T</w:t>
       </w:r>
       <w:r>
         <w:rPr>
@@ -8091,6 +8593,7 @@
         </w:rPr>
         <w:t xml:space="preserve">: </w:t>
       </w:r>
+      <w:proofErr w:type="spellStart"/>
       <w:r>
         <w:rPr>
           <w:rFonts w:ascii="Courier" w:hAnsi="Courier" w:cs="Arial"/>
@@ -8105,6 +8608,7 @@
         </w:rPr>
         <w:t>Sessions</w:t>
       </w:r>
+      <w:proofErr w:type="spellEnd"/>
     </w:p>
     <w:p>
       <w:pPr>
@@ -8164,6 +8668,7 @@
         </w:rPr>
         <w:t xml:space="preserve">: </w:t>
       </w:r>
+      <w:proofErr w:type="spellStart"/>
       <w:r>
         <w:rPr>
           <w:rFonts w:ascii="Courier" w:hAnsi="Courier" w:cs="Arial"/>
@@ -8171,6 +8676,7 @@
         </w:rPr>
         <w:t>isCorsDefined</w:t>
       </w:r>
+      <w:proofErr w:type="spellEnd"/>
     </w:p>
     <w:p>
       <w:pPr>
@@ -8220,7 +8726,23 @@
           <w:rFonts w:ascii="Calibri" w:hAnsi="Calibri" w:cstheme="minorHAnsi"/>
           <w:color w:val="000000" w:themeColor="text1"/>
         </w:rPr>
-        <w:t xml:space="preserve"> the DynamoDB table.</w:t>
+        <w:t xml:space="preserve"> the </w:t>
+      </w:r>
+      <w:proofErr w:type="spellStart"/>
+      <w:r>
+        <w:rPr>
+          <w:rFonts w:ascii="Calibri" w:hAnsi="Calibri" w:cstheme="minorHAnsi"/>
+          <w:color w:val="000000" w:themeColor="text1"/>
+        </w:rPr>
+        <w:t>DynamoDB</w:t>
+      </w:r>
+      <w:proofErr w:type="spellEnd"/>
+      <w:r>
+        <w:rPr>
+          <w:rFonts w:ascii="Calibri" w:hAnsi="Calibri" w:cstheme="minorHAnsi"/>
+          <w:color w:val="000000" w:themeColor="text1"/>
+        </w:rPr>
+        <w:t xml:space="preserve"> table.</w:t>
       </w:r>
     </w:p>
     <w:p>
@@ -8442,6 +8964,7 @@
         </w:rPr>
         <w:t xml:space="preserve"> type </w:t>
       </w:r>
+      <w:proofErr w:type="spellStart"/>
       <w:r>
         <w:rPr>
           <w:rFonts w:ascii="Courier" w:hAnsi="Courier" w:cstheme="minorHAnsi"/>
@@ -8450,6 +8973,7 @@
         </w:rPr>
         <w:t>TestGetAllSessions</w:t>
       </w:r>
+      <w:proofErr w:type="spellEnd"/>
       <w:r>
         <w:rPr>
           <w:rFonts w:ascii="Calibri" w:hAnsi="Calibri" w:cstheme="minorHAnsi"/>
@@ -8696,6 +9220,7 @@
         <w:rPr>
           <w:noProof/>
         </w:rPr>
+        <w:lastRenderedPageBreak/>
         <w:drawing>
           <wp:inline distT="0" distB="0" distL="0" distR="0" wp14:anchorId="6DE96727" wp14:editId="6411C932">
             <wp:extent cx="5495925" cy="1816709"/>
@@ -8751,6 +9276,7 @@
           <w:szCs w:val="26"/>
         </w:rPr>
       </w:pPr>
+      <w:proofErr w:type="spellStart"/>
       <w:r>
         <w:rPr>
           <w:rFonts w:asciiTheme="majorHAnsi" w:eastAsiaTheme="majorEastAsia" w:hAnsiTheme="majorHAnsi" w:cstheme="majorBidi"/>
@@ -8762,15 +9288,25 @@
         </w:rPr>
         <w:t>UpdateSession</w:t>
       </w:r>
-    </w:p>
-    <w:p>
-      <w:pPr>
-        <w:spacing w:line="240" w:lineRule="auto"/>
-        <w:jc w:val="both"/>
-      </w:pPr>
-      <w:r>
-        <w:t xml:space="preserve">This last Lambda will be used to update existing sessions in the DynamoDB </w:t>
-      </w:r>
+      <w:proofErr w:type="spellEnd"/>
+    </w:p>
+    <w:p>
+      <w:pPr>
+        <w:spacing w:line="240" w:lineRule="auto"/>
+        <w:jc w:val="both"/>
+      </w:pPr>
+      <w:r>
+        <w:t xml:space="preserve">This last Lambda will be used to update existing sessions in the </w:t>
+      </w:r>
+      <w:proofErr w:type="spellStart"/>
+      <w:r>
+        <w:t>DynamoDB</w:t>
+      </w:r>
+      <w:proofErr w:type="spellEnd"/>
+      <w:r>
+        <w:t xml:space="preserve"> </w:t>
+      </w:r>
+      <w:proofErr w:type="spellStart"/>
       <w:r>
         <w:rPr>
           <w:b/>
@@ -8783,6 +9319,7 @@
         </w:rPr>
         <w:t>Sessions</w:t>
       </w:r>
+      <w:proofErr w:type="spellEnd"/>
       <w:r>
         <w:t xml:space="preserve"> table. </w:t>
       </w:r>
@@ -9025,6 +9562,7 @@
         </w:rPr>
         <w:t xml:space="preserve">: </w:t>
       </w:r>
+      <w:proofErr w:type="spellStart"/>
       <w:r>
         <w:rPr>
           <w:rFonts w:ascii="Courier" w:hAnsi="Courier" w:cs="Arial"/>
@@ -9033,6 +9571,7 @@
         </w:rPr>
         <w:t>UpdateSession</w:t>
       </w:r>
+      <w:proofErr w:type="spellEnd"/>
     </w:p>
     <w:p>
       <w:pPr>
@@ -9157,6 +9696,7 @@
         </w:rPr>
         <w:t xml:space="preserve">: </w:t>
       </w:r>
+      <w:proofErr w:type="spellStart"/>
       <w:r>
         <w:rPr>
           <w:rFonts w:ascii="Courier" w:hAnsi="Courier" w:cs="Arial"/>
@@ -9165,6 +9705,7 @@
         </w:rPr>
         <w:t>lambda_basic_execution</w:t>
       </w:r>
+      <w:proofErr w:type="spellEnd"/>
     </w:p>
     <w:p>
       <w:pPr>
@@ -9298,22 +9839,47 @@
           <w:rFonts w:cstheme="minorHAnsi"/>
           <w:color w:val="000000" w:themeColor="text1"/>
         </w:rPr>
-        <w:t>date an existing item in the LWT</w:t>
-      </w:r>
-      <w:r>
-        <w:rPr>
-          <w:rFonts w:cstheme="minorHAnsi"/>
-          <w:color w:val="000000" w:themeColor="text1"/>
-        </w:rPr>
-        <w:t xml:space="preserve">Sessions table. </w:t>
-      </w:r>
-      <w:r>
-        <w:rPr>
-          <w:rFonts w:cstheme="minorHAnsi"/>
-          <w:color w:val="000000" w:themeColor="text1"/>
-        </w:rPr>
-        <w:t>A DynamoDB</w:t>
-      </w:r>
+        <w:t xml:space="preserve">date an existing item in the </w:t>
+      </w:r>
+      <w:proofErr w:type="spellStart"/>
+      <w:r>
+        <w:rPr>
+          <w:rFonts w:cstheme="minorHAnsi"/>
+          <w:color w:val="000000" w:themeColor="text1"/>
+        </w:rPr>
+        <w:t>LWT</w:t>
+      </w:r>
+      <w:r>
+        <w:rPr>
+          <w:rFonts w:cstheme="minorHAnsi"/>
+          <w:color w:val="000000" w:themeColor="text1"/>
+        </w:rPr>
+        <w:t>Sessions</w:t>
+      </w:r>
+      <w:proofErr w:type="spellEnd"/>
+      <w:r>
+        <w:rPr>
+          <w:rFonts w:cstheme="minorHAnsi"/>
+          <w:color w:val="000000" w:themeColor="text1"/>
+        </w:rPr>
+        <w:t xml:space="preserve"> table. </w:t>
+      </w:r>
+      <w:r>
+        <w:rPr>
+          <w:rFonts w:cstheme="minorHAnsi"/>
+          <w:color w:val="000000" w:themeColor="text1"/>
+        </w:rPr>
+        <w:t xml:space="preserve">A </w:t>
+      </w:r>
+      <w:proofErr w:type="spellStart"/>
+      <w:r>
+        <w:rPr>
+          <w:rFonts w:cstheme="minorHAnsi"/>
+          <w:color w:val="000000" w:themeColor="text1"/>
+        </w:rPr>
+        <w:t>DynamoDB</w:t>
+      </w:r>
+      <w:proofErr w:type="spellEnd"/>
       <w:r>
         <w:rPr>
           <w:rFonts w:cstheme="minorHAnsi"/>
@@ -9347,7 +9913,23 @@
           <w:rFonts w:cstheme="minorHAnsi"/>
           <w:color w:val="000000" w:themeColor="text1"/>
         </w:rPr>
-        <w:t xml:space="preserve"> the isSelected attribute- has changed. This is the code that gets invoked when an item is added to your </w:t>
+        <w:t xml:space="preserve"> the </w:t>
+      </w:r>
+      <w:proofErr w:type="spellStart"/>
+      <w:r>
+        <w:rPr>
+          <w:rFonts w:cstheme="minorHAnsi"/>
+          <w:color w:val="000000" w:themeColor="text1"/>
+        </w:rPr>
+        <w:t>isSelected</w:t>
+      </w:r>
+      <w:proofErr w:type="spellEnd"/>
+      <w:r>
+        <w:rPr>
+          <w:rFonts w:cstheme="minorHAnsi"/>
+          <w:color w:val="000000" w:themeColor="text1"/>
+        </w:rPr>
+        <w:t xml:space="preserve"> attribute- has changed. This is the code that gets invoked when an item is added to your </w:t>
       </w:r>
       <w:r>
         <w:rPr>
@@ -9361,7 +9943,39 @@
           <w:rFonts w:cstheme="minorHAnsi"/>
           <w:color w:val="000000" w:themeColor="text1"/>
         </w:rPr>
-        <w:t xml:space="preserve"> calendar. Once the update completes, then the code will query the secondary index- startDate-index- that we created when we created the DynamoDB table. It will query all the sessions that occur the same day as the session, and of those, it will </w:t>
+        <w:t xml:space="preserve"> calendar. Once the update completes, then the code will query the secondary index- </w:t>
+      </w:r>
+      <w:proofErr w:type="spellStart"/>
+      <w:r>
+        <w:rPr>
+          <w:rFonts w:cstheme="minorHAnsi"/>
+          <w:color w:val="000000" w:themeColor="text1"/>
+        </w:rPr>
+        <w:t>startDate</w:t>
+      </w:r>
+      <w:proofErr w:type="spellEnd"/>
+      <w:r>
+        <w:rPr>
+          <w:rFonts w:cstheme="minorHAnsi"/>
+          <w:color w:val="000000" w:themeColor="text1"/>
+        </w:rPr>
+        <w:t xml:space="preserve">-index- that we created when we created the </w:t>
+      </w:r>
+      <w:proofErr w:type="spellStart"/>
+      <w:r>
+        <w:rPr>
+          <w:rFonts w:cstheme="minorHAnsi"/>
+          <w:color w:val="000000" w:themeColor="text1"/>
+        </w:rPr>
+        <w:t>DynamoDB</w:t>
+      </w:r>
+      <w:proofErr w:type="spellEnd"/>
+      <w:r>
+        <w:rPr>
+          <w:rFonts w:cstheme="minorHAnsi"/>
+          <w:color w:val="000000" w:themeColor="text1"/>
+        </w:rPr>
+        <w:t xml:space="preserve"> table. It will query all the sessions that occur the same day as the session, and of those, it will </w:t>
       </w:r>
       <w:r>
         <w:rPr>
@@ -9375,7 +9989,23 @@
           <w:rFonts w:cstheme="minorHAnsi"/>
           <w:color w:val="000000" w:themeColor="text1"/>
         </w:rPr>
-        <w:t xml:space="preserve"> any overlapping sessions as conflicts using a hasConflict flag. The code sends a success HTTP response once this whole process is complete. </w:t>
+        <w:t xml:space="preserve"> any overlapping sessions as conflicts using a </w:t>
+      </w:r>
+      <w:proofErr w:type="spellStart"/>
+      <w:r>
+        <w:rPr>
+          <w:rFonts w:cstheme="minorHAnsi"/>
+          <w:color w:val="000000" w:themeColor="text1"/>
+        </w:rPr>
+        <w:t>hasConflict</w:t>
+      </w:r>
+      <w:proofErr w:type="spellEnd"/>
+      <w:r>
+        <w:rPr>
+          <w:rFonts w:cstheme="minorHAnsi"/>
+          <w:color w:val="000000" w:themeColor="text1"/>
+        </w:rPr>
+        <w:t xml:space="preserve"> flag. The code sends a success HTTP response once this whole process is complete. </w:t>
       </w:r>
     </w:p>
     <w:p>
@@ -9477,6 +10107,7 @@
       <w:r>
         <w:t xml:space="preserve">Setup the </w:t>
       </w:r>
+      <w:proofErr w:type="spellStart"/>
       <w:r>
         <w:rPr>
           <w:rFonts w:cstheme="minorHAnsi"/>
@@ -9486,6 +10117,7 @@
         </w:rPr>
         <w:t>UpdateSession</w:t>
       </w:r>
+      <w:proofErr w:type="spellEnd"/>
       <w:r>
         <w:rPr>
           <w:rFonts w:cstheme="minorHAnsi"/>
@@ -9546,6 +10178,7 @@
         </w:rPr>
         <w:t xml:space="preserve"> as </w:t>
       </w:r>
+      <w:proofErr w:type="spellStart"/>
       <w:r>
         <w:rPr>
           <w:rFonts w:cstheme="minorHAnsi"/>
@@ -9555,6 +10188,7 @@
         </w:rPr>
         <w:t>GetAllSessions</w:t>
       </w:r>
+      <w:proofErr w:type="spellEnd"/>
       <w:r>
         <w:rPr>
           <w:rFonts w:cstheme="minorHAnsi"/>
@@ -9630,6 +10264,7 @@
         </w:rPr>
         <w:t xml:space="preserve">: </w:t>
       </w:r>
+      <w:proofErr w:type="spellStart"/>
       <w:r>
         <w:rPr>
           <w:rFonts w:ascii="Courier" w:hAnsi="Courier" w:cs="Arial"/>
@@ -9646,6 +10281,7 @@
         </w:rPr>
         <w:t>Sessions</w:t>
       </w:r>
+      <w:proofErr w:type="spellEnd"/>
     </w:p>
     <w:p>
       <w:pPr>
@@ -9707,6 +10343,7 @@
         </w:rPr>
         <w:t xml:space="preserve">: </w:t>
       </w:r>
+      <w:proofErr w:type="spellStart"/>
       <w:r>
         <w:rPr>
           <w:rFonts w:ascii="Courier" w:hAnsi="Courier" w:cs="Arial"/>
@@ -9715,6 +10352,7 @@
         </w:rPr>
         <w:t>isCorsDefined</w:t>
       </w:r>
+      <w:proofErr w:type="spellEnd"/>
     </w:p>
     <w:p>
       <w:pPr>
@@ -9780,6 +10418,7 @@
         </w:rPr>
         <w:t xml:space="preserve">the orange </w:t>
       </w:r>
+      <w:proofErr w:type="gramStart"/>
       <w:r>
         <w:rPr>
           <w:rFonts w:cstheme="minorHAnsi"/>
@@ -9789,6 +10428,7 @@
         </w:rPr>
         <w:t>Save</w:t>
       </w:r>
+      <w:proofErr w:type="gramEnd"/>
       <w:r>
         <w:rPr>
           <w:rFonts w:cstheme="minorHAnsi"/>
@@ -9827,6 +10467,7 @@
         <w:jc w:val="both"/>
       </w:pPr>
       <w:r>
+        <w:lastRenderedPageBreak/>
         <w:t>Amazon API Gateway</w:t>
       </w:r>
       <w:r>
@@ -10222,6 +10863,7 @@
         </w:rPr>
         <w:t xml:space="preserve">: </w:t>
       </w:r>
+      <w:proofErr w:type="spellStart"/>
       <w:r>
         <w:rPr>
           <w:rFonts w:ascii="Courier" w:hAnsi="Courier" w:cs="Arial"/>
@@ -10246,6 +10888,7 @@
         </w:rPr>
         <w:t>essions</w:t>
       </w:r>
+      <w:proofErr w:type="spellEnd"/>
     </w:p>
     <w:p>
       <w:pPr>
@@ -10287,6 +10930,7 @@
         </w:rPr>
         <w:t xml:space="preserve">API to interact with the </w:t>
       </w:r>
+      <w:proofErr w:type="spellStart"/>
       <w:r>
         <w:rPr>
           <w:rFonts w:ascii="Courier" w:hAnsi="Courier" w:cs="Arial"/>
@@ -10301,7 +10945,16 @@
           <w:color w:val="000000" w:themeColor="text1"/>
           <w:shd w:val="clear" w:color="auto" w:fill="FFFFFF"/>
         </w:rPr>
-        <w:t xml:space="preserve">Sessions </w:t>
+        <w:t>Sessions</w:t>
+      </w:r>
+      <w:proofErr w:type="spellEnd"/>
+      <w:r>
+        <w:rPr>
+          <w:rFonts w:ascii="Courier" w:hAnsi="Courier" w:cs="Arial"/>
+          <w:color w:val="000000" w:themeColor="text1"/>
+          <w:shd w:val="clear" w:color="auto" w:fill="FFFFFF"/>
+        </w:rPr>
+        <w:t xml:space="preserve"> </w:t>
       </w:r>
       <w:r>
         <w:rPr>
@@ -10724,12 +11377,14 @@
         </w:rPr>
         <w:t xml:space="preserve">, enter the name of the function that we created earlier that gets all the sessions in the table – </w:t>
       </w:r>
+      <w:proofErr w:type="spellStart"/>
       <w:r>
         <w:rPr>
           <w:rFonts w:ascii="Courier" w:hAnsi="Courier" w:cs="Arial"/>
         </w:rPr>
         <w:t>GetAllSessions</w:t>
       </w:r>
+      <w:proofErr w:type="spellEnd"/>
     </w:p>
     <w:p>
       <w:pPr>
@@ -10779,6 +11434,7 @@
         <w:rPr>
           <w:noProof/>
         </w:rPr>
+        <w:lastRenderedPageBreak/>
         <w:drawing>
           <wp:inline distT="0" distB="0" distL="0" distR="0" wp14:anchorId="437AB36E" wp14:editId="44B68C2F">
             <wp:extent cx="5943600" cy="2331085"/>
@@ -11382,6 +12038,7 @@
         <w:rPr>
           <w:noProof/>
         </w:rPr>
+        <w:lastRenderedPageBreak/>
         <w:drawing>
           <wp:inline distT="0" distB="0" distL="0" distR="0">
             <wp:extent cx="5486400" cy="2070100"/>
@@ -11466,6 +12123,7 @@
         <w:ind w:left="180" w:hanging="90"/>
         <w:jc w:val="both"/>
       </w:pPr>
+      <w:proofErr w:type="gramStart"/>
       <w:r>
         <w:t>u</w:t>
       </w:r>
@@ -11475,6 +12133,7 @@
       <w:r>
         <w:t>session</w:t>
       </w:r>
+      <w:proofErr w:type="gramEnd"/>
     </w:p>
     <w:p>
       <w:pPr>
@@ -11502,6 +12161,7 @@
         </w:rPr>
         <w:t xml:space="preserve">update an item in the </w:t>
       </w:r>
+      <w:proofErr w:type="spellStart"/>
       <w:r>
         <w:rPr>
           <w:rFonts w:ascii="Calibri" w:hAnsi="Calibri"/>
@@ -11516,6 +12176,7 @@
         </w:rPr>
         <w:t>Sessions</w:t>
       </w:r>
+      <w:proofErr w:type="spellEnd"/>
       <w:r>
         <w:rPr>
           <w:rFonts w:ascii="Calibri" w:hAnsi="Calibri"/>
@@ -11547,6 +12208,7 @@
         </w:rPr>
         <w:t xml:space="preserve">Click on the </w:t>
       </w:r>
+      <w:proofErr w:type="spellStart"/>
       <w:r>
         <w:rPr>
           <w:rFonts w:ascii="Calibri" w:hAnsi="Calibri" w:cstheme="minorHAnsi"/>
@@ -11565,6 +12227,7 @@
         </w:rPr>
         <w:t>Sessions</w:t>
       </w:r>
+      <w:proofErr w:type="spellEnd"/>
       <w:r>
         <w:rPr>
           <w:rFonts w:ascii="Calibri" w:hAnsi="Calibri" w:cstheme="minorHAnsi"/>
@@ -12011,6 +12674,7 @@
         <w:rPr>
           <w:rFonts w:ascii="Calibri" w:hAnsi="Calibri"/>
         </w:rPr>
+        <w:lastRenderedPageBreak/>
         <w:t>You will see that a dropdown menu elemen</w:t>
       </w:r>
       <w:r>
@@ -12236,12 +12900,14 @@
         </w:rPr>
         <w:t xml:space="preserve">, enter the name of the first function that we created earlier that gets all the sessions in the table – </w:t>
       </w:r>
+      <w:proofErr w:type="spellStart"/>
       <w:r>
         <w:rPr>
           <w:rFonts w:ascii="Courier" w:hAnsi="Courier" w:cs="Arial"/>
         </w:rPr>
         <w:t>UpdateSession</w:t>
       </w:r>
+      <w:proofErr w:type="spellEnd"/>
     </w:p>
     <w:p>
       <w:pPr>
@@ -12891,6 +13557,7 @@
       <w:r>
         <w:t xml:space="preserve">Search for the </w:t>
       </w:r>
+      <w:proofErr w:type="spellStart"/>
       <w:r>
         <w:rPr>
           <w:rFonts w:ascii="Courier" w:hAnsi="Courier"/>
@@ -12898,6 +13565,7 @@
         </w:rPr>
         <w:t>getSessionsUrl</w:t>
       </w:r>
+      <w:proofErr w:type="spellEnd"/>
       <w:r>
         <w:rPr>
           <w:rFonts w:cstheme="majorHAnsi"/>
@@ -12950,7 +13618,21 @@
         <w:rPr>
           <w:rFonts w:cstheme="majorHAnsi"/>
         </w:rPr>
-        <w:t xml:space="preserve">ection 2e, Item i. </w:t>
+        <w:t xml:space="preserve">ection 2e, Item </w:t>
+      </w:r>
+      <w:proofErr w:type="spellStart"/>
+      <w:r>
+        <w:rPr>
+          <w:rFonts w:cstheme="majorHAnsi"/>
+        </w:rPr>
+        <w:t>i</w:t>
+      </w:r>
+      <w:proofErr w:type="spellEnd"/>
+      <w:r>
+        <w:rPr>
+          <w:rFonts w:cstheme="majorHAnsi"/>
+        </w:rPr>
+        <w:t xml:space="preserve">. </w:t>
       </w:r>
       <w:r>
         <w:t xml:space="preserve">The URL </w:t>
@@ -12961,6 +13643,7 @@
       <w:r>
         <w:t xml:space="preserve"> located on the </w:t>
       </w:r>
+      <w:proofErr w:type="spellStart"/>
       <w:r>
         <w:rPr>
           <w:b/>
@@ -12973,6 +13656,7 @@
         </w:rPr>
         <w:t>Sessions</w:t>
       </w:r>
+      <w:proofErr w:type="spellEnd"/>
       <w:r>
         <w:rPr>
           <w:b/>
@@ -12980,7 +13664,11 @@
         <w:t xml:space="preserve"> </w:t>
       </w:r>
       <w:r>
-        <w:t xml:space="preserve">API Gateway dashboard on the </w:t>
+        <w:t xml:space="preserve">API </w:t>
+      </w:r>
+      <w:r>
+        <w:lastRenderedPageBreak/>
+        <w:t xml:space="preserve">Gateway dashboard on the </w:t>
       </w:r>
       <w:r>
         <w:rPr>
@@ -13030,16 +13718,24 @@
           <w:rFonts w:ascii="Courier" w:hAnsi="Courier"/>
         </w:rPr>
       </w:pPr>
+      <w:proofErr w:type="spellStart"/>
       <w:r>
         <w:rPr>
           <w:rFonts w:ascii="Courier" w:hAnsi="Courier"/>
         </w:rPr>
-        <w:t xml:space="preserve">this.getSessionsUrl </w:t>
-      </w:r>
+        <w:t>this.getSessionsUrl</w:t>
+      </w:r>
+      <w:proofErr w:type="spellEnd"/>
       <w:r>
         <w:rPr>
           <w:rFonts w:ascii="Courier" w:hAnsi="Courier"/>
         </w:rPr>
+        <w:t xml:space="preserve"> </w:t>
+      </w:r>
+      <w:r>
+        <w:rPr>
+          <w:rFonts w:ascii="Courier" w:hAnsi="Courier"/>
+        </w:rPr>
         <w:t>=</w:t>
       </w:r>
       <w:r>
@@ -13058,7 +13754,21 @@
         <w:rPr>
           <w:rFonts w:ascii="Courier" w:hAnsi="Courier"/>
         </w:rPr>
-        <w:t>https://xijlfuiy35.execute-api.</w:t>
+        <w:t>https</w:t>
+      </w:r>
+      <w:proofErr w:type="gramStart"/>
+      <w:r>
+        <w:rPr>
+          <w:rFonts w:ascii="Courier" w:hAnsi="Courier"/>
+        </w:rPr>
+        <w:t>:/</w:t>
+      </w:r>
+      <w:proofErr w:type="gramEnd"/>
+      <w:r>
+        <w:rPr>
+          <w:rFonts w:ascii="Courier" w:hAnsi="Courier"/>
+        </w:rPr>
+        <w:t>/xijlfuiy35.execute-api.</w:t>
       </w:r>
       <w:r>
         <w:rPr>
@@ -13108,18 +13818,32 @@
           <w:rFonts w:ascii="Courier" w:hAnsi="Courier"/>
           <w:b/>
         </w:rPr>
-        <w:t xml:space="preserve"> updateSessionsBaseUrl</w:t>
-      </w:r>
+        <w:t xml:space="preserve"> </w:t>
+      </w:r>
+      <w:proofErr w:type="spellStart"/>
       <w:r>
         <w:rPr>
           <w:rFonts w:ascii="Courier" w:hAnsi="Courier"/>
           <w:b/>
         </w:rPr>
+        <w:t>updateSessionsBaseUrl</w:t>
+      </w:r>
+      <w:proofErr w:type="spellEnd"/>
+      <w:r>
+        <w:rPr>
+          <w:rFonts w:ascii="Courier" w:hAnsi="Courier"/>
+          <w:b/>
+        </w:rPr>
         <w:t xml:space="preserve"> </w:t>
       </w:r>
       <w:r>
-        <w:t>variable. It should be right below getSessionsUrl</w:t>
-      </w:r>
+        <w:t xml:space="preserve">variable. It should be right below </w:t>
+      </w:r>
+      <w:proofErr w:type="spellStart"/>
+      <w:r>
+        <w:t>getSessionsUrl</w:t>
+      </w:r>
+      <w:proofErr w:type="spellEnd"/>
       <w:r>
         <w:t>.</w:t>
       </w:r>
@@ -13138,12 +13862,14 @@
       <w:r>
         <w:t xml:space="preserve">method in the </w:t>
       </w:r>
+      <w:proofErr w:type="spellStart"/>
       <w:r>
         <w:rPr>
           <w:b/>
         </w:rPr>
         <w:t>getSessions</w:t>
       </w:r>
+      <w:proofErr w:type="spellEnd"/>
       <w:r>
         <w:t xml:space="preserve"> </w:t>
       </w:r>
@@ -13162,6 +13888,7 @@
       <w:r>
         <w:t xml:space="preserve">The URL is located on the </w:t>
       </w:r>
+      <w:proofErr w:type="spellStart"/>
       <w:r>
         <w:rPr>
           <w:b/>
@@ -13174,6 +13901,7 @@
         </w:rPr>
         <w:t>Sessions</w:t>
       </w:r>
+      <w:proofErr w:type="spellEnd"/>
       <w:r>
         <w:rPr>
           <w:b/>
@@ -13219,17 +13947,39 @@
           <w:rFonts w:ascii="Courier" w:hAnsi="Courier"/>
         </w:rPr>
       </w:pPr>
+      <w:proofErr w:type="spellStart"/>
       <w:r>
         <w:rPr>
           <w:rFonts w:ascii="Courier" w:hAnsi="Courier"/>
         </w:rPr>
-        <w:t xml:space="preserve">this.updateSessionsBaseUrl = </w:t>
-      </w:r>
+        <w:t>this.updateSessionsBaseUrl</w:t>
+      </w:r>
+      <w:proofErr w:type="spellEnd"/>
       <w:r>
         <w:rPr>
           <w:rFonts w:ascii="Courier" w:hAnsi="Courier"/>
         </w:rPr>
-        <w:t>'https://xijlfuiy35.execute-api.</w:t>
+        <w:t xml:space="preserve"> = </w:t>
+      </w:r>
+      <w:r>
+        <w:rPr>
+          <w:rFonts w:ascii="Courier" w:hAnsi="Courier"/>
+        </w:rPr>
+        <w:t>'https</w:t>
+      </w:r>
+      <w:proofErr w:type="gramStart"/>
+      <w:r>
+        <w:rPr>
+          <w:rFonts w:ascii="Courier" w:hAnsi="Courier"/>
+        </w:rPr>
+        <w:t>:/</w:t>
+      </w:r>
+      <w:proofErr w:type="gramEnd"/>
+      <w:r>
+        <w:rPr>
+          <w:rFonts w:ascii="Courier" w:hAnsi="Courier"/>
+        </w:rPr>
+        <w:t>/xijlfuiy35.execute-api.</w:t>
       </w:r>
       <w:r>
         <w:rPr>
@@ -13350,7 +14100,7 @@
             <wp:docPr id="23" name="Picture 4">
               <a:extLst xmlns:a="http://schemas.openxmlformats.org/drawingml/2006/main">
                 <a:ext uri="{FF2B5EF4-FFF2-40B4-BE49-F238E27FC236}">
-                  <a16:creationId xmlns:a16="http://schemas.microsoft.com/office/drawing/2014/main" id="{8BECCE91-3AEA-CB4C-BC4C-BC3017EF1AB6}"/>
+                  <a16:creationId xmlns:a16="http://schemas.microsoft.com/office/drawing/2014/main" xmlns:w16se="http://schemas.microsoft.com/office/word/2015/wordml/symex" xmlns:w16cid="http://schemas.microsoft.com/office/word/2016/wordml/cid" xmlns:w="http://schemas.openxmlformats.org/wordprocessingml/2006/main" xmlns:w10="urn:schemas-microsoft-com:office:word" xmlns:v="urn:schemas-microsoft-com:vml" xmlns:o="urn:schemas-microsoft-com:office:office" xmlns:am3d="http://schemas.microsoft.com/office/drawing/2017/model3d" xmlns:aink="http://schemas.microsoft.com/office/drawing/2016/ink" xmlns:cx8="http://schemas.microsoft.com/office/drawing/2016/5/14/chartex" xmlns:cx7="http://schemas.microsoft.com/office/drawing/2016/5/13/chartex" xmlns:cx6="http://schemas.microsoft.com/office/drawing/2016/5/12/chartex" xmlns:cx5="http://schemas.microsoft.com/office/drawing/2016/5/11/chartex" xmlns:cx4="http://schemas.microsoft.com/office/drawing/2016/5/10/chartex" xmlns:cx3="http://schemas.microsoft.com/office/drawing/2016/5/9/chartex" xmlns:cx2="http://schemas.microsoft.com/office/drawing/2015/10/21/chartex" xmlns:cx1="http://schemas.microsoft.com/office/drawing/2015/9/8/chartex" xmlns:cx="http://schemas.microsoft.com/office/drawing/2014/chartex" xmlns="" id="{8BECCE91-3AEA-CB4C-BC4C-BC3017EF1AB6}"/>
                 </a:ext>
               </a:extLst>
             </wp:docPr>
@@ -13364,7 +14114,7 @@
                     <pic:cNvPr id="5" name="Picture 4">
                       <a:extLst>
                         <a:ext uri="{FF2B5EF4-FFF2-40B4-BE49-F238E27FC236}">
-                          <a16:creationId xmlns:a16="http://schemas.microsoft.com/office/drawing/2014/main" id="{8BECCE91-3AEA-CB4C-BC4C-BC3017EF1AB6}"/>
+                          <a16:creationId xmlns:a16="http://schemas.microsoft.com/office/drawing/2014/main" xmlns:w16se="http://schemas.microsoft.com/office/word/2015/wordml/symex" xmlns:w16cid="http://schemas.microsoft.com/office/word/2016/wordml/cid" xmlns:w="http://schemas.openxmlformats.org/wordprocessingml/2006/main" xmlns:w10="urn:schemas-microsoft-com:office:word" xmlns:v="urn:schemas-microsoft-com:vml" xmlns:o="urn:schemas-microsoft-com:office:office" xmlns:am3d="http://schemas.microsoft.com/office/drawing/2017/model3d" xmlns:aink="http://schemas.microsoft.com/office/drawing/2016/ink" xmlns:cx8="http://schemas.microsoft.com/office/drawing/2016/5/14/chartex" xmlns:cx7="http://schemas.microsoft.com/office/drawing/2016/5/13/chartex" xmlns:cx6="http://schemas.microsoft.com/office/drawing/2016/5/12/chartex" xmlns:cx5="http://schemas.microsoft.com/office/drawing/2016/5/11/chartex" xmlns:cx4="http://schemas.microsoft.com/office/drawing/2016/5/10/chartex" xmlns:cx3="http://schemas.microsoft.com/office/drawing/2016/5/9/chartex" xmlns:cx2="http://schemas.microsoft.com/office/drawing/2015/10/21/chartex" xmlns:cx1="http://schemas.microsoft.com/office/drawing/2015/9/8/chartex" xmlns:cx="http://schemas.microsoft.com/office/drawing/2014/chartex" xmlns="" id="{8BECCE91-3AEA-CB4C-BC4C-BC3017EF1AB6}"/>
                         </a:ext>
                       </a:extLst>
                     </pic:cNvPr>
@@ -13406,7 +14156,15 @@
         <w:jc w:val="both"/>
       </w:pPr>
       <w:r>
-        <w:t>Congratulations! You have built a Serverless Application on AWS. You can go ahead and continue to</w:t>
+        <w:t xml:space="preserve">Congratulations! You have built a </w:t>
+      </w:r>
+      <w:proofErr w:type="spellStart"/>
+      <w:r>
+        <w:t>Serverless</w:t>
+      </w:r>
+      <w:proofErr w:type="spellEnd"/>
+      <w:r>
+        <w:t xml:space="preserve"> Application on AWS. You can go ahead and continue to</w:t>
       </w:r>
       <w:r>
         <w:t xml:space="preserve"> interact </w:t>
@@ -13578,9 +14336,9 @@
               </wp:anchor>
             </w:drawing>
           </mc:Choice>
-          <mc:Fallback>
+          <mc:Fallback xmlns:w16se="http://schemas.microsoft.com/office/word/2015/wordml/symex" xmlns:w16cid="http://schemas.microsoft.com/office/word/2016/wordml/cid" xmlns:am3d="http://schemas.microsoft.com/office/drawing/2017/model3d" xmlns:aink="http://schemas.microsoft.com/office/drawing/2016/ink" xmlns:cx8="http://schemas.microsoft.com/office/drawing/2016/5/14/chartex" xmlns:cx7="http://schemas.microsoft.com/office/drawing/2016/5/13/chartex" xmlns:cx6="http://schemas.microsoft.com/office/drawing/2016/5/12/chartex" xmlns:cx5="http://schemas.microsoft.com/office/drawing/2016/5/11/chartex" xmlns:cx4="http://schemas.microsoft.com/office/drawing/2016/5/10/chartex" xmlns:cx3="http://schemas.microsoft.com/office/drawing/2016/5/9/chartex" xmlns:cx2="http://schemas.microsoft.com/office/drawing/2015/10/21/chartex" xmlns:cx1="http://schemas.microsoft.com/office/drawing/2015/9/8/chartex" xmlns:cx="http://schemas.microsoft.com/office/drawing/2014/chartex">
             <w:pict>
-              <v:shape id="Text Box 7" o:spid="_x0000_s1028" type="#_x0000_t202" style="position:absolute;left:0;text-align:left;margin-left:-7.15pt;margin-top:7.8pt;width:468pt;height:196.75pt;z-index:251694080;visibility:visible;mso-wrap-style:square;mso-height-percent:0;mso-wrap-distance-left:9pt;mso-wrap-distance-top:0;mso-wrap-distance-right:9pt;mso-wrap-distance-bottom:0;mso-position-horizontal:absolute;mso-position-horizontal-relative:text;mso-position-vertical:absolute;mso-position-vertical-relative:text;mso-height-percent:0;mso-height-relative:margin;v-text-anchor:top" o:gfxdata="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" fillcolor="#e7e6e6 [3214]" stroked="f" strokeweight=".5pt">
+              <v:shape id="Text Box 7" o:spid="_x0000_s1028" type="#_x0000_t202" style="position:absolute;left:0;text-align:left;margin-left:-7.15pt;margin-top:7.8pt;width:468pt;height:196.75pt;z-index:251694080;visibility:visible;mso-wrap-style:square;mso-height-percent:0;mso-wrap-distance-left:9pt;mso-wrap-distance-top:0;mso-wrap-distance-right:9pt;mso-wrap-distance-bottom:0;mso-position-horizontal:absolute;mso-position-horizontal-relative:text;mso-position-vertical:absolute;mso-position-vertical-relative:text;mso-height-percent:0;mso-height-relative:margin;v-text-anchor:top" o:gfxdata="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" fillcolor="#e7e6e6 [3214]" stroked="f" strokeweight=".5pt">
                 <v:textbox>
                   <w:txbxContent>
                     <w:p>
@@ -13720,401 +14478,8 @@
         <w:spacing w:line="240" w:lineRule="auto"/>
         <w:jc w:val="both"/>
       </w:pPr>
-    </w:p>
-    <w:p>
-      <w:pPr>
-        <w:spacing w:line="240" w:lineRule="auto"/>
-        <w:jc w:val="both"/>
-      </w:pPr>
-    </w:p>
-    <w:p>
-      <w:pPr>
-        <w:pStyle w:val="ListParagraph"/>
-        <w:numPr>
-          <w:ilvl w:val="0"/>
-          <w:numId w:val="24"/>
-        </w:numPr>
-        <w:spacing w:line="240" w:lineRule="auto"/>
-        <w:ind w:left="360"/>
-        <w:jc w:val="both"/>
-        <w:rPr>
-          <w:rFonts w:asciiTheme="majorHAnsi" w:eastAsiaTheme="majorEastAsia" w:hAnsiTheme="majorHAnsi" w:cstheme="majorBidi"/>
-          <w:color w:val="2E74B5" w:themeColor="accent1" w:themeShade="BF"/>
-          <w:sz w:val="32"/>
-          <w:szCs w:val="32"/>
-          <w:shd w:val="clear" w:color="auto" w:fill="FFFFFF"/>
-        </w:rPr>
-      </w:pPr>
-      <w:r>
-        <w:rPr>
-          <w:rFonts w:asciiTheme="majorHAnsi" w:eastAsiaTheme="majorEastAsia" w:hAnsiTheme="majorHAnsi" w:cstheme="majorBidi"/>
-          <w:color w:val="2E74B5" w:themeColor="accent1" w:themeShade="BF"/>
-          <w:sz w:val="32"/>
-          <w:szCs w:val="32"/>
-          <w:shd w:val="clear" w:color="auto" w:fill="FFFFFF"/>
-        </w:rPr>
-        <w:t>Quick and Simple</w:t>
-      </w:r>
-      <w:r>
-        <w:rPr>
-          <w:rFonts w:asciiTheme="majorHAnsi" w:eastAsiaTheme="majorEastAsia" w:hAnsiTheme="majorHAnsi" w:cstheme="majorBidi"/>
-          <w:color w:val="2E74B5" w:themeColor="accent1" w:themeShade="BF"/>
-          <w:sz w:val="32"/>
-          <w:szCs w:val="32"/>
-          <w:shd w:val="clear" w:color="auto" w:fill="FFFFFF"/>
-        </w:rPr>
-        <w:t xml:space="preserve"> Application Setup</w:t>
-      </w:r>
-    </w:p>
-    <w:p>
-      <w:pPr>
-        <w:rPr>
-          <w:shd w:val="clear" w:color="auto" w:fill="FFFFFF"/>
-        </w:rPr>
-      </w:pPr>
-      <w:r>
-        <w:rPr>
-          <w:shd w:val="clear" w:color="auto" w:fill="FFFFFF"/>
-        </w:rPr>
-        <w:t>We have provided a</w:t>
-      </w:r>
-      <w:r>
-        <w:rPr>
-          <w:shd w:val="clear" w:color="auto" w:fill="FFFFFF"/>
-        </w:rPr>
-        <w:t>n</w:t>
-      </w:r>
-      <w:r>
-        <w:rPr>
-          <w:shd w:val="clear" w:color="auto" w:fill="FFFFFF"/>
-        </w:rPr>
-        <w:t xml:space="preserve"> </w:t>
-      </w:r>
-      <w:r>
-        <w:rPr>
-          <w:shd w:val="clear" w:color="auto" w:fill="FFFFFF"/>
-        </w:rPr>
-        <w:t xml:space="preserve">AWS </w:t>
-      </w:r>
-      <w:r>
-        <w:rPr>
-          <w:shd w:val="clear" w:color="auto" w:fill="FFFFFF"/>
-        </w:rPr>
-        <w:t xml:space="preserve">CloudFormation </w:t>
-      </w:r>
-      <w:r>
-        <w:rPr>
-          <w:shd w:val="clear" w:color="auto" w:fill="FFFFFF"/>
-        </w:rPr>
-        <w:t>stack</w:t>
-      </w:r>
-      <w:r>
-        <w:rPr>
-          <w:shd w:val="clear" w:color="auto" w:fill="FFFFFF"/>
-        </w:rPr>
-        <w:t xml:space="preserve"> that will automate the creation of all the AWS resources created in this </w:t>
-      </w:r>
-      <w:r>
-        <w:rPr>
-          <w:shd w:val="clear" w:color="auto" w:fill="FFFFFF"/>
-        </w:rPr>
-        <w:t>workshop</w:t>
-      </w:r>
-      <w:r>
-        <w:rPr>
-          <w:shd w:val="clear" w:color="auto" w:fill="FFFFFF"/>
-        </w:rPr>
-        <w:t>. If you have already begun to setup the resources using the instructions above, we recommend that you select a new region in the AWS Management Console (N. Virginia, for example) to run this step (</w:t>
-      </w:r>
-      <w:r>
-        <w:rPr>
-          <w:shd w:val="clear" w:color="auto" w:fill="FFFFFF"/>
-        </w:rPr>
-        <w:t>i</w:t>
-      </w:r>
-      <w:r>
-        <w:rPr>
-          <w:shd w:val="clear" w:color="auto" w:fill="FFFFFF"/>
-        </w:rPr>
-        <w:t xml:space="preserve">n the upper right hand section of the AWS console, </w:t>
-      </w:r>
-      <w:r>
-        <w:rPr>
-          <w:shd w:val="clear" w:color="auto" w:fill="FFFFFF"/>
-        </w:rPr>
-        <w:t xml:space="preserve">you can </w:t>
-      </w:r>
-      <w:r>
-        <w:rPr>
-          <w:shd w:val="clear" w:color="auto" w:fill="FFFFFF"/>
-        </w:rPr>
-        <w:t xml:space="preserve">select a new region). This script will create all the artifacts needed for your </w:t>
-      </w:r>
-      <w:r>
-        <w:rPr>
-          <w:shd w:val="clear" w:color="auto" w:fill="FFFFFF"/>
-        </w:rPr>
-        <w:t>LWT</w:t>
-      </w:r>
-      <w:r>
-        <w:rPr>
-          <w:shd w:val="clear" w:color="auto" w:fill="FFFFFF"/>
-        </w:rPr>
-        <w:t xml:space="preserve"> Scheduler application. Follow the below steps:</w:t>
-      </w:r>
-    </w:p>
-    <w:p>
-      <w:pPr>
-        <w:numPr>
-          <w:ilvl w:val="0"/>
-          <w:numId w:val="45"/>
-        </w:numPr>
-        <w:spacing w:after="0" w:line="240" w:lineRule="auto"/>
-        <w:rPr>
-          <w:rFonts w:eastAsia="Times New Roman"/>
-        </w:rPr>
-      </w:pPr>
-      <w:r>
-        <w:rPr>
-          <w:rFonts w:eastAsia="Times New Roman"/>
-        </w:rPr>
-        <w:t xml:space="preserve">Go to the application link (it is public no AWS credentials required) : </w:t>
-      </w:r>
-      <w:hyperlink r:id="rId38" w:history="1">
-        <w:r>
-          <w:rPr>
-            <w:rStyle w:val="Hyperlink"/>
-            <w:rFonts w:eastAsia="Times New Roman"/>
-          </w:rPr>
-          <w:t>https://serverlessrepo.aws.amazon.com/applications/arn:aws:serverlessrepo:us-east-1:303769779339:applications~</w:t>
-        </w:r>
-        <w:r>
-          <w:rPr>
-            <w:rStyle w:val="Hyperlink"/>
-            <w:rFonts w:eastAsia="Times New Roman"/>
-          </w:rPr>
-          <w:t>LWT</w:t>
-        </w:r>
-        <w:r>
-          <w:rPr>
-            <w:rStyle w:val="Hyperlink"/>
-            <w:rFonts w:eastAsia="Times New Roman"/>
-          </w:rPr>
-          <w:t>-Sessions-Scheduler</w:t>
-        </w:r>
-      </w:hyperlink>
-    </w:p>
-    <w:p>
-      <w:pPr>
-        <w:numPr>
-          <w:ilvl w:val="0"/>
-          <w:numId w:val="45"/>
-        </w:numPr>
-        <w:spacing w:after="0" w:line="240" w:lineRule="auto"/>
-        <w:rPr>
-          <w:rFonts w:eastAsia="Times New Roman"/>
-        </w:rPr>
-      </w:pPr>
-      <w:r>
-        <w:rPr>
-          <w:rFonts w:eastAsia="Times New Roman"/>
-        </w:rPr>
-        <w:t>Click the Deploy button and login to AWS with your AWS credentials.</w:t>
-      </w:r>
-    </w:p>
-    <w:p>
-      <w:pPr>
-        <w:numPr>
-          <w:ilvl w:val="0"/>
-          <w:numId w:val="45"/>
-        </w:numPr>
-        <w:spacing w:after="0" w:line="240" w:lineRule="auto"/>
-        <w:rPr>
-          <w:rFonts w:eastAsia="Times New Roman"/>
-        </w:rPr>
-      </w:pPr>
-      <w:r>
-        <w:rPr>
-          <w:rFonts w:eastAsia="Times New Roman"/>
-        </w:rPr>
-        <w:t>Click Deploy in the next page where you can configure the parameters. You can use the default parameters that has been pre-filled.</w:t>
-      </w:r>
-    </w:p>
-    <w:p>
-      <w:pPr>
-        <w:numPr>
-          <w:ilvl w:val="0"/>
-          <w:numId w:val="45"/>
-        </w:numPr>
-        <w:spacing w:after="0" w:line="240" w:lineRule="auto"/>
-        <w:rPr>
-          <w:rFonts w:eastAsia="Times New Roman"/>
-        </w:rPr>
-      </w:pPr>
-      <w:r>
-        <w:rPr>
-          <w:rFonts w:eastAsia="Times New Roman"/>
-        </w:rPr>
-        <w:t>In the next page, it will show the resource creation status. Once every resource is created successfully, you can follow the How to use it section in the Readme to complete the manual setup process.</w:t>
-      </w:r>
-    </w:p>
-    <w:p>
-      <w:pPr>
-        <w:numPr>
-          <w:ilvl w:val="0"/>
-          <w:numId w:val="45"/>
-        </w:numPr>
-        <w:spacing w:after="0" w:line="240" w:lineRule="auto"/>
-        <w:rPr>
-          <w:rFonts w:eastAsia="Times New Roman"/>
-        </w:rPr>
-      </w:pPr>
-      <w:r>
-        <w:rPr>
-          <w:rFonts w:eastAsia="Times New Roman"/>
-        </w:rPr>
-        <w:t>After deploying this application, in the outputs section of the deployed CloudFormation stack</w:t>
-      </w:r>
-      <w:r>
-        <w:rPr>
-          <w:rFonts w:eastAsia="Times New Roman"/>
-        </w:rPr>
-        <w:t>, you can find the API endpoint</w:t>
-      </w:r>
-      <w:r>
-        <w:rPr>
-          <w:rFonts w:eastAsia="Times New Roman"/>
-        </w:rPr>
-        <w:t>, the S3 bucket name to store the website static files, S3 website URL and the AddSessions lambda name.</w:t>
-      </w:r>
-    </w:p>
-    <w:p>
-      <w:pPr>
-        <w:spacing w:after="0" w:line="240" w:lineRule="auto"/>
-        <w:ind w:left="360"/>
-        <w:rPr>
-          <w:rFonts w:eastAsia="Times New Roman"/>
-        </w:rPr>
-      </w:pPr>
-    </w:p>
-    <w:p>
-      <w:pPr>
-        <w:spacing w:after="0" w:line="240" w:lineRule="auto"/>
-        <w:ind w:left="360"/>
-        <w:rPr>
-          <w:rFonts w:eastAsia="Times New Roman"/>
-        </w:rPr>
-      </w:pPr>
-      <w:r>
-        <w:rPr>
-          <w:rFonts w:eastAsia="Times New Roman"/>
-        </w:rPr>
-        <w:t>The app has set up all the necessary AWS resources for you. You only need to manually upload the website files to the created S3 bucket and invoke the AddSessions lambda.</w:t>
-      </w:r>
-    </w:p>
-    <w:p>
-      <w:pPr>
-        <w:spacing w:after="0" w:line="240" w:lineRule="auto"/>
-        <w:ind w:left="360"/>
-        <w:rPr>
-          <w:rFonts w:eastAsia="Times New Roman"/>
-        </w:rPr>
-      </w:pPr>
-    </w:p>
-    <w:p>
-      <w:pPr>
-        <w:numPr>
-          <w:ilvl w:val="0"/>
-          <w:numId w:val="45"/>
-        </w:numPr>
-        <w:spacing w:after="0" w:line="240" w:lineRule="auto"/>
-        <w:rPr>
-          <w:rFonts w:eastAsia="Times New Roman"/>
-        </w:rPr>
-      </w:pPr>
-      <w:r>
-        <w:rPr>
-          <w:rFonts w:eastAsia="Times New Roman"/>
-        </w:rPr>
-        <w:t>Follow steps from 2.d.i 19) to 22) to invoke the AddSessions lambda to populate the data into DynamoDB.</w:t>
-      </w:r>
-    </w:p>
-    <w:p>
-      <w:pPr>
-        <w:numPr>
-          <w:ilvl w:val="0"/>
-          <w:numId w:val="45"/>
-        </w:numPr>
-        <w:spacing w:after="0" w:line="240" w:lineRule="auto"/>
-        <w:rPr>
-          <w:rFonts w:eastAsia="Times New Roman"/>
-        </w:rPr>
-      </w:pPr>
-      <w:r>
-        <w:rPr>
-          <w:rFonts w:eastAsia="Times New Roman"/>
-        </w:rPr>
-        <w:t>Follow Section 3</w:t>
-      </w:r>
-      <w:r>
-        <w:rPr>
-          <w:rFonts w:eastAsia="Times New Roman"/>
-        </w:rPr>
-        <w:t xml:space="preserve"> to modify the static file by using the API endpoint from the outputs and upload the files to S3.</w:t>
-      </w:r>
-    </w:p>
-    <w:p>
-      <w:pPr>
-        <w:spacing w:after="0" w:line="240" w:lineRule="auto"/>
-        <w:rPr>
-          <w:rFonts w:eastAsia="Times New Roman"/>
-        </w:rPr>
-      </w:pPr>
-    </w:p>
-    <w:p>
-      <w:pPr>
-        <w:spacing w:after="0" w:line="240" w:lineRule="auto"/>
-        <w:rPr>
-          <w:rFonts w:eastAsia="Times New Roman"/>
-        </w:rPr>
-      </w:pPr>
-    </w:p>
-    <w:p>
-      <w:pPr>
-        <w:spacing w:line="240" w:lineRule="auto"/>
-        <w:jc w:val="both"/>
-      </w:pPr>
-      <w:r>
-        <w:t xml:space="preserve">Congratulations! You should not have your </w:t>
-      </w:r>
-      <w:r>
-        <w:t>LWT</w:t>
-      </w:r>
-      <w:r>
-        <w:t xml:space="preserve"> Sessions Scheduler Serverless Application on AWS. You can go ahead and continue to interact with it. </w:t>
-      </w:r>
-    </w:p>
-    <w:p>
-      <w:pPr>
-        <w:spacing w:line="240" w:lineRule="auto"/>
-        <w:jc w:val="both"/>
-      </w:pPr>
-      <w:r>
-        <w:t>After you are done, don’t forget to delete the resources you have created</w:t>
-      </w:r>
-      <w:r>
-        <w:t xml:space="preserve"> </w:t>
-      </w:r>
-      <w:r>
-        <w:t>in your AWS account to avoid any unwanted charges.</w:t>
-      </w:r>
-    </w:p>
-    <w:p>
-      <w:pPr>
-        <w:spacing w:line="240" w:lineRule="auto"/>
-        <w:ind w:left="360"/>
-        <w:jc w:val="both"/>
-      </w:pPr>
+      <w:bookmarkStart w:id="0" w:name="_GoBack"/>
+      <w:bookmarkEnd w:id="0"/>
       <w:r>
         <w:t xml:space="preserve"> </w:t>
       </w:r>
@@ -14130,7 +14495,7 @@
 </file>
 
 <file path=word/numbering.xml><?xml version="1.0" encoding="utf-8"?>
-<w:numbering xmlns:wpc="http://schemas.microsoft.com/office/word/2010/wordprocessingCanvas" xmlns:cx="http://schemas.microsoft.com/office/drawing/2014/chartex" xmlns:cx1="http://schemas.microsoft.com/office/drawing/2015/9/8/chartex" xmlns:cx2="http://schemas.microsoft.com/office/drawing/2015/10/21/chartex" xmlns:cx3="http://schemas.microsoft.com/office/drawing/2016/5/9/chartex" xmlns:cx4="http://schemas.microsoft.com/office/drawing/2016/5/10/chartex" xmlns:cx5="http://schemas.microsoft.com/office/drawing/2016/5/11/chartex" xmlns:cx6="http://schemas.microsoft.com/office/drawing/2016/5/12/chartex" xmlns:cx7="http://schemas.microsoft.com/office/drawing/2016/5/13/chartex" xmlns:cx8="http://schemas.microsoft.com/office/drawing/2016/5/14/chartex" xmlns:mc="http://schemas.openxmlformats.org/markup-compatibility/2006" xmlns:aink="http://schemas.microsoft.com/office/drawing/2016/ink" xmlns:am3d="http://schemas.microsoft.com/office/drawing/2017/model3d" xmlns:o="urn:schemas-microsoft-com:office:office" xmlns:r="http://schemas.openxmlformats.org/officeDocument/2006/relationships" xmlns:m="http://schemas.openxmlformats.org/officeDocument/2006/math" xmlns:v="urn:schemas-microsoft-com:vml" xmlns:wp14="http://schemas.microsoft.com/office/word/2010/wordprocessingDrawing" xmlns:wp="http://schemas.openxmlformats.org/drawingml/2006/wordprocessingDrawing" xmlns:w10="urn:schemas-microsoft-com:office:word" xmlns:w="http://schemas.openxmlformats.org/wordprocessingml/2006/main" xmlns:w14="http://schemas.microsoft.com/office/word/2010/wordml" xmlns:w15="http://schemas.microsoft.com/office/word/2012/wordml" xmlns:w16cid="http://schemas.microsoft.com/office/word/2016/wordml/cid" xmlns:w16se="http://schemas.microsoft.com/office/word/2015/wordml/symex" xmlns:wpg="http://schemas.microsoft.com/office/word/2010/wordprocessingGroup" xmlns:wpi="http://schemas.microsoft.com/office/word/2010/wordprocessingInk" xmlns:wne="http://schemas.microsoft.com/office/word/2006/wordml" xmlns:wps="http://schemas.microsoft.com/office/word/2010/wordprocessingShape" mc:Ignorable="w14 w15 w16se w16cid wp14">
+<w:numbering xmlns:wpc="http://schemas.microsoft.com/office/word/2010/wordprocessingCanvas" xmlns:mc="http://schemas.openxmlformats.org/markup-compatibility/2006" xmlns:o="urn:schemas-microsoft-com:office:office" xmlns:r="http://schemas.openxmlformats.org/officeDocument/2006/relationships" xmlns:m="http://schemas.openxmlformats.org/officeDocument/2006/math" xmlns:v="urn:schemas-microsoft-com:vml" xmlns:wp14="http://schemas.microsoft.com/office/word/2010/wordprocessingDrawing" xmlns:wp="http://schemas.openxmlformats.org/drawingml/2006/wordprocessingDrawing" xmlns:w10="urn:schemas-microsoft-com:office:word" xmlns:w="http://schemas.openxmlformats.org/wordprocessingml/2006/main" xmlns:w14="http://schemas.microsoft.com/office/word/2010/wordml" xmlns:w15="http://schemas.microsoft.com/office/word/2012/wordml" xmlns:wpg="http://schemas.microsoft.com/office/word/2010/wordprocessingGroup" xmlns:wpi="http://schemas.microsoft.com/office/word/2010/wordprocessingInk" xmlns:wne="http://schemas.microsoft.com/office/word/2006/wordml" xmlns:wps="http://schemas.microsoft.com/office/word/2010/wordprocessingShape" mc:Ignorable="w14 w15 wp14">
   <w:abstractNum w:abstractNumId="0" w15:restartNumberingAfterBreak="0">
     <w:nsid w:val="00235E85"/>
     <w:multiLevelType w:val="hybridMultilevel"/>
@@ -18642,7 +19007,7 @@
 </file>
 
 <file path=word/styles.xml><?xml version="1.0" encoding="utf-8"?>
-<w:styles xmlns:mc="http://schemas.openxmlformats.org/markup-compatibility/2006" xmlns:r="http://schemas.openxmlformats.org/officeDocument/2006/relationships" xmlns:w="http://schemas.openxmlformats.org/wordprocessingml/2006/main" xmlns:w14="http://schemas.microsoft.com/office/word/2010/wordml" xmlns:w15="http://schemas.microsoft.com/office/word/2012/wordml" xmlns:w16cid="http://schemas.microsoft.com/office/word/2016/wordml/cid" xmlns:w16se="http://schemas.microsoft.com/office/word/2015/wordml/symex" mc:Ignorable="w14 w15 w16se w16cid">
+<w:styles xmlns:mc="http://schemas.openxmlformats.org/markup-compatibility/2006" xmlns:r="http://schemas.openxmlformats.org/officeDocument/2006/relationships" xmlns:w="http://schemas.openxmlformats.org/wordprocessingml/2006/main" xmlns:w14="http://schemas.microsoft.com/office/word/2010/wordml" xmlns:w15="http://schemas.microsoft.com/office/word/2012/wordml" mc:Ignorable="w14 w15">
   <w:docDefaults>
     <w:rPrDefault>
       <w:rPr>
@@ -18658,7 +19023,7 @@
       </w:pPr>
     </w:pPrDefault>
   </w:docDefaults>
-  <w:latentStyles w:defLockedState="0" w:defUIPriority="99" w:defSemiHidden="0" w:defUnhideWhenUsed="0" w:defQFormat="0" w:count="375">
+  <w:latentStyles w:defLockedState="0" w:defUIPriority="99" w:defSemiHidden="0" w:defUnhideWhenUsed="0" w:defQFormat="0" w:count="371">
     <w:lsdException w:name="Normal" w:uiPriority="0" w:qFormat="1"/>
     <w:lsdException w:name="heading 1" w:uiPriority="9" w:qFormat="1"/>
     <w:lsdException w:name="heading 2" w:semiHidden="1" w:uiPriority="9" w:unhideWhenUsed="1" w:qFormat="1"/>
@@ -19030,10 +19395,6 @@
     <w:lsdException w:name="List Table 5 Dark Accent 6" w:uiPriority="50"/>
     <w:lsdException w:name="List Table 6 Colorful Accent 6" w:uiPriority="51"/>
     <w:lsdException w:name="List Table 7 Colorful Accent 6" w:uiPriority="52"/>
-    <w:lsdException w:name="Mention" w:semiHidden="1" w:unhideWhenUsed="1"/>
-    <w:lsdException w:name="Smart Hyperlink" w:semiHidden="1" w:unhideWhenUsed="1"/>
-    <w:lsdException w:name="Hashtag" w:semiHidden="1" w:unhideWhenUsed="1"/>
-    <w:lsdException w:name="Unresolved Mention" w:semiHidden="1" w:unhideWhenUsed="1"/>
   </w:latentStyles>
   <w:style w:type="paragraph" w:default="1" w:styleId="Normal">
     <w:name w:val="Normal"/>
@@ -19517,7 +19878,7 @@
 </file>
 
 <file path=customXml/itemProps1.xml><?xml version="1.0" encoding="utf-8"?>
-<ds:datastoreItem xmlns:ds="http://schemas.openxmlformats.org/officeDocument/2006/customXml" ds:itemID="{8541B16B-28C6-814E-ADE5-9A2D19EDC4BF}">
+<ds:datastoreItem xmlns:ds="http://schemas.openxmlformats.org/officeDocument/2006/customXml" ds:itemID="{230CE545-6521-4500-87A5-BAB35BAD7C23}">
   <ds:schemaRefs>
     <ds:schemaRef ds:uri="http://schemas.openxmlformats.org/officeDocument/2006/bibliography"/>
   </ds:schemaRefs>

</xml_diff>

<commit_message>
Updated AAG and Lambda screenshots
</commit_message>
<xml_diff>
--- a/Worksheet.docx
+++ b/Worksheet.docx
@@ -9222,10 +9222,10 @@
         </w:rPr>
         <w:lastRenderedPageBreak/>
         <w:drawing>
-          <wp:inline distT="0" distB="0" distL="0" distR="0" wp14:anchorId="6DE96727" wp14:editId="6411C932">
-            <wp:extent cx="5495925" cy="1816709"/>
+          <wp:inline distT="0" distB="0" distL="0" distR="0" wp14:anchorId="52BAED9B" wp14:editId="5A93D94B">
+            <wp:extent cx="5943600" cy="2061210"/>
             <wp:effectExtent l="0" t="0" r="0" b="0"/>
-            <wp:docPr id="4" name="Picture 4"/>
+            <wp:docPr id="8" name="Picture 8"/>
             <wp:cNvGraphicFramePr>
               <a:graphicFrameLocks xmlns:a="http://schemas.openxmlformats.org/drawingml/2006/main" noChangeAspect="1"/>
             </wp:cNvGraphicFramePr>
@@ -9245,7 +9245,7 @@
                   <pic:spPr>
                     <a:xfrm>
                       <a:off x="0" y="0"/>
-                      <a:ext cx="5522153" cy="1825379"/>
+                      <a:ext cx="5943600" cy="2061210"/>
                     </a:xfrm>
                     <a:prstGeom prst="rect">
                       <a:avLst/>
@@ -12041,9 +12041,9 @@
         <w:lastRenderedPageBreak/>
         <w:drawing>
           <wp:inline distT="0" distB="0" distL="0" distR="0">
-            <wp:extent cx="5486400" cy="2070100"/>
+            <wp:extent cx="5943600" cy="1924050"/>
             <wp:effectExtent l="0" t="0" r="0" b="0"/>
-            <wp:docPr id="37" name="Picture 37"/>
+            <wp:docPr id="11" name="Picture 11"/>
             <wp:cNvGraphicFramePr>
               <a:graphicFrameLocks xmlns:a="http://schemas.openxmlformats.org/drawingml/2006/main" noChangeAspect="1"/>
             </wp:cNvGraphicFramePr>
@@ -12051,8 +12051,10 @@
               <a:graphicData uri="http://schemas.openxmlformats.org/drawingml/2006/picture">
                 <pic:pic xmlns:pic="http://schemas.openxmlformats.org/drawingml/2006/picture">
                   <pic:nvPicPr>
-                    <pic:cNvPr id="37" name="Screen Shot 2018-09-20 at 12.06.49 PM.png"/>
-                    <pic:cNvPicPr/>
+                    <pic:cNvPr id="0" name="Picture 3"/>
+                    <pic:cNvPicPr>
+                      <a:picLocks noChangeAspect="1" noChangeArrowheads="1"/>
+                    </pic:cNvPicPr>
                   </pic:nvPicPr>
                   <pic:blipFill>
                     <a:blip r:embed="rId34">
@@ -12062,18 +12064,23 @@
                         </a:ext>
                       </a:extLst>
                     </a:blip>
+                    <a:srcRect/>
                     <a:stretch>
                       <a:fillRect/>
                     </a:stretch>
                   </pic:blipFill>
-                  <pic:spPr>
+                  <pic:spPr bwMode="auto">
                     <a:xfrm>
                       <a:off x="0" y="0"/>
-                      <a:ext cx="5486400" cy="2070100"/>
+                      <a:ext cx="5943600" cy="1924050"/>
                     </a:xfrm>
                     <a:prstGeom prst="rect">
                       <a:avLst/>
                     </a:prstGeom>
+                    <a:noFill/>
+                    <a:ln>
+                      <a:noFill/>
+                    </a:ln>
                   </pic:spPr>
                 </pic:pic>
               </a:graphicData>
@@ -12081,6 +12088,8 @@
           </wp:inline>
         </w:drawing>
       </w:r>
+      <w:bookmarkStart w:id="0" w:name="_GoBack"/>
+      <w:bookmarkEnd w:id="0"/>
     </w:p>
     <w:p>
       <w:pPr>
@@ -12674,7 +12683,6 @@
         <w:rPr>
           <w:rFonts w:ascii="Calibri" w:hAnsi="Calibri"/>
         </w:rPr>
-        <w:lastRenderedPageBreak/>
         <w:t>You will see that a dropdown menu elemen</w:t>
       </w:r>
       <w:r>
@@ -12727,6 +12735,7 @@
         <w:rPr>
           <w:rFonts w:ascii="Calibri" w:hAnsi="Calibri"/>
         </w:rPr>
+        <w:lastRenderedPageBreak/>
         <w:t>Here is where we set up the API integration with Lambda.  Fill out the below details:</w:t>
       </w:r>
     </w:p>
@@ -13664,48 +13673,45 @@
         <w:t xml:space="preserve"> </w:t>
       </w:r>
       <w:r>
-        <w:t xml:space="preserve">API </w:t>
-      </w:r>
+        <w:t xml:space="preserve">API Gateway dashboard on the </w:t>
+      </w:r>
+      <w:r>
+        <w:rPr>
+          <w:b/>
+        </w:rPr>
+        <w:t>Stages</w:t>
+      </w:r>
+      <w:r>
+        <w:t xml:space="preserve"> category on the left. In the Stages tree, s</w:t>
+      </w:r>
+      <w:r>
+        <w:t xml:space="preserve">elect the GET method under the </w:t>
+      </w:r>
+      <w:r>
+        <w:rPr>
+          <w:b/>
+        </w:rPr>
+        <w:t>prod</w:t>
+      </w:r>
+      <w:r>
+        <w:t xml:space="preserve"> stag</w:t>
+      </w:r>
+      <w:r>
+        <w:t>e to see the URL shaded in blue</w:t>
+      </w:r>
+      <w:r>
+        <w:t>.</w:t>
+      </w:r>
+    </w:p>
+    <w:p>
+      <w:pPr>
+        <w:pStyle w:val="ListParagraph"/>
+        <w:spacing w:line="240" w:lineRule="auto"/>
+        <w:ind w:left="1440"/>
+        <w:jc w:val="both"/>
+      </w:pPr>
       <w:r>
         <w:lastRenderedPageBreak/>
-        <w:t xml:space="preserve">Gateway dashboard on the </w:t>
-      </w:r>
-      <w:r>
-        <w:rPr>
-          <w:b/>
-        </w:rPr>
-        <w:t>Stages</w:t>
-      </w:r>
-      <w:r>
-        <w:t xml:space="preserve"> category on the left. In the Stages tree, s</w:t>
-      </w:r>
-      <w:r>
-        <w:t xml:space="preserve">elect the GET method under the </w:t>
-      </w:r>
-      <w:r>
-        <w:rPr>
-          <w:b/>
-        </w:rPr>
-        <w:t>prod</w:t>
-      </w:r>
-      <w:r>
-        <w:t xml:space="preserve"> stag</w:t>
-      </w:r>
-      <w:r>
-        <w:t>e to see the URL shaded in blue</w:t>
-      </w:r>
-      <w:r>
-        <w:t>.</w:t>
-      </w:r>
-    </w:p>
-    <w:p>
-      <w:pPr>
-        <w:pStyle w:val="ListParagraph"/>
-        <w:spacing w:line="240" w:lineRule="auto"/>
-        <w:ind w:left="1440"/>
-        <w:jc w:val="both"/>
-      </w:pPr>
-      <w:r>
         <w:t xml:space="preserve"> </w:t>
       </w:r>
     </w:p>
@@ -14156,15 +14162,21 @@
         <w:jc w:val="both"/>
       </w:pPr>
       <w:r>
-        <w:t xml:space="preserve">Congratulations! You have built a </w:t>
+        <w:t>Con</w:t>
+      </w:r>
+      <w:r>
+        <w:t xml:space="preserve">gratulations! You have built a </w:t>
       </w:r>
       <w:proofErr w:type="spellStart"/>
       <w:r>
-        <w:t>Serverless</w:t>
+        <w:t>serverless</w:t>
       </w:r>
       <w:proofErr w:type="spellEnd"/>
       <w:r>
-        <w:t xml:space="preserve"> Application on AWS. You can go ahead and continue to</w:t>
+        <w:t xml:space="preserve"> a</w:t>
+      </w:r>
+      <w:r>
+        <w:t>pplication on AWS. You can go ahead and continue to</w:t>
       </w:r>
       <w:r>
         <w:t xml:space="preserve"> interact </w:t>
@@ -14224,6 +14236,7 @@
         <w:rPr>
           <w:noProof/>
         </w:rPr>
+        <w:lastRenderedPageBreak/>
         <mc:AlternateContent>
           <mc:Choice Requires="wps">
             <w:drawing>
@@ -14478,8 +14491,6 @@
         <w:spacing w:line="240" w:lineRule="auto"/>
         <w:jc w:val="both"/>
       </w:pPr>
-      <w:bookmarkStart w:id="0" w:name="_GoBack"/>
-      <w:bookmarkEnd w:id="0"/>
       <w:r>
         <w:t xml:space="preserve"> </w:t>
       </w:r>
@@ -19466,7 +19477,6 @@
   <w:style w:type="character" w:default="1" w:styleId="DefaultParagraphFont">
     <w:name w:val="Default Paragraph Font"/>
     <w:uiPriority w:val="1"/>
-    <w:semiHidden/>
     <w:unhideWhenUsed/>
   </w:style>
   <w:style w:type="table" w:default="1" w:styleId="TableNormal">
@@ -19878,7 +19888,7 @@
 </file>
 
 <file path=customXml/itemProps1.xml><?xml version="1.0" encoding="utf-8"?>
-<ds:datastoreItem xmlns:ds="http://schemas.openxmlformats.org/officeDocument/2006/customXml" ds:itemID="{230CE545-6521-4500-87A5-BAB35BAD7C23}">
+<ds:datastoreItem xmlns:ds="http://schemas.openxmlformats.org/officeDocument/2006/customXml" ds:itemID="{BF14B4D5-719D-4ED3-880D-1AE95C456485}">
   <ds:schemaRefs>
     <ds:schemaRef ds:uri="http://schemas.openxmlformats.org/officeDocument/2006/bibliography"/>
   </ds:schemaRefs>

</xml_diff>

<commit_message>
Updated Worksheet with getSessions explanation
</commit_message>
<xml_diff>
--- a/Worksheet.docx
+++ b/Worksheet.docx
@@ -966,13 +966,13 @@
               </wp:anchor>
             </w:drawing>
           </mc:Choice>
-          <mc:Fallback xmlns:w16se="http://schemas.microsoft.com/office/word/2015/wordml/symex" xmlns:w16cid="http://schemas.microsoft.com/office/word/2016/wordml/cid" xmlns:am3d="http://schemas.microsoft.com/office/drawing/2017/model3d" xmlns:aink="http://schemas.microsoft.com/office/drawing/2016/ink" xmlns:cx8="http://schemas.microsoft.com/office/drawing/2016/5/14/chartex" xmlns:cx7="http://schemas.microsoft.com/office/drawing/2016/5/13/chartex" xmlns:cx6="http://schemas.microsoft.com/office/drawing/2016/5/12/chartex" xmlns:cx5="http://schemas.microsoft.com/office/drawing/2016/5/11/chartex" xmlns:cx4="http://schemas.microsoft.com/office/drawing/2016/5/10/chartex" xmlns:cx3="http://schemas.microsoft.com/office/drawing/2016/5/9/chartex" xmlns:cx2="http://schemas.microsoft.com/office/drawing/2015/10/21/chartex" xmlns:cx1="http://schemas.microsoft.com/office/drawing/2015/9/8/chartex" xmlns:cx="http://schemas.microsoft.com/office/drawing/2014/chartex">
+          <mc:Fallback>
             <w:pict>
               <v:shapetype w14:anchorId="2F574595" id="_x0000_t202" coordsize="21600,21600" o:spt="202" path="m,l,21600r21600,l21600,xe">
                 <v:stroke joinstyle="miter"/>
                 <v:path gradientshapeok="t" o:connecttype="rect"/>
               </v:shapetype>
-              <v:shape id="Text Box 15" o:spid="_x0000_s1026" type="#_x0000_t202" style="position:absolute;left:0;text-align:left;margin-left:0;margin-top:6.6pt;width:464.4pt;height:63.25pt;z-index:251667456;visibility:visible;mso-wrap-style:square;mso-width-percent:0;mso-height-percent:0;mso-wrap-distance-left:9pt;mso-wrap-distance-top:0;mso-wrap-distance-right:9pt;mso-wrap-distance-bottom:0;mso-position-horizontal:absolute;mso-position-horizontal-relative:text;mso-position-vertical:absolute;mso-position-vertical-relative:text;mso-width-percent:0;mso-height-percent:0;mso-width-relative:margin;mso-height-relative:margin;v-text-anchor:top" o:gfxdata="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" fillcolor="#e7e6e6 [3214]" stroked="f" strokeweight=".5pt">
+              <v:shape id="Text Box 15" o:spid="_x0000_s1026" type="#_x0000_t202" style="position:absolute;left:0;text-align:left;margin-left:0;margin-top:6.6pt;width:464.4pt;height:63.25pt;z-index:251667456;visibility:visible;mso-wrap-style:square;mso-width-percent:0;mso-height-percent:0;mso-wrap-distance-left:9pt;mso-wrap-distance-top:0;mso-wrap-distance-right:9pt;mso-wrap-distance-bottom:0;mso-position-horizontal:absolute;mso-position-horizontal-relative:text;mso-position-vertical:absolute;mso-position-vertical-relative:text;mso-width-percent:0;mso-height-percent:0;mso-width-relative:margin;mso-height-relative:margin;v-text-anchor:top" o:gfxdata="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" fillcolor="#e7e6e6 [3214]" stroked="f" strokeweight=".5pt">
                 <v:textbox>
                   <w:txbxContent>
                     <w:p>
@@ -989,25 +989,7 @@
                           <w:sz w:val="21"/>
                           <w:szCs w:val="21"/>
                         </w:rPr>
-                        <w:t>8c85903a4bb</w:t>
-                      </w:r>
-                      <w:proofErr w:type="gramStart"/>
-                      <w:r>
-                        <w:rPr>
-                          <w:rFonts w:ascii="Courier" w:hAnsi="Courier"/>
-                          <w:sz w:val="21"/>
-                          <w:szCs w:val="21"/>
-                        </w:rPr>
-                        <w:t>6:~</w:t>
-                      </w:r>
-                      <w:proofErr w:type="gramEnd"/>
-                      <w:r>
-                        <w:rPr>
-                          <w:rFonts w:ascii="Courier" w:hAnsi="Courier"/>
-                          <w:sz w:val="21"/>
-                          <w:szCs w:val="21"/>
-                        </w:rPr>
-                        <w:t xml:space="preserve"> </w:t>
+                        <w:t xml:space="preserve">8c85903a4bb6:~ </w:t>
                       </w:r>
                       <w:proofErr w:type="spellStart"/>
                       <w:r>
@@ -1042,7 +1024,7 @@
                           <w:sz w:val="21"/>
                           <w:szCs w:val="21"/>
                         </w:rPr>
-                        <w:t>8c85903a4bb</w:t>
+                        <w:t>8c85903a4bb6</w:t>
                       </w:r>
                       <w:proofErr w:type="gramStart"/>
                       <w:r>
@@ -1051,7 +1033,7 @@
                           <w:sz w:val="21"/>
                           <w:szCs w:val="21"/>
                         </w:rPr>
-                        <w:t>6:Documents</w:t>
+                        <w:t>:Documents</w:t>
                       </w:r>
                       <w:proofErr w:type="gramEnd"/>
                       <w:r>
@@ -1078,7 +1060,25 @@
                           <w:sz w:val="21"/>
                           <w:szCs w:val="21"/>
                         </w:rPr>
-                        <w:t xml:space="preserve">$ git clone </w:t>
+                        <w:t xml:space="preserve">$ </w:t>
+                      </w:r>
+                      <w:proofErr w:type="spellStart"/>
+                      <w:r>
+                        <w:rPr>
+                          <w:rFonts w:ascii="Courier" w:hAnsi="Courier"/>
+                          <w:sz w:val="21"/>
+                          <w:szCs w:val="21"/>
+                        </w:rPr>
+                        <w:t>git</w:t>
+                      </w:r>
+                      <w:proofErr w:type="spellEnd"/>
+                      <w:r>
+                        <w:rPr>
+                          <w:rFonts w:ascii="Courier" w:hAnsi="Courier"/>
+                          <w:sz w:val="21"/>
+                          <w:szCs w:val="21"/>
+                        </w:rPr>
+                        <w:t xml:space="preserve"> clone </w:t>
                       </w:r>
                       <w:r>
                         <w:rPr>
@@ -1328,9 +1328,9 @@
               </wp:anchor>
             </w:drawing>
           </mc:Choice>
-          <mc:Fallback xmlns:w16se="http://schemas.microsoft.com/office/word/2015/wordml/symex" xmlns:w16cid="http://schemas.microsoft.com/office/word/2016/wordml/cid" xmlns:am3d="http://schemas.microsoft.com/office/drawing/2017/model3d" xmlns:aink="http://schemas.microsoft.com/office/drawing/2016/ink" xmlns:cx8="http://schemas.microsoft.com/office/drawing/2016/5/14/chartex" xmlns:cx7="http://schemas.microsoft.com/office/drawing/2016/5/13/chartex" xmlns:cx6="http://schemas.microsoft.com/office/drawing/2016/5/12/chartex" xmlns:cx5="http://schemas.microsoft.com/office/drawing/2016/5/11/chartex" xmlns:cx4="http://schemas.microsoft.com/office/drawing/2016/5/10/chartex" xmlns:cx3="http://schemas.microsoft.com/office/drawing/2016/5/9/chartex" xmlns:cx2="http://schemas.microsoft.com/office/drawing/2015/10/21/chartex" xmlns:cx1="http://schemas.microsoft.com/office/drawing/2015/9/8/chartex" xmlns:cx="http://schemas.microsoft.com/office/drawing/2014/chartex">
+          <mc:Fallback>
             <w:pict>
-              <v:shape w14:anchorId="4A52224B" id="Text Box 5" o:spid="_x0000_s1027" type="#_x0000_t202" style="position:absolute;left:0;text-align:left;margin-left:0;margin-top:0;width:464.4pt;height:23.5pt;z-index:251693056;visibility:visible;mso-wrap-style:square;mso-width-percent:0;mso-height-percent:0;mso-wrap-distance-left:9pt;mso-wrap-distance-top:0;mso-wrap-distance-right:9pt;mso-wrap-distance-bottom:0;mso-position-horizontal:absolute;mso-position-horizontal-relative:text;mso-position-vertical:absolute;mso-position-vertical-relative:text;mso-width-percent:0;mso-height-percent:0;mso-width-relative:margin;mso-height-relative:margin;v-text-anchor:top" o:gfxdata="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" fillcolor="#e7e6e6 [3214]" stroked="f" strokeweight=".5pt">
+              <v:shape w14:anchorId="4A52224B" id="Text Box 5" o:spid="_x0000_s1027" type="#_x0000_t202" style="position:absolute;left:0;text-align:left;margin-left:0;margin-top:0;width:464.4pt;height:23.5pt;z-index:251693056;visibility:visible;mso-wrap-style:square;mso-width-percent:0;mso-height-percent:0;mso-wrap-distance-left:9pt;mso-wrap-distance-top:0;mso-wrap-distance-right:9pt;mso-wrap-distance-bottom:0;mso-position-horizontal:absolute;mso-position-horizontal-relative:text;mso-position-vertical:absolute;mso-position-vertical-relative:text;mso-width-percent:0;mso-height-percent:0;mso-width-relative:margin;mso-height-relative:margin;v-text-anchor:top" o:gfxdata="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" fillcolor="#e7e6e6 [3214]" stroked="f" strokeweight=".5pt">
                 <v:textbox>
                   <w:txbxContent>
                     <w:p>
@@ -1347,7 +1347,7 @@
                           <w:sz w:val="21"/>
                           <w:szCs w:val="21"/>
                         </w:rPr>
-                        <w:t>8c85903a4bb</w:t>
+                        <w:t>8c85903a4bb6</w:t>
                       </w:r>
                       <w:proofErr w:type="gramStart"/>
                       <w:r>
@@ -1356,7 +1356,7 @@
                           <w:sz w:val="21"/>
                           <w:szCs w:val="21"/>
                         </w:rPr>
-                        <w:t>6:</w:t>
+                        <w:t>:</w:t>
                       </w:r>
                       <w:r>
                         <w:rPr>
@@ -8164,16 +8164,13 @@
         </w:rPr>
         <w:t>.</w:t>
       </w:r>
-    </w:p>
-    <w:p>
-      <w:pPr>
-        <w:spacing w:line="240" w:lineRule="auto"/>
-        <w:jc w:val="both"/>
-        <w:rPr>
-          <w:rFonts w:cstheme="minorHAnsi"/>
-          <w:color w:val="000000" w:themeColor="text1"/>
-        </w:rPr>
-      </w:pPr>
+      <w:r>
+        <w:rPr>
+          <w:rFonts w:cstheme="minorHAnsi"/>
+          <w:color w:val="000000" w:themeColor="text1"/>
+        </w:rPr>
+        <w:t xml:space="preserve"> </w:t>
+      </w:r>
       <w:r>
         <w:rPr>
           <w:rFonts w:cstheme="minorHAnsi"/>
@@ -8194,7 +8191,7 @@
         <w:pStyle w:val="ListParagraph"/>
         <w:numPr>
           <w:ilvl w:val="0"/>
-          <w:numId w:val="43"/>
+          <w:numId w:val="46"/>
         </w:numPr>
         <w:spacing w:line="240" w:lineRule="auto"/>
         <w:jc w:val="both"/>
@@ -8229,14 +8226,7 @@
           <w:rFonts w:cstheme="minorHAnsi"/>
           <w:color w:val="000000" w:themeColor="text1"/>
         </w:rPr>
-        <w:t>Go ahead and delete any code that is already pre-filled in the editor.</w:t>
-      </w:r>
-      <w:r>
-        <w:rPr>
-          <w:rFonts w:cstheme="minorHAnsi"/>
-          <w:color w:val="000000" w:themeColor="text1"/>
-        </w:rPr>
-        <w:t xml:space="preserve"> </w:t>
+        <w:t xml:space="preserve">Go ahead and delete any code that is already pre-filled in the editor. </w:t>
       </w:r>
     </w:p>
     <w:p>
@@ -8244,7 +8234,7 @@
         <w:pStyle w:val="ListParagraph"/>
         <w:numPr>
           <w:ilvl w:val="0"/>
-          <w:numId w:val="43"/>
+          <w:numId w:val="47"/>
         </w:numPr>
         <w:spacing w:line="240" w:lineRule="auto"/>
         <w:jc w:val="both"/>
@@ -8273,18 +8263,168 @@
             <w:rStyle w:val="Hyperlink"/>
             <w:rFonts w:cstheme="minorHAnsi"/>
           </w:rPr>
-          <w:t>https://github.com/buildingserverlessapps/LWT2019-BuildingServerlessApps/blob/master/lambda/functions/getAllSessions/index.js</w:t>
+          <w:t>https://github.com/buildingserverlessapps/LWT2019-BuildingServerlessApps/blob/master/lambda/functions/getAllSessi</w:t>
+        </w:r>
+        <w:r>
+          <w:rPr>
+            <w:rStyle w:val="Hyperlink"/>
+            <w:rFonts w:cstheme="minorHAnsi"/>
+          </w:rPr>
+          <w:t>o</w:t>
+        </w:r>
+        <w:r>
+          <w:rPr>
+            <w:rStyle w:val="Hyperlink"/>
+            <w:rFonts w:cstheme="minorHAnsi"/>
+          </w:rPr>
+          <w:t>ns/index.js</w:t>
         </w:r>
       </w:hyperlink>
+      <w:r>
+        <w:rPr>
+          <w:rFonts w:cstheme="minorHAnsi"/>
+          <w:color w:val="000000" w:themeColor="text1"/>
+        </w:rPr>
+        <w:t xml:space="preserve"> </w:t>
+      </w:r>
+      <w:r>
+        <w:rPr>
+          <w:rFonts w:cstheme="minorHAnsi"/>
+          <w:color w:val="000000" w:themeColor="text1"/>
+        </w:rPr>
+        <w:br/>
+      </w:r>
       <w:proofErr w:type="gramStart"/>
       <w:r>
         <w:rPr>
-          <w:rStyle w:val="Hyperlink"/>
-          <w:rFonts w:cstheme="minorHAnsi"/>
+          <w:rFonts w:cstheme="minorHAnsi"/>
+          <w:color w:val="000000" w:themeColor="text1"/>
+        </w:rPr>
+        <w:t>The</w:t>
+      </w:r>
+      <w:proofErr w:type="gramEnd"/>
+      <w:r>
+        <w:rPr>
+          <w:rFonts w:cstheme="minorHAnsi"/>
+          <w:color w:val="000000" w:themeColor="text1"/>
+        </w:rPr>
+        <w:t xml:space="preserve"> code at this link contains the logic to up</w:t>
+      </w:r>
+      <w:r>
+        <w:rPr>
+          <w:rFonts w:cstheme="minorHAnsi"/>
+          <w:color w:val="000000" w:themeColor="text1"/>
+        </w:rPr>
+        <w:t xml:space="preserve">date an existing item in the </w:t>
+      </w:r>
+      <w:proofErr w:type="spellStart"/>
+      <w:r>
+        <w:rPr>
+          <w:rFonts w:cstheme="minorHAnsi"/>
+          <w:color w:val="000000" w:themeColor="text1"/>
+        </w:rPr>
+        <w:t>LWT</w:t>
+      </w:r>
+      <w:r>
+        <w:rPr>
+          <w:rFonts w:cstheme="minorHAnsi"/>
+          <w:color w:val="000000" w:themeColor="text1"/>
+        </w:rPr>
+        <w:t>Sessions</w:t>
+      </w:r>
+      <w:proofErr w:type="spellEnd"/>
+      <w:r>
+        <w:rPr>
+          <w:rFonts w:cstheme="minorHAnsi"/>
+          <w:color w:val="000000" w:themeColor="text1"/>
+        </w:rPr>
+        <w:t xml:space="preserve"> table. This is the code that gets invoked when an item is added to your LWT calendar.</w:t>
+      </w:r>
+      <w:r>
+        <w:rPr>
+          <w:rFonts w:cstheme="minorHAnsi"/>
+          <w:color w:val="000000" w:themeColor="text1"/>
         </w:rPr>
         <w:t xml:space="preserve"> </w:t>
       </w:r>
-      <w:proofErr w:type="gramEnd"/>
+      <w:r>
+        <w:rPr>
+          <w:rFonts w:cstheme="minorHAnsi"/>
+          <w:color w:val="000000" w:themeColor="text1"/>
+        </w:rPr>
+        <w:t xml:space="preserve">A </w:t>
+      </w:r>
+      <w:proofErr w:type="spellStart"/>
+      <w:r>
+        <w:rPr>
+          <w:rFonts w:cstheme="minorHAnsi"/>
+          <w:color w:val="000000" w:themeColor="text1"/>
+        </w:rPr>
+        <w:t>DynamoDB</w:t>
+      </w:r>
+      <w:proofErr w:type="spellEnd"/>
+      <w:r>
+        <w:rPr>
+          <w:rFonts w:cstheme="minorHAnsi"/>
+          <w:color w:val="000000" w:themeColor="text1"/>
+        </w:rPr>
+        <w:t xml:space="preserve"> update call is performed to indicate that an attribute on the item- for our application’s case, the </w:t>
+      </w:r>
+      <w:proofErr w:type="spellStart"/>
+      <w:r>
+        <w:rPr>
+          <w:rFonts w:cstheme="minorHAnsi"/>
+          <w:color w:val="000000" w:themeColor="text1"/>
+        </w:rPr>
+        <w:t>isSelected</w:t>
+      </w:r>
+      <w:proofErr w:type="spellEnd"/>
+      <w:r>
+        <w:rPr>
+          <w:rFonts w:cstheme="minorHAnsi"/>
+          <w:color w:val="000000" w:themeColor="text1"/>
+        </w:rPr>
+        <w:t xml:space="preserve"> attribute- has changed. Once the update completes, then the code will query the secondary index- </w:t>
+      </w:r>
+      <w:proofErr w:type="spellStart"/>
+      <w:r>
+        <w:rPr>
+          <w:rFonts w:cstheme="minorHAnsi"/>
+          <w:color w:val="000000" w:themeColor="text1"/>
+        </w:rPr>
+        <w:t>startDate</w:t>
+      </w:r>
+      <w:proofErr w:type="spellEnd"/>
+      <w:r>
+        <w:rPr>
+          <w:rFonts w:cstheme="minorHAnsi"/>
+          <w:color w:val="000000" w:themeColor="text1"/>
+        </w:rPr>
+        <w:t xml:space="preserve">-index- that we created when we created the </w:t>
+      </w:r>
+      <w:proofErr w:type="spellStart"/>
+      <w:r>
+        <w:rPr>
+          <w:rFonts w:cstheme="minorHAnsi"/>
+          <w:color w:val="000000" w:themeColor="text1"/>
+        </w:rPr>
+        <w:t>DynamoDB</w:t>
+      </w:r>
+      <w:proofErr w:type="spellEnd"/>
+      <w:r>
+        <w:rPr>
+          <w:rFonts w:cstheme="minorHAnsi"/>
+          <w:color w:val="000000" w:themeColor="text1"/>
+        </w:rPr>
+        <w:t xml:space="preserve"> table. It will query all the sessions that occur the same day as the session, and of those, it will find and set any overlappi</w:t>
+      </w:r>
+      <w:r>
+        <w:rPr>
+          <w:rFonts w:cstheme="minorHAnsi"/>
+          <w:color w:val="000000" w:themeColor="text1"/>
+        </w:rPr>
+        <w:t>ng sessions as conflicts using the</w:t>
+      </w:r>
       <w:r>
         <w:rPr>
           <w:rFonts w:cstheme="minorHAnsi"/>
@@ -8292,34 +8432,13 @@
         </w:rPr>
         <w:t xml:space="preserve"> </w:t>
       </w:r>
-      <w:r>
-        <w:rPr>
-          <w:rFonts w:cstheme="minorHAnsi"/>
-          <w:color w:val="000000" w:themeColor="text1"/>
-        </w:rPr>
-        <w:t>.</w:t>
-      </w:r>
-      <w:r>
-        <w:rPr>
-          <w:rFonts w:cstheme="minorHAnsi"/>
-          <w:color w:val="000000" w:themeColor="text1"/>
-        </w:rPr>
-        <w:t xml:space="preserve"> </w:t>
-      </w:r>
-      <w:r>
-        <w:rPr>
-          <w:rFonts w:cstheme="minorHAnsi"/>
-          <w:color w:val="000000" w:themeColor="text1"/>
-        </w:rPr>
-        <w:t xml:space="preserve">The code at this link contains the logic to retrieve all the session data in </w:t>
-      </w:r>
       <w:proofErr w:type="spellStart"/>
       <w:r>
         <w:rPr>
           <w:rFonts w:cstheme="minorHAnsi"/>
           <w:color w:val="000000" w:themeColor="text1"/>
         </w:rPr>
-        <w:t>LWTSessions</w:t>
+        <w:t>hasConflict</w:t>
       </w:r>
       <w:proofErr w:type="spellEnd"/>
       <w:r>
@@ -8327,52 +8446,17 @@
           <w:rFonts w:cstheme="minorHAnsi"/>
           <w:color w:val="000000" w:themeColor="text1"/>
         </w:rPr>
-        <w:t xml:space="preserve"> table through a </w:t>
-      </w:r>
-      <w:proofErr w:type="spellStart"/>
-      <w:r>
-        <w:rPr>
-          <w:rFonts w:cstheme="minorHAnsi"/>
-          <w:color w:val="000000" w:themeColor="text1"/>
-        </w:rPr>
-        <w:t>DynamoDB</w:t>
-      </w:r>
-      <w:proofErr w:type="spellEnd"/>
-      <w:r>
-        <w:rPr>
-          <w:rFonts w:cstheme="minorHAnsi"/>
-          <w:color w:val="000000" w:themeColor="text1"/>
-        </w:rPr>
-        <w:t xml:space="preserve"> scan call. T</w:t>
-      </w:r>
-      <w:r>
-        <w:rPr>
-          <w:rFonts w:cstheme="minorHAnsi"/>
-          <w:color w:val="000000" w:themeColor="text1"/>
-        </w:rPr>
-        <w:t>he s</w:t>
-      </w:r>
-      <w:r>
-        <w:rPr>
-          <w:rFonts w:cstheme="minorHAnsi"/>
-          <w:color w:val="000000" w:themeColor="text1"/>
-        </w:rPr>
-        <w:t>can operation returns one or more items and item attributes by accessing every item in a table</w:t>
-      </w:r>
-      <w:r>
-        <w:rPr>
-          <w:rFonts w:cstheme="minorHAnsi"/>
-          <w:color w:val="000000" w:themeColor="text1"/>
-        </w:rPr>
-        <w:t xml:space="preserve">. The code sends a success HTTP response along with all the data, once the scan is complete. </w:t>
-      </w:r>
+        <w:t xml:space="preserve"> flag. The code sends a success HTTP response once this whole process is complete. </w:t>
+      </w:r>
+      <w:bookmarkStart w:id="0" w:name="_GoBack"/>
+      <w:bookmarkEnd w:id="0"/>
     </w:p>
     <w:p>
       <w:pPr>
         <w:pStyle w:val="ListParagraph"/>
         <w:numPr>
           <w:ilvl w:val="0"/>
-          <w:numId w:val="43"/>
+          <w:numId w:val="46"/>
         </w:numPr>
         <w:spacing w:line="240" w:lineRule="auto"/>
         <w:jc w:val="both"/>
@@ -8401,7 +8485,7 @@
         <w:pStyle w:val="ListParagraph"/>
         <w:numPr>
           <w:ilvl w:val="0"/>
-          <w:numId w:val="43"/>
+          <w:numId w:val="46"/>
         </w:numPr>
         <w:spacing w:line="240" w:lineRule="auto"/>
         <w:jc w:val="both"/>
@@ -8454,7 +8538,7 @@
         <w:pStyle w:val="ListParagraph"/>
         <w:numPr>
           <w:ilvl w:val="0"/>
-          <w:numId w:val="43"/>
+          <w:numId w:val="46"/>
         </w:numPr>
         <w:spacing w:line="240" w:lineRule="auto"/>
         <w:jc w:val="both"/>
@@ -8540,7 +8624,7 @@
         <w:pStyle w:val="ListParagraph"/>
         <w:numPr>
           <w:ilvl w:val="1"/>
-          <w:numId w:val="43"/>
+          <w:numId w:val="46"/>
         </w:numPr>
         <w:spacing w:line="240" w:lineRule="auto"/>
         <w:jc w:val="both"/>
@@ -8615,7 +8699,7 @@
         <w:pStyle w:val="ListParagraph"/>
         <w:numPr>
           <w:ilvl w:val="1"/>
-          <w:numId w:val="43"/>
+          <w:numId w:val="46"/>
         </w:numPr>
         <w:spacing w:line="240" w:lineRule="auto"/>
         <w:jc w:val="both"/>
@@ -8683,7 +8767,7 @@
         <w:pStyle w:val="ListParagraph"/>
         <w:numPr>
           <w:ilvl w:val="0"/>
-          <w:numId w:val="43"/>
+          <w:numId w:val="46"/>
         </w:numPr>
         <w:spacing w:line="240" w:lineRule="auto"/>
         <w:jc w:val="both"/>
@@ -8750,7 +8834,7 @@
         <w:pStyle w:val="ListParagraph"/>
         <w:numPr>
           <w:ilvl w:val="0"/>
-          <w:numId w:val="43"/>
+          <w:numId w:val="46"/>
         </w:numPr>
         <w:spacing w:line="240" w:lineRule="auto"/>
         <w:jc w:val="both"/>
@@ -8846,7 +8930,7 @@
         <w:pStyle w:val="ListParagraph"/>
         <w:numPr>
           <w:ilvl w:val="0"/>
-          <w:numId w:val="43"/>
+          <w:numId w:val="46"/>
         </w:numPr>
         <w:spacing w:line="240" w:lineRule="auto"/>
         <w:jc w:val="both"/>
@@ -8890,7 +8974,7 @@
         <w:pStyle w:val="ListParagraph"/>
         <w:numPr>
           <w:ilvl w:val="0"/>
-          <w:numId w:val="43"/>
+          <w:numId w:val="46"/>
         </w:numPr>
         <w:spacing w:line="240" w:lineRule="auto"/>
         <w:jc w:val="both"/>
@@ -8926,7 +9010,7 @@
         <w:pStyle w:val="ListParagraph"/>
         <w:numPr>
           <w:ilvl w:val="1"/>
-          <w:numId w:val="43"/>
+          <w:numId w:val="46"/>
         </w:numPr>
         <w:spacing w:line="240" w:lineRule="auto"/>
         <w:jc w:val="both"/>
@@ -8987,7 +9071,7 @@
         <w:pStyle w:val="ListParagraph"/>
         <w:numPr>
           <w:ilvl w:val="1"/>
-          <w:numId w:val="43"/>
+          <w:numId w:val="46"/>
         </w:numPr>
         <w:spacing w:line="240" w:lineRule="auto"/>
         <w:jc w:val="both"/>
@@ -9075,7 +9159,7 @@
         <w:pStyle w:val="ListParagraph"/>
         <w:numPr>
           <w:ilvl w:val="0"/>
-          <w:numId w:val="43"/>
+          <w:numId w:val="46"/>
         </w:numPr>
         <w:spacing w:line="240" w:lineRule="auto"/>
         <w:jc w:val="both"/>
@@ -9112,7 +9196,7 @@
         <w:pStyle w:val="ListParagraph"/>
         <w:numPr>
           <w:ilvl w:val="0"/>
-          <w:numId w:val="43"/>
+          <w:numId w:val="46"/>
         </w:numPr>
         <w:spacing w:line="240" w:lineRule="auto"/>
         <w:jc w:val="both"/>
@@ -12088,8 +12172,6 @@
           </wp:inline>
         </w:drawing>
       </w:r>
-      <w:bookmarkStart w:id="0" w:name="_GoBack"/>
-      <w:bookmarkEnd w:id="0"/>
     </w:p>
     <w:p>
       <w:pPr>
@@ -14106,7 +14188,7 @@
             <wp:docPr id="23" name="Picture 4">
               <a:extLst xmlns:a="http://schemas.openxmlformats.org/drawingml/2006/main">
                 <a:ext uri="{FF2B5EF4-FFF2-40B4-BE49-F238E27FC236}">
-                  <a16:creationId xmlns:a16="http://schemas.microsoft.com/office/drawing/2014/main" xmlns:w16se="http://schemas.microsoft.com/office/word/2015/wordml/symex" xmlns:w16cid="http://schemas.microsoft.com/office/word/2016/wordml/cid" xmlns:w="http://schemas.openxmlformats.org/wordprocessingml/2006/main" xmlns:w10="urn:schemas-microsoft-com:office:word" xmlns:v="urn:schemas-microsoft-com:vml" xmlns:o="urn:schemas-microsoft-com:office:office" xmlns:am3d="http://schemas.microsoft.com/office/drawing/2017/model3d" xmlns:aink="http://schemas.microsoft.com/office/drawing/2016/ink" xmlns:cx8="http://schemas.microsoft.com/office/drawing/2016/5/14/chartex" xmlns:cx7="http://schemas.microsoft.com/office/drawing/2016/5/13/chartex" xmlns:cx6="http://schemas.microsoft.com/office/drawing/2016/5/12/chartex" xmlns:cx5="http://schemas.microsoft.com/office/drawing/2016/5/11/chartex" xmlns:cx4="http://schemas.microsoft.com/office/drawing/2016/5/10/chartex" xmlns:cx3="http://schemas.microsoft.com/office/drawing/2016/5/9/chartex" xmlns:cx2="http://schemas.microsoft.com/office/drawing/2015/10/21/chartex" xmlns:cx1="http://schemas.microsoft.com/office/drawing/2015/9/8/chartex" xmlns:cx="http://schemas.microsoft.com/office/drawing/2014/chartex" xmlns="" id="{8BECCE91-3AEA-CB4C-BC4C-BC3017EF1AB6}"/>
+                  <a16:creationId xmlns="" xmlns:cx="http://schemas.microsoft.com/office/drawing/2014/chartex" xmlns:cx1="http://schemas.microsoft.com/office/drawing/2015/9/8/chartex" xmlns:cx2="http://schemas.microsoft.com/office/drawing/2015/10/21/chartex" xmlns:cx3="http://schemas.microsoft.com/office/drawing/2016/5/9/chartex" xmlns:cx4="http://schemas.microsoft.com/office/drawing/2016/5/10/chartex" xmlns:cx5="http://schemas.microsoft.com/office/drawing/2016/5/11/chartex" xmlns:cx6="http://schemas.microsoft.com/office/drawing/2016/5/12/chartex" xmlns:cx7="http://schemas.microsoft.com/office/drawing/2016/5/13/chartex" xmlns:cx8="http://schemas.microsoft.com/office/drawing/2016/5/14/chartex" xmlns:aink="http://schemas.microsoft.com/office/drawing/2016/ink" xmlns:am3d="http://schemas.microsoft.com/office/drawing/2017/model3d" xmlns:o="urn:schemas-microsoft-com:office:office" xmlns:v="urn:schemas-microsoft-com:vml" xmlns:w10="urn:schemas-microsoft-com:office:word" xmlns:w="http://schemas.openxmlformats.org/wordprocessingml/2006/main" xmlns:w16cid="http://schemas.microsoft.com/office/word/2016/wordml/cid" xmlns:w16se="http://schemas.microsoft.com/office/word/2015/wordml/symex" xmlns:a16="http://schemas.microsoft.com/office/drawing/2014/main" id="{8BECCE91-3AEA-CB4C-BC4C-BC3017EF1AB6}"/>
                 </a:ext>
               </a:extLst>
             </wp:docPr>
@@ -14120,7 +14202,7 @@
                     <pic:cNvPr id="5" name="Picture 4">
                       <a:extLst>
                         <a:ext uri="{FF2B5EF4-FFF2-40B4-BE49-F238E27FC236}">
-                          <a16:creationId xmlns:a16="http://schemas.microsoft.com/office/drawing/2014/main" xmlns:w16se="http://schemas.microsoft.com/office/word/2015/wordml/symex" xmlns:w16cid="http://schemas.microsoft.com/office/word/2016/wordml/cid" xmlns:w="http://schemas.openxmlformats.org/wordprocessingml/2006/main" xmlns:w10="urn:schemas-microsoft-com:office:word" xmlns:v="urn:schemas-microsoft-com:vml" xmlns:o="urn:schemas-microsoft-com:office:office" xmlns:am3d="http://schemas.microsoft.com/office/drawing/2017/model3d" xmlns:aink="http://schemas.microsoft.com/office/drawing/2016/ink" xmlns:cx8="http://schemas.microsoft.com/office/drawing/2016/5/14/chartex" xmlns:cx7="http://schemas.microsoft.com/office/drawing/2016/5/13/chartex" xmlns:cx6="http://schemas.microsoft.com/office/drawing/2016/5/12/chartex" xmlns:cx5="http://schemas.microsoft.com/office/drawing/2016/5/11/chartex" xmlns:cx4="http://schemas.microsoft.com/office/drawing/2016/5/10/chartex" xmlns:cx3="http://schemas.microsoft.com/office/drawing/2016/5/9/chartex" xmlns:cx2="http://schemas.microsoft.com/office/drawing/2015/10/21/chartex" xmlns:cx1="http://schemas.microsoft.com/office/drawing/2015/9/8/chartex" xmlns:cx="http://schemas.microsoft.com/office/drawing/2014/chartex" xmlns="" id="{8BECCE91-3AEA-CB4C-BC4C-BC3017EF1AB6}"/>
+                          <a16:creationId xmlns="" xmlns:cx="http://schemas.microsoft.com/office/drawing/2014/chartex" xmlns:cx1="http://schemas.microsoft.com/office/drawing/2015/9/8/chartex" xmlns:cx2="http://schemas.microsoft.com/office/drawing/2015/10/21/chartex" xmlns:cx3="http://schemas.microsoft.com/office/drawing/2016/5/9/chartex" xmlns:cx4="http://schemas.microsoft.com/office/drawing/2016/5/10/chartex" xmlns:cx5="http://schemas.microsoft.com/office/drawing/2016/5/11/chartex" xmlns:cx6="http://schemas.microsoft.com/office/drawing/2016/5/12/chartex" xmlns:cx7="http://schemas.microsoft.com/office/drawing/2016/5/13/chartex" xmlns:cx8="http://schemas.microsoft.com/office/drawing/2016/5/14/chartex" xmlns:aink="http://schemas.microsoft.com/office/drawing/2016/ink" xmlns:am3d="http://schemas.microsoft.com/office/drawing/2017/model3d" xmlns:o="urn:schemas-microsoft-com:office:office" xmlns:v="urn:schemas-microsoft-com:vml" xmlns:w10="urn:schemas-microsoft-com:office:word" xmlns:w="http://schemas.openxmlformats.org/wordprocessingml/2006/main" xmlns:w16cid="http://schemas.microsoft.com/office/word/2016/wordml/cid" xmlns:w16se="http://schemas.microsoft.com/office/word/2015/wordml/symex" xmlns:a16="http://schemas.microsoft.com/office/drawing/2014/main" id="{8BECCE91-3AEA-CB4C-BC4C-BC3017EF1AB6}"/>
                         </a:ext>
                       </a:extLst>
                     </pic:cNvPr>
@@ -14349,9 +14431,9 @@
               </wp:anchor>
             </w:drawing>
           </mc:Choice>
-          <mc:Fallback xmlns:w16se="http://schemas.microsoft.com/office/word/2015/wordml/symex" xmlns:w16cid="http://schemas.microsoft.com/office/word/2016/wordml/cid" xmlns:am3d="http://schemas.microsoft.com/office/drawing/2017/model3d" xmlns:aink="http://schemas.microsoft.com/office/drawing/2016/ink" xmlns:cx8="http://schemas.microsoft.com/office/drawing/2016/5/14/chartex" xmlns:cx7="http://schemas.microsoft.com/office/drawing/2016/5/13/chartex" xmlns:cx6="http://schemas.microsoft.com/office/drawing/2016/5/12/chartex" xmlns:cx5="http://schemas.microsoft.com/office/drawing/2016/5/11/chartex" xmlns:cx4="http://schemas.microsoft.com/office/drawing/2016/5/10/chartex" xmlns:cx3="http://schemas.microsoft.com/office/drawing/2016/5/9/chartex" xmlns:cx2="http://schemas.microsoft.com/office/drawing/2015/10/21/chartex" xmlns:cx1="http://schemas.microsoft.com/office/drawing/2015/9/8/chartex" xmlns:cx="http://schemas.microsoft.com/office/drawing/2014/chartex">
+          <mc:Fallback>
             <w:pict>
-              <v:shape id="Text Box 7" o:spid="_x0000_s1028" type="#_x0000_t202" style="position:absolute;left:0;text-align:left;margin-left:-7.15pt;margin-top:7.8pt;width:468pt;height:196.75pt;z-index:251694080;visibility:visible;mso-wrap-style:square;mso-height-percent:0;mso-wrap-distance-left:9pt;mso-wrap-distance-top:0;mso-wrap-distance-right:9pt;mso-wrap-distance-bottom:0;mso-position-horizontal:absolute;mso-position-horizontal-relative:text;mso-position-vertical:absolute;mso-position-vertical-relative:text;mso-height-percent:0;mso-height-relative:margin;v-text-anchor:top" o:gfxdata="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" fillcolor="#e7e6e6 [3214]" stroked="f" strokeweight=".5pt">
+              <v:shape id="Text Box 7" o:spid="_x0000_s1028" type="#_x0000_t202" style="position:absolute;left:0;text-align:left;margin-left:-7.15pt;margin-top:7.8pt;width:468pt;height:196.75pt;z-index:251694080;visibility:visible;mso-wrap-style:square;mso-height-percent:0;mso-wrap-distance-left:9pt;mso-wrap-distance-top:0;mso-wrap-distance-right:9pt;mso-wrap-distance-bottom:0;mso-position-horizontal:absolute;mso-position-horizontal-relative:text;mso-position-vertical:absolute;mso-position-vertical-relative:text;mso-height-percent:0;mso-height-relative:margin;v-text-anchor:top" o:gfxdata="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" fillcolor="#e7e6e6 [3214]" stroked="f" strokeweight=".5pt">
                 <v:textbox>
                   <w:txbxContent>
                     <w:p>
@@ -14399,13 +14481,7 @@
                         <w:jc w:val="both"/>
                       </w:pPr>
                       <w:r>
-                        <w:t>The application has different components to display the calendar information and the list of sessions. It also define</w:t>
-                      </w:r>
-                      <w:r>
-                        <w:t>s</w:t>
-                      </w:r>
-                      <w:r>
-                        <w:t xml:space="preserve"> a service to retrieve the sessions that should be used to power the application. When there is no URL defined, the list of sessions used comes from mocked data. When there is a URL defined, the list of sessions comes from the API. </w:t>
+                        <w:t xml:space="preserve">The application has different components to display the calendar information and the list of sessions. It also defines a service to retrieve the sessions that should be used to power the application. When there is no URL defined, the list of sessions used comes from mocked data. When there is a URL defined, the list of sessions comes from the API. </w:t>
                       </w:r>
                     </w:p>
                     <w:p>
@@ -14414,19 +14490,7 @@
                         <w:jc w:val="both"/>
                       </w:pPr>
                       <w:r>
-                        <w:t xml:space="preserve">To keep this workshop simple and within the time frame proposed, we have </w:t>
-                      </w:r>
-                      <w:r>
-                        <w:t xml:space="preserve">implemented the logic previously mentioned, and provided you directly with the output file generated with Angular with all of the code for the application combined. </w:t>
-                      </w:r>
-                      <w:r>
-                        <w:t>On your real application, you would need to write the front</w:t>
-                      </w:r>
-                      <w:r>
-                        <w:t>-</w:t>
-                      </w:r>
-                      <w:r>
-                        <w:t>end code yourself.</w:t>
+                        <w:t>To keep this workshop simple and within the time frame proposed, we have implemented the logic previously mentioned, and provided you directly with the output file generated with Angular with all of the code for the application combined. On your real application, you would need to write the front-end code yourself.</w:t>
                       </w:r>
                     </w:p>
                     <w:p/>
@@ -19013,6 +19077,36 @@
   </w:num>
   <w:num w:numId="46">
     <w:abstractNumId w:val="0"/>
+  </w:num>
+  <w:num w:numId="47">
+    <w:abstractNumId w:val="3"/>
+    <w:lvlOverride w:ilvl="0">
+      <w:startOverride w:val="1"/>
+    </w:lvlOverride>
+    <w:lvlOverride w:ilvl="1">
+      <w:startOverride w:val="1"/>
+    </w:lvlOverride>
+    <w:lvlOverride w:ilvl="2">
+      <w:startOverride w:val="1"/>
+    </w:lvlOverride>
+    <w:lvlOverride w:ilvl="3">
+      <w:startOverride w:val="1"/>
+    </w:lvlOverride>
+    <w:lvlOverride w:ilvl="4">
+      <w:startOverride w:val="1"/>
+    </w:lvlOverride>
+    <w:lvlOverride w:ilvl="5">
+      <w:startOverride w:val="1"/>
+    </w:lvlOverride>
+    <w:lvlOverride w:ilvl="6">
+      <w:startOverride w:val="1"/>
+    </w:lvlOverride>
+    <w:lvlOverride w:ilvl="7">
+      <w:startOverride w:val="1"/>
+    </w:lvlOverride>
+    <w:lvlOverride w:ilvl="8">
+      <w:startOverride w:val="1"/>
+    </w:lvlOverride>
   </w:num>
 </w:numbering>
 </file>
@@ -19477,6 +19571,7 @@
   <w:style w:type="character" w:default="1" w:styleId="DefaultParagraphFont">
     <w:name w:val="Default Paragraph Font"/>
     <w:uiPriority w:val="1"/>
+    <w:semiHidden/>
     <w:unhideWhenUsed/>
   </w:style>
   <w:style w:type="table" w:default="1" w:styleId="TableNormal">
@@ -19888,7 +19983,7 @@
 </file>
 
 <file path=customXml/itemProps1.xml><?xml version="1.0" encoding="utf-8"?>
-<ds:datastoreItem xmlns:ds="http://schemas.openxmlformats.org/officeDocument/2006/customXml" ds:itemID="{BF14B4D5-719D-4ED3-880D-1AE95C456485}">
+<ds:datastoreItem xmlns:ds="http://schemas.openxmlformats.org/officeDocument/2006/customXml" ds:itemID="{EA32A6EA-9C31-4AB6-BA5C-59F6F4ED642A}">
   <ds:schemaRefs>
     <ds:schemaRef ds:uri="http://schemas.openxmlformats.org/officeDocument/2006/bibliography"/>
   </ds:schemaRefs>

</xml_diff>